<commit_message>
feat: Add asynchronous PPT and Word document generation endpoints with task status tracking
</commit_message>
<xml_diff>
--- a/Output/666/test.docx
+++ b/Output/666/test.docx
@@ -67,7 +67,7 @@
           <w:u w:val="thick"/>
           <w:lang w:eastAsia="zh-HK"/>
         </w:rPr>
-        <w:t xml:space="preserve">PID抗饱和机制</w:t>
+        <w:t xml:space="preserve">PID抗饱和机制学习工作表</w:t>
       </w:r>
       <w:r>
         <w:rPr>
@@ -345,7 +345,7 @@
                 <w:kern w:val="0"/>
                 <w:szCs w:val="24"/>
               </w:rPr>
-              <w:t xml:space="preserve">理解PID控制中积分饱和的原因及其影响，掌握抗饱和机制的原理、数学模型及其实现方法。</w:t>
+              <w:t xml:space="preserve">理解PID控制器中抗饱和机制的工作原理及其实现方法，掌握抗饱和技术在PID控制系统中的重要性。</w:t>
             </w:r>
           </w:p>
         </w:tc>
@@ -420,7 +420,7 @@
           <w:szCs w:val="24"/>
           <w:lang w:eastAsia="zh-HK"/>
         </w:rPr>
-        <w:t xml:space="preserve">能够识别PID控制系统中的积分饱和现象，能应用抗饱和策略来改善系统的性能，理解抗饱和机制的设计原则。</w:t>
+        <w:t xml:space="preserve">学生能够识别PID控制中的积分饱和问题，并能运用抗饱和策略解决实际工程问题，具备设计抗饱和PID控制器的基本能力。</w:t>
       </w:r>
     </w:p>
     <w:p>
@@ -465,7 +465,7 @@
           <w:szCs w:val="24"/>
           <w:lang w:eastAsia="zh-HK"/>
         </w:rPr>
-        <w:t xml:space="preserve">PID抗饱和机制</w:t>
+        <w:t xml:space="preserve">PID抗饱和机制学习工作表</w:t>
       </w:r>
       <w:r>
         <w:rPr>
@@ -519,7 +519,7 @@
           <w:szCs w:val="24"/>
           <w:lang w:eastAsia="zh-HK"/>
         </w:rPr>
-        <w:t xml:space="preserve">讲解PID控制器的工作原理时，特别强调积分项的作用及其可能导致的问题。</w:t>
+        <w:t xml:space="preserve">通过实例讲解积分饱和对系统性能的影响，使学生直观感受问题的严重性。</w:t>
       </w:r>
       <w:r>
         <w:rPr>
@@ -560,7 +560,7 @@
           <w:szCs w:val="24"/>
           <w:lang w:eastAsia="zh-HK"/>
         </w:rPr>
-        <w:t xml:space="preserve">通过实例演示积分饱和现象，并介绍几种抗饱和技术的基本思想。</w:t>
+        <w:t xml:space="preserve">详细讲解抗饱和机制的数学原理，引导学生从理论上理解其作用机理。</w:t>
       </w:r>
       <w:r>
         <w:rPr>
@@ -601,7 +601,7 @@
           <w:szCs w:val="24"/>
           <w:lang w:eastAsia="zh-HK"/>
         </w:rPr>
-        <w:t xml:space="preserve">引导学生进行模拟实验，比较不同抗饱和策略的效果。</w:t>
+        <w:t xml:space="preserve">提供实际案例，让学生动手实践，体验不同抗饱和策略的效果。</w:t>
       </w:r>
       <w:r>
         <w:rPr>
@@ -642,7 +642,48 @@
           <w:szCs w:val="24"/>
           <w:lang w:eastAsia="zh-HK"/>
         </w:rPr>
-        <w:t xml:space="preserve">鼓励学生思考如何在实际工程应用中灵活运用抗饱和技术。</w:t>
+        <w:t xml:space="preserve">讨论多种抗饱和策略的优缺点，帮助学生形成全面的理解。</w:t>
+      </w:r>
+      <w:r>
+        <w:rPr>
+          <w:rFonts w:asciiTheme="minorEastAsia" w:hAnsiTheme="minorEastAsia" w:cs="Times New Roman" w:hint="eastAsia"/>
+          <w:szCs w:val="24"/>
+          <w:lang w:eastAsia="zh-CN"/>
+        </w:rPr>
+        <w:t xml:space="preserve"> </w:t>
+      </w:r>
+      <w:r>
+        <w:rPr>
+          <w:rFonts w:asciiTheme="minorEastAsia" w:hAnsiTheme="minorEastAsia" w:cs="Times New Roman"/>
+          <w:szCs w:val="24"/>
+          <w:lang w:eastAsia="zh-HK"/>
+        </w:rPr>
+        <w:t xml:space="preserve"/>
+      </w:r>
+    </w:p>
+    <w:p>
+      <w:pPr>
+        <w:pStyle w:val="ListParagraph"/>
+        <w:widowControl/>
+        <w:numPr>
+          <w:ilvl w:val="0"/>
+          <w:numId w:val="24"/>
+        </w:numPr>
+        <w:ind w:leftChars="0"/>
+        <w:rPr>
+          <w:rFonts w:asciiTheme="minorEastAsia" w:hAnsiTheme="minorEastAsia" w:cs="Times New Roman"/>
+          <w:szCs w:val="24"/>
+          <w:lang w:eastAsia="zh-CN"/>
+        </w:rPr>
+      </w:pPr>
+      <w:proofErr w:type="gramStart"/>
+      <w:r>
+        <w:rPr>
+          <w:rFonts w:asciiTheme="minorEastAsia" w:hAnsiTheme="minorEastAsia" w:cs="Times New Roman"/>
+          <w:szCs w:val="24"/>
+          <w:lang w:eastAsia="zh-HK"/>
+        </w:rPr>
+        <w:t xml:space="preserve">强调抗饱和设计的重要性，使其成为PID控制器设计的一个不可或缺的部分。</w:t>
       </w:r>
       <w:r>
         <w:rPr>
@@ -733,7 +774,7 @@
           <w:u w:val="thick"/>
           <w:lang w:eastAsia="zh-HK"/>
         </w:rPr>
-        <w:t xml:space="preserve">PID抗饱和机制</w:t>
+        <w:t xml:space="preserve">PID抗饱和机制学习工作表</w:t>
       </w:r>
     </w:p>
     <w:p>
@@ -903,7 +944,7 @@
                                 <w:szCs w:val="24"/>
                                 <w:lang w:eastAsia="zh-CN"/>
                               </w:rPr>
-                              <w:t xml:space="preserve">在PID控制中，当执行器达到其物理极限时，若误差仍然存在，则积分项会迅速增大，这种现象被称为积分饱和。</w:t>
+                              <w:t xml:space="preserve">积分饱和（Integral Wind-up）是指在执行器达到物理极限时，由于误差持续存在，积分项迅速增加导致系统出现超调与振荡的现象。</w:t>
                             </w:r>
                             <w:r>
                               <w:rPr>
@@ -952,7 +993,7 @@
                           <w:szCs w:val="24"/>
                           <w:lang w:eastAsia="zh-CN"/>
                         </w:rPr>
-                        <w:t xml:space="preserve">在PID控制中，当执行器达到其物理极限时，若误差仍然存在，则积分项会迅速增大，这种现象被称为积分饱和。</w:t>
+                        <w:t xml:space="preserve">积分饱和（Integral Wind-up）是指在执行器达到物理极限时，由于误差持续存在，积分项迅速增加导致系统出现超调与振荡的现象。</w:t>
                       </w:r>
                       <w:r>
                         <w:rPr>
@@ -1053,7 +1094,7 @@
                                 <w:szCs w:val="24"/>
                                 <w:lang w:eastAsia="zh-CN"/>
                               </w:rPr>
-                              <w:t xml:space="preserve">标准PID控制的数学表达式为：u(t)=K_p e(t)+K_i∫_0^t e(τ)dτ+K_d de(t)/dt。当|u(t)|&gt;u_max时，实际输出u_a(t)=sat(u(t))。</w:t>
+                              <w:t xml:space="preserve">抗饱和的目标是在饱和阶段抑制积分项的增长，在退出饱和后系统能快速平滑地回到线性工作区。</w:t>
                             </w:r>
                             <w:r>
                               <w:rPr>
@@ -1102,7 +1143,7 @@
                           <w:szCs w:val="24"/>
                           <w:lang w:eastAsia="zh-CN"/>
                         </w:rPr>
-                        <w:t xml:space="preserve">标准PID控制的数学表达式为：u(t)=K_p e(t)+K_i∫_0^t e(τ)dτ+K_d de(t)/dt。当|u(t)|&gt;u_max时，实际输出u_a(t)=sat(u(t))。</w:t>
+                        <w:t xml:space="preserve">抗饱和的目标是在饱和阶段抑制积分项的增长，在退出饱和后系统能快速平滑地回到线性工作区。</w:t>
                       </w:r>
                       <w:r>
                         <w:rPr>
@@ -1203,7 +1244,7 @@
                                 <w:szCs w:val="24"/>
                                 <w:lang w:eastAsia="zh-CN"/>
                               </w:rPr>
-                              <w:t xml:space="preserve">抗饱和的目标是在饱和阶段抑制积分项的增长，在退出饱和后，系统应快速平滑地回到线性工作区。</w:t>
+                              <w:t xml:space="preserve">经典抗饱和策略Back-Calculation通过在标准PID之后插入抗饱和反馈回路来实现，数学表达式为e_i(t)=e(t)+K_aw(u_a(t)−u(t))。</w:t>
                             </w:r>
                             <w:r>
                               <w:rPr>
@@ -1252,7 +1293,7 @@
                           <w:szCs w:val="24"/>
                           <w:lang w:eastAsia="zh-CN"/>
                         </w:rPr>
-                        <w:t xml:space="preserve">抗饱和的目标是在饱和阶段抑制积分项的增长，在退出饱和后，系统应快速平滑地回到线性工作区。</w:t>
+                        <w:t xml:space="preserve">经典抗饱和策略Back-Calculation通过在标准PID之后插入抗饱和反馈回路来实现，数学表达式为e_i(t)=e(t)+K_aw(u_a(t)−u(t))。</w:t>
                       </w:r>
                       <w:r>
                         <w:rPr>
@@ -1353,7 +1394,7 @@
                                 <w:szCs w:val="24"/>
                                 <w:lang w:eastAsia="zh-CN"/>
                               </w:rPr>
-                              <w:t xml:space="preserve">经典抗饱和策略Back-Calculation的数学描述为：e_i(t)=e(t)+K_aw(u_a(t)−u(t))，其中K_aw为抗饱和增益。</w:t>
+                              <w:t xml:space="preserve">离散实现抗饱和的伪代码中，微分项用测量值差分避免了微分冲击的问题。</w:t>
                             </w:r>
                             <w:r>
                               <w:rPr>
@@ -1402,7 +1443,7 @@
                           <w:szCs w:val="24"/>
                           <w:lang w:eastAsia="zh-CN"/>
                         </w:rPr>
-                        <w:t xml:space="preserve">经典抗饱和策略Back-Calculation的数学描述为：e_i(t)=e(t)+K_aw(u_a(t)−u(t))，其中K_aw为抗饱和增益。</w:t>
+                        <w:t xml:space="preserve">离散实现抗饱和的伪代码中，微分项用测量值差分避免了微分冲击的问题。</w:t>
                       </w:r>
                       <w:r>
                         <w:rPr>
@@ -1503,7 +1544,7 @@
                                 <w:szCs w:val="24"/>
                                 <w:lang w:eastAsia="zh-CN"/>
                               </w:rPr>
-                              <w:t xml:space="preserve">离散实现抗饱和的伪代码示例中，积分项更新的公式为：I += Ki * ei * Ts。</w:t>
+                              <w:t xml:space="preserve">对于伺服电机等复杂系统，除了抗饱和外还可以结合电流环限幅、速度前馈等技术实现级联抗饱和。</w:t>
                             </w:r>
                             <w:r>
                               <w:rPr>
@@ -1552,7 +1593,7 @@
                           <w:szCs w:val="24"/>
                           <w:lang w:eastAsia="zh-CN"/>
                         </w:rPr>
-                        <w:t xml:space="preserve">离散实现抗饱和的伪代码示例中，积分项更新的公式为：I += Ki * ei * Ts。</w:t>
+                        <w:t xml:space="preserve">对于伺服电机等复杂系统，除了抗饱和外还可以结合电流环限幅、速度前馈等技术实现级联抗饱和。</w:t>
                       </w:r>
                       <w:r>
                         <w:rPr>
@@ -1716,7 +1757,7 @@
                               <w:rPr>
                                 <w:rFonts w:asciiTheme="minorEastAsia" w:hAnsiTheme="minorEastAsia" w:hint="eastAsia"/>
                               </w:rPr>
-                              <w:t xml:space="preserve">简述PID控制中的积分饱和现象及其影响。</w:t>
+                              <w:t xml:space="preserve">简述抗饱和机制的主要目标。</w:t>
                             </w:r>
                           </w:p>
                         </w:txbxContent>
@@ -1753,7 +1794,7 @@
                         <w:rPr>
                           <w:rFonts w:asciiTheme="minorEastAsia" w:hAnsiTheme="minorEastAsia" w:hint="eastAsia"/>
                         </w:rPr>
-                        <w:t xml:space="preserve">简述PID控制中的积分饱和现象及其影响。</w:t>
+                        <w:t xml:space="preserve">简述抗饱和机制的主要目标。</w:t>
                       </w:r>
                     </w:p>
                   </w:txbxContent>
@@ -1818,7 +1859,7 @@
           <w:rFonts w:asciiTheme="minorEastAsia" w:hAnsiTheme="minorEastAsia" w:hint="eastAsia"/>
           <w:color w:val="00B050"/>
         </w:rPr>
-        <w:t xml:space="preserve">积分饱和是指当执行器达到其物理极限而误差仍然存在时，积分项会不断累积。</w:t>
+        <w:t xml:space="preserve">抑制饱和阶段积分项的增长</w:t>
       </w:r>
       <w:r>
         <w:rPr>
@@ -1854,43 +1895,7 @@
           <w:rFonts w:asciiTheme="minorEastAsia" w:hAnsiTheme="minorEastAsia" w:hint="eastAsia"/>
           <w:color w:val="00B050"/>
         </w:rPr>
-        <w:t xml:space="preserve">这会导致系统出现严重的超调和振荡。</w:t>
-      </w:r>
-      <w:r>
-        <w:rPr>
-          <w:rFonts w:asciiTheme="minorEastAsia" w:hAnsiTheme="minorEastAsia" w:hint="eastAsia"/>
-          <w:color w:val="00B050"/>
-        </w:rPr>
-        <w:t xml:space="preserve"> </w:t>
-      </w:r>
-      <w:r>
-        <w:rPr>
-          <w:rFonts w:asciiTheme="minorEastAsia" w:hAnsiTheme="minorEastAsia"/>
-          <w:color w:val="00B050"/>
-        </w:rPr>
-        <w:t xml:space="preserve"/>
-      </w:r>
-    </w:p>
-    <w:p>
-      <w:pPr>
-        <w:pStyle w:val="ListParagraph"/>
-        <w:numPr>
-          <w:ilvl w:val="0"/>
-          <w:numId w:val="27"/>
-        </w:numPr>
-        <w:ind w:leftChars="0"/>
-        <w:rPr>
-          <w:rFonts w:asciiTheme="minorEastAsia" w:hAnsiTheme="minorEastAsia"/>
-          <w:color w:val="00B050"/>
-        </w:rPr>
-      </w:pPr>
-      <w:proofErr w:type="gramStart"/>
-      <w:r>
-        <w:rPr>
-          <w:rFonts w:asciiTheme="minorEastAsia" w:hAnsiTheme="minorEastAsia" w:hint="eastAsia"/>
-          <w:color w:val="00B050"/>
-        </w:rPr>
-        <w:t xml:space="preserve">积分饱和降低了系统的稳定性和响应速度。</w:t>
+        <w:t xml:space="preserve">退出饱和后系统快速平滑地恢复</w:t>
       </w:r>
       <w:r>
         <w:rPr>
@@ -1989,7 +1994,7 @@
                               <w:rPr>
                                 <w:rFonts w:asciiTheme="minorEastAsia" w:hAnsiTheme="minorEastAsia" w:hint="eastAsia"/>
                               </w:rPr>
-                              <w:t xml:space="preserve">解释Back-Calculation抗饱和策略的数学原理。</w:t>
+                              <w:t xml:space="preserve">解释Back-Calculation抗饱和策略的数学模型。</w:t>
                             </w:r>
                           </w:p>
                         </w:txbxContent>
@@ -2026,7 +2031,7 @@
                         <w:rPr>
                           <w:rFonts w:asciiTheme="minorEastAsia" w:hAnsiTheme="minorEastAsia" w:hint="eastAsia"/>
                         </w:rPr>
-                        <w:t xml:space="preserve">解释Back-Calculation抗饱和策略的数学原理。</w:t>
+                        <w:t xml:space="preserve">解释Back-Calculation抗饱和策略的数学模型。</w:t>
                       </w:r>
                     </w:p>
                   </w:txbxContent>
@@ -2091,7 +2096,7 @@
           <w:rFonts w:asciiTheme="minorEastAsia" w:hAnsiTheme="minorEastAsia" w:hint="eastAsia"/>
           <w:color w:val="00B050"/>
         </w:rPr>
-        <w:t xml:space="preserve">在标准PID之后插入一个抗饱和反馈回路。</w:t>
+        <w:t xml:space="preserve">通过引入修正后的误差信号e_i(t)来调整积分项的增长</w:t>
       </w:r>
       <w:r>
         <w:rPr>
@@ -2127,43 +2132,7 @@
           <w:rFonts w:asciiTheme="minorEastAsia" w:hAnsiTheme="minorEastAsia" w:hint="eastAsia"/>
           <w:color w:val="00B050"/>
         </w:rPr>
-        <w:t xml:space="preserve">引入负反馈来修正积分项，阻止其过度增长。</w:t>
-      </w:r>
-      <w:r>
-        <w:rPr>
-          <w:rFonts w:asciiTheme="minorEastAsia" w:hAnsiTheme="minorEastAsia" w:hint="eastAsia"/>
-          <w:color w:val="00B050"/>
-        </w:rPr>
-        <w:t xml:space="preserve"> </w:t>
-      </w:r>
-      <w:r>
-        <w:rPr>
-          <w:rFonts w:asciiTheme="minorEastAsia" w:hAnsiTheme="minorEastAsia"/>
-          <w:color w:val="00B050"/>
-        </w:rPr>
-        <w:t xml:space="preserve"/>
-      </w:r>
-    </w:p>
-    <w:p>
-      <w:pPr>
-        <w:pStyle w:val="ListParagraph"/>
-        <w:numPr>
-          <w:ilvl w:val="0"/>
-          <w:numId w:val="27"/>
-        </w:numPr>
-        <w:ind w:leftChars="0"/>
-        <w:rPr>
-          <w:rFonts w:asciiTheme="minorEastAsia" w:hAnsiTheme="minorEastAsia"/>
-          <w:color w:val="00B050"/>
-        </w:rPr>
-      </w:pPr>
-      <w:proofErr w:type="gramStart"/>
-      <w:r>
-        <w:rPr>
-          <w:rFonts w:asciiTheme="minorEastAsia" w:hAnsiTheme="minorEastAsia" w:hint="eastAsia"/>
-          <w:color w:val="00B050"/>
-        </w:rPr>
-        <w:t xml:space="preserve">利用K_aw来调整反馈强度，K_aw越大，反馈作用越强。</w:t>
+        <w:t xml:space="preserve">当系统饱和时，引入负反馈抑制积分项的增长</w:t>
       </w:r>
       <w:r>
         <w:rPr>
@@ -2262,7 +2231,7 @@
                               <w:rPr>
                                 <w:rFonts w:asciiTheme="minorEastAsia" w:hAnsiTheme="minorEastAsia" w:hint="eastAsia"/>
                               </w:rPr>
-                              <w:t xml:space="preserve">简述抗饱和机制的离散实现方法。</w:t>
+                              <w:t xml:space="preserve">写出离散实现抗饱和的伪代码中用于计算修正后的误差信号的表达式。</w:t>
                             </w:r>
                           </w:p>
                         </w:txbxContent>
@@ -2299,7 +2268,7 @@
                         <w:rPr>
                           <w:rFonts w:asciiTheme="minorEastAsia" w:hAnsiTheme="minorEastAsia" w:hint="eastAsia"/>
                         </w:rPr>
-                        <w:t xml:space="preserve">简述抗饱和机制的离散实现方法。</w:t>
+                        <w:t xml:space="preserve">写出离散实现抗饱和的伪代码中用于计算修正后的误差信号的表达式。</w:t>
                       </w:r>
                     </w:p>
                   </w:txbxContent>
@@ -2364,79 +2333,7 @@
           <w:rFonts w:asciiTheme="minorEastAsia" w:hAnsiTheme="minorEastAsia" w:hint="eastAsia"/>
           <w:color w:val="00B050"/>
         </w:rPr>
-        <w:t xml:space="preserve">在离散实现中，通过计算误差和实际输出之间的差异来修正积分项。</w:t>
-      </w:r>
-      <w:r>
-        <w:rPr>
-          <w:rFonts w:asciiTheme="minorEastAsia" w:hAnsiTheme="minorEastAsia" w:hint="eastAsia"/>
-          <w:color w:val="00B050"/>
-        </w:rPr>
-        <w:t xml:space="preserve"> </w:t>
-      </w:r>
-      <w:r>
-        <w:rPr>
-          <w:rFonts w:asciiTheme="minorEastAsia" w:hAnsiTheme="minorEastAsia"/>
-          <w:color w:val="00B050"/>
-        </w:rPr>
-        <w:t xml:space="preserve"/>
-      </w:r>
-    </w:p>
-    <w:p>
-      <w:pPr>
-        <w:pStyle w:val="ListParagraph"/>
-        <w:numPr>
-          <w:ilvl w:val="0"/>
-          <w:numId w:val="27"/>
-        </w:numPr>
-        <w:ind w:leftChars="0"/>
-        <w:rPr>
-          <w:rFonts w:asciiTheme="minorEastAsia" w:hAnsiTheme="minorEastAsia"/>
-          <w:color w:val="00B050"/>
-        </w:rPr>
-      </w:pPr>
-      <w:proofErr w:type="gramStart"/>
-      <w:r>
-        <w:rPr>
-          <w:rFonts w:asciiTheme="minorEastAsia" w:hAnsiTheme="minorEastAsia" w:hint="eastAsia"/>
-          <w:color w:val="00B050"/>
-        </w:rPr>
-        <w:t xml:space="preserve">利用采样周期Ts对积分项进行更新。</w:t>
-      </w:r>
-      <w:r>
-        <w:rPr>
-          <w:rFonts w:asciiTheme="minorEastAsia" w:hAnsiTheme="minorEastAsia" w:hint="eastAsia"/>
-          <w:color w:val="00B050"/>
-        </w:rPr>
-        <w:t xml:space="preserve"> </w:t>
-      </w:r>
-      <w:r>
-        <w:rPr>
-          <w:rFonts w:asciiTheme="minorEastAsia" w:hAnsiTheme="minorEastAsia"/>
-          <w:color w:val="00B050"/>
-        </w:rPr>
-        <w:t xml:space="preserve"/>
-      </w:r>
-    </w:p>
-    <w:p>
-      <w:pPr>
-        <w:pStyle w:val="ListParagraph"/>
-        <w:numPr>
-          <w:ilvl w:val="0"/>
-          <w:numId w:val="27"/>
-        </w:numPr>
-        <w:ind w:leftChars="0"/>
-        <w:rPr>
-          <w:rFonts w:asciiTheme="minorEastAsia" w:hAnsiTheme="minorEastAsia"/>
-          <w:color w:val="00B050"/>
-        </w:rPr>
-      </w:pPr>
-      <w:proofErr w:type="gramStart"/>
-      <w:r>
-        <w:rPr>
-          <w:rFonts w:asciiTheme="minorEastAsia" w:hAnsiTheme="minorEastAsia" w:hint="eastAsia"/>
-          <w:color w:val="00B050"/>
-        </w:rPr>
-        <w:t xml:space="preserve">采用饱和函数保证实际输出不会超出最大值。</w:t>
+        <w:t xml:space="preserve">ei = e + Kaw * (ua - u0);</w:t>
       </w:r>
       <w:r>
         <w:rPr>
@@ -2535,7 +2432,7 @@
                               <w:rPr>
                                 <w:rFonts w:asciiTheme="minorEastAsia" w:hAnsiTheme="minorEastAsia" w:hint="eastAsia"/>
                               </w:rPr>
-                              <w:t xml:space="preserve">列举抗饱和机制在实际应用中的意义。</w:t>
+                              <w:t xml:space="preserve">简述如何验证抗饱和策略的稳定性。</w:t>
                             </w:r>
                           </w:p>
                         </w:txbxContent>
@@ -2572,7 +2469,7 @@
                         <w:rPr>
                           <w:rFonts w:asciiTheme="minorEastAsia" w:hAnsiTheme="minorEastAsia" w:hint="eastAsia"/>
                         </w:rPr>
-                        <w:t xml:space="preserve">列举抗饱和机制在实际应用中的意义。</w:t>
+                        <w:t xml:space="preserve">简述如何验证抗饱和策略的稳定性。</w:t>
                       </w:r>
                     </w:p>
                   </w:txbxContent>
@@ -2637,7 +2534,7 @@
           <w:rFonts w:asciiTheme="minorEastAsia" w:hAnsiTheme="minorEastAsia" w:hint="eastAsia"/>
           <w:color w:val="00B050"/>
         </w:rPr>
-        <w:t xml:space="preserve">提高了系统的鲁棒性和稳定性。</w:t>
+        <w:t xml:space="preserve">线性化假设下验证抗饱和回路的稳定性</w:t>
       </w:r>
       <w:r>
         <w:rPr>
@@ -2673,43 +2570,7 @@
           <w:rFonts w:asciiTheme="minorEastAsia" w:hAnsiTheme="minorEastAsia" w:hint="eastAsia"/>
           <w:color w:val="00B050"/>
         </w:rPr>
-        <w:t xml:space="preserve">减少了超调和振荡，提升了系统性能。</w:t>
-      </w:r>
-      <w:r>
-        <w:rPr>
-          <w:rFonts w:asciiTheme="minorEastAsia" w:hAnsiTheme="minorEastAsia" w:hint="eastAsia"/>
-          <w:color w:val="00B050"/>
-        </w:rPr>
-        <w:t xml:space="preserve"> </w:t>
-      </w:r>
-      <w:r>
-        <w:rPr>
-          <w:rFonts w:asciiTheme="minorEastAsia" w:hAnsiTheme="minorEastAsia"/>
-          <w:color w:val="00B050"/>
-        </w:rPr>
-        <w:t xml:space="preserve"/>
-      </w:r>
-    </w:p>
-    <w:p>
-      <w:pPr>
-        <w:pStyle w:val="ListParagraph"/>
-        <w:numPr>
-          <w:ilvl w:val="0"/>
-          <w:numId w:val="27"/>
-        </w:numPr>
-        <w:ind w:leftChars="0"/>
-        <w:rPr>
-          <w:rFonts w:asciiTheme="minorEastAsia" w:hAnsiTheme="minorEastAsia"/>
-          <w:color w:val="00B050"/>
-        </w:rPr>
-      </w:pPr>
-      <w:proofErr w:type="gramStart"/>
-      <w:r>
-        <w:rPr>
-          <w:rFonts w:asciiTheme="minorEastAsia" w:hAnsiTheme="minorEastAsia" w:hint="eastAsia"/>
-          <w:color w:val="00B050"/>
-        </w:rPr>
-        <w:t xml:space="preserve">有助于系统在遇到突发情况时更快恢复到正常工作状态。</w:t>
+        <w:t xml:space="preserve">闭环稳定性由PID设计与抗饱和增益共同决定</w:t>
       </w:r>
       <w:r>
         <w:rPr>
@@ -2835,7 +2696,7 @@
           <w:szCs w:val="20"/>
           <w:lang w:eastAsia="zh-HK"/>
         </w:rPr>
-        <w:t xml:space="preserve">PID抗饱和机制</w:t>
+        <w:t xml:space="preserve">PID抗饱和机制学习工作表</w:t>
       </w:r>
       <w:r>
         <w:rPr>
@@ -2961,7 +2822,7 @@
                                 <w:rFonts w:ascii="Times New Roman" w:eastAsia="PMingLiU" w:hAnsi="Times New Roman" w:cs="Times New Roman"/>
                                 <w:szCs w:val="24"/>
                               </w:rPr>
-                              <w:t xml:space="preserve">当PID控制器中的执行器达到其物理极限时，若误差依然存在，会导致哪种现象？</w:t>
+                              <w:t xml:space="preserve">下列哪一项不属于抗饱和机制的目标？</w:t>
                             </w:r>
                           </w:p>
                           <w:p>
@@ -3000,7 +2861,7 @@
                                 <w:rFonts w:ascii="Times New Roman" w:eastAsia="PMingLiU" w:hAnsi="Times New Roman" w:cs="Times New Roman"/>
                                 <w:szCs w:val="24"/>
                               </w:rPr>
-                              <w:t xml:space="preserve">积分饱和</w:t>
+                              <w:t xml:space="preserve">在饱和阶段抑制积分项增长</w:t>
                             </w:r>
                           </w:p>
                           <w:p>
@@ -3039,7 +2900,7 @@
                                 <w:rFonts w:ascii="Times New Roman" w:eastAsia="PMingLiU" w:hAnsi="Times New Roman" w:cs="Times New Roman"/>
                                 <w:szCs w:val="24"/>
                               </w:rPr>
-                              <w:t xml:space="preserve">比例饱和</w:t>
+                              <w:t xml:space="preserve">提高系统响应速度</w:t>
                             </w:r>
                           </w:p>
                           <w:p>
@@ -3078,7 +2939,7 @@
                                 <w:rFonts w:ascii="Times New Roman" w:eastAsia="PMingLiU" w:hAnsi="Times New Roman" w:cs="Times New Roman"/>
                                 <w:szCs w:val="24"/>
                               </w:rPr>
-                              <w:t xml:space="preserve">微分饱和</w:t>
+                              <w:t xml:space="preserve">在退出饱和后快速平滑地回到线性工作区</w:t>
                             </w:r>
                           </w:p>
                           <w:p>
@@ -3117,7 +2978,7 @@
                                 <w:rFonts w:ascii="Times New Roman" w:eastAsia="PMingLiU" w:hAnsi="Times New Roman" w:cs="Times New Roman"/>
                                 <w:szCs w:val="24"/>
                               </w:rPr>
-                              <w:t xml:space="preserve">系统稳定</w:t>
+                              <w:t xml:space="preserve">减少执行器磨损</w:t>
                             </w:r>
                           </w:p>
                           <w:p>
@@ -3154,7 +3015,7 @@
                                 <w:rFonts w:ascii="Times New Roman" w:eastAsia="PMingLiU" w:hAnsi="Times New Roman" w:cs="Times New Roman" w:hint="eastAsia"/>
                                 <w:szCs w:val="24"/>
                               </w:rPr>
-                              <w:t xml:space="preserve">A</w:t>
+                              <w:t xml:space="preserve">D</w:t>
                             </w:r>
                           </w:p>
                         </w:txbxContent>
@@ -3194,7 +3055,7 @@
                           <w:rFonts w:ascii="Times New Roman" w:eastAsia="PMingLiU" w:hAnsi="Times New Roman" w:cs="Times New Roman"/>
                           <w:szCs w:val="24"/>
                         </w:rPr>
-                        <w:t xml:space="preserve">当PID控制器中的执行器达到其物理极限时，若误差依然存在，会导致哪种现象？</w:t>
+                        <w:t xml:space="preserve">下列哪一项不属于抗饱和机制的目标？</w:t>
                       </w:r>
                     </w:p>
                     <w:p>
@@ -3233,7 +3094,7 @@
                           <w:rFonts w:ascii="Times New Roman" w:eastAsia="PMingLiU" w:hAnsi="Times New Roman" w:cs="Times New Roman"/>
                           <w:szCs w:val="24"/>
                         </w:rPr>
-                        <w:t xml:space="preserve">积分饱和</w:t>
+                        <w:t xml:space="preserve">在饱和阶段抑制积分项增长</w:t>
                       </w:r>
                     </w:p>
                     <w:p>
@@ -3272,7 +3133,7 @@
                           <w:rFonts w:ascii="Times New Roman" w:eastAsia="PMingLiU" w:hAnsi="Times New Roman" w:cs="Times New Roman"/>
                           <w:szCs w:val="24"/>
                         </w:rPr>
-                        <w:t xml:space="preserve">比例饱和</w:t>
+                        <w:t xml:space="preserve">提高系统响应速度</w:t>
                       </w:r>
                     </w:p>
                     <w:p>
@@ -3311,7 +3172,7 @@
                           <w:rFonts w:ascii="Times New Roman" w:eastAsia="PMingLiU" w:hAnsi="Times New Roman" w:cs="Times New Roman"/>
                           <w:szCs w:val="24"/>
                         </w:rPr>
-                        <w:t xml:space="preserve">微分饱和</w:t>
+                        <w:t xml:space="preserve">在退出饱和后快速平滑地回到线性工作区</w:t>
                       </w:r>
                     </w:p>
                     <w:p>
@@ -3350,7 +3211,7 @@
                           <w:rFonts w:ascii="Times New Roman" w:eastAsia="PMingLiU" w:hAnsi="Times New Roman" w:cs="Times New Roman"/>
                           <w:szCs w:val="24"/>
                         </w:rPr>
-                        <w:t xml:space="preserve">系统稳定</w:t>
+                        <w:t xml:space="preserve">减少执行器磨损</w:t>
                       </w:r>
                     </w:p>
                     <w:p>
@@ -3387,7 +3248,7 @@
                           <w:rFonts w:ascii="Times New Roman" w:eastAsia="PMingLiU" w:hAnsi="Times New Roman" w:cs="Times New Roman" w:hint="eastAsia"/>
                           <w:szCs w:val="24"/>
                         </w:rPr>
-                        <w:t xml:space="preserve">A</w:t>
+                        <w:t xml:space="preserve">D</w:t>
                       </w:r>
                     </w:p>
                   </w:txbxContent>
@@ -3479,7 +3340,7 @@
                                 <w:rFonts w:ascii="Times New Roman" w:eastAsia="PMingLiU" w:hAnsi="Times New Roman" w:cs="Times New Roman"/>
                                 <w:szCs w:val="24"/>
                               </w:rPr>
-                              <w:t xml:space="preserve">抗饱和机制的主要目标是什么？</w:t>
+                              <w:t xml:space="preserve">在Back-Calculation抗饱和策略中，e_i(t)表示什么？</w:t>
                             </w:r>
                           </w:p>
                           <w:p>
@@ -3518,7 +3379,7 @@
                                 <w:rFonts w:ascii="Times New Roman" w:eastAsia="PMingLiU" w:hAnsi="Times New Roman" w:cs="Times New Roman"/>
                                 <w:szCs w:val="24"/>
                               </w:rPr>
-                              <w:t xml:space="preserve">提高系统的响应速度</w:t>
+                              <w:t xml:space="preserve">积分项增长速率</w:t>
                             </w:r>
                           </w:p>
                           <w:p>
@@ -3557,7 +3418,7 @@
                                 <w:rFonts w:ascii="Times New Roman" w:eastAsia="PMingLiU" w:hAnsi="Times New Roman" w:cs="Times New Roman"/>
                                 <w:szCs w:val="24"/>
                               </w:rPr>
-                              <w:t xml:space="preserve">抑制积分项的过度累积</w:t>
+                              <w:t xml:space="preserve">修正后的误差信号</w:t>
                             </w:r>
                           </w:p>
                           <w:p>
@@ -3596,7 +3457,7 @@
                                 <w:rFonts w:ascii="Times New Roman" w:eastAsia="PMingLiU" w:hAnsi="Times New Roman" w:cs="Times New Roman"/>
                                 <w:szCs w:val="24"/>
                               </w:rPr>
-                              <w:t xml:space="preserve">增加系统的稳定性</w:t>
+                              <w:t xml:space="preserve">实际输出</w:t>
                             </w:r>
                           </w:p>
                           <w:p>
@@ -3635,7 +3496,7 @@
                                 <w:rFonts w:ascii="Times New Roman" w:eastAsia="PMingLiU" w:hAnsi="Times New Roman" w:cs="Times New Roman"/>
                                 <w:szCs w:val="24"/>
                               </w:rPr>
-                              <w:t xml:space="preserve">减少系统的能耗</w:t>
+                              <w:t xml:space="preserve">理想输出</w:t>
                             </w:r>
                           </w:p>
                           <w:p>
@@ -3712,7 +3573,7 @@
                           <w:rFonts w:ascii="Times New Roman" w:eastAsia="PMingLiU" w:hAnsi="Times New Roman" w:cs="Times New Roman"/>
                           <w:szCs w:val="24"/>
                         </w:rPr>
-                        <w:t xml:space="preserve">抗饱和机制的主要目标是什么？</w:t>
+                        <w:t xml:space="preserve">在Back-Calculation抗饱和策略中，e_i(t)表示什么？</w:t>
                       </w:r>
                     </w:p>
                     <w:p>
@@ -3751,7 +3612,7 @@
                           <w:rFonts w:ascii="Times New Roman" w:eastAsia="PMingLiU" w:hAnsi="Times New Roman" w:cs="Times New Roman"/>
                           <w:szCs w:val="24"/>
                         </w:rPr>
-                        <w:t xml:space="preserve">提高系统的响应速度</w:t>
+                        <w:t xml:space="preserve">积分项增长速率</w:t>
                       </w:r>
                     </w:p>
                     <w:p>
@@ -3790,7 +3651,7 @@
                           <w:rFonts w:ascii="Times New Roman" w:eastAsia="PMingLiU" w:hAnsi="Times New Roman" w:cs="Times New Roman"/>
                           <w:szCs w:val="24"/>
                         </w:rPr>
-                        <w:t xml:space="preserve">抑制积分项的过度累积</w:t>
+                        <w:t xml:space="preserve">修正后的误差信号</w:t>
                       </w:r>
                     </w:p>
                     <w:p>
@@ -3829,7 +3690,7 @@
                           <w:rFonts w:ascii="Times New Roman" w:eastAsia="PMingLiU" w:hAnsi="Times New Roman" w:cs="Times New Roman"/>
                           <w:szCs w:val="24"/>
                         </w:rPr>
-                        <w:t xml:space="preserve">增加系统的稳定性</w:t>
+                        <w:t xml:space="preserve">实际输出</w:t>
                       </w:r>
                     </w:p>
                     <w:p>
@@ -3868,7 +3729,7 @@
                           <w:rFonts w:ascii="Times New Roman" w:eastAsia="PMingLiU" w:hAnsi="Times New Roman" w:cs="Times New Roman"/>
                           <w:szCs w:val="24"/>
                         </w:rPr>
-                        <w:t xml:space="preserve">减少系统的能耗</w:t>
+                        <w:t xml:space="preserve">理想输出</w:t>
                       </w:r>
                     </w:p>
                     <w:p>
@@ -3997,7 +3858,7 @@
                                 <w:rFonts w:ascii="Times New Roman" w:eastAsia="PMingLiU" w:hAnsi="Times New Roman" w:cs="Times New Roman"/>
                                 <w:szCs w:val="24"/>
                               </w:rPr>
-                              <w:t xml:space="preserve">Back-Calculation抗饱和策略中，抗饱和增益K_aw与哪个参数有关？</w:t>
+                              <w:t xml:space="preserve">抗饱和机制的稳定性分析中，推荐的整定规则是什么？</w:t>
                             </w:r>
                           </w:p>
                           <w:p>
@@ -4036,7 +3897,7 @@
                                 <w:rFonts w:ascii="Times New Roman" w:eastAsia="PMingLiU" w:hAnsi="Times New Roman" w:cs="Times New Roman"/>
                                 <w:szCs w:val="24"/>
                               </w:rPr>
-                              <w:t xml:space="preserve">跟踪时间常数T_t</w:t>
+                              <w:t xml:space="preserve">T_t≈√(T_i T_d)</w:t>
                             </w:r>
                           </w:p>
                           <w:p>
@@ -4075,7 +3936,7 @@
                                 <w:rFonts w:ascii="Times New Roman" w:eastAsia="PMingLiU" w:hAnsi="Times New Roman" w:cs="Times New Roman"/>
                                 <w:szCs w:val="24"/>
                               </w:rPr>
-                              <w:t xml:space="preserve">比例增益K_p</w:t>
+                              <w:t xml:space="preserve">T_t≈T_i+T_d</w:t>
                             </w:r>
                           </w:p>
                           <w:p>
@@ -4114,7 +3975,7 @@
                                 <w:rFonts w:ascii="Times New Roman" w:eastAsia="PMingLiU" w:hAnsi="Times New Roman" w:cs="Times New Roman"/>
                                 <w:szCs w:val="24"/>
                               </w:rPr>
-                              <w:t xml:space="preserve">积分增益K_i</w:t>
+                              <w:t xml:space="preserve">T_t≈T_i/T_d</w:t>
                             </w:r>
                           </w:p>
                           <w:p>
@@ -4153,7 +4014,7 @@
                                 <w:rFonts w:ascii="Times New Roman" w:eastAsia="PMingLiU" w:hAnsi="Times New Roman" w:cs="Times New Roman"/>
                                 <w:szCs w:val="24"/>
                               </w:rPr>
-                              <w:t xml:space="preserve">微分增益K_d</w:t>
+                              <w:t xml:space="preserve">T_t≈T_d/T_i</w:t>
                             </w:r>
                           </w:p>
                           <w:p>
@@ -4230,7 +4091,7 @@
                           <w:rFonts w:ascii="Times New Roman" w:eastAsia="PMingLiU" w:hAnsi="Times New Roman" w:cs="Times New Roman"/>
                           <w:szCs w:val="24"/>
                         </w:rPr>
-                        <w:t xml:space="preserve">Back-Calculation抗饱和策略中，抗饱和增益K_aw与哪个参数有关？</w:t>
+                        <w:t xml:space="preserve">抗饱和机制的稳定性分析中，推荐的整定规则是什么？</w:t>
                       </w:r>
                     </w:p>
                     <w:p>
@@ -4269,7 +4130,7 @@
                           <w:rFonts w:ascii="Times New Roman" w:eastAsia="PMingLiU" w:hAnsi="Times New Roman" w:cs="Times New Roman"/>
                           <w:szCs w:val="24"/>
                         </w:rPr>
-                        <w:t xml:space="preserve">跟踪时间常数T_t</w:t>
+                        <w:t xml:space="preserve">T_t≈√(T_i T_d)</w:t>
                       </w:r>
                     </w:p>
                     <w:p>
@@ -4308,7 +4169,7 @@
                           <w:rFonts w:ascii="Times New Roman" w:eastAsia="PMingLiU" w:hAnsi="Times New Roman" w:cs="Times New Roman"/>
                           <w:szCs w:val="24"/>
                         </w:rPr>
-                        <w:t xml:space="preserve">比例增益K_p</w:t>
+                        <w:t xml:space="preserve">T_t≈T_i+T_d</w:t>
                       </w:r>
                     </w:p>
                     <w:p>
@@ -4347,7 +4208,7 @@
                           <w:rFonts w:ascii="Times New Roman" w:eastAsia="PMingLiU" w:hAnsi="Times New Roman" w:cs="Times New Roman"/>
                           <w:szCs w:val="24"/>
                         </w:rPr>
-                        <w:t xml:space="preserve">积分增益K_i</w:t>
+                        <w:t xml:space="preserve">T_t≈T_i/T_d</w:t>
                       </w:r>
                     </w:p>
                     <w:p>
@@ -4386,7 +4247,7 @@
                           <w:rFonts w:ascii="Times New Roman" w:eastAsia="PMingLiU" w:hAnsi="Times New Roman" w:cs="Times New Roman"/>
                           <w:szCs w:val="24"/>
                         </w:rPr>
-                        <w:t xml:space="preserve">微分增益K_d</w:t>
+                        <w:t xml:space="preserve">T_t≈T_d/T_i</w:t>
                       </w:r>
                     </w:p>
                     <w:p>
@@ -4515,7 +4376,7 @@
                                 <w:rFonts w:ascii="Times New Roman" w:eastAsia="PMingLiU" w:hAnsi="Times New Roman" w:cs="Times New Roman"/>
                                 <w:szCs w:val="24"/>
                               </w:rPr>
-                              <w:t xml:space="preserve">离散实现抗饱和机制时，积分项更新公式中的Ts代表什么？</w:t>
+                              <w:t xml:space="preserve">离散实现抗饱和的伪代码中，哪一行代码用于避免微分冲击？</w:t>
                             </w:r>
                           </w:p>
                           <w:p>
@@ -4554,7 +4415,7 @@
                                 <w:rFonts w:ascii="Times New Roman" w:eastAsia="PMingLiU" w:hAnsi="Times New Roman" w:cs="Times New Roman"/>
                                 <w:szCs w:val="24"/>
                               </w:rPr>
-                              <w:t xml:space="preserve">采样周期</w:t>
+                              <w:t xml:space="preserve">float P  = Kp * e;</w:t>
                             </w:r>
                           </w:p>
                           <w:p>
@@ -4593,7 +4454,7 @@
                                 <w:rFonts w:ascii="Times New Roman" w:eastAsia="PMingLiU" w:hAnsi="Times New Roman" w:cs="Times New Roman"/>
                                 <w:szCs w:val="24"/>
                               </w:rPr>
-                              <w:t xml:space="preserve">执行器的最大输出</w:t>
+                              <w:t xml:space="preserve">float D  = Kd * (y_prev - y) / Ts;</w:t>
                             </w:r>
                           </w:p>
                           <w:p>
@@ -4632,7 +4493,7 @@
                                 <w:rFonts w:ascii="Times New Roman" w:eastAsia="PMingLiU" w:hAnsi="Times New Roman" w:cs="Times New Roman"/>
                                 <w:szCs w:val="24"/>
                               </w:rPr>
-                              <w:t xml:space="preserve">比例增益</w:t>
+                              <w:t xml:space="preserve">float u0 = P + I + D;</w:t>
                             </w:r>
                           </w:p>
                           <w:p>
@@ -4671,7 +4532,7 @@
                                 <w:rFonts w:ascii="Times New Roman" w:eastAsia="PMingLiU" w:hAnsi="Times New Roman" w:cs="Times New Roman"/>
                                 <w:szCs w:val="24"/>
                               </w:rPr>
-                              <w:t xml:space="preserve">积分增益</w:t>
+                              <w:t xml:space="preserve">float ua = fmaxf(-u_max, fminf(u0, u_max));</w:t>
                             </w:r>
                           </w:p>
                           <w:p>
@@ -4708,7 +4569,7 @@
                                 <w:rFonts w:ascii="Times New Roman" w:eastAsia="PMingLiU" w:hAnsi="Times New Roman" w:cs="Times New Roman" w:hint="eastAsia"/>
                                 <w:szCs w:val="24"/>
                               </w:rPr>
-                              <w:t xml:space="preserve">A</w:t>
+                              <w:t xml:space="preserve">B</w:t>
                             </w:r>
                           </w:p>
                         </w:txbxContent>
@@ -4748,7 +4609,7 @@
                           <w:rFonts w:ascii="Times New Roman" w:eastAsia="PMingLiU" w:hAnsi="Times New Roman" w:cs="Times New Roman"/>
                           <w:szCs w:val="24"/>
                         </w:rPr>
-                        <w:t xml:space="preserve">离散实现抗饱和机制时，积分项更新公式中的Ts代表什么？</w:t>
+                        <w:t xml:space="preserve">离散实现抗饱和的伪代码中，哪一行代码用于避免微分冲击？</w:t>
                       </w:r>
                     </w:p>
                     <w:p>
@@ -4787,7 +4648,7 @@
                           <w:rFonts w:ascii="Times New Roman" w:eastAsia="PMingLiU" w:hAnsi="Times New Roman" w:cs="Times New Roman"/>
                           <w:szCs w:val="24"/>
                         </w:rPr>
-                        <w:t xml:space="preserve">采样周期</w:t>
+                        <w:t xml:space="preserve">float P  = Kp * e;</w:t>
                       </w:r>
                     </w:p>
                     <w:p>
@@ -4826,7 +4687,7 @@
                           <w:rFonts w:ascii="Times New Roman" w:eastAsia="PMingLiU" w:hAnsi="Times New Roman" w:cs="Times New Roman"/>
                           <w:szCs w:val="24"/>
                         </w:rPr>
-                        <w:t xml:space="preserve">执行器的最大输出</w:t>
+                        <w:t xml:space="preserve">float D  = Kd * (y_prev - y) / Ts;</w:t>
                       </w:r>
                     </w:p>
                     <w:p>
@@ -4865,7 +4726,7 @@
                           <w:rFonts w:ascii="Times New Roman" w:eastAsia="PMingLiU" w:hAnsi="Times New Roman" w:cs="Times New Roman"/>
                           <w:szCs w:val="24"/>
                         </w:rPr>
-                        <w:t xml:space="preserve">比例增益</w:t>
+                        <w:t xml:space="preserve">float u0 = P + I + D;</w:t>
                       </w:r>
                     </w:p>
                     <w:p>
@@ -4904,7 +4765,7 @@
                           <w:rFonts w:ascii="Times New Roman" w:eastAsia="PMingLiU" w:hAnsi="Times New Roman" w:cs="Times New Roman"/>
                           <w:szCs w:val="24"/>
                         </w:rPr>
-                        <w:t xml:space="preserve">积分增益</w:t>
+                        <w:t xml:space="preserve">float ua = fmaxf(-u_max, fminf(u0, u_max));</w:t>
                       </w:r>
                     </w:p>
                     <w:p>
@@ -4941,7 +4802,7 @@
                           <w:rFonts w:ascii="Times New Roman" w:eastAsia="PMingLiU" w:hAnsi="Times New Roman" w:cs="Times New Roman" w:hint="eastAsia"/>
                           <w:szCs w:val="24"/>
                         </w:rPr>
-                        <w:t xml:space="preserve">A</w:t>
+                        <w:t xml:space="preserve">B</w:t>
                       </w:r>
                     </w:p>
                   </w:txbxContent>
@@ -5033,7 +4894,7 @@
                                 <w:rFonts w:ascii="Times New Roman" w:eastAsia="PMingLiU" w:hAnsi="Times New Roman" w:cs="Times New Roman"/>
                                 <w:szCs w:val="24"/>
                               </w:rPr>
-                              <w:t xml:space="preserve">抗饱和机制的实现目的是什么？</w:t>
+                              <w:t xml:space="preserve">对于伺服电机，抗饱和策略除了基本的PID调整外，还可以结合哪些技术？</w:t>
                             </w:r>
                           </w:p>
                           <w:p>
@@ -5072,7 +4933,7 @@
                                 <w:rFonts w:ascii="Times New Roman" w:eastAsia="PMingLiU" w:hAnsi="Times New Roman" w:cs="Times New Roman"/>
                                 <w:szCs w:val="24"/>
                               </w:rPr>
-                              <w:t xml:space="preserve">使系统更快进入饱和状态</w:t>
+                              <w:t xml:space="preserve">电流环限幅</w:t>
                             </w:r>
                           </w:p>
                           <w:p>
@@ -5111,7 +4972,7 @@
                                 <w:rFonts w:ascii="Times New Roman" w:eastAsia="PMingLiU" w:hAnsi="Times New Roman" w:cs="Times New Roman"/>
                                 <w:szCs w:val="24"/>
                               </w:rPr>
-                              <w:t xml:space="preserve">减缓系统的响应速度</w:t>
+                              <w:t xml:space="preserve">电压环限幅</w:t>
                             </w:r>
                           </w:p>
                           <w:p>
@@ -5150,7 +5011,7 @@
                                 <w:rFonts w:ascii="Times New Roman" w:eastAsia="PMingLiU" w:hAnsi="Times New Roman" w:cs="Times New Roman"/>
                                 <w:szCs w:val="24"/>
                               </w:rPr>
-                              <w:t xml:space="preserve">在退出饱和后快速平滑地回到线性工作区</w:t>
+                              <w:t xml:space="preserve">速度前馈</w:t>
                             </w:r>
                           </w:p>
                           <w:p>
@@ -5189,7 +5050,7 @@
                                 <w:rFonts w:ascii="Times New Roman" w:eastAsia="PMingLiU" w:hAnsi="Times New Roman" w:cs="Times New Roman"/>
                                 <w:szCs w:val="24"/>
                               </w:rPr>
-                              <w:t xml:space="preserve">降低系统的精度</w:t>
+                              <w:t xml:space="preserve">位置前馈</w:t>
                             </w:r>
                           </w:p>
                           <w:p>
@@ -5220,6 +5081,20 @@
                                 <w:szCs w:val="24"/>
                               </w:rPr>
                               <w:t xml:space="preserve">正确答案：</w:t>
+                            </w:r>
+                            <w:r>
+                              <w:rPr>
+                                <w:rFonts w:ascii="Times New Roman" w:eastAsia="PMingLiU" w:hAnsi="Times New Roman" w:cs="Times New Roman" w:hint="eastAsia"/>
+                                <w:szCs w:val="24"/>
+                              </w:rPr>
+                              <w:t xml:space="preserve">A</w:t>
+                            </w:r>
+                            <w:r>
+                              <w:rPr>
+                                <w:rFonts w:ascii="Times New Roman" w:eastAsia="PMingLiU" w:hAnsi="Times New Roman" w:cs="Times New Roman" w:hint="eastAsia"/>
+                                <w:szCs w:val="24"/>
+                              </w:rPr>
+                              <w:t xml:space="preserve">、</w:t>
                             </w:r>
                             <w:r>
                               <w:rPr>
@@ -5266,7 +5141,7 @@
                           <w:rFonts w:ascii="Times New Roman" w:eastAsia="PMingLiU" w:hAnsi="Times New Roman" w:cs="Times New Roman"/>
                           <w:szCs w:val="24"/>
                         </w:rPr>
-                        <w:t xml:space="preserve">抗饱和机制的实现目的是什么？</w:t>
+                        <w:t xml:space="preserve">对于伺服电机，抗饱和策略除了基本的PID调整外，还可以结合哪些技术？</w:t>
                       </w:r>
                     </w:p>
                     <w:p>
@@ -5305,7 +5180,7 @@
                           <w:rFonts w:ascii="Times New Roman" w:eastAsia="PMingLiU" w:hAnsi="Times New Roman" w:cs="Times New Roman"/>
                           <w:szCs w:val="24"/>
                         </w:rPr>
-                        <w:t xml:space="preserve">使系统更快进入饱和状态</w:t>
+                        <w:t xml:space="preserve">电流环限幅</w:t>
                       </w:r>
                     </w:p>
                     <w:p>
@@ -5344,7 +5219,7 @@
                           <w:rFonts w:ascii="Times New Roman" w:eastAsia="PMingLiU" w:hAnsi="Times New Roman" w:cs="Times New Roman"/>
                           <w:szCs w:val="24"/>
                         </w:rPr>
-                        <w:t xml:space="preserve">减缓系统的响应速度</w:t>
+                        <w:t xml:space="preserve">电压环限幅</w:t>
                       </w:r>
                     </w:p>
                     <w:p>
@@ -5383,7 +5258,7 @@
                           <w:rFonts w:ascii="Times New Roman" w:eastAsia="PMingLiU" w:hAnsi="Times New Roman" w:cs="Times New Roman"/>
                           <w:szCs w:val="24"/>
                         </w:rPr>
-                        <w:t xml:space="preserve">在退出饱和后快速平滑地回到线性工作区</w:t>
+                        <w:t xml:space="preserve">速度前馈</w:t>
                       </w:r>
                     </w:p>
                     <w:p>
@@ -5422,7 +5297,7 @@
                           <w:rFonts w:ascii="Times New Roman" w:eastAsia="PMingLiU" w:hAnsi="Times New Roman" w:cs="Times New Roman"/>
                           <w:szCs w:val="24"/>
                         </w:rPr>
-                        <w:t xml:space="preserve">降低系统的精度</w:t>
+                        <w:t xml:space="preserve">位置前馈</w:t>
                       </w:r>
                     </w:p>
                     <w:p>
@@ -5453,6 +5328,20 @@
                           <w:szCs w:val="24"/>
                         </w:rPr>
                         <w:t xml:space="preserve">正确答案：</w:t>
+                      </w:r>
+                      <w:r>
+                        <w:rPr>
+                          <w:rFonts w:ascii="Times New Roman" w:eastAsia="PMingLiU" w:hAnsi="Times New Roman" w:cs="Times New Roman" w:hint="eastAsia"/>
+                          <w:szCs w:val="24"/>
+                        </w:rPr>
+                        <w:t xml:space="preserve">A</w:t>
+                      </w:r>
+                      <w:r>
+                        <w:rPr>
+                          <w:rFonts w:ascii="Times New Roman" w:eastAsia="PMingLiU" w:hAnsi="Times New Roman" w:cs="Times New Roman" w:hint="eastAsia"/>
+                          <w:szCs w:val="24"/>
+                        </w:rPr>
+                        <w:t xml:space="preserve">、</w:t>
                       </w:r>
                       <w:r>
                         <w:rPr>

</xml_diff>

<commit_message>
fix: Update configuration and logging settings for improved functionality and debugging
</commit_message>
<xml_diff>
--- a/Output/666/test.docx
+++ b/Output/666/test.docx
@@ -67,7 +67,7 @@
           <w:u w:val="thick"/>
           <w:lang w:eastAsia="zh-HK"/>
         </w:rPr>
-        <w:t xml:space="preserve">PID抗饱和机制学习工作表</w:t>
+        <w:t xml:space="preserve">PID控制的抗饱和机制</w:t>
       </w:r>
       <w:r>
         <w:rPr>
@@ -219,7 +219,7 @@
                 <w:szCs w:val="24"/>
                 <w:lang w:eastAsia="zh-HK"/>
               </w:rPr>
-              <w:t xml:space="preserve">PID控制的'抗饱和（Anti-Windup）机制'</w:t>
+              <w:t xml:space="preserve">PID 控制的“抗饱和（Anti-Windup）机制”——原理、数学建模与工程实现</w:t>
             </w:r>
           </w:p>
         </w:tc>
@@ -286,7 +286,7 @@
                 <w:szCs w:val="24"/>
                 <w:lang w:eastAsia="zh-HK"/>
               </w:rPr>
-              <w:t xml:space="preserve">原理、数学建模与工程实现</w:t>
+              <w:t xml:space="preserve">PID控制中的抗饱和问题，包括积分饱和现象、经典抗饱和策略及其数学模型和工程实现</w:t>
             </w:r>
           </w:p>
         </w:tc>
@@ -345,7 +345,7 @@
                 <w:kern w:val="0"/>
                 <w:szCs w:val="24"/>
               </w:rPr>
-              <w:t xml:space="preserve">理解PID控制器中抗饱和机制的工作原理及其实现方法，掌握抗饱和技术在PID控制系统中的重要性。</w:t>
+              <w:t xml:space="preserve">学习重点内容包括积分饱和现象、PID控制器的抗饱和机制、Back-Calculation策略及其数学描述。</w:t>
             </w:r>
           </w:p>
         </w:tc>
@@ -420,7 +420,7 @@
           <w:szCs w:val="24"/>
           <w:lang w:eastAsia="zh-HK"/>
         </w:rPr>
-        <w:t xml:space="preserve">学生能够识别PID控制中的积分饱和问题，并能运用抗饱和策略解决实际工程问题，具备设计抗饱和PID控制器的基本能力。</w:t>
+        <w:t xml:space="preserve">通过本单元的学习，学生应掌握积分饱和的现象以及如何通过抗饱和技术改善系统性能。</w:t>
       </w:r>
     </w:p>
     <w:p>
@@ -465,7 +465,7 @@
           <w:szCs w:val="24"/>
           <w:lang w:eastAsia="zh-HK"/>
         </w:rPr>
-        <w:t xml:space="preserve">PID抗饱和机制学习工作表</w:t>
+        <w:t xml:space="preserve">PID控制的抗饱和机制</w:t>
       </w:r>
       <w:r>
         <w:rPr>
@@ -519,7 +519,7 @@
           <w:szCs w:val="24"/>
           <w:lang w:eastAsia="zh-HK"/>
         </w:rPr>
-        <w:t xml:space="preserve">通过实例讲解积分饱和对系统性能的影响，使学生直观感受问题的严重性。</w:t>
+        <w:t xml:space="preserve">利用实际案例介绍PID控制中的抗饱和问题，帮助学生直观理解理论知识。</w:t>
       </w:r>
       <w:r>
         <w:rPr>
@@ -560,7 +560,7 @@
           <w:szCs w:val="24"/>
           <w:lang w:eastAsia="zh-HK"/>
         </w:rPr>
-        <w:t xml:space="preserve">详细讲解抗饱和机制的数学原理，引导学生从理论上理解其作用机理。</w:t>
+        <w:t xml:space="preserve">使用图表和动画演示PID控制器的工作过程，便于学生理解和记忆。</w:t>
       </w:r>
       <w:r>
         <w:rPr>
@@ -601,7 +601,7 @@
           <w:szCs w:val="24"/>
           <w:lang w:eastAsia="zh-HK"/>
         </w:rPr>
-        <w:t xml:space="preserve">提供实际案例，让学生动手实践，体验不同抗饱和策略的效果。</w:t>
+        <w:t xml:space="preserve">讲解中穿插小组讨论环节，让学生分组探讨如何设计抗饱和策略。</w:t>
       </w:r>
       <w:r>
         <w:rPr>
@@ -642,7 +642,7 @@
           <w:szCs w:val="24"/>
           <w:lang w:eastAsia="zh-HK"/>
         </w:rPr>
-        <w:t xml:space="preserve">讨论多种抗饱和策略的优缺点，帮助学生形成全面的理解。</w:t>
+        <w:t xml:space="preserve">结合MATLAB/Simulink进行仿真实验，增强学生的实践能力。</w:t>
       </w:r>
       <w:r>
         <w:rPr>
@@ -683,7 +683,7 @@
           <w:szCs w:val="24"/>
           <w:lang w:eastAsia="zh-HK"/>
         </w:rPr>
-        <w:t xml:space="preserve">强调抗饱和设计的重要性，使其成为PID控制器设计的一个不可或缺的部分。</w:t>
+        <w:t xml:space="preserve">鼓励学生自行编写控制算法程序，并在实际硬件上验证其性能。</w:t>
       </w:r>
       <w:r>
         <w:rPr>
@@ -774,7 +774,7 @@
           <w:u w:val="thick"/>
           <w:lang w:eastAsia="zh-HK"/>
         </w:rPr>
-        <w:t xml:space="preserve">PID抗饱和机制学习工作表</w:t>
+        <w:t xml:space="preserve">PID控制的抗饱和机制</w:t>
       </w:r>
     </w:p>
     <w:p>
@@ -944,7 +944,13 @@
                                 <w:szCs w:val="24"/>
                                 <w:lang w:eastAsia="zh-CN"/>
                               </w:rPr>
-                              <w:t xml:space="preserve">积分饱和（Integral Wind-up）是指在执行器达到物理极限时，由于误差持续存在，积分项迅速增加导致系统出现超调与振荡的现象。</w:t>
+                              <w:t xml:space="preserve">问题背景解释了什么现象会导致系统出现严重的超调与振荡？</w:t>
+                              <w:br/>
+                              <w:t xml:space="preserve">• 积分饱和（Integral Wind-up）</w:t>
+                              <w:br/>
+                              <w:t xml:space="preserve">• 执行器过度响应</w:t>
+                              <w:br/>
+                              <w:t xml:space="preserve">• 系统线性化假设失效</w:t>
                             </w:r>
                             <w:r>
                               <w:rPr>
@@ -993,7 +999,13 @@
                           <w:szCs w:val="24"/>
                           <w:lang w:eastAsia="zh-CN"/>
                         </w:rPr>
-                        <w:t xml:space="preserve">积分饱和（Integral Wind-up）是指在执行器达到物理极限时，由于误差持续存在，积分项迅速增加导致系统出现超调与振荡的现象。</w:t>
+                        <w:t xml:space="preserve">问题背景解释了什么现象会导致系统出现严重的超调与振荡？</w:t>
+                        <w:br/>
+                        <w:t xml:space="preserve">• 积分饱和（Integral Wind-up）</w:t>
+                        <w:br/>
+                        <w:t xml:space="preserve">• 执行器过度响应</w:t>
+                        <w:br/>
+                        <w:t xml:space="preserve">• 系统线性化假设失效</w:t>
                       </w:r>
                       <w:r>
                         <w:rPr>
@@ -1094,7 +1106,11 @@
                                 <w:szCs w:val="24"/>
                                 <w:lang w:eastAsia="zh-CN"/>
                               </w:rPr>
-                              <w:t xml:space="preserve">抗饱和的目标是在饱和阶段抑制积分项的增长，在退出饱和后系统能快速平滑地回到线性工作区。</w:t>
+                              <w:t xml:space="preserve">经典的PID控制公式中，积分项是如何定义的？</w:t>
+                              <w:br/>
+                              <w:t xml:space="preserve">• u(t) = K_p e(t) + K_i ∫_0^t e(τ)dτ + K_d de(t)/dt</w:t>
+                              <w:br/>
+                              <w:t xml:space="preserve">• u(t) = K_p e(t) - K_i ∫_0^t e(τ)dτ - K_d de(t)/dt</w:t>
                             </w:r>
                             <w:r>
                               <w:rPr>
@@ -1143,7 +1159,11 @@
                           <w:szCs w:val="24"/>
                           <w:lang w:eastAsia="zh-CN"/>
                         </w:rPr>
-                        <w:t xml:space="preserve">抗饱和的目标是在饱和阶段抑制积分项的增长，在退出饱和后系统能快速平滑地回到线性工作区。</w:t>
+                        <w:t xml:space="preserve">经典的PID控制公式中，积分项是如何定义的？</w:t>
+                        <w:br/>
+                        <w:t xml:space="preserve">• u(t) = K_p e(t) + K_i ∫_0^t e(τ)dτ + K_d de(t)/dt</w:t>
+                        <w:br/>
+                        <w:t xml:space="preserve">• u(t) = K_p e(t) - K_i ∫_0^t e(τ)dτ - K_d de(t)/dt</w:t>
                       </w:r>
                       <w:r>
                         <w:rPr>
@@ -1244,7 +1264,11 @@
                                 <w:szCs w:val="24"/>
                                 <w:lang w:eastAsia="zh-CN"/>
                               </w:rPr>
-                              <w:t xml:space="preserve">经典抗饱和策略Back-Calculation通过在标准PID之后插入抗饱和反馈回路来实现，数学表达式为e_i(t)=e(t)+K_aw(u_a(t)−u(t))。</w:t>
+                              <w:t xml:space="preserve">抗饱和策略Back-Calculation中，积分器的数学表达式是什么？</w:t>
+                              <w:br/>
+                              <w:t xml:space="preserve">• dI/dt = K_i (e_i(t))</w:t>
+                              <w:br/>
+                              <w:t xml:space="preserve">• dI/dt = K_i (e(t))</w:t>
                             </w:r>
                             <w:r>
                               <w:rPr>
@@ -1293,7 +1317,11 @@
                           <w:szCs w:val="24"/>
                           <w:lang w:eastAsia="zh-CN"/>
                         </w:rPr>
-                        <w:t xml:space="preserve">经典抗饱和策略Back-Calculation通过在标准PID之后插入抗饱和反馈回路来实现，数学表达式为e_i(t)=e(t)+K_aw(u_a(t)−u(t))。</w:t>
+                        <w:t xml:space="preserve">抗饱和策略Back-Calculation中，积分器的数学表达式是什么？</w:t>
+                        <w:br/>
+                        <w:t xml:space="preserve">• dI/dt = K_i (e_i(t))</w:t>
+                        <w:br/>
+                        <w:t xml:space="preserve">• dI/dt = K_i (e(t))</w:t>
                       </w:r>
                       <w:r>
                         <w:rPr>
@@ -1394,7 +1422,11 @@
                                 <w:szCs w:val="24"/>
                                 <w:lang w:eastAsia="zh-CN"/>
                               </w:rPr>
-                              <w:t xml:space="preserve">离散实现抗饱和的伪代码中，微分项用测量值差分避免了微分冲击的问题。</w:t>
+                              <w:t xml:space="preserve">在未饱和状态下，抗饱和回路如何工作？</w:t>
+                              <w:br/>
+                              <w:t xml:space="preserve">• e_i(t) = e(t)</w:t>
+                              <w:br/>
+                              <w:t xml:space="preserve">• I(t) = 0</w:t>
                             </w:r>
                             <w:r>
                               <w:rPr>
@@ -1443,7 +1475,11 @@
                           <w:szCs w:val="24"/>
                           <w:lang w:eastAsia="zh-CN"/>
                         </w:rPr>
-                        <w:t xml:space="preserve">离散实现抗饱和的伪代码中，微分项用测量值差分避免了微分冲击的问题。</w:t>
+                        <w:t xml:space="preserve">在未饱和状态下，抗饱和回路如何工作？</w:t>
+                        <w:br/>
+                        <w:t xml:space="preserve">• e_i(t) = e(t)</w:t>
+                        <w:br/>
+                        <w:t xml:space="preserve">• I(t) = 0</w:t>
                       </w:r>
                       <w:r>
                         <w:rPr>
@@ -1544,7 +1580,11 @@
                                 <w:szCs w:val="24"/>
                                 <w:lang w:eastAsia="zh-CN"/>
                               </w:rPr>
-                              <w:t xml:space="preserve">对于伺服电机等复杂系统，除了抗饱和外还可以结合电流环限幅、速度前馈等技术实现级联抗饱和。</w:t>
+                              <w:t xml:space="preserve">推荐的K_aw整定规则是什么？</w:t>
+                              <w:br/>
+                              <w:t xml:space="preserve">• T_t ≈ √(T_i * T_d)</w:t>
+                              <w:br/>
+                              <w:t xml:space="preserve">• K_aw &gt; 1</w:t>
                             </w:r>
                             <w:r>
                               <w:rPr>
@@ -1593,7 +1633,11 @@
                           <w:szCs w:val="24"/>
                           <w:lang w:eastAsia="zh-CN"/>
                         </w:rPr>
-                        <w:t xml:space="preserve">对于伺服电机等复杂系统，除了抗饱和外还可以结合电流环限幅、速度前馈等技术实现级联抗饱和。</w:t>
+                        <w:t xml:space="preserve">推荐的K_aw整定规则是什么？</w:t>
+                        <w:br/>
+                        <w:t xml:space="preserve">• T_t ≈ √(T_i * T_d)</w:t>
+                        <w:br/>
+                        <w:t xml:space="preserve">• K_aw &gt; 1</w:t>
                       </w:r>
                       <w:r>
                         <w:rPr>
@@ -1757,7 +1801,7 @@
                               <w:rPr>
                                 <w:rFonts w:asciiTheme="minorEastAsia" w:hAnsiTheme="minorEastAsia" w:hint="eastAsia"/>
                               </w:rPr>
-                              <w:t xml:space="preserve">简述抗饱和机制的主要目标。</w:t>
+                              <w:t xml:space="preserve">什么是积分饱和现象？请简述其原因。</w:t>
                             </w:r>
                           </w:p>
                         </w:txbxContent>
@@ -1794,7 +1838,7 @@
                         <w:rPr>
                           <w:rFonts w:asciiTheme="minorEastAsia" w:hAnsiTheme="minorEastAsia" w:hint="eastAsia"/>
                         </w:rPr>
-                        <w:t xml:space="preserve">简述抗饱和机制的主要目标。</w:t>
+                        <w:t xml:space="preserve">什么是积分饱和现象？请简述其原因。</w:t>
                       </w:r>
                     </w:p>
                   </w:txbxContent>
@@ -1859,43 +1903,7 @@
           <w:rFonts w:asciiTheme="minorEastAsia" w:hAnsiTheme="minorEastAsia" w:hint="eastAsia"/>
           <w:color w:val="00B050"/>
         </w:rPr>
-        <w:t xml:space="preserve">抑制饱和阶段积分项的增长</w:t>
-      </w:r>
-      <w:r>
-        <w:rPr>
-          <w:rFonts w:asciiTheme="minorEastAsia" w:hAnsiTheme="minorEastAsia" w:hint="eastAsia"/>
-          <w:color w:val="00B050"/>
-        </w:rPr>
-        <w:t xml:space="preserve"> </w:t>
-      </w:r>
-      <w:r>
-        <w:rPr>
-          <w:rFonts w:asciiTheme="minorEastAsia" w:hAnsiTheme="minorEastAsia"/>
-          <w:color w:val="00B050"/>
-        </w:rPr>
-        <w:t xml:space="preserve"/>
-      </w:r>
-    </w:p>
-    <w:p>
-      <w:pPr>
-        <w:pStyle w:val="ListParagraph"/>
-        <w:numPr>
-          <w:ilvl w:val="0"/>
-          <w:numId w:val="27"/>
-        </w:numPr>
-        <w:ind w:leftChars="0"/>
-        <w:rPr>
-          <w:rFonts w:asciiTheme="minorEastAsia" w:hAnsiTheme="minorEastAsia"/>
-          <w:color w:val="00B050"/>
-        </w:rPr>
-      </w:pPr>
-      <w:proofErr w:type="gramStart"/>
-      <w:r>
-        <w:rPr>
-          <w:rFonts w:asciiTheme="minorEastAsia" w:hAnsiTheme="minorEastAsia" w:hint="eastAsia"/>
-          <w:color w:val="00B050"/>
-        </w:rPr>
-        <w:t xml:space="preserve">退出饱和后系统快速平滑地恢复</w:t>
+        <w:t xml:space="preserve">当执行器达到物理极限时，即使误差持续存在，积分项仍然继续增长。</w:t>
       </w:r>
       <w:r>
         <w:rPr>
@@ -1994,7 +2002,9 @@
                               <w:rPr>
                                 <w:rFonts w:asciiTheme="minorEastAsia" w:hAnsiTheme="minorEastAsia" w:hint="eastAsia"/>
                               </w:rPr>
-                              <w:t xml:space="preserve">解释Back-Calculation抗饱和策略的数学模型。</w:t>
+                              <w:t xml:space="preserve">如何通过数学表达式描述PID控制器中的抗饱和机制Back-Calculation策略？</w:t>
+                              <w:br/>
+                              <w:t xml:space="preserve">• e_i(t)=e(t)+K_aw(u_a(t)−u(t))</w:t>
                             </w:r>
                           </w:p>
                         </w:txbxContent>
@@ -2031,7 +2041,9 @@
                         <w:rPr>
                           <w:rFonts w:asciiTheme="minorEastAsia" w:hAnsiTheme="minorEastAsia" w:hint="eastAsia"/>
                         </w:rPr>
-                        <w:t xml:space="preserve">解释Back-Calculation抗饱和策略的数学模型。</w:t>
+                        <w:t xml:space="preserve">如何通过数学表达式描述PID控制器中的抗饱和机制Back-Calculation策略？</w:t>
+                        <w:br/>
+                        <w:t xml:space="preserve">• e_i(t)=e(t)+K_aw(u_a(t)−u(t))</w:t>
                       </w:r>
                     </w:p>
                   </w:txbxContent>
@@ -2096,43 +2108,7 @@
           <w:rFonts w:asciiTheme="minorEastAsia" w:hAnsiTheme="minorEastAsia" w:hint="eastAsia"/>
           <w:color w:val="00B050"/>
         </w:rPr>
-        <w:t xml:space="preserve">通过引入修正后的误差信号e_i(t)来调整积分项的增长</w:t>
-      </w:r>
-      <w:r>
-        <w:rPr>
-          <w:rFonts w:asciiTheme="minorEastAsia" w:hAnsiTheme="minorEastAsia" w:hint="eastAsia"/>
-          <w:color w:val="00B050"/>
-        </w:rPr>
-        <w:t xml:space="preserve"> </w:t>
-      </w:r>
-      <w:r>
-        <w:rPr>
-          <w:rFonts w:asciiTheme="minorEastAsia" w:hAnsiTheme="minorEastAsia"/>
-          <w:color w:val="00B050"/>
-        </w:rPr>
-        <w:t xml:space="preserve"/>
-      </w:r>
-    </w:p>
-    <w:p>
-      <w:pPr>
-        <w:pStyle w:val="ListParagraph"/>
-        <w:numPr>
-          <w:ilvl w:val="0"/>
-          <w:numId w:val="27"/>
-        </w:numPr>
-        <w:ind w:leftChars="0"/>
-        <w:rPr>
-          <w:rFonts w:asciiTheme="minorEastAsia" w:hAnsiTheme="minorEastAsia"/>
-          <w:color w:val="00B050"/>
-        </w:rPr>
-      </w:pPr>
-      <w:proofErr w:type="gramStart"/>
-      <w:r>
-        <w:rPr>
-          <w:rFonts w:asciiTheme="minorEastAsia" w:hAnsiTheme="minorEastAsia" w:hint="eastAsia"/>
-          <w:color w:val="00B050"/>
-        </w:rPr>
-        <w:t xml:space="preserve">当系统饱和时，引入负反馈抑制积分项的增长</w:t>
+        <w:t xml:space="preserve">当未饱和：u=u_a ⇒ e_i=e</w:t>
       </w:r>
       <w:r>
         <w:rPr>
@@ -2231,7 +2207,7 @@
                               <w:rPr>
                                 <w:rFonts w:asciiTheme="minorEastAsia" w:hAnsiTheme="minorEastAsia" w:hint="eastAsia"/>
                               </w:rPr>
-                              <w:t xml:space="preserve">写出离散实现抗饱和的伪代码中用于计算修正后的误差信号的表达式。</w:t>
+                              <w:t xml:space="preserve">推荐的K_aw整定规则是什么？请解释其背后的原理。</w:t>
                             </w:r>
                           </w:p>
                         </w:txbxContent>
@@ -2268,7 +2244,7 @@
                         <w:rPr>
                           <w:rFonts w:asciiTheme="minorEastAsia" w:hAnsiTheme="minorEastAsia" w:hint="eastAsia"/>
                         </w:rPr>
-                        <w:t xml:space="preserve">写出离散实现抗饱和的伪代码中用于计算修正后的误差信号的表达式。</w:t>
+                        <w:t xml:space="preserve">推荐的K_aw整定规则是什么？请解释其背后的原理。</w:t>
                       </w:r>
                     </w:p>
                   </w:txbxContent>
@@ -2333,7 +2309,7 @@
           <w:rFonts w:asciiTheme="minorEastAsia" w:hAnsiTheme="minorEastAsia" w:hint="eastAsia"/>
           <w:color w:val="00B050"/>
         </w:rPr>
-        <w:t xml:space="preserve">ei = e + Kaw * (ua - u0);</w:t>
+        <w:t xml:space="preserve">T_t ≈ √(T_i T_d)，其中T_i和T_d分别是比例环节和微分环节的时间常数。</w:t>
       </w:r>
       <w:r>
         <w:rPr>
@@ -2432,7 +2408,7 @@
                               <w:rPr>
                                 <w:rFonts w:asciiTheme="minorEastAsia" w:hAnsiTheme="minorEastAsia" w:hint="eastAsia"/>
                               </w:rPr>
-                              <w:t xml:space="preserve">简述如何验证抗饱和策略的稳定性。</w:t>
+                              <w:t xml:space="preserve">简述PID控制器抗饱和机制的工程实现步骤。</w:t>
                             </w:r>
                           </w:p>
                         </w:txbxContent>
@@ -2469,7 +2445,7 @@
                         <w:rPr>
                           <w:rFonts w:asciiTheme="minorEastAsia" w:hAnsiTheme="minorEastAsia" w:hint="eastAsia"/>
                         </w:rPr>
-                        <w:t xml:space="preserve">简述如何验证抗饱和策略的稳定性。</w:t>
+                        <w:t xml:space="preserve">简述PID控制器抗饱和机制的工程实现步骤。</w:t>
                       </w:r>
                     </w:p>
                   </w:txbxContent>
@@ -2534,7 +2510,7 @@
           <w:rFonts w:asciiTheme="minorEastAsia" w:hAnsiTheme="minorEastAsia" w:hint="eastAsia"/>
           <w:color w:val="00B050"/>
         </w:rPr>
-        <w:t xml:space="preserve">线性化假设下验证抗饱和回路的稳定性</w:t>
+        <w:t xml:space="preserve">1. 建立系统的数学模型，识别执行器的物理极限；</w:t>
       </w:r>
       <w:r>
         <w:rPr>
@@ -2570,7 +2546,43 @@
           <w:rFonts w:asciiTheme="minorEastAsia" w:hAnsiTheme="minorEastAsia" w:hint="eastAsia"/>
           <w:color w:val="00B050"/>
         </w:rPr>
-        <w:t xml:space="preserve">闭环稳定性由PID设计与抗饱和增益共同决定</w:t>
+        <w:t xml:space="preserve">2. 设计Back-Calculation回路，引入抗饱和增益K_aw；</w:t>
+      </w:r>
+      <w:r>
+        <w:rPr>
+          <w:rFonts w:asciiTheme="minorEastAsia" w:hAnsiTheme="minorEastAsia" w:hint="eastAsia"/>
+          <w:color w:val="00B050"/>
+        </w:rPr>
+        <w:t xml:space="preserve"> </w:t>
+      </w:r>
+      <w:r>
+        <w:rPr>
+          <w:rFonts w:asciiTheme="minorEastAsia" w:hAnsiTheme="minorEastAsia"/>
+          <w:color w:val="00B050"/>
+        </w:rPr>
+        <w:t xml:space="preserve"/>
+      </w:r>
+    </w:p>
+    <w:p>
+      <w:pPr>
+        <w:pStyle w:val="ListParagraph"/>
+        <w:numPr>
+          <w:ilvl w:val="0"/>
+          <w:numId w:val="27"/>
+        </w:numPr>
+        <w:ind w:leftChars="0"/>
+        <w:rPr>
+          <w:rFonts w:asciiTheme="minorEastAsia" w:hAnsiTheme="minorEastAsia"/>
+          <w:color w:val="00B050"/>
+        </w:rPr>
+      </w:pPr>
+      <w:proofErr w:type="gramStart"/>
+      <w:r>
+        <w:rPr>
+          <w:rFonts w:asciiTheme="minorEastAsia" w:hAnsiTheme="minorEastAsia" w:hint="eastAsia"/>
+          <w:color w:val="00B050"/>
+        </w:rPr>
+        <w:t xml:space="preserve">3. 调整参数T_t，确保系统稳定性。</w:t>
       </w:r>
       <w:r>
         <w:rPr>
@@ -2696,7 +2708,7 @@
           <w:szCs w:val="20"/>
           <w:lang w:eastAsia="zh-HK"/>
         </w:rPr>
-        <w:t xml:space="preserve">PID抗饱和机制学习工作表</w:t>
+        <w:t xml:space="preserve">PID控制的抗饱和机制</w:t>
       </w:r>
       <w:r>
         <w:rPr>
@@ -2822,7 +2834,7 @@
                                 <w:rFonts w:ascii="Times New Roman" w:eastAsia="PMingLiU" w:hAnsi="Times New Roman" w:cs="Times New Roman"/>
                                 <w:szCs w:val="24"/>
                               </w:rPr>
-                              <w:t xml:space="preserve">下列哪一项不属于抗饱和机制的目标？</w:t>
+                              <w:t xml:space="preserve">选择题题目1</w:t>
                             </w:r>
                           </w:p>
                           <w:p>
@@ -2861,7 +2873,7 @@
                                 <w:rFonts w:ascii="Times New Roman" w:eastAsia="PMingLiU" w:hAnsi="Times New Roman" w:cs="Times New Roman"/>
                                 <w:szCs w:val="24"/>
                               </w:rPr>
-                              <w:t xml:space="preserve">在饱和阶段抑制积分项增长</w:t>
+                              <w:t xml:space="preserve">执行器过度响应</w:t>
                             </w:r>
                           </w:p>
                           <w:p>
@@ -2900,7 +2912,7 @@
                                 <w:rFonts w:ascii="Times New Roman" w:eastAsia="PMingLiU" w:hAnsi="Times New Roman" w:cs="Times New Roman"/>
                                 <w:szCs w:val="24"/>
                               </w:rPr>
-                              <w:t xml:space="preserve">提高系统响应速度</w:t>
+                              <w:t xml:space="preserve">积分饱和（Integral Wind-up）</w:t>
                             </w:r>
                           </w:p>
                           <w:p>
@@ -2939,46 +2951,7 @@
                                 <w:rFonts w:ascii="Times New Roman" w:eastAsia="PMingLiU" w:hAnsi="Times New Roman" w:cs="Times New Roman"/>
                                 <w:szCs w:val="24"/>
                               </w:rPr>
-                              <w:t xml:space="preserve">在退出饱和后快速平滑地回到线性工作区</w:t>
-                            </w:r>
-                          </w:p>
-                          <w:p>
-                            <w:pPr>
-                              <w:rPr>
-                                <w:rFonts w:ascii="Times New Roman" w:eastAsia="PMingLiU" w:hAnsi="Times New Roman" w:cs="Times New Roman"/>
-                                <w:szCs w:val="24"/>
-                              </w:rPr>
-                            </w:pPr>
-                            <w:r>
-                              <w:rPr>
-                                <w:rFonts w:ascii="Times New Roman" w:eastAsia="PMingLiU" w:hAnsi="Times New Roman" w:cs="Times New Roman"/>
-                                <w:szCs w:val="24"/>
-                              </w:rPr>
-                              <w:t xml:space="preserve">   </w:t>
-                            </w:r>
-                            <w:proofErr w:type="gramEnd"/>
-                            <w:r>
-                              <w:rPr>
-                                <w:rFonts w:ascii="Times New Roman" w:eastAsia="PMingLiU" w:hAnsi="Times New Roman" w:cs="Times New Roman"/>
-                                <w:szCs w:val="24"/>
-                              </w:rPr>
-                              <w:t xml:space="preserve"> - </w:t>
-                            </w:r>
-                            <w:proofErr w:type="gramStart"/>
-                            <w:r>
-                              <w:rPr>
-                                <w:rFonts w:ascii="Times New Roman" w:eastAsia="PMingLiU" w:hAnsi="Times New Roman" w:cs="Times New Roman"/>
-                                <w:szCs w:val="24"/>
-                              </w:rPr>
-                              <w:t xml:space="preserve">D. </w:t>
-                            </w:r>
-                            <w:proofErr w:type="gramStart"/>
-                            <w:r>
-                              <w:rPr>
-                                <w:rFonts w:ascii="Times New Roman" w:eastAsia="PMingLiU" w:hAnsi="Times New Roman" w:cs="Times New Roman"/>
-                                <w:szCs w:val="24"/>
-                              </w:rPr>
-                              <w:t xml:space="preserve">减少执行器磨损</w:t>
+                              <w:t xml:space="preserve">系统线性化假设失效</w:t>
                             </w:r>
                           </w:p>
                           <w:p>
@@ -3015,7 +2988,7 @@
                                 <w:rFonts w:ascii="Times New Roman" w:eastAsia="PMingLiU" w:hAnsi="Times New Roman" w:cs="Times New Roman" w:hint="eastAsia"/>
                                 <w:szCs w:val="24"/>
                               </w:rPr>
-                              <w:t xml:space="preserve">D</w:t>
+                              <w:t xml:space="preserve">B</w:t>
                             </w:r>
                           </w:p>
                         </w:txbxContent>
@@ -3055,7 +3028,7 @@
                           <w:rFonts w:ascii="Times New Roman" w:eastAsia="PMingLiU" w:hAnsi="Times New Roman" w:cs="Times New Roman"/>
                           <w:szCs w:val="24"/>
                         </w:rPr>
-                        <w:t xml:space="preserve">下列哪一项不属于抗饱和机制的目标？</w:t>
+                        <w:t xml:space="preserve">选择题题目1</w:t>
                       </w:r>
                     </w:p>
                     <w:p>
@@ -3094,7 +3067,7 @@
                           <w:rFonts w:ascii="Times New Roman" w:eastAsia="PMingLiU" w:hAnsi="Times New Roman" w:cs="Times New Roman"/>
                           <w:szCs w:val="24"/>
                         </w:rPr>
-                        <w:t xml:space="preserve">在饱和阶段抑制积分项增长</w:t>
+                        <w:t xml:space="preserve">执行器过度响应</w:t>
                       </w:r>
                     </w:p>
                     <w:p>
@@ -3133,7 +3106,7 @@
                           <w:rFonts w:ascii="Times New Roman" w:eastAsia="PMingLiU" w:hAnsi="Times New Roman" w:cs="Times New Roman"/>
                           <w:szCs w:val="24"/>
                         </w:rPr>
-                        <w:t xml:space="preserve">提高系统响应速度</w:t>
+                        <w:t xml:space="preserve">积分饱和（Integral Wind-up）</w:t>
                       </w:r>
                     </w:p>
                     <w:p>
@@ -3172,46 +3145,7 @@
                           <w:rFonts w:ascii="Times New Roman" w:eastAsia="PMingLiU" w:hAnsi="Times New Roman" w:cs="Times New Roman"/>
                           <w:szCs w:val="24"/>
                         </w:rPr>
-                        <w:t xml:space="preserve">在退出饱和后快速平滑地回到线性工作区</w:t>
-                      </w:r>
-                    </w:p>
-                    <w:p>
-                      <w:pPr>
-                        <w:rPr>
-                          <w:rFonts w:ascii="Times New Roman" w:eastAsia="PMingLiU" w:hAnsi="Times New Roman" w:cs="Times New Roman"/>
-                          <w:szCs w:val="24"/>
-                        </w:rPr>
-                      </w:pPr>
-                      <w:r>
-                        <w:rPr>
-                          <w:rFonts w:ascii="Times New Roman" w:eastAsia="PMingLiU" w:hAnsi="Times New Roman" w:cs="Times New Roman"/>
-                          <w:szCs w:val="24"/>
-                        </w:rPr>
-                        <w:t xml:space="preserve">   </w:t>
-                      </w:r>
-                      <w:proofErr w:type="gramEnd"/>
-                      <w:r>
-                        <w:rPr>
-                          <w:rFonts w:ascii="Times New Roman" w:eastAsia="PMingLiU" w:hAnsi="Times New Roman" w:cs="Times New Roman"/>
-                          <w:szCs w:val="24"/>
-                        </w:rPr>
-                        <w:t xml:space="preserve"> - </w:t>
-                      </w:r>
-                      <w:proofErr w:type="gramStart"/>
-                      <w:r>
-                        <w:rPr>
-                          <w:rFonts w:ascii="Times New Roman" w:eastAsia="PMingLiU" w:hAnsi="Times New Roman" w:cs="Times New Roman"/>
-                          <w:szCs w:val="24"/>
-                        </w:rPr>
-                        <w:t xml:space="preserve">D. </w:t>
-                      </w:r>
-                      <w:proofErr w:type="gramStart"/>
-                      <w:r>
-                        <w:rPr>
-                          <w:rFonts w:ascii="Times New Roman" w:eastAsia="PMingLiU" w:hAnsi="Times New Roman" w:cs="Times New Roman"/>
-                          <w:szCs w:val="24"/>
-                        </w:rPr>
-                        <w:t xml:space="preserve">减少执行器磨损</w:t>
+                        <w:t xml:space="preserve">系统线性化假设失效</w:t>
                       </w:r>
                     </w:p>
                     <w:p>
@@ -3248,7 +3182,7 @@
                           <w:rFonts w:ascii="Times New Roman" w:eastAsia="PMingLiU" w:hAnsi="Times New Roman" w:cs="Times New Roman" w:hint="eastAsia"/>
                           <w:szCs w:val="24"/>
                         </w:rPr>
-                        <w:t xml:space="preserve">D</w:t>
+                        <w:t xml:space="preserve">B</w:t>
                       </w:r>
                     </w:p>
                   </w:txbxContent>
@@ -3340,7 +3274,7 @@
                                 <w:rFonts w:ascii="Times New Roman" w:eastAsia="PMingLiU" w:hAnsi="Times New Roman" w:cs="Times New Roman"/>
                                 <w:szCs w:val="24"/>
                               </w:rPr>
-                              <w:t xml:space="preserve">在Back-Calculation抗饱和策略中，e_i(t)表示什么？</w:t>
+                              <w:t xml:space="preserve">选择题题目2</w:t>
                             </w:r>
                           </w:p>
                           <w:p>
@@ -3379,7 +3313,7 @@
                                 <w:rFonts w:ascii="Times New Roman" w:eastAsia="PMingLiU" w:hAnsi="Times New Roman" w:cs="Times New Roman"/>
                                 <w:szCs w:val="24"/>
                               </w:rPr>
-                              <w:t xml:space="preserve">积分项增长速率</w:t>
+                              <w:t xml:space="preserve">u(t) = K_p e(t) + K_i ∫_0^t e(τ)dτ + K_d de(t)/dt</w:t>
                             </w:r>
                           </w:p>
                           <w:p>
@@ -3418,85 +3352,7 @@
                                 <w:rFonts w:ascii="Times New Roman" w:eastAsia="PMingLiU" w:hAnsi="Times New Roman" w:cs="Times New Roman"/>
                                 <w:szCs w:val="24"/>
                               </w:rPr>
-                              <w:t xml:space="preserve">修正后的误差信号</w:t>
-                            </w:r>
-                          </w:p>
-                          <w:p>
-                            <w:pPr>
-                              <w:rPr>
-                                <w:rFonts w:ascii="Times New Roman" w:eastAsia="PMingLiU" w:hAnsi="Times New Roman" w:cs="Times New Roman"/>
-                                <w:szCs w:val="24"/>
-                              </w:rPr>
-                            </w:pPr>
-                            <w:r>
-                              <w:rPr>
-                                <w:rFonts w:ascii="Times New Roman" w:eastAsia="PMingLiU" w:hAnsi="Times New Roman" w:cs="Times New Roman"/>
-                                <w:szCs w:val="24"/>
-                              </w:rPr>
-                              <w:t xml:space="preserve">   </w:t>
-                            </w:r>
-                            <w:proofErr w:type="gramEnd"/>
-                            <w:r>
-                              <w:rPr>
-                                <w:rFonts w:ascii="Times New Roman" w:eastAsia="PMingLiU" w:hAnsi="Times New Roman" w:cs="Times New Roman"/>
-                                <w:szCs w:val="24"/>
-                              </w:rPr>
-                              <w:t xml:space="preserve"> - </w:t>
-                            </w:r>
-                            <w:proofErr w:type="gramStart"/>
-                            <w:r>
-                              <w:rPr>
-                                <w:rFonts w:ascii="Times New Roman" w:eastAsia="PMingLiU" w:hAnsi="Times New Roman" w:cs="Times New Roman"/>
-                                <w:szCs w:val="24"/>
-                              </w:rPr>
-                              <w:t xml:space="preserve">C. </w:t>
-                            </w:r>
-                            <w:proofErr w:type="gramStart"/>
-                            <w:r>
-                              <w:rPr>
-                                <w:rFonts w:ascii="Times New Roman" w:eastAsia="PMingLiU" w:hAnsi="Times New Roman" w:cs="Times New Roman"/>
-                                <w:szCs w:val="24"/>
-                              </w:rPr>
-                              <w:t xml:space="preserve">实际输出</w:t>
-                            </w:r>
-                          </w:p>
-                          <w:p>
-                            <w:pPr>
-                              <w:rPr>
-                                <w:rFonts w:ascii="Times New Roman" w:eastAsia="PMingLiU" w:hAnsi="Times New Roman" w:cs="Times New Roman"/>
-                                <w:szCs w:val="24"/>
-                              </w:rPr>
-                            </w:pPr>
-                            <w:r>
-                              <w:rPr>
-                                <w:rFonts w:ascii="Times New Roman" w:eastAsia="PMingLiU" w:hAnsi="Times New Roman" w:cs="Times New Roman"/>
-                                <w:szCs w:val="24"/>
-                              </w:rPr>
-                              <w:t xml:space="preserve">   </w:t>
-                            </w:r>
-                            <w:proofErr w:type="gramEnd"/>
-                            <w:r>
-                              <w:rPr>
-                                <w:rFonts w:ascii="Times New Roman" w:eastAsia="PMingLiU" w:hAnsi="Times New Roman" w:cs="Times New Roman"/>
-                                <w:szCs w:val="24"/>
-                              </w:rPr>
-                              <w:t xml:space="preserve"> - </w:t>
-                            </w:r>
-                            <w:proofErr w:type="gramStart"/>
-                            <w:r>
-                              <w:rPr>
-                                <w:rFonts w:ascii="Times New Roman" w:eastAsia="PMingLiU" w:hAnsi="Times New Roman" w:cs="Times New Roman"/>
-                                <w:szCs w:val="24"/>
-                              </w:rPr>
-                              <w:t xml:space="preserve">D. </w:t>
-                            </w:r>
-                            <w:proofErr w:type="gramStart"/>
-                            <w:r>
-                              <w:rPr>
-                                <w:rFonts w:ascii="Times New Roman" w:eastAsia="PMingLiU" w:hAnsi="Times New Roman" w:cs="Times New Roman"/>
-                                <w:szCs w:val="24"/>
-                              </w:rPr>
-                              <w:t xml:space="preserve">理想输出</w:t>
+                              <w:t xml:space="preserve">u(t) = K_p e(t) - K_i ∫_0^t e(τ)dτ - K_d de(t)/dt</w:t>
                             </w:r>
                           </w:p>
                           <w:p>
@@ -3533,7 +3389,7 @@
                                 <w:rFonts w:ascii="Times New Roman" w:eastAsia="PMingLiU" w:hAnsi="Times New Roman" w:cs="Times New Roman" w:hint="eastAsia"/>
                                 <w:szCs w:val="24"/>
                               </w:rPr>
-                              <w:t xml:space="preserve">B</w:t>
+                              <w:t xml:space="preserve">A</w:t>
                             </w:r>
                           </w:p>
                         </w:txbxContent>
@@ -3573,7 +3429,7 @@
                           <w:rFonts w:ascii="Times New Roman" w:eastAsia="PMingLiU" w:hAnsi="Times New Roman" w:cs="Times New Roman"/>
                           <w:szCs w:val="24"/>
                         </w:rPr>
-                        <w:t xml:space="preserve">在Back-Calculation抗饱和策略中，e_i(t)表示什么？</w:t>
+                        <w:t xml:space="preserve">选择题题目2</w:t>
                       </w:r>
                     </w:p>
                     <w:p>
@@ -3612,7 +3468,7 @@
                           <w:rFonts w:ascii="Times New Roman" w:eastAsia="PMingLiU" w:hAnsi="Times New Roman" w:cs="Times New Roman"/>
                           <w:szCs w:val="24"/>
                         </w:rPr>
-                        <w:t xml:space="preserve">积分项增长速率</w:t>
+                        <w:t xml:space="preserve">u(t) = K_p e(t) + K_i ∫_0^t e(τ)dτ + K_d de(t)/dt</w:t>
                       </w:r>
                     </w:p>
                     <w:p>
@@ -3651,85 +3507,7 @@
                           <w:rFonts w:ascii="Times New Roman" w:eastAsia="PMingLiU" w:hAnsi="Times New Roman" w:cs="Times New Roman"/>
                           <w:szCs w:val="24"/>
                         </w:rPr>
-                        <w:t xml:space="preserve">修正后的误差信号</w:t>
-                      </w:r>
-                    </w:p>
-                    <w:p>
-                      <w:pPr>
-                        <w:rPr>
-                          <w:rFonts w:ascii="Times New Roman" w:eastAsia="PMingLiU" w:hAnsi="Times New Roman" w:cs="Times New Roman"/>
-                          <w:szCs w:val="24"/>
-                        </w:rPr>
-                      </w:pPr>
-                      <w:r>
-                        <w:rPr>
-                          <w:rFonts w:ascii="Times New Roman" w:eastAsia="PMingLiU" w:hAnsi="Times New Roman" w:cs="Times New Roman"/>
-                          <w:szCs w:val="24"/>
-                        </w:rPr>
-                        <w:t xml:space="preserve">   </w:t>
-                      </w:r>
-                      <w:proofErr w:type="gramEnd"/>
-                      <w:r>
-                        <w:rPr>
-                          <w:rFonts w:ascii="Times New Roman" w:eastAsia="PMingLiU" w:hAnsi="Times New Roman" w:cs="Times New Roman"/>
-                          <w:szCs w:val="24"/>
-                        </w:rPr>
-                        <w:t xml:space="preserve"> - </w:t>
-                      </w:r>
-                      <w:proofErr w:type="gramStart"/>
-                      <w:r>
-                        <w:rPr>
-                          <w:rFonts w:ascii="Times New Roman" w:eastAsia="PMingLiU" w:hAnsi="Times New Roman" w:cs="Times New Roman"/>
-                          <w:szCs w:val="24"/>
-                        </w:rPr>
-                        <w:t xml:space="preserve">C. </w:t>
-                      </w:r>
-                      <w:proofErr w:type="gramStart"/>
-                      <w:r>
-                        <w:rPr>
-                          <w:rFonts w:ascii="Times New Roman" w:eastAsia="PMingLiU" w:hAnsi="Times New Roman" w:cs="Times New Roman"/>
-                          <w:szCs w:val="24"/>
-                        </w:rPr>
-                        <w:t xml:space="preserve">实际输出</w:t>
-                      </w:r>
-                    </w:p>
-                    <w:p>
-                      <w:pPr>
-                        <w:rPr>
-                          <w:rFonts w:ascii="Times New Roman" w:eastAsia="PMingLiU" w:hAnsi="Times New Roman" w:cs="Times New Roman"/>
-                          <w:szCs w:val="24"/>
-                        </w:rPr>
-                      </w:pPr>
-                      <w:r>
-                        <w:rPr>
-                          <w:rFonts w:ascii="Times New Roman" w:eastAsia="PMingLiU" w:hAnsi="Times New Roman" w:cs="Times New Roman"/>
-                          <w:szCs w:val="24"/>
-                        </w:rPr>
-                        <w:t xml:space="preserve">   </w:t>
-                      </w:r>
-                      <w:proofErr w:type="gramEnd"/>
-                      <w:r>
-                        <w:rPr>
-                          <w:rFonts w:ascii="Times New Roman" w:eastAsia="PMingLiU" w:hAnsi="Times New Roman" w:cs="Times New Roman"/>
-                          <w:szCs w:val="24"/>
-                        </w:rPr>
-                        <w:t xml:space="preserve"> - </w:t>
-                      </w:r>
-                      <w:proofErr w:type="gramStart"/>
-                      <w:r>
-                        <w:rPr>
-                          <w:rFonts w:ascii="Times New Roman" w:eastAsia="PMingLiU" w:hAnsi="Times New Roman" w:cs="Times New Roman"/>
-                          <w:szCs w:val="24"/>
-                        </w:rPr>
-                        <w:t xml:space="preserve">D. </w:t>
-                      </w:r>
-                      <w:proofErr w:type="gramStart"/>
-                      <w:r>
-                        <w:rPr>
-                          <w:rFonts w:ascii="Times New Roman" w:eastAsia="PMingLiU" w:hAnsi="Times New Roman" w:cs="Times New Roman"/>
-                          <w:szCs w:val="24"/>
-                        </w:rPr>
-                        <w:t xml:space="preserve">理想输出</w:t>
+                        <w:t xml:space="preserve">u(t) = K_p e(t) - K_i ∫_0^t e(τ)dτ - K_d de(t)/dt</w:t>
                       </w:r>
                     </w:p>
                     <w:p>
@@ -3766,7 +3544,7 @@
                           <w:rFonts w:ascii="Times New Roman" w:eastAsia="PMingLiU" w:hAnsi="Times New Roman" w:cs="Times New Roman" w:hint="eastAsia"/>
                           <w:szCs w:val="24"/>
                         </w:rPr>
-                        <w:t xml:space="preserve">B</w:t>
+                        <w:t xml:space="preserve">A</w:t>
                       </w:r>
                     </w:p>
                   </w:txbxContent>
@@ -3858,7 +3636,7 @@
                                 <w:rFonts w:ascii="Times New Roman" w:eastAsia="PMingLiU" w:hAnsi="Times New Roman" w:cs="Times New Roman"/>
                                 <w:szCs w:val="24"/>
                               </w:rPr>
-                              <w:t xml:space="preserve">抗饱和机制的稳定性分析中，推荐的整定规则是什么？</w:t>
+                              <w:t xml:space="preserve">选择题题目3</w:t>
                             </w:r>
                           </w:p>
                           <w:p>
@@ -3897,7 +3675,7 @@
                                 <w:rFonts w:ascii="Times New Roman" w:eastAsia="PMingLiU" w:hAnsi="Times New Roman" w:cs="Times New Roman"/>
                                 <w:szCs w:val="24"/>
                               </w:rPr>
-                              <w:t xml:space="preserve">T_t≈√(T_i T_d)</w:t>
+                              <w:t xml:space="preserve">dI/dt = K_i (e(t))</w:t>
                             </w:r>
                           </w:p>
                           <w:p>
@@ -3936,85 +3714,7 @@
                                 <w:rFonts w:ascii="Times New Roman" w:eastAsia="PMingLiU" w:hAnsi="Times New Roman" w:cs="Times New Roman"/>
                                 <w:szCs w:val="24"/>
                               </w:rPr>
-                              <w:t xml:space="preserve">T_t≈T_i+T_d</w:t>
-                            </w:r>
-                          </w:p>
-                          <w:p>
-                            <w:pPr>
-                              <w:rPr>
-                                <w:rFonts w:ascii="Times New Roman" w:eastAsia="PMingLiU" w:hAnsi="Times New Roman" w:cs="Times New Roman"/>
-                                <w:szCs w:val="24"/>
-                              </w:rPr>
-                            </w:pPr>
-                            <w:r>
-                              <w:rPr>
-                                <w:rFonts w:ascii="Times New Roman" w:eastAsia="PMingLiU" w:hAnsi="Times New Roman" w:cs="Times New Roman"/>
-                                <w:szCs w:val="24"/>
-                              </w:rPr>
-                              <w:t xml:space="preserve">   </w:t>
-                            </w:r>
-                            <w:proofErr w:type="gramEnd"/>
-                            <w:r>
-                              <w:rPr>
-                                <w:rFonts w:ascii="Times New Roman" w:eastAsia="PMingLiU" w:hAnsi="Times New Roman" w:cs="Times New Roman"/>
-                                <w:szCs w:val="24"/>
-                              </w:rPr>
-                              <w:t xml:space="preserve"> - </w:t>
-                            </w:r>
-                            <w:proofErr w:type="gramStart"/>
-                            <w:r>
-                              <w:rPr>
-                                <w:rFonts w:ascii="Times New Roman" w:eastAsia="PMingLiU" w:hAnsi="Times New Roman" w:cs="Times New Roman"/>
-                                <w:szCs w:val="24"/>
-                              </w:rPr>
-                              <w:t xml:space="preserve">C. </w:t>
-                            </w:r>
-                            <w:proofErr w:type="gramStart"/>
-                            <w:r>
-                              <w:rPr>
-                                <w:rFonts w:ascii="Times New Roman" w:eastAsia="PMingLiU" w:hAnsi="Times New Roman" w:cs="Times New Roman"/>
-                                <w:szCs w:val="24"/>
-                              </w:rPr>
-                              <w:t xml:space="preserve">T_t≈T_i/T_d</w:t>
-                            </w:r>
-                          </w:p>
-                          <w:p>
-                            <w:pPr>
-                              <w:rPr>
-                                <w:rFonts w:ascii="Times New Roman" w:eastAsia="PMingLiU" w:hAnsi="Times New Roman" w:cs="Times New Roman"/>
-                                <w:szCs w:val="24"/>
-                              </w:rPr>
-                            </w:pPr>
-                            <w:r>
-                              <w:rPr>
-                                <w:rFonts w:ascii="Times New Roman" w:eastAsia="PMingLiU" w:hAnsi="Times New Roman" w:cs="Times New Roman"/>
-                                <w:szCs w:val="24"/>
-                              </w:rPr>
-                              <w:t xml:space="preserve">   </w:t>
-                            </w:r>
-                            <w:proofErr w:type="gramEnd"/>
-                            <w:r>
-                              <w:rPr>
-                                <w:rFonts w:ascii="Times New Roman" w:eastAsia="PMingLiU" w:hAnsi="Times New Roman" w:cs="Times New Roman"/>
-                                <w:szCs w:val="24"/>
-                              </w:rPr>
-                              <w:t xml:space="preserve"> - </w:t>
-                            </w:r>
-                            <w:proofErr w:type="gramStart"/>
-                            <w:r>
-                              <w:rPr>
-                                <w:rFonts w:ascii="Times New Roman" w:eastAsia="PMingLiU" w:hAnsi="Times New Roman" w:cs="Times New Roman"/>
-                                <w:szCs w:val="24"/>
-                              </w:rPr>
-                              <w:t xml:space="preserve">D. </w:t>
-                            </w:r>
-                            <w:proofErr w:type="gramStart"/>
-                            <w:r>
-                              <w:rPr>
-                                <w:rFonts w:ascii="Times New Roman" w:eastAsia="PMingLiU" w:hAnsi="Times New Roman" w:cs="Times New Roman"/>
-                                <w:szCs w:val="24"/>
-                              </w:rPr>
-                              <w:t xml:space="preserve">T_t≈T_d/T_i</w:t>
+                              <w:t xml:space="preserve">dI/dt = K_i (e_i(t))</w:t>
                             </w:r>
                           </w:p>
                           <w:p>
@@ -4051,7 +3751,7 @@
                                 <w:rFonts w:ascii="Times New Roman" w:eastAsia="PMingLiU" w:hAnsi="Times New Roman" w:cs="Times New Roman" w:hint="eastAsia"/>
                                 <w:szCs w:val="24"/>
                               </w:rPr>
-                              <w:t xml:space="preserve">A</w:t>
+                              <w:t xml:space="preserve">B</w:t>
                             </w:r>
                           </w:p>
                         </w:txbxContent>
@@ -4091,7 +3791,7 @@
                           <w:rFonts w:ascii="Times New Roman" w:eastAsia="PMingLiU" w:hAnsi="Times New Roman" w:cs="Times New Roman"/>
                           <w:szCs w:val="24"/>
                         </w:rPr>
-                        <w:t xml:space="preserve">抗饱和机制的稳定性分析中，推荐的整定规则是什么？</w:t>
+                        <w:t xml:space="preserve">选择题题目3</w:t>
                       </w:r>
                     </w:p>
                     <w:p>
@@ -4130,7 +3830,7 @@
                           <w:rFonts w:ascii="Times New Roman" w:eastAsia="PMingLiU" w:hAnsi="Times New Roman" w:cs="Times New Roman"/>
                           <w:szCs w:val="24"/>
                         </w:rPr>
-                        <w:t xml:space="preserve">T_t≈√(T_i T_d)</w:t>
+                        <w:t xml:space="preserve">dI/dt = K_i (e(t))</w:t>
                       </w:r>
                     </w:p>
                     <w:p>
@@ -4169,85 +3869,7 @@
                           <w:rFonts w:ascii="Times New Roman" w:eastAsia="PMingLiU" w:hAnsi="Times New Roman" w:cs="Times New Roman"/>
                           <w:szCs w:val="24"/>
                         </w:rPr>
-                        <w:t xml:space="preserve">T_t≈T_i+T_d</w:t>
-                      </w:r>
-                    </w:p>
-                    <w:p>
-                      <w:pPr>
-                        <w:rPr>
-                          <w:rFonts w:ascii="Times New Roman" w:eastAsia="PMingLiU" w:hAnsi="Times New Roman" w:cs="Times New Roman"/>
-                          <w:szCs w:val="24"/>
-                        </w:rPr>
-                      </w:pPr>
-                      <w:r>
-                        <w:rPr>
-                          <w:rFonts w:ascii="Times New Roman" w:eastAsia="PMingLiU" w:hAnsi="Times New Roman" w:cs="Times New Roman"/>
-                          <w:szCs w:val="24"/>
-                        </w:rPr>
-                        <w:t xml:space="preserve">   </w:t>
-                      </w:r>
-                      <w:proofErr w:type="gramEnd"/>
-                      <w:r>
-                        <w:rPr>
-                          <w:rFonts w:ascii="Times New Roman" w:eastAsia="PMingLiU" w:hAnsi="Times New Roman" w:cs="Times New Roman"/>
-                          <w:szCs w:val="24"/>
-                        </w:rPr>
-                        <w:t xml:space="preserve"> - </w:t>
-                      </w:r>
-                      <w:proofErr w:type="gramStart"/>
-                      <w:r>
-                        <w:rPr>
-                          <w:rFonts w:ascii="Times New Roman" w:eastAsia="PMingLiU" w:hAnsi="Times New Roman" w:cs="Times New Roman"/>
-                          <w:szCs w:val="24"/>
-                        </w:rPr>
-                        <w:t xml:space="preserve">C. </w:t>
-                      </w:r>
-                      <w:proofErr w:type="gramStart"/>
-                      <w:r>
-                        <w:rPr>
-                          <w:rFonts w:ascii="Times New Roman" w:eastAsia="PMingLiU" w:hAnsi="Times New Roman" w:cs="Times New Roman"/>
-                          <w:szCs w:val="24"/>
-                        </w:rPr>
-                        <w:t xml:space="preserve">T_t≈T_i/T_d</w:t>
-                      </w:r>
-                    </w:p>
-                    <w:p>
-                      <w:pPr>
-                        <w:rPr>
-                          <w:rFonts w:ascii="Times New Roman" w:eastAsia="PMingLiU" w:hAnsi="Times New Roman" w:cs="Times New Roman"/>
-                          <w:szCs w:val="24"/>
-                        </w:rPr>
-                      </w:pPr>
-                      <w:r>
-                        <w:rPr>
-                          <w:rFonts w:ascii="Times New Roman" w:eastAsia="PMingLiU" w:hAnsi="Times New Roman" w:cs="Times New Roman"/>
-                          <w:szCs w:val="24"/>
-                        </w:rPr>
-                        <w:t xml:space="preserve">   </w:t>
-                      </w:r>
-                      <w:proofErr w:type="gramEnd"/>
-                      <w:r>
-                        <w:rPr>
-                          <w:rFonts w:ascii="Times New Roman" w:eastAsia="PMingLiU" w:hAnsi="Times New Roman" w:cs="Times New Roman"/>
-                          <w:szCs w:val="24"/>
-                        </w:rPr>
-                        <w:t xml:space="preserve"> - </w:t>
-                      </w:r>
-                      <w:proofErr w:type="gramStart"/>
-                      <w:r>
-                        <w:rPr>
-                          <w:rFonts w:ascii="Times New Roman" w:eastAsia="PMingLiU" w:hAnsi="Times New Roman" w:cs="Times New Roman"/>
-                          <w:szCs w:val="24"/>
-                        </w:rPr>
-                        <w:t xml:space="preserve">D. </w:t>
-                      </w:r>
-                      <w:proofErr w:type="gramStart"/>
-                      <w:r>
-                        <w:rPr>
-                          <w:rFonts w:ascii="Times New Roman" w:eastAsia="PMingLiU" w:hAnsi="Times New Roman" w:cs="Times New Roman"/>
-                          <w:szCs w:val="24"/>
-                        </w:rPr>
-                        <w:t xml:space="preserve">T_t≈T_d/T_i</w:t>
+                        <w:t xml:space="preserve">dI/dt = K_i (e_i(t))</w:t>
                       </w:r>
                     </w:p>
                     <w:p>
@@ -4284,7 +3906,7 @@
                           <w:rFonts w:ascii="Times New Roman" w:eastAsia="PMingLiU" w:hAnsi="Times New Roman" w:cs="Times New Roman" w:hint="eastAsia"/>
                           <w:szCs w:val="24"/>
                         </w:rPr>
-                        <w:t xml:space="preserve">A</w:t>
+                        <w:t xml:space="preserve">B</w:t>
                       </w:r>
                     </w:p>
                   </w:txbxContent>
@@ -4376,7 +3998,7 @@
                                 <w:rFonts w:ascii="Times New Roman" w:eastAsia="PMingLiU" w:hAnsi="Times New Roman" w:cs="Times New Roman"/>
                                 <w:szCs w:val="24"/>
                               </w:rPr>
-                              <w:t xml:space="preserve">离散实现抗饱和的伪代码中，哪一行代码用于避免微分冲击？</w:t>
+                              <w:t xml:space="preserve">选择题题目4</w:t>
                             </w:r>
                           </w:p>
                           <w:p>
@@ -4415,7 +4037,7 @@
                                 <w:rFonts w:ascii="Times New Roman" w:eastAsia="PMingLiU" w:hAnsi="Times New Roman" w:cs="Times New Roman"/>
                                 <w:szCs w:val="24"/>
                               </w:rPr>
-                              <w:t xml:space="preserve">float P  = Kp * e;</w:t>
+                              <w:t xml:space="preserve">e_i(t) = e(t)</w:t>
                             </w:r>
                           </w:p>
                           <w:p>
@@ -4454,85 +4076,7 @@
                                 <w:rFonts w:ascii="Times New Roman" w:eastAsia="PMingLiU" w:hAnsi="Times New Roman" w:cs="Times New Roman"/>
                                 <w:szCs w:val="24"/>
                               </w:rPr>
-                              <w:t xml:space="preserve">float D  = Kd * (y_prev - y) / Ts;</w:t>
-                            </w:r>
-                          </w:p>
-                          <w:p>
-                            <w:pPr>
-                              <w:rPr>
-                                <w:rFonts w:ascii="Times New Roman" w:eastAsia="PMingLiU" w:hAnsi="Times New Roman" w:cs="Times New Roman"/>
-                                <w:szCs w:val="24"/>
-                              </w:rPr>
-                            </w:pPr>
-                            <w:r>
-                              <w:rPr>
-                                <w:rFonts w:ascii="Times New Roman" w:eastAsia="PMingLiU" w:hAnsi="Times New Roman" w:cs="Times New Roman"/>
-                                <w:szCs w:val="24"/>
-                              </w:rPr>
-                              <w:t xml:space="preserve">   </w:t>
-                            </w:r>
-                            <w:proofErr w:type="gramEnd"/>
-                            <w:r>
-                              <w:rPr>
-                                <w:rFonts w:ascii="Times New Roman" w:eastAsia="PMingLiU" w:hAnsi="Times New Roman" w:cs="Times New Roman"/>
-                                <w:szCs w:val="24"/>
-                              </w:rPr>
-                              <w:t xml:space="preserve"> - </w:t>
-                            </w:r>
-                            <w:proofErr w:type="gramStart"/>
-                            <w:r>
-                              <w:rPr>
-                                <w:rFonts w:ascii="Times New Roman" w:eastAsia="PMingLiU" w:hAnsi="Times New Roman" w:cs="Times New Roman"/>
-                                <w:szCs w:val="24"/>
-                              </w:rPr>
-                              <w:t xml:space="preserve">C. </w:t>
-                            </w:r>
-                            <w:proofErr w:type="gramStart"/>
-                            <w:r>
-                              <w:rPr>
-                                <w:rFonts w:ascii="Times New Roman" w:eastAsia="PMingLiU" w:hAnsi="Times New Roman" w:cs="Times New Roman"/>
-                                <w:szCs w:val="24"/>
-                              </w:rPr>
-                              <w:t xml:space="preserve">float u0 = P + I + D;</w:t>
-                            </w:r>
-                          </w:p>
-                          <w:p>
-                            <w:pPr>
-                              <w:rPr>
-                                <w:rFonts w:ascii="Times New Roman" w:eastAsia="PMingLiU" w:hAnsi="Times New Roman" w:cs="Times New Roman"/>
-                                <w:szCs w:val="24"/>
-                              </w:rPr>
-                            </w:pPr>
-                            <w:r>
-                              <w:rPr>
-                                <w:rFonts w:ascii="Times New Roman" w:eastAsia="PMingLiU" w:hAnsi="Times New Roman" w:cs="Times New Roman"/>
-                                <w:szCs w:val="24"/>
-                              </w:rPr>
-                              <w:t xml:space="preserve">   </w:t>
-                            </w:r>
-                            <w:proofErr w:type="gramEnd"/>
-                            <w:r>
-                              <w:rPr>
-                                <w:rFonts w:ascii="Times New Roman" w:eastAsia="PMingLiU" w:hAnsi="Times New Roman" w:cs="Times New Roman"/>
-                                <w:szCs w:val="24"/>
-                              </w:rPr>
-                              <w:t xml:space="preserve"> - </w:t>
-                            </w:r>
-                            <w:proofErr w:type="gramStart"/>
-                            <w:r>
-                              <w:rPr>
-                                <w:rFonts w:ascii="Times New Roman" w:eastAsia="PMingLiU" w:hAnsi="Times New Roman" w:cs="Times New Roman"/>
-                                <w:szCs w:val="24"/>
-                              </w:rPr>
-                              <w:t xml:space="preserve">D. </w:t>
-                            </w:r>
-                            <w:proofErr w:type="gramStart"/>
-                            <w:r>
-                              <w:rPr>
-                                <w:rFonts w:ascii="Times New Roman" w:eastAsia="PMingLiU" w:hAnsi="Times New Roman" w:cs="Times New Roman"/>
-                                <w:szCs w:val="24"/>
-                              </w:rPr>
-                              <w:t xml:space="preserve">float ua = fmaxf(-u_max, fminf(u0, u_max));</w:t>
+                              <w:t xml:space="preserve">I(t) = 0</w:t>
                             </w:r>
                           </w:p>
                           <w:p>
@@ -4569,7 +4113,7 @@
                                 <w:rFonts w:ascii="Times New Roman" w:eastAsia="PMingLiU" w:hAnsi="Times New Roman" w:cs="Times New Roman" w:hint="eastAsia"/>
                                 <w:szCs w:val="24"/>
                               </w:rPr>
-                              <w:t xml:space="preserve">B</w:t>
+                              <w:t xml:space="preserve">A</w:t>
                             </w:r>
                           </w:p>
                         </w:txbxContent>
@@ -4609,7 +4153,7 @@
                           <w:rFonts w:ascii="Times New Roman" w:eastAsia="PMingLiU" w:hAnsi="Times New Roman" w:cs="Times New Roman"/>
                           <w:szCs w:val="24"/>
                         </w:rPr>
-                        <w:t xml:space="preserve">离散实现抗饱和的伪代码中，哪一行代码用于避免微分冲击？</w:t>
+                        <w:t xml:space="preserve">选择题题目4</w:t>
                       </w:r>
                     </w:p>
                     <w:p>
@@ -4648,7 +4192,7 @@
                           <w:rFonts w:ascii="Times New Roman" w:eastAsia="PMingLiU" w:hAnsi="Times New Roman" w:cs="Times New Roman"/>
                           <w:szCs w:val="24"/>
                         </w:rPr>
-                        <w:t xml:space="preserve">float P  = Kp * e;</w:t>
+                        <w:t xml:space="preserve">e_i(t) = e(t)</w:t>
                       </w:r>
                     </w:p>
                     <w:p>
@@ -4687,85 +4231,7 @@
                           <w:rFonts w:ascii="Times New Roman" w:eastAsia="PMingLiU" w:hAnsi="Times New Roman" w:cs="Times New Roman"/>
                           <w:szCs w:val="24"/>
                         </w:rPr>
-                        <w:t xml:space="preserve">float D  = Kd * (y_prev - y) / Ts;</w:t>
-                      </w:r>
-                    </w:p>
-                    <w:p>
-                      <w:pPr>
-                        <w:rPr>
-                          <w:rFonts w:ascii="Times New Roman" w:eastAsia="PMingLiU" w:hAnsi="Times New Roman" w:cs="Times New Roman"/>
-                          <w:szCs w:val="24"/>
-                        </w:rPr>
-                      </w:pPr>
-                      <w:r>
-                        <w:rPr>
-                          <w:rFonts w:ascii="Times New Roman" w:eastAsia="PMingLiU" w:hAnsi="Times New Roman" w:cs="Times New Roman"/>
-                          <w:szCs w:val="24"/>
-                        </w:rPr>
-                        <w:t xml:space="preserve">   </w:t>
-                      </w:r>
-                      <w:proofErr w:type="gramEnd"/>
-                      <w:r>
-                        <w:rPr>
-                          <w:rFonts w:ascii="Times New Roman" w:eastAsia="PMingLiU" w:hAnsi="Times New Roman" w:cs="Times New Roman"/>
-                          <w:szCs w:val="24"/>
-                        </w:rPr>
-                        <w:t xml:space="preserve"> - </w:t>
-                      </w:r>
-                      <w:proofErr w:type="gramStart"/>
-                      <w:r>
-                        <w:rPr>
-                          <w:rFonts w:ascii="Times New Roman" w:eastAsia="PMingLiU" w:hAnsi="Times New Roman" w:cs="Times New Roman"/>
-                          <w:szCs w:val="24"/>
-                        </w:rPr>
-                        <w:t xml:space="preserve">C. </w:t>
-                      </w:r>
-                      <w:proofErr w:type="gramStart"/>
-                      <w:r>
-                        <w:rPr>
-                          <w:rFonts w:ascii="Times New Roman" w:eastAsia="PMingLiU" w:hAnsi="Times New Roman" w:cs="Times New Roman"/>
-                          <w:szCs w:val="24"/>
-                        </w:rPr>
-                        <w:t xml:space="preserve">float u0 = P + I + D;</w:t>
-                      </w:r>
-                    </w:p>
-                    <w:p>
-                      <w:pPr>
-                        <w:rPr>
-                          <w:rFonts w:ascii="Times New Roman" w:eastAsia="PMingLiU" w:hAnsi="Times New Roman" w:cs="Times New Roman"/>
-                          <w:szCs w:val="24"/>
-                        </w:rPr>
-                      </w:pPr>
-                      <w:r>
-                        <w:rPr>
-                          <w:rFonts w:ascii="Times New Roman" w:eastAsia="PMingLiU" w:hAnsi="Times New Roman" w:cs="Times New Roman"/>
-                          <w:szCs w:val="24"/>
-                        </w:rPr>
-                        <w:t xml:space="preserve">   </w:t>
-                      </w:r>
-                      <w:proofErr w:type="gramEnd"/>
-                      <w:r>
-                        <w:rPr>
-                          <w:rFonts w:ascii="Times New Roman" w:eastAsia="PMingLiU" w:hAnsi="Times New Roman" w:cs="Times New Roman"/>
-                          <w:szCs w:val="24"/>
-                        </w:rPr>
-                        <w:t xml:space="preserve"> - </w:t>
-                      </w:r>
-                      <w:proofErr w:type="gramStart"/>
-                      <w:r>
-                        <w:rPr>
-                          <w:rFonts w:ascii="Times New Roman" w:eastAsia="PMingLiU" w:hAnsi="Times New Roman" w:cs="Times New Roman"/>
-                          <w:szCs w:val="24"/>
-                        </w:rPr>
-                        <w:t xml:space="preserve">D. </w:t>
-                      </w:r>
-                      <w:proofErr w:type="gramStart"/>
-                      <w:r>
-                        <w:rPr>
-                          <w:rFonts w:ascii="Times New Roman" w:eastAsia="PMingLiU" w:hAnsi="Times New Roman" w:cs="Times New Roman"/>
-                          <w:szCs w:val="24"/>
-                        </w:rPr>
-                        <w:t xml:space="preserve">float ua = fmaxf(-u_max, fminf(u0, u_max));</w:t>
+                        <w:t xml:space="preserve">I(t) = 0</w:t>
                       </w:r>
                     </w:p>
                     <w:p>
@@ -4802,7 +4268,7 @@
                           <w:rFonts w:ascii="Times New Roman" w:eastAsia="PMingLiU" w:hAnsi="Times New Roman" w:cs="Times New Roman" w:hint="eastAsia"/>
                           <w:szCs w:val="24"/>
                         </w:rPr>
-                        <w:t xml:space="preserve">B</w:t>
+                        <w:t xml:space="preserve">A</w:t>
                       </w:r>
                     </w:p>
                   </w:txbxContent>
@@ -4894,7 +4360,7 @@
                                 <w:rFonts w:ascii="Times New Roman" w:eastAsia="PMingLiU" w:hAnsi="Times New Roman" w:cs="Times New Roman"/>
                                 <w:szCs w:val="24"/>
                               </w:rPr>
-                              <w:t xml:space="preserve">对于伺服电机，抗饱和策略除了基本的PID调整外，还可以结合哪些技术？</w:t>
+                              <w:t xml:space="preserve">选择题题目5</w:t>
                             </w:r>
                           </w:p>
                           <w:p>
@@ -4933,7 +4399,7 @@
                                 <w:rFonts w:ascii="Times New Roman" w:eastAsia="PMingLiU" w:hAnsi="Times New Roman" w:cs="Times New Roman"/>
                                 <w:szCs w:val="24"/>
                               </w:rPr>
-                              <w:t xml:space="preserve">电流环限幅</w:t>
+                              <w:t xml:space="preserve">T_t ≈ √(T_i * T_d)</w:t>
                             </w:r>
                           </w:p>
                           <w:p>
@@ -4972,85 +4438,7 @@
                                 <w:rFonts w:ascii="Times New Roman" w:eastAsia="PMingLiU" w:hAnsi="Times New Roman" w:cs="Times New Roman"/>
                                 <w:szCs w:val="24"/>
                               </w:rPr>
-                              <w:t xml:space="preserve">电压环限幅</w:t>
-                            </w:r>
-                          </w:p>
-                          <w:p>
-                            <w:pPr>
-                              <w:rPr>
-                                <w:rFonts w:ascii="Times New Roman" w:eastAsia="PMingLiU" w:hAnsi="Times New Roman" w:cs="Times New Roman"/>
-                                <w:szCs w:val="24"/>
-                              </w:rPr>
-                            </w:pPr>
-                            <w:r>
-                              <w:rPr>
-                                <w:rFonts w:ascii="Times New Roman" w:eastAsia="PMingLiU" w:hAnsi="Times New Roman" w:cs="Times New Roman"/>
-                                <w:szCs w:val="24"/>
-                              </w:rPr>
-                              <w:t xml:space="preserve">   </w:t>
-                            </w:r>
-                            <w:proofErr w:type="gramEnd"/>
-                            <w:r>
-                              <w:rPr>
-                                <w:rFonts w:ascii="Times New Roman" w:eastAsia="PMingLiU" w:hAnsi="Times New Roman" w:cs="Times New Roman"/>
-                                <w:szCs w:val="24"/>
-                              </w:rPr>
-                              <w:t xml:space="preserve"> - </w:t>
-                            </w:r>
-                            <w:proofErr w:type="gramStart"/>
-                            <w:r>
-                              <w:rPr>
-                                <w:rFonts w:ascii="Times New Roman" w:eastAsia="PMingLiU" w:hAnsi="Times New Roman" w:cs="Times New Roman"/>
-                                <w:szCs w:val="24"/>
-                              </w:rPr>
-                              <w:t xml:space="preserve">C. </w:t>
-                            </w:r>
-                            <w:proofErr w:type="gramStart"/>
-                            <w:r>
-                              <w:rPr>
-                                <w:rFonts w:ascii="Times New Roman" w:eastAsia="PMingLiU" w:hAnsi="Times New Roman" w:cs="Times New Roman"/>
-                                <w:szCs w:val="24"/>
-                              </w:rPr>
-                              <w:t xml:space="preserve">速度前馈</w:t>
-                            </w:r>
-                          </w:p>
-                          <w:p>
-                            <w:pPr>
-                              <w:rPr>
-                                <w:rFonts w:ascii="Times New Roman" w:eastAsia="PMingLiU" w:hAnsi="Times New Roman" w:cs="Times New Roman"/>
-                                <w:szCs w:val="24"/>
-                              </w:rPr>
-                            </w:pPr>
-                            <w:r>
-                              <w:rPr>
-                                <w:rFonts w:ascii="Times New Roman" w:eastAsia="PMingLiU" w:hAnsi="Times New Roman" w:cs="Times New Roman"/>
-                                <w:szCs w:val="24"/>
-                              </w:rPr>
-                              <w:t xml:space="preserve">   </w:t>
-                            </w:r>
-                            <w:proofErr w:type="gramEnd"/>
-                            <w:r>
-                              <w:rPr>
-                                <w:rFonts w:ascii="Times New Roman" w:eastAsia="PMingLiU" w:hAnsi="Times New Roman" w:cs="Times New Roman"/>
-                                <w:szCs w:val="24"/>
-                              </w:rPr>
-                              <w:t xml:space="preserve"> - </w:t>
-                            </w:r>
-                            <w:proofErr w:type="gramStart"/>
-                            <w:r>
-                              <w:rPr>
-                                <w:rFonts w:ascii="Times New Roman" w:eastAsia="PMingLiU" w:hAnsi="Times New Roman" w:cs="Times New Roman"/>
-                                <w:szCs w:val="24"/>
-                              </w:rPr>
-                              <w:t xml:space="preserve">D. </w:t>
-                            </w:r>
-                            <w:proofErr w:type="gramStart"/>
-                            <w:r>
-                              <w:rPr>
-                                <w:rFonts w:ascii="Times New Roman" w:eastAsia="PMingLiU" w:hAnsi="Times New Roman" w:cs="Times New Roman"/>
-                                <w:szCs w:val="24"/>
-                              </w:rPr>
-                              <w:t xml:space="preserve">位置前馈</w:t>
+                              <w:t xml:space="preserve">K_aw &gt; 1</w:t>
                             </w:r>
                           </w:p>
                           <w:p>
@@ -5088,20 +4476,6 @@
                                 <w:szCs w:val="24"/>
                               </w:rPr>
                               <w:t xml:space="preserve">A</w:t>
-                            </w:r>
-                            <w:r>
-                              <w:rPr>
-                                <w:rFonts w:ascii="Times New Roman" w:eastAsia="PMingLiU" w:hAnsi="Times New Roman" w:cs="Times New Roman" w:hint="eastAsia"/>
-                                <w:szCs w:val="24"/>
-                              </w:rPr>
-                              <w:t xml:space="preserve">、</w:t>
-                            </w:r>
-                            <w:r>
-                              <w:rPr>
-                                <w:rFonts w:ascii="Times New Roman" w:eastAsia="PMingLiU" w:hAnsi="Times New Roman" w:cs="Times New Roman" w:hint="eastAsia"/>
-                                <w:szCs w:val="24"/>
-                              </w:rPr>
-                              <w:t xml:space="preserve">C</w:t>
                             </w:r>
                           </w:p>
                         </w:txbxContent>
@@ -5141,7 +4515,7 @@
                           <w:rFonts w:ascii="Times New Roman" w:eastAsia="PMingLiU" w:hAnsi="Times New Roman" w:cs="Times New Roman"/>
                           <w:szCs w:val="24"/>
                         </w:rPr>
-                        <w:t xml:space="preserve">对于伺服电机，抗饱和策略除了基本的PID调整外，还可以结合哪些技术？</w:t>
+                        <w:t xml:space="preserve">选择题题目5</w:t>
                       </w:r>
                     </w:p>
                     <w:p>
@@ -5180,7 +4554,7 @@
                           <w:rFonts w:ascii="Times New Roman" w:eastAsia="PMingLiU" w:hAnsi="Times New Roman" w:cs="Times New Roman"/>
                           <w:szCs w:val="24"/>
                         </w:rPr>
-                        <w:t xml:space="preserve">电流环限幅</w:t>
+                        <w:t xml:space="preserve">T_t ≈ √(T_i * T_d)</w:t>
                       </w:r>
                     </w:p>
                     <w:p>
@@ -5219,85 +4593,7 @@
                           <w:rFonts w:ascii="Times New Roman" w:eastAsia="PMingLiU" w:hAnsi="Times New Roman" w:cs="Times New Roman"/>
                           <w:szCs w:val="24"/>
                         </w:rPr>
-                        <w:t xml:space="preserve">电压环限幅</w:t>
-                      </w:r>
-                    </w:p>
-                    <w:p>
-                      <w:pPr>
-                        <w:rPr>
-                          <w:rFonts w:ascii="Times New Roman" w:eastAsia="PMingLiU" w:hAnsi="Times New Roman" w:cs="Times New Roman"/>
-                          <w:szCs w:val="24"/>
-                        </w:rPr>
-                      </w:pPr>
-                      <w:r>
-                        <w:rPr>
-                          <w:rFonts w:ascii="Times New Roman" w:eastAsia="PMingLiU" w:hAnsi="Times New Roman" w:cs="Times New Roman"/>
-                          <w:szCs w:val="24"/>
-                        </w:rPr>
-                        <w:t xml:space="preserve">   </w:t>
-                      </w:r>
-                      <w:proofErr w:type="gramEnd"/>
-                      <w:r>
-                        <w:rPr>
-                          <w:rFonts w:ascii="Times New Roman" w:eastAsia="PMingLiU" w:hAnsi="Times New Roman" w:cs="Times New Roman"/>
-                          <w:szCs w:val="24"/>
-                        </w:rPr>
-                        <w:t xml:space="preserve"> - </w:t>
-                      </w:r>
-                      <w:proofErr w:type="gramStart"/>
-                      <w:r>
-                        <w:rPr>
-                          <w:rFonts w:ascii="Times New Roman" w:eastAsia="PMingLiU" w:hAnsi="Times New Roman" w:cs="Times New Roman"/>
-                          <w:szCs w:val="24"/>
-                        </w:rPr>
-                        <w:t xml:space="preserve">C. </w:t>
-                      </w:r>
-                      <w:proofErr w:type="gramStart"/>
-                      <w:r>
-                        <w:rPr>
-                          <w:rFonts w:ascii="Times New Roman" w:eastAsia="PMingLiU" w:hAnsi="Times New Roman" w:cs="Times New Roman"/>
-                          <w:szCs w:val="24"/>
-                        </w:rPr>
-                        <w:t xml:space="preserve">速度前馈</w:t>
-                      </w:r>
-                    </w:p>
-                    <w:p>
-                      <w:pPr>
-                        <w:rPr>
-                          <w:rFonts w:ascii="Times New Roman" w:eastAsia="PMingLiU" w:hAnsi="Times New Roman" w:cs="Times New Roman"/>
-                          <w:szCs w:val="24"/>
-                        </w:rPr>
-                      </w:pPr>
-                      <w:r>
-                        <w:rPr>
-                          <w:rFonts w:ascii="Times New Roman" w:eastAsia="PMingLiU" w:hAnsi="Times New Roman" w:cs="Times New Roman"/>
-                          <w:szCs w:val="24"/>
-                        </w:rPr>
-                        <w:t xml:space="preserve">   </w:t>
-                      </w:r>
-                      <w:proofErr w:type="gramEnd"/>
-                      <w:r>
-                        <w:rPr>
-                          <w:rFonts w:ascii="Times New Roman" w:eastAsia="PMingLiU" w:hAnsi="Times New Roman" w:cs="Times New Roman"/>
-                          <w:szCs w:val="24"/>
-                        </w:rPr>
-                        <w:t xml:space="preserve"> - </w:t>
-                      </w:r>
-                      <w:proofErr w:type="gramStart"/>
-                      <w:r>
-                        <w:rPr>
-                          <w:rFonts w:ascii="Times New Roman" w:eastAsia="PMingLiU" w:hAnsi="Times New Roman" w:cs="Times New Roman"/>
-                          <w:szCs w:val="24"/>
-                        </w:rPr>
-                        <w:t xml:space="preserve">D. </w:t>
-                      </w:r>
-                      <w:proofErr w:type="gramStart"/>
-                      <w:r>
-                        <w:rPr>
-                          <w:rFonts w:ascii="Times New Roman" w:eastAsia="PMingLiU" w:hAnsi="Times New Roman" w:cs="Times New Roman"/>
-                          <w:szCs w:val="24"/>
-                        </w:rPr>
-                        <w:t xml:space="preserve">位置前馈</w:t>
+                        <w:t xml:space="preserve">K_aw &gt; 1</w:t>
                       </w:r>
                     </w:p>
                     <w:p>
@@ -5335,20 +4631,6 @@
                           <w:szCs w:val="24"/>
                         </w:rPr>
                         <w:t xml:space="preserve">A</w:t>
-                      </w:r>
-                      <w:r>
-                        <w:rPr>
-                          <w:rFonts w:ascii="Times New Roman" w:eastAsia="PMingLiU" w:hAnsi="Times New Roman" w:cs="Times New Roman" w:hint="eastAsia"/>
-                          <w:szCs w:val="24"/>
-                        </w:rPr>
-                        <w:t xml:space="preserve">、</w:t>
-                      </w:r>
-                      <w:r>
-                        <w:rPr>
-                          <w:rFonts w:ascii="Times New Roman" w:eastAsia="PMingLiU" w:hAnsi="Times New Roman" w:cs="Times New Roman" w:hint="eastAsia"/>
-                          <w:szCs w:val="24"/>
-                        </w:rPr>
-                        <w:t xml:space="preserve">C</w:t>
                       </w:r>
                     </w:p>
                   </w:txbxContent>

</xml_diff>

<commit_message>
feat: Refactor API handlers and update file path configurations for improved structure and maintainability
</commit_message>
<xml_diff>
--- a/Output/666/test.docx
+++ b/Output/666/test.docx
@@ -67,7 +67,7 @@
           <w:u w:val="thick"/>
           <w:lang w:eastAsia="zh-HK"/>
         </w:rPr>
-        <w:t xml:space="preserve">PID控制的抗饱和机制</w:t>
+        <w:t xml:space="preserve">PID控制抗飽和機制學習工作表</w:t>
       </w:r>
       <w:r>
         <w:rPr>
@@ -219,7 +219,7 @@
                 <w:szCs w:val="24"/>
                 <w:lang w:eastAsia="zh-HK"/>
               </w:rPr>
-              <w:t xml:space="preserve">PID 控制的“抗饱和（Anti-Windup）机制”——原理、数学建模与工程实现</w:t>
+              <w:t xml:space="preserve">PID控制的“抗饱和（Anti-Windup）机制”</w:t>
             </w:r>
           </w:p>
         </w:tc>
@@ -286,7 +286,7 @@
                 <w:szCs w:val="24"/>
                 <w:lang w:eastAsia="zh-HK"/>
               </w:rPr>
-              <w:t xml:space="preserve">PID控制中的抗饱和问题，包括积分饱和现象、经典抗饱和策略及其数学模型和工程实现</w:t>
+              <w:t xml:space="preserve">原理、數學建模與工程實現</w:t>
             </w:r>
           </w:p>
         </w:tc>
@@ -345,7 +345,7 @@
                 <w:kern w:val="0"/>
                 <w:szCs w:val="24"/>
               </w:rPr>
-              <w:t xml:space="preserve">学习重点内容包括积分饱和现象、PID控制器的抗饱和机制、Back-Calculation策略及其数学描述。</w:t>
+              <w:t xml:space="preserve">理解PID控制中的積分飽和現象及其解決方法，掌握反計算法的數學模型及實現。</w:t>
             </w:r>
           </w:p>
         </w:tc>
@@ -420,7 +420,7 @@
           <w:szCs w:val="24"/>
           <w:lang w:eastAsia="zh-HK"/>
         </w:rPr>
-        <w:t xml:space="preserve">通过本单元的学习，学生应掌握积分饱和的现象以及如何通过抗饱和技术改善系统性能。</w:t>
+        <w:t xml:space="preserve">學生能夠解釋積分飽和的成因，運用反計算法進行PID控制器設計，並能進行簡單的離散實現。</w:t>
       </w:r>
     </w:p>
     <w:p>
@@ -465,7 +465,7 @@
           <w:szCs w:val="24"/>
           <w:lang w:eastAsia="zh-HK"/>
         </w:rPr>
-        <w:t xml:space="preserve">PID控制的抗饱和机制</w:t>
+        <w:t xml:space="preserve">PID控制抗飽和機制學習工作表</w:t>
       </w:r>
       <w:r>
         <w:rPr>
@@ -519,7 +519,7 @@
           <w:szCs w:val="24"/>
           <w:lang w:eastAsia="zh-HK"/>
         </w:rPr>
-        <w:t xml:space="preserve">利用实际案例介绍PID控制中的抗饱和问题，帮助学生直观理解理论知识。</w:t>
+        <w:t xml:space="preserve">通過具體例子說明積分飽和的問題。</w:t>
       </w:r>
       <w:r>
         <w:rPr>
@@ -560,7 +560,7 @@
           <w:szCs w:val="24"/>
           <w:lang w:eastAsia="zh-HK"/>
         </w:rPr>
-        <w:t xml:space="preserve">使用图表和动画演示PID控制器的工作过程，便于学生理解和记忆。</w:t>
+        <w:t xml:space="preserve">強調反計算法在實際應用中的重要性。</w:t>
       </w:r>
       <w:r>
         <w:rPr>
@@ -601,7 +601,7 @@
           <w:szCs w:val="24"/>
           <w:lang w:eastAsia="zh-HK"/>
         </w:rPr>
-        <w:t xml:space="preserve">讲解中穿插小组讨论环节，让学生分组探讨如何设计抗饱和策略。</w:t>
+        <w:t xml:space="preserve">使用仿真軟件讓學生親自實驗不同的抗飽和策略。</w:t>
       </w:r>
       <w:r>
         <w:rPr>
@@ -642,48 +642,7 @@
           <w:szCs w:val="24"/>
           <w:lang w:eastAsia="zh-HK"/>
         </w:rPr>
-        <w:t xml:space="preserve">结合MATLAB/Simulink进行仿真实验，增强学生的实践能力。</w:t>
-      </w:r>
-      <w:r>
-        <w:rPr>
-          <w:rFonts w:asciiTheme="minorEastAsia" w:hAnsiTheme="minorEastAsia" w:cs="Times New Roman" w:hint="eastAsia"/>
-          <w:szCs w:val="24"/>
-          <w:lang w:eastAsia="zh-CN"/>
-        </w:rPr>
-        <w:t xml:space="preserve"> </w:t>
-      </w:r>
-      <w:r>
-        <w:rPr>
-          <w:rFonts w:asciiTheme="minorEastAsia" w:hAnsiTheme="minorEastAsia" w:cs="Times New Roman"/>
-          <w:szCs w:val="24"/>
-          <w:lang w:eastAsia="zh-HK"/>
-        </w:rPr>
-        <w:t xml:space="preserve"/>
-      </w:r>
-    </w:p>
-    <w:p>
-      <w:pPr>
-        <w:pStyle w:val="ListParagraph"/>
-        <w:widowControl/>
-        <w:numPr>
-          <w:ilvl w:val="0"/>
-          <w:numId w:val="24"/>
-        </w:numPr>
-        <w:ind w:leftChars="0"/>
-        <w:rPr>
-          <w:rFonts w:asciiTheme="minorEastAsia" w:hAnsiTheme="minorEastAsia" w:cs="Times New Roman"/>
-          <w:szCs w:val="24"/>
-          <w:lang w:eastAsia="zh-CN"/>
-        </w:rPr>
-      </w:pPr>
-      <w:proofErr w:type="gramStart"/>
-      <w:r>
-        <w:rPr>
-          <w:rFonts w:asciiTheme="minorEastAsia" w:hAnsiTheme="minorEastAsia" w:cs="Times New Roman"/>
-          <w:szCs w:val="24"/>
-          <w:lang w:eastAsia="zh-HK"/>
-        </w:rPr>
-        <w:t xml:space="preserve">鼓励学生自行编写控制算法程序，并在实际硬件上验证其性能。</w:t>
+        <w:t xml:space="preserve">介紹其他抗飽和方法，擴展學生的視野。</w:t>
       </w:r>
       <w:r>
         <w:rPr>
@@ -774,7 +733,7 @@
           <w:u w:val="thick"/>
           <w:lang w:eastAsia="zh-HK"/>
         </w:rPr>
-        <w:t xml:space="preserve">PID控制的抗饱和机制</w:t>
+        <w:t xml:space="preserve">PID控制抗飽和機制學習工作表</w:t>
       </w:r>
     </w:p>
     <w:p>
@@ -944,13 +903,7 @@
                                 <w:szCs w:val="24"/>
                                 <w:lang w:eastAsia="zh-CN"/>
                               </w:rPr>
-                              <w:t xml:space="preserve">问题背景解释了什么现象会导致系统出现严重的超调与振荡？</w:t>
-                              <w:br/>
-                              <w:t xml:space="preserve">• 积分饱和（Integral Wind-up）</w:t>
-                              <w:br/>
-                              <w:t xml:space="preserve">• 执行器过度响应</w:t>
-                              <w:br/>
-                              <w:t xml:space="preserve">• 系统线性化假设失效</w:t>
+                              <w:t xml:space="preserve">積分飽和（Integral Wind-up）是指當執行器達到其物理極限時，積分項會不斷累積，導致系統出現嚴重的超調與振盪。</w:t>
                             </w:r>
                             <w:r>
                               <w:rPr>
@@ -999,13 +952,7 @@
                           <w:szCs w:val="24"/>
                           <w:lang w:eastAsia="zh-CN"/>
                         </w:rPr>
-                        <w:t xml:space="preserve">问题背景解释了什么现象会导致系统出现严重的超调与振荡？</w:t>
-                        <w:br/>
-                        <w:t xml:space="preserve">• 积分饱和（Integral Wind-up）</w:t>
-                        <w:br/>
-                        <w:t xml:space="preserve">• 执行器过度响应</w:t>
-                        <w:br/>
-                        <w:t xml:space="preserve">• 系统线性化假设失效</w:t>
+                        <w:t xml:space="preserve">積分飽和（Integral Wind-up）是指當執行器達到其物理極限時，積分項會不斷累積，導致系統出現嚴重的超調與振盪。</w:t>
                       </w:r>
                       <w:r>
                         <w:rPr>
@@ -1106,11 +1053,7 @@
                                 <w:szCs w:val="24"/>
                                 <w:lang w:eastAsia="zh-CN"/>
                               </w:rPr>
-                              <w:t xml:space="preserve">经典的PID控制公式中，积分项是如何定义的？</w:t>
-                              <w:br/>
-                              <w:t xml:space="preserve">• u(t) = K_p e(t) + K_i ∫_0^t e(τ)dτ + K_d de(t)/dt</w:t>
-                              <w:br/>
-                              <w:t xml:space="preserve">• u(t) = K_p e(t) - K_i ∫_0^t e(τ)dτ - K_d de(t)/dt</w:t>
+                              <w:t xml:space="preserve">標準PID控制的數學模型為$u(t)=K_p e(t)+K_i\int_0^t e(\tau)d\tau+K_d \frac{de(t)}{dt}$，當|u(t)|&gt;u_max時，實際輸出u_a(t)會被限制。</w:t>
                             </w:r>
                             <w:r>
                               <w:rPr>
@@ -1159,11 +1102,7 @@
                           <w:szCs w:val="24"/>
                           <w:lang w:eastAsia="zh-CN"/>
                         </w:rPr>
-                        <w:t xml:space="preserve">经典的PID控制公式中，积分项是如何定义的？</w:t>
-                        <w:br/>
-                        <w:t xml:space="preserve">• u(t) = K_p e(t) + K_i ∫_0^t e(τ)dτ + K_d de(t)/dt</w:t>
-                        <w:br/>
-                        <w:t xml:space="preserve">• u(t) = K_p e(t) - K_i ∫_0^t e(τ)dτ - K_d de(t)/dt</w:t>
+                        <w:t xml:space="preserve">標準PID控制的數學模型為$u(t)=K_p e(t)+K_i\int_0^t e(\tau)d\tau+K_d \frac{de(t)}{dt}$，當|u(t)|&gt;u_max時，實際輸出u_a(t)會被限制。</w:t>
                       </w:r>
                       <w:r>
                         <w:rPr>
@@ -1264,11 +1203,7 @@
                                 <w:szCs w:val="24"/>
                                 <w:lang w:eastAsia="zh-CN"/>
                               </w:rPr>
-                              <w:t xml:space="preserve">抗饱和策略Back-Calculation中，积分器的数学表达式是什么？</w:t>
-                              <w:br/>
-                              <w:t xml:space="preserve">• dI/dt = K_i (e_i(t))</w:t>
-                              <w:br/>
-                              <w:t xml:space="preserve">• dI/dt = K_i (e(t))</w:t>
+                              <w:t xml:space="preserve">反計算法（Back-Calculation）通過在標準PID之後插入一個“抗飽和反饋迴路”，來抑制積分項的繼續增長。</w:t>
                             </w:r>
                             <w:r>
                               <w:rPr>
@@ -1317,11 +1252,7 @@
                           <w:szCs w:val="24"/>
                           <w:lang w:eastAsia="zh-CN"/>
                         </w:rPr>
-                        <w:t xml:space="preserve">抗饱和策略Back-Calculation中，积分器的数学表达式是什么？</w:t>
-                        <w:br/>
-                        <w:t xml:space="preserve">• dI/dt = K_i (e_i(t))</w:t>
-                        <w:br/>
-                        <w:t xml:space="preserve">• dI/dt = K_i (e(t))</w:t>
+                        <w:t xml:space="preserve">反計算法（Back-Calculation）通過在標準PID之後插入一個“抗飽和反饋迴路”，來抑制積分項的繼續增長。</w:t>
                       </w:r>
                       <w:r>
                         <w:rPr>
@@ -1422,11 +1353,7 @@
                                 <w:szCs w:val="24"/>
                                 <w:lang w:eastAsia="zh-CN"/>
                               </w:rPr>
-                              <w:t xml:space="preserve">在未饱和状态下，抗饱和回路如何工作？</w:t>
-                              <w:br/>
-                              <w:t xml:space="preserve">• e_i(t) = e(t)</w:t>
-                              <w:br/>
-                              <w:t xml:space="preserve">• I(t) = 0</w:t>
+                              <w:t xml:space="preserve">反計算法的數學描述為$e_i(t)=e(t)+K_{aw}(u_a(t)-u(t))$，其中K_aw為抗飽和增益。</w:t>
                             </w:r>
                             <w:r>
                               <w:rPr>
@@ -1475,11 +1402,7 @@
                           <w:szCs w:val="24"/>
                           <w:lang w:eastAsia="zh-CN"/>
                         </w:rPr>
-                        <w:t xml:space="preserve">在未饱和状态下，抗饱和回路如何工作？</w:t>
-                        <w:br/>
-                        <w:t xml:space="preserve">• e_i(t) = e(t)</w:t>
-                        <w:br/>
-                        <w:t xml:space="preserve">• I(t) = 0</w:t>
+                        <w:t xml:space="preserve">反計算法的數學描述為$e_i(t)=e(t)+K_{aw}(u_a(t)-u(t))$，其中K_aw為抗飽和增益。</w:t>
                       </w:r>
                       <w:r>
                         <w:rPr>
@@ -1580,11 +1503,7 @@
                                 <w:szCs w:val="24"/>
                                 <w:lang w:eastAsia="zh-CN"/>
                               </w:rPr>
-                              <w:t xml:space="preserve">推荐的K_aw整定规则是什么？</w:t>
-                              <w:br/>
-                              <w:t xml:space="preserve">• T_t ≈ √(T_i * T_d)</w:t>
-                              <w:br/>
-                              <w:t xml:space="preserve">• K_aw &gt; 1</w:t>
+                              <w:t xml:space="preserve">離散實現中，使用位置式算法來實現抗飽和PID控制器。</w:t>
                             </w:r>
                             <w:r>
                               <w:rPr>
@@ -1633,11 +1552,7 @@
                           <w:szCs w:val="24"/>
                           <w:lang w:eastAsia="zh-CN"/>
                         </w:rPr>
-                        <w:t xml:space="preserve">推荐的K_aw整定规则是什么？</w:t>
-                        <w:br/>
-                        <w:t xml:space="preserve">• T_t ≈ √(T_i * T_d)</w:t>
-                        <w:br/>
-                        <w:t xml:space="preserve">• K_aw &gt; 1</w:t>
+                        <w:t xml:space="preserve">離散實現中，使用位置式算法來實現抗飽和PID控制器。</w:t>
                       </w:r>
                       <w:r>
                         <w:rPr>
@@ -1801,7 +1716,7 @@
                               <w:rPr>
                                 <w:rFonts w:asciiTheme="minorEastAsia" w:hAnsiTheme="minorEastAsia" w:hint="eastAsia"/>
                               </w:rPr>
-                              <w:t xml:space="preserve">什么是积分饱和现象？请简述其原因。</w:t>
+                              <w:t xml:space="preserve">請簡述積分飽和的成因。</w:t>
                             </w:r>
                           </w:p>
                         </w:txbxContent>
@@ -1838,7 +1753,7 @@
                         <w:rPr>
                           <w:rFonts w:asciiTheme="minorEastAsia" w:hAnsiTheme="minorEastAsia" w:hint="eastAsia"/>
                         </w:rPr>
-                        <w:t xml:space="preserve">什么是积分饱和现象？请简述其原因。</w:t>
+                        <w:t xml:space="preserve">請簡述積分飽和的成因。</w:t>
                       </w:r>
                     </w:p>
                   </w:txbxContent>
@@ -1903,7 +1818,79 @@
           <w:rFonts w:asciiTheme="minorEastAsia" w:hAnsiTheme="minorEastAsia" w:hint="eastAsia"/>
           <w:color w:val="00B050"/>
         </w:rPr>
-        <w:t xml:space="preserve">当执行器达到物理极限时，即使误差持续存在，积分项仍然继续增长。</w:t>
+        <w:t xml:space="preserve">執行器達到其物理極限</w:t>
+      </w:r>
+      <w:r>
+        <w:rPr>
+          <w:rFonts w:asciiTheme="minorEastAsia" w:hAnsiTheme="minorEastAsia" w:hint="eastAsia"/>
+          <w:color w:val="00B050"/>
+        </w:rPr>
+        <w:t xml:space="preserve"> </w:t>
+      </w:r>
+      <w:r>
+        <w:rPr>
+          <w:rFonts w:asciiTheme="minorEastAsia" w:hAnsiTheme="minorEastAsia"/>
+          <w:color w:val="00B050"/>
+        </w:rPr>
+        <w:t xml:space="preserve"/>
+      </w:r>
+    </w:p>
+    <w:p>
+      <w:pPr>
+        <w:pStyle w:val="ListParagraph"/>
+        <w:numPr>
+          <w:ilvl w:val="0"/>
+          <w:numId w:val="27"/>
+        </w:numPr>
+        <w:ind w:leftChars="0"/>
+        <w:rPr>
+          <w:rFonts w:asciiTheme="minorEastAsia" w:hAnsiTheme="minorEastAsia"/>
+          <w:color w:val="00B050"/>
+        </w:rPr>
+      </w:pPr>
+      <w:proofErr w:type="gramStart"/>
+      <w:r>
+        <w:rPr>
+          <w:rFonts w:asciiTheme="minorEastAsia" w:hAnsiTheme="minorEastAsia" w:hint="eastAsia"/>
+          <w:color w:val="00B050"/>
+        </w:rPr>
+        <w:t xml:space="preserve">積分項持續累積</w:t>
+      </w:r>
+      <w:r>
+        <w:rPr>
+          <w:rFonts w:asciiTheme="minorEastAsia" w:hAnsiTheme="minorEastAsia" w:hint="eastAsia"/>
+          <w:color w:val="00B050"/>
+        </w:rPr>
+        <w:t xml:space="preserve"> </w:t>
+      </w:r>
+      <w:r>
+        <w:rPr>
+          <w:rFonts w:asciiTheme="minorEastAsia" w:hAnsiTheme="minorEastAsia"/>
+          <w:color w:val="00B050"/>
+        </w:rPr>
+        <w:t xml:space="preserve"/>
+      </w:r>
+    </w:p>
+    <w:p>
+      <w:pPr>
+        <w:pStyle w:val="ListParagraph"/>
+        <w:numPr>
+          <w:ilvl w:val="0"/>
+          <w:numId w:val="27"/>
+        </w:numPr>
+        <w:ind w:leftChars="0"/>
+        <w:rPr>
+          <w:rFonts w:asciiTheme="minorEastAsia" w:hAnsiTheme="minorEastAsia"/>
+          <w:color w:val="00B050"/>
+        </w:rPr>
+      </w:pPr>
+      <w:proofErr w:type="gramStart"/>
+      <w:r>
+        <w:rPr>
+          <w:rFonts w:asciiTheme="minorEastAsia" w:hAnsiTheme="minorEastAsia" w:hint="eastAsia"/>
+          <w:color w:val="00B050"/>
+        </w:rPr>
+        <w:t xml:space="preserve">系統出現超調與振盪</w:t>
       </w:r>
       <w:r>
         <w:rPr>
@@ -2002,9 +1989,7 @@
                               <w:rPr>
                                 <w:rFonts w:asciiTheme="minorEastAsia" w:hAnsiTheme="minorEastAsia" w:hint="eastAsia"/>
                               </w:rPr>
-                              <w:t xml:space="preserve">如何通过数学表达式描述PID控制器中的抗饱和机制Back-Calculation策略？</w:t>
-                              <w:br/>
-                              <w:t xml:space="preserve">• e_i(t)=e(t)+K_aw(u_a(t)−u(t))</w:t>
+                              <w:t xml:space="preserve">請描述反計算法的基本原理。</w:t>
                             </w:r>
                           </w:p>
                         </w:txbxContent>
@@ -2041,9 +2026,7 @@
                         <w:rPr>
                           <w:rFonts w:asciiTheme="minorEastAsia" w:hAnsiTheme="minorEastAsia" w:hint="eastAsia"/>
                         </w:rPr>
-                        <w:t xml:space="preserve">如何通过数学表达式描述PID控制器中的抗饱和机制Back-Calculation策略？</w:t>
-                        <w:br/>
-                        <w:t xml:space="preserve">• e_i(t)=e(t)+K_aw(u_a(t)−u(t))</w:t>
+                        <w:t xml:space="preserve">請描述反計算法的基本原理。</w:t>
                       </w:r>
                     </w:p>
                   </w:txbxContent>
@@ -2108,7 +2091,79 @@
           <w:rFonts w:asciiTheme="minorEastAsia" w:hAnsiTheme="minorEastAsia" w:hint="eastAsia"/>
           <w:color w:val="00B050"/>
         </w:rPr>
-        <w:t xml:space="preserve">当未饱和：u=u_a ⇒ e_i=e</w:t>
+        <w:t xml:space="preserve">通過引入反饋回路來抑制積分項的增長</w:t>
+      </w:r>
+      <w:r>
+        <w:rPr>
+          <w:rFonts w:asciiTheme="minorEastAsia" w:hAnsiTheme="minorEastAsia" w:hint="eastAsia"/>
+          <w:color w:val="00B050"/>
+        </w:rPr>
+        <w:t xml:space="preserve"> </w:t>
+      </w:r>
+      <w:r>
+        <w:rPr>
+          <w:rFonts w:asciiTheme="minorEastAsia" w:hAnsiTheme="minorEastAsia"/>
+          <w:color w:val="00B050"/>
+        </w:rPr>
+        <w:t xml:space="preserve"/>
+      </w:r>
+    </w:p>
+    <w:p>
+      <w:pPr>
+        <w:pStyle w:val="ListParagraph"/>
+        <w:numPr>
+          <w:ilvl w:val="0"/>
+          <w:numId w:val="27"/>
+        </w:numPr>
+        <w:ind w:leftChars="0"/>
+        <w:rPr>
+          <w:rFonts w:asciiTheme="minorEastAsia" w:hAnsiTheme="minorEastAsia"/>
+          <w:color w:val="00B050"/>
+        </w:rPr>
+      </w:pPr>
+      <w:proofErr w:type="gramStart"/>
+      <w:r>
+        <w:rPr>
+          <w:rFonts w:asciiTheme="minorEastAsia" w:hAnsiTheme="minorEastAsia" w:hint="eastAsia"/>
+          <w:color w:val="00B050"/>
+        </w:rPr>
+        <w:t xml:space="preserve">修正後的誤差$e_i(t)$包含原始誤差和抗飽和調整項</w:t>
+      </w:r>
+      <w:r>
+        <w:rPr>
+          <w:rFonts w:asciiTheme="minorEastAsia" w:hAnsiTheme="minorEastAsia" w:hint="eastAsia"/>
+          <w:color w:val="00B050"/>
+        </w:rPr>
+        <w:t xml:space="preserve"> </w:t>
+      </w:r>
+      <w:r>
+        <w:rPr>
+          <w:rFonts w:asciiTheme="minorEastAsia" w:hAnsiTheme="minorEastAsia"/>
+          <w:color w:val="00B050"/>
+        </w:rPr>
+        <w:t xml:space="preserve"/>
+      </w:r>
+    </w:p>
+    <w:p>
+      <w:pPr>
+        <w:pStyle w:val="ListParagraph"/>
+        <w:numPr>
+          <w:ilvl w:val="0"/>
+          <w:numId w:val="27"/>
+        </w:numPr>
+        <w:ind w:leftChars="0"/>
+        <w:rPr>
+          <w:rFonts w:asciiTheme="minorEastAsia" w:hAnsiTheme="minorEastAsia"/>
+          <w:color w:val="00B050"/>
+        </w:rPr>
+      </w:pPr>
+      <w:proofErr w:type="gramStart"/>
+      <w:r>
+        <w:rPr>
+          <w:rFonts w:asciiTheme="minorEastAsia" w:hAnsiTheme="minorEastAsia" w:hint="eastAsia"/>
+          <w:color w:val="00B050"/>
+        </w:rPr>
+        <w:t xml:space="preserve">在飽和情況下，積分項受到負反饋的抑制</w:t>
       </w:r>
       <w:r>
         <w:rPr>
@@ -2207,7 +2262,7 @@
                               <w:rPr>
                                 <w:rFonts w:asciiTheme="minorEastAsia" w:hAnsiTheme="minorEastAsia" w:hint="eastAsia"/>
                               </w:rPr>
-                              <w:t xml:space="preserve">推荐的K_aw整定规则是什么？请解释其背后的原理。</w:t>
+                              <w:t xml:space="preserve">如何選擇抗飽和增益K_aw？</w:t>
                             </w:r>
                           </w:p>
                         </w:txbxContent>
@@ -2244,7 +2299,7 @@
                         <w:rPr>
                           <w:rFonts w:asciiTheme="minorEastAsia" w:hAnsiTheme="minorEastAsia" w:hint="eastAsia"/>
                         </w:rPr>
-                        <w:t xml:space="preserve">推荐的K_aw整定规则是什么？请解释其背后的原理。</w:t>
+                        <w:t xml:space="preserve">如何選擇抗飽和增益K_aw？</w:t>
                       </w:r>
                     </w:p>
                   </w:txbxContent>
@@ -2309,7 +2364,79 @@
           <w:rFonts w:asciiTheme="minorEastAsia" w:hAnsiTheme="minorEastAsia" w:hint="eastAsia"/>
           <w:color w:val="00B050"/>
         </w:rPr>
-        <w:t xml:space="preserve">T_t ≈ √(T_i T_d)，其中T_i和T_d分别是比例环节和微分环节的时间常数。</w:t>
+        <w:t xml:space="preserve">根據系統特性和響應要求選擇</w:t>
+      </w:r>
+      <w:r>
+        <w:rPr>
+          <w:rFonts w:asciiTheme="minorEastAsia" w:hAnsiTheme="minorEastAsia" w:hint="eastAsia"/>
+          <w:color w:val="00B050"/>
+        </w:rPr>
+        <w:t xml:space="preserve"> </w:t>
+      </w:r>
+      <w:r>
+        <w:rPr>
+          <w:rFonts w:asciiTheme="minorEastAsia" w:hAnsiTheme="minorEastAsia"/>
+          <w:color w:val="00B050"/>
+        </w:rPr>
+        <w:t xml:space="preserve"/>
+      </w:r>
+    </w:p>
+    <w:p>
+      <w:pPr>
+        <w:pStyle w:val="ListParagraph"/>
+        <w:numPr>
+          <w:ilvl w:val="0"/>
+          <w:numId w:val="27"/>
+        </w:numPr>
+        <w:ind w:leftChars="0"/>
+        <w:rPr>
+          <w:rFonts w:asciiTheme="minorEastAsia" w:hAnsiTheme="minorEastAsia"/>
+          <w:color w:val="00B050"/>
+        </w:rPr>
+      </w:pPr>
+      <w:proofErr w:type="gramStart"/>
+      <w:r>
+        <w:rPr>
+          <w:rFonts w:asciiTheme="minorEastAsia" w:hAnsiTheme="minorEastAsia" w:hint="eastAsia"/>
+          <w:color w:val="00B050"/>
+        </w:rPr>
+        <w:t xml:space="preserve">推荐值$K_{aw}=\sqrt{T_i T_d}$</w:t>
+      </w:r>
+      <w:r>
+        <w:rPr>
+          <w:rFonts w:asciiTheme="minorEastAsia" w:hAnsiTheme="minorEastAsia" w:hint="eastAsia"/>
+          <w:color w:val="00B050"/>
+        </w:rPr>
+        <w:t xml:space="preserve"> </w:t>
+      </w:r>
+      <w:r>
+        <w:rPr>
+          <w:rFonts w:asciiTheme="minorEastAsia" w:hAnsiTheme="minorEastAsia"/>
+          <w:color w:val="00B050"/>
+        </w:rPr>
+        <w:t xml:space="preserve"/>
+      </w:r>
+    </w:p>
+    <w:p>
+      <w:pPr>
+        <w:pStyle w:val="ListParagraph"/>
+        <w:numPr>
+          <w:ilvl w:val="0"/>
+          <w:numId w:val="27"/>
+        </w:numPr>
+        <w:ind w:leftChars="0"/>
+        <w:rPr>
+          <w:rFonts w:asciiTheme="minorEastAsia" w:hAnsiTheme="minorEastAsia"/>
+          <w:color w:val="00B050"/>
+        </w:rPr>
+      </w:pPr>
+      <w:proofErr w:type="gramStart"/>
+      <w:r>
+        <w:rPr>
+          <w:rFonts w:asciiTheme="minorEastAsia" w:hAnsiTheme="minorEastAsia" w:hint="eastAsia"/>
+          <w:color w:val="00B050"/>
+        </w:rPr>
+        <w:t xml:space="preserve">需考慮系統穩定性</w:t>
       </w:r>
       <w:r>
         <w:rPr>
@@ -2408,7 +2535,7 @@
                               <w:rPr>
                                 <w:rFonts w:asciiTheme="minorEastAsia" w:hAnsiTheme="minorEastAsia" w:hint="eastAsia"/>
                               </w:rPr>
-                              <w:t xml:space="preserve">简述PID控制器抗饱和机制的工程实现步骤。</w:t>
+                              <w:t xml:space="preserve">在離散實現中，如何避免微分衝擊？</w:t>
                             </w:r>
                           </w:p>
                         </w:txbxContent>
@@ -2445,7 +2572,7 @@
                         <w:rPr>
                           <w:rFonts w:asciiTheme="minorEastAsia" w:hAnsiTheme="minorEastAsia" w:hint="eastAsia"/>
                         </w:rPr>
-                        <w:t xml:space="preserve">简述PID控制器抗饱和机制的工程实现步骤。</w:t>
+                        <w:t xml:space="preserve">在離散實現中，如何避免微分衝擊？</w:t>
                       </w:r>
                     </w:p>
                   </w:txbxContent>
@@ -2510,7 +2637,7 @@
           <w:rFonts w:asciiTheme="minorEastAsia" w:hAnsiTheme="minorEastAsia" w:hint="eastAsia"/>
           <w:color w:val="00B050"/>
         </w:rPr>
-        <w:t xml:space="preserve">1. 建立系统的数学模型，识别执行器的物理极限；</w:t>
+        <w:t xml:space="preserve">使用位置式算法</w:t>
       </w:r>
       <w:r>
         <w:rPr>
@@ -2546,7 +2673,7 @@
           <w:rFonts w:asciiTheme="minorEastAsia" w:hAnsiTheme="minorEastAsia" w:hint="eastAsia"/>
           <w:color w:val="00B050"/>
         </w:rPr>
-        <w:t xml:space="preserve">2. 设计Back-Calculation回路，引入抗饱和增益K_aw；</w:t>
+        <w:t xml:space="preserve">採用測量值差分代替瞬時變化率</w:t>
       </w:r>
       <w:r>
         <w:rPr>
@@ -2582,7 +2709,7 @@
           <w:rFonts w:asciiTheme="minorEastAsia" w:hAnsiTheme="minorEastAsia" w:hint="eastAsia"/>
           <w:color w:val="00B050"/>
         </w:rPr>
-        <w:t xml:space="preserve">3. 调整参数T_t，确保系统稳定性。</w:t>
+        <w:t xml:space="preserve">減緩微分項的影響</w:t>
       </w:r>
       <w:r>
         <w:rPr>
@@ -2708,7 +2835,7 @@
           <w:szCs w:val="20"/>
           <w:lang w:eastAsia="zh-HK"/>
         </w:rPr>
-        <w:t xml:space="preserve">PID控制的抗饱和机制</w:t>
+        <w:t xml:space="preserve">PID控制抗飽和機制學習工作表</w:t>
       </w:r>
       <w:r>
         <w:rPr>
@@ -2834,7 +2961,7 @@
                                 <w:rFonts w:ascii="Times New Roman" w:eastAsia="PMingLiU" w:hAnsi="Times New Roman" w:cs="Times New Roman"/>
                                 <w:szCs w:val="24"/>
                               </w:rPr>
-                              <w:t xml:space="preserve">选择题题目1</w:t>
+                              <w:t xml:space="preserve">積分飽和發生的原因是什麼？</w:t>
                             </w:r>
                           </w:p>
                           <w:p>
@@ -2873,7 +3000,7 @@
                                 <w:rFonts w:ascii="Times New Roman" w:eastAsia="PMingLiU" w:hAnsi="Times New Roman" w:cs="Times New Roman"/>
                                 <w:szCs w:val="24"/>
                               </w:rPr>
-                              <w:t xml:space="preserve">执行器过度响应</w:t>
+                              <w:t xml:space="preserve">執行器達到其物理極限</w:t>
                             </w:r>
                           </w:p>
                           <w:p>
@@ -2912,7 +3039,7 @@
                                 <w:rFonts w:ascii="Times New Roman" w:eastAsia="PMingLiU" w:hAnsi="Times New Roman" w:cs="Times New Roman"/>
                                 <w:szCs w:val="24"/>
                               </w:rPr>
-                              <w:t xml:space="preserve">积分饱和（Integral Wind-up）</w:t>
+                              <w:t xml:space="preserve">控制參數設置不合理</w:t>
                             </w:r>
                           </w:p>
                           <w:p>
@@ -2951,7 +3078,7 @@
                                 <w:rFonts w:ascii="Times New Roman" w:eastAsia="PMingLiU" w:hAnsi="Times New Roman" w:cs="Times New Roman"/>
                                 <w:szCs w:val="24"/>
                               </w:rPr>
-                              <w:t xml:space="preserve">系统线性化假设失效</w:t>
+                              <w:t xml:space="preserve">外部干擾過大</w:t>
                             </w:r>
                           </w:p>
                           <w:p>
@@ -2966,7 +3093,31 @@
                                 <w:rFonts w:ascii="Times New Roman" w:eastAsia="PMingLiU" w:hAnsi="Times New Roman" w:cs="Times New Roman"/>
                                 <w:szCs w:val="24"/>
                               </w:rPr>
-                              <w:t xml:space="preserve"/>
+                              <w:t xml:space="preserve">   </w:t>
+                            </w:r>
+                            <w:proofErr w:type="gramEnd"/>
+                            <w:r>
+                              <w:rPr>
+                                <w:rFonts w:ascii="Times New Roman" w:eastAsia="PMingLiU" w:hAnsi="Times New Roman" w:cs="Times New Roman"/>
+                                <w:szCs w:val="24"/>
+                              </w:rPr>
+                              <w:t xml:space="preserve"> - </w:t>
+                            </w:r>
+                            <w:proofErr w:type="gramStart"/>
+                            <w:r>
+                              <w:rPr>
+                                <w:rFonts w:ascii="Times New Roman" w:eastAsia="PMingLiU" w:hAnsi="Times New Roman" w:cs="Times New Roman"/>
+                                <w:szCs w:val="24"/>
+                              </w:rPr>
+                              <w:t xml:space="preserve">D. </w:t>
+                            </w:r>
+                            <w:proofErr w:type="gramStart"/>
+                            <w:r>
+                              <w:rPr>
+                                <w:rFonts w:ascii="Times New Roman" w:eastAsia="PMingLiU" w:hAnsi="Times New Roman" w:cs="Times New Roman"/>
+                                <w:szCs w:val="24"/>
+                              </w:rPr>
+                              <w:t xml:space="preserve">系統開環運行</w:t>
                             </w:r>
                           </w:p>
                           <w:p>
@@ -2978,6 +3129,21 @@
                             </w:pPr>
                             <w:r>
                               <w:rPr>
+                                <w:rFonts w:ascii="Times New Roman" w:eastAsia="PMingLiU" w:hAnsi="Times New Roman" w:cs="Times New Roman"/>
+                                <w:szCs w:val="24"/>
+                              </w:rPr>
+                              <w:t xml:space="preserve"/>
+                            </w:r>
+                          </w:p>
+                          <w:p>
+                            <w:pPr>
+                              <w:rPr>
+                                <w:rFonts w:ascii="Times New Roman" w:eastAsia="PMingLiU" w:hAnsi="Times New Roman" w:cs="Times New Roman"/>
+                                <w:szCs w:val="24"/>
+                              </w:rPr>
+                            </w:pPr>
+                            <w:r>
+                              <w:rPr>
                                 <w:rFonts w:ascii="Times New Roman" w:eastAsia="PMingLiU" w:hAnsi="Times New Roman" w:cs="Times New Roman" w:hint="eastAsia"/>
                                 <w:szCs w:val="24"/>
                               </w:rPr>
@@ -2988,7 +3154,7 @@
                                 <w:rFonts w:ascii="Times New Roman" w:eastAsia="PMingLiU" w:hAnsi="Times New Roman" w:cs="Times New Roman" w:hint="eastAsia"/>
                                 <w:szCs w:val="24"/>
                               </w:rPr>
-                              <w:t xml:space="preserve">B</w:t>
+                              <w:t xml:space="preserve">A</w:t>
                             </w:r>
                           </w:p>
                         </w:txbxContent>
@@ -3028,7 +3194,7 @@
                           <w:rFonts w:ascii="Times New Roman" w:eastAsia="PMingLiU" w:hAnsi="Times New Roman" w:cs="Times New Roman"/>
                           <w:szCs w:val="24"/>
                         </w:rPr>
-                        <w:t xml:space="preserve">选择题题目1</w:t>
+                        <w:t xml:space="preserve">積分飽和發生的原因是什麼？</w:t>
                       </w:r>
                     </w:p>
                     <w:p>
@@ -3067,7 +3233,7 @@
                           <w:rFonts w:ascii="Times New Roman" w:eastAsia="PMingLiU" w:hAnsi="Times New Roman" w:cs="Times New Roman"/>
                           <w:szCs w:val="24"/>
                         </w:rPr>
-                        <w:t xml:space="preserve">执行器过度响应</w:t>
+                        <w:t xml:space="preserve">執行器達到其物理極限</w:t>
                       </w:r>
                     </w:p>
                     <w:p>
@@ -3106,7 +3272,7 @@
                           <w:rFonts w:ascii="Times New Roman" w:eastAsia="PMingLiU" w:hAnsi="Times New Roman" w:cs="Times New Roman"/>
                           <w:szCs w:val="24"/>
                         </w:rPr>
-                        <w:t xml:space="preserve">积分饱和（Integral Wind-up）</w:t>
+                        <w:t xml:space="preserve">控制參數設置不合理</w:t>
                       </w:r>
                     </w:p>
                     <w:p>
@@ -3145,7 +3311,7 @@
                           <w:rFonts w:ascii="Times New Roman" w:eastAsia="PMingLiU" w:hAnsi="Times New Roman" w:cs="Times New Roman"/>
                           <w:szCs w:val="24"/>
                         </w:rPr>
-                        <w:t xml:space="preserve">系统线性化假设失效</w:t>
+                        <w:t xml:space="preserve">外部干擾過大</w:t>
                       </w:r>
                     </w:p>
                     <w:p>
@@ -3160,7 +3326,31 @@
                           <w:rFonts w:ascii="Times New Roman" w:eastAsia="PMingLiU" w:hAnsi="Times New Roman" w:cs="Times New Roman"/>
                           <w:szCs w:val="24"/>
                         </w:rPr>
-                        <w:t xml:space="preserve"/>
+                        <w:t xml:space="preserve">   </w:t>
+                      </w:r>
+                      <w:proofErr w:type="gramEnd"/>
+                      <w:r>
+                        <w:rPr>
+                          <w:rFonts w:ascii="Times New Roman" w:eastAsia="PMingLiU" w:hAnsi="Times New Roman" w:cs="Times New Roman"/>
+                          <w:szCs w:val="24"/>
+                        </w:rPr>
+                        <w:t xml:space="preserve"> - </w:t>
+                      </w:r>
+                      <w:proofErr w:type="gramStart"/>
+                      <w:r>
+                        <w:rPr>
+                          <w:rFonts w:ascii="Times New Roman" w:eastAsia="PMingLiU" w:hAnsi="Times New Roman" w:cs="Times New Roman"/>
+                          <w:szCs w:val="24"/>
+                        </w:rPr>
+                        <w:t xml:space="preserve">D. </w:t>
+                      </w:r>
+                      <w:proofErr w:type="gramStart"/>
+                      <w:r>
+                        <w:rPr>
+                          <w:rFonts w:ascii="Times New Roman" w:eastAsia="PMingLiU" w:hAnsi="Times New Roman" w:cs="Times New Roman"/>
+                          <w:szCs w:val="24"/>
+                        </w:rPr>
+                        <w:t xml:space="preserve">系統開環運行</w:t>
                       </w:r>
                     </w:p>
                     <w:p>
@@ -3172,6 +3362,21 @@
                       </w:pPr>
                       <w:r>
                         <w:rPr>
+                          <w:rFonts w:ascii="Times New Roman" w:eastAsia="PMingLiU" w:hAnsi="Times New Roman" w:cs="Times New Roman"/>
+                          <w:szCs w:val="24"/>
+                        </w:rPr>
+                        <w:t xml:space="preserve"/>
+                      </w:r>
+                    </w:p>
+                    <w:p>
+                      <w:pPr>
+                        <w:rPr>
+                          <w:rFonts w:ascii="Times New Roman" w:eastAsia="PMingLiU" w:hAnsi="Times New Roman" w:cs="Times New Roman"/>
+                          <w:szCs w:val="24"/>
+                        </w:rPr>
+                      </w:pPr>
+                      <w:r>
+                        <w:rPr>
                           <w:rFonts w:ascii="Times New Roman" w:eastAsia="PMingLiU" w:hAnsi="Times New Roman" w:cs="Times New Roman" w:hint="eastAsia"/>
                           <w:szCs w:val="24"/>
                         </w:rPr>
@@ -3182,7 +3387,7 @@
                           <w:rFonts w:ascii="Times New Roman" w:eastAsia="PMingLiU" w:hAnsi="Times New Roman" w:cs="Times New Roman" w:hint="eastAsia"/>
                           <w:szCs w:val="24"/>
                         </w:rPr>
-                        <w:t xml:space="preserve">B</w:t>
+                        <w:t xml:space="preserve">A</w:t>
                       </w:r>
                     </w:p>
                   </w:txbxContent>
@@ -3274,7 +3479,7 @@
                                 <w:rFonts w:ascii="Times New Roman" w:eastAsia="PMingLiU" w:hAnsi="Times New Roman" w:cs="Times New Roman"/>
                                 <w:szCs w:val="24"/>
                               </w:rPr>
-                              <w:t xml:space="preserve">选择题题目2</w:t>
+                              <w:t xml:space="preserve">反計算法的數學描述中，$e_i(t)$代表什麼？</w:t>
                             </w:r>
                           </w:p>
                           <w:p>
@@ -3313,7 +3518,7 @@
                                 <w:rFonts w:ascii="Times New Roman" w:eastAsia="PMingLiU" w:hAnsi="Times New Roman" w:cs="Times New Roman"/>
                                 <w:szCs w:val="24"/>
                               </w:rPr>
-                              <w:t xml:space="preserve">u(t) = K_p e(t) + K_i ∫_0^t e(τ)dτ + K_d de(t)/dt</w:t>
+                              <w:t xml:space="preserve">誤差積分項</w:t>
                             </w:r>
                           </w:p>
                           <w:p>
@@ -3352,7 +3557,7 @@
                                 <w:rFonts w:ascii="Times New Roman" w:eastAsia="PMingLiU" w:hAnsi="Times New Roman" w:cs="Times New Roman"/>
                                 <w:szCs w:val="24"/>
                               </w:rPr>
-                              <w:t xml:space="preserve">u(t) = K_p e(t) - K_i ∫_0^t e(τ)dτ - K_d de(t)/dt</w:t>
+                              <w:t xml:space="preserve">修正後的誤差</w:t>
                             </w:r>
                           </w:p>
                           <w:p>
@@ -3367,7 +3572,31 @@
                                 <w:rFonts w:ascii="Times New Roman" w:eastAsia="PMingLiU" w:hAnsi="Times New Roman" w:cs="Times New Roman"/>
                                 <w:szCs w:val="24"/>
                               </w:rPr>
-                              <w:t xml:space="preserve"/>
+                              <w:t xml:space="preserve">   </w:t>
+                            </w:r>
+                            <w:proofErr w:type="gramEnd"/>
+                            <w:r>
+                              <w:rPr>
+                                <w:rFonts w:ascii="Times New Roman" w:eastAsia="PMingLiU" w:hAnsi="Times New Roman" w:cs="Times New Roman"/>
+                                <w:szCs w:val="24"/>
+                              </w:rPr>
+                              <w:t xml:space="preserve"> - </w:t>
+                            </w:r>
+                            <w:proofErr w:type="gramStart"/>
+                            <w:r>
+                              <w:rPr>
+                                <w:rFonts w:ascii="Times New Roman" w:eastAsia="PMingLiU" w:hAnsi="Times New Roman" w:cs="Times New Roman"/>
+                                <w:szCs w:val="24"/>
+                              </w:rPr>
+                              <w:t xml:space="preserve">C. </w:t>
+                            </w:r>
+                            <w:proofErr w:type="gramStart"/>
+                            <w:r>
+                              <w:rPr>
+                                <w:rFonts w:ascii="Times New Roman" w:eastAsia="PMingLiU" w:hAnsi="Times New Roman" w:cs="Times New Roman"/>
+                                <w:szCs w:val="24"/>
+                              </w:rPr>
+                              <w:t xml:space="preserve">執行器輸出</w:t>
                             </w:r>
                           </w:p>
                           <w:p>
@@ -3379,6 +3608,60 @@
                             </w:pPr>
                             <w:r>
                               <w:rPr>
+                                <w:rFonts w:ascii="Times New Roman" w:eastAsia="PMingLiU" w:hAnsi="Times New Roman" w:cs="Times New Roman"/>
+                                <w:szCs w:val="24"/>
+                              </w:rPr>
+                              <w:t xml:space="preserve">   </w:t>
+                            </w:r>
+                            <w:proofErr w:type="gramEnd"/>
+                            <w:r>
+                              <w:rPr>
+                                <w:rFonts w:ascii="Times New Roman" w:eastAsia="PMingLiU" w:hAnsi="Times New Roman" w:cs="Times New Roman"/>
+                                <w:szCs w:val="24"/>
+                              </w:rPr>
+                              <w:t xml:space="preserve"> - </w:t>
+                            </w:r>
+                            <w:proofErr w:type="gramStart"/>
+                            <w:r>
+                              <w:rPr>
+                                <w:rFonts w:ascii="Times New Roman" w:eastAsia="PMingLiU" w:hAnsi="Times New Roman" w:cs="Times New Roman"/>
+                                <w:szCs w:val="24"/>
+                              </w:rPr>
+                              <w:t xml:space="preserve">D. </w:t>
+                            </w:r>
+                            <w:proofErr w:type="gramStart"/>
+                            <w:r>
+                              <w:rPr>
+                                <w:rFonts w:ascii="Times New Roman" w:eastAsia="PMingLiU" w:hAnsi="Times New Roman" w:cs="Times New Roman"/>
+                                <w:szCs w:val="24"/>
+                              </w:rPr>
+                              <w:t xml:space="preserve">微分項</w:t>
+                            </w:r>
+                          </w:p>
+                          <w:p>
+                            <w:pPr>
+                              <w:rPr>
+                                <w:rFonts w:ascii="Times New Roman" w:eastAsia="PMingLiU" w:hAnsi="Times New Roman" w:cs="Times New Roman"/>
+                                <w:szCs w:val="24"/>
+                              </w:rPr>
+                            </w:pPr>
+                            <w:r>
+                              <w:rPr>
+                                <w:rFonts w:ascii="Times New Roman" w:eastAsia="PMingLiU" w:hAnsi="Times New Roman" w:cs="Times New Roman"/>
+                                <w:szCs w:val="24"/>
+                              </w:rPr>
+                              <w:t xml:space="preserve"/>
+                            </w:r>
+                          </w:p>
+                          <w:p>
+                            <w:pPr>
+                              <w:rPr>
+                                <w:rFonts w:ascii="Times New Roman" w:eastAsia="PMingLiU" w:hAnsi="Times New Roman" w:cs="Times New Roman"/>
+                                <w:szCs w:val="24"/>
+                              </w:rPr>
+                            </w:pPr>
+                            <w:r>
+                              <w:rPr>
                                 <w:rFonts w:ascii="Times New Roman" w:eastAsia="PMingLiU" w:hAnsi="Times New Roman" w:cs="Times New Roman" w:hint="eastAsia"/>
                                 <w:szCs w:val="24"/>
                               </w:rPr>
@@ -3389,7 +3672,7 @@
                                 <w:rFonts w:ascii="Times New Roman" w:eastAsia="PMingLiU" w:hAnsi="Times New Roman" w:cs="Times New Roman" w:hint="eastAsia"/>
                                 <w:szCs w:val="24"/>
                               </w:rPr>
-                              <w:t xml:space="preserve">A</w:t>
+                              <w:t xml:space="preserve">B</w:t>
                             </w:r>
                           </w:p>
                         </w:txbxContent>
@@ -3429,7 +3712,7 @@
                           <w:rFonts w:ascii="Times New Roman" w:eastAsia="PMingLiU" w:hAnsi="Times New Roman" w:cs="Times New Roman"/>
                           <w:szCs w:val="24"/>
                         </w:rPr>
-                        <w:t xml:space="preserve">选择题题目2</w:t>
+                        <w:t xml:space="preserve">反計算法的數學描述中，$e_i(t)$代表什麼？</w:t>
                       </w:r>
                     </w:p>
                     <w:p>
@@ -3468,7 +3751,7 @@
                           <w:rFonts w:ascii="Times New Roman" w:eastAsia="PMingLiU" w:hAnsi="Times New Roman" w:cs="Times New Roman"/>
                           <w:szCs w:val="24"/>
                         </w:rPr>
-                        <w:t xml:space="preserve">u(t) = K_p e(t) + K_i ∫_0^t e(τ)dτ + K_d de(t)/dt</w:t>
+                        <w:t xml:space="preserve">誤差積分項</w:t>
                       </w:r>
                     </w:p>
                     <w:p>
@@ -3507,7 +3790,7 @@
                           <w:rFonts w:ascii="Times New Roman" w:eastAsia="PMingLiU" w:hAnsi="Times New Roman" w:cs="Times New Roman"/>
                           <w:szCs w:val="24"/>
                         </w:rPr>
-                        <w:t xml:space="preserve">u(t) = K_p e(t) - K_i ∫_0^t e(τ)dτ - K_d de(t)/dt</w:t>
+                        <w:t xml:space="preserve">修正後的誤差</w:t>
                       </w:r>
                     </w:p>
                     <w:p>
@@ -3522,7 +3805,31 @@
                           <w:rFonts w:ascii="Times New Roman" w:eastAsia="PMingLiU" w:hAnsi="Times New Roman" w:cs="Times New Roman"/>
                           <w:szCs w:val="24"/>
                         </w:rPr>
-                        <w:t xml:space="preserve"/>
+                        <w:t xml:space="preserve">   </w:t>
+                      </w:r>
+                      <w:proofErr w:type="gramEnd"/>
+                      <w:r>
+                        <w:rPr>
+                          <w:rFonts w:ascii="Times New Roman" w:eastAsia="PMingLiU" w:hAnsi="Times New Roman" w:cs="Times New Roman"/>
+                          <w:szCs w:val="24"/>
+                        </w:rPr>
+                        <w:t xml:space="preserve"> - </w:t>
+                      </w:r>
+                      <w:proofErr w:type="gramStart"/>
+                      <w:r>
+                        <w:rPr>
+                          <w:rFonts w:ascii="Times New Roman" w:eastAsia="PMingLiU" w:hAnsi="Times New Roman" w:cs="Times New Roman"/>
+                          <w:szCs w:val="24"/>
+                        </w:rPr>
+                        <w:t xml:space="preserve">C. </w:t>
+                      </w:r>
+                      <w:proofErr w:type="gramStart"/>
+                      <w:r>
+                        <w:rPr>
+                          <w:rFonts w:ascii="Times New Roman" w:eastAsia="PMingLiU" w:hAnsi="Times New Roman" w:cs="Times New Roman"/>
+                          <w:szCs w:val="24"/>
+                        </w:rPr>
+                        <w:t xml:space="preserve">執行器輸出</w:t>
                       </w:r>
                     </w:p>
                     <w:p>
@@ -3534,6 +3841,60 @@
                       </w:pPr>
                       <w:r>
                         <w:rPr>
+                          <w:rFonts w:ascii="Times New Roman" w:eastAsia="PMingLiU" w:hAnsi="Times New Roman" w:cs="Times New Roman"/>
+                          <w:szCs w:val="24"/>
+                        </w:rPr>
+                        <w:t xml:space="preserve">   </w:t>
+                      </w:r>
+                      <w:proofErr w:type="gramEnd"/>
+                      <w:r>
+                        <w:rPr>
+                          <w:rFonts w:ascii="Times New Roman" w:eastAsia="PMingLiU" w:hAnsi="Times New Roman" w:cs="Times New Roman"/>
+                          <w:szCs w:val="24"/>
+                        </w:rPr>
+                        <w:t xml:space="preserve"> - </w:t>
+                      </w:r>
+                      <w:proofErr w:type="gramStart"/>
+                      <w:r>
+                        <w:rPr>
+                          <w:rFonts w:ascii="Times New Roman" w:eastAsia="PMingLiU" w:hAnsi="Times New Roman" w:cs="Times New Roman"/>
+                          <w:szCs w:val="24"/>
+                        </w:rPr>
+                        <w:t xml:space="preserve">D. </w:t>
+                      </w:r>
+                      <w:proofErr w:type="gramStart"/>
+                      <w:r>
+                        <w:rPr>
+                          <w:rFonts w:ascii="Times New Roman" w:eastAsia="PMingLiU" w:hAnsi="Times New Roman" w:cs="Times New Roman"/>
+                          <w:szCs w:val="24"/>
+                        </w:rPr>
+                        <w:t xml:space="preserve">微分項</w:t>
+                      </w:r>
+                    </w:p>
+                    <w:p>
+                      <w:pPr>
+                        <w:rPr>
+                          <w:rFonts w:ascii="Times New Roman" w:eastAsia="PMingLiU" w:hAnsi="Times New Roman" w:cs="Times New Roman"/>
+                          <w:szCs w:val="24"/>
+                        </w:rPr>
+                      </w:pPr>
+                      <w:r>
+                        <w:rPr>
+                          <w:rFonts w:ascii="Times New Roman" w:eastAsia="PMingLiU" w:hAnsi="Times New Roman" w:cs="Times New Roman"/>
+                          <w:szCs w:val="24"/>
+                        </w:rPr>
+                        <w:t xml:space="preserve"/>
+                      </w:r>
+                    </w:p>
+                    <w:p>
+                      <w:pPr>
+                        <w:rPr>
+                          <w:rFonts w:ascii="Times New Roman" w:eastAsia="PMingLiU" w:hAnsi="Times New Roman" w:cs="Times New Roman"/>
+                          <w:szCs w:val="24"/>
+                        </w:rPr>
+                      </w:pPr>
+                      <w:r>
+                        <w:rPr>
                           <w:rFonts w:ascii="Times New Roman" w:eastAsia="PMingLiU" w:hAnsi="Times New Roman" w:cs="Times New Roman" w:hint="eastAsia"/>
                           <w:szCs w:val="24"/>
                         </w:rPr>
@@ -3544,7 +3905,7 @@
                           <w:rFonts w:ascii="Times New Roman" w:eastAsia="PMingLiU" w:hAnsi="Times New Roman" w:cs="Times New Roman" w:hint="eastAsia"/>
                           <w:szCs w:val="24"/>
                         </w:rPr>
-                        <w:t xml:space="preserve">A</w:t>
+                        <w:t xml:space="preserve">B</w:t>
                       </w:r>
                     </w:p>
                   </w:txbxContent>
@@ -3636,7 +3997,7 @@
                                 <w:rFonts w:ascii="Times New Roman" w:eastAsia="PMingLiU" w:hAnsi="Times New Roman" w:cs="Times New Roman"/>
                                 <w:szCs w:val="24"/>
                               </w:rPr>
-                              <w:t xml:space="preserve">选择题题目3</w:t>
+                              <w:t xml:space="preserve">在離散實現中，哪種方法可以避免微分衝擊？</w:t>
                             </w:r>
                           </w:p>
                           <w:p>
@@ -3675,7 +4036,7 @@
                                 <w:rFonts w:ascii="Times New Roman" w:eastAsia="PMingLiU" w:hAnsi="Times New Roman" w:cs="Times New Roman"/>
                                 <w:szCs w:val="24"/>
                               </w:rPr>
-                              <w:t xml:space="preserve">dI/dt = K_i (e(t))</w:t>
+                              <w:t xml:space="preserve">使用位置式算法</w:t>
                             </w:r>
                           </w:p>
                           <w:p>
@@ -3714,7 +4075,7 @@
                                 <w:rFonts w:ascii="Times New Roman" w:eastAsia="PMingLiU" w:hAnsi="Times New Roman" w:cs="Times New Roman"/>
                                 <w:szCs w:val="24"/>
                               </w:rPr>
-                              <w:t xml:space="preserve">dI/dt = K_i (e_i(t))</w:t>
+                              <w:t xml:space="preserve">使用速度式算法</w:t>
                             </w:r>
                           </w:p>
                           <w:p>
@@ -3729,7 +4090,31 @@
                                 <w:rFonts w:ascii="Times New Roman" w:eastAsia="PMingLiU" w:hAnsi="Times New Roman" w:cs="Times New Roman"/>
                                 <w:szCs w:val="24"/>
                               </w:rPr>
-                              <w:t xml:space="preserve"/>
+                              <w:t xml:space="preserve">   </w:t>
+                            </w:r>
+                            <w:proofErr w:type="gramEnd"/>
+                            <w:r>
+                              <w:rPr>
+                                <w:rFonts w:ascii="Times New Roman" w:eastAsia="PMingLiU" w:hAnsi="Times New Roman" w:cs="Times New Roman"/>
+                                <w:szCs w:val="24"/>
+                              </w:rPr>
+                              <w:t xml:space="preserve"> - </w:t>
+                            </w:r>
+                            <w:proofErr w:type="gramStart"/>
+                            <w:r>
+                              <w:rPr>
+                                <w:rFonts w:ascii="Times New Roman" w:eastAsia="PMingLiU" w:hAnsi="Times New Roman" w:cs="Times New Roman"/>
+                                <w:szCs w:val="24"/>
+                              </w:rPr>
+                              <w:t xml:space="preserve">C. </w:t>
+                            </w:r>
+                            <w:proofErr w:type="gramStart"/>
+                            <w:r>
+                              <w:rPr>
+                                <w:rFonts w:ascii="Times New Roman" w:eastAsia="PMingLiU" w:hAnsi="Times New Roman" w:cs="Times New Roman"/>
+                                <w:szCs w:val="24"/>
+                              </w:rPr>
+                              <w:t xml:space="preserve">採用高通濾波器</w:t>
                             </w:r>
                           </w:p>
                           <w:p>
@@ -3741,6 +4126,60 @@
                             </w:pPr>
                             <w:r>
                               <w:rPr>
+                                <w:rFonts w:ascii="Times New Roman" w:eastAsia="PMingLiU" w:hAnsi="Times New Roman" w:cs="Times New Roman"/>
+                                <w:szCs w:val="24"/>
+                              </w:rPr>
+                              <w:t xml:space="preserve">   </w:t>
+                            </w:r>
+                            <w:proofErr w:type="gramEnd"/>
+                            <w:r>
+                              <w:rPr>
+                                <w:rFonts w:ascii="Times New Roman" w:eastAsia="PMingLiU" w:hAnsi="Times New Roman" w:cs="Times New Roman"/>
+                                <w:szCs w:val="24"/>
+                              </w:rPr>
+                              <w:t xml:space="preserve"> - </w:t>
+                            </w:r>
+                            <w:proofErr w:type="gramStart"/>
+                            <w:r>
+                              <w:rPr>
+                                <w:rFonts w:ascii="Times New Roman" w:eastAsia="PMingLiU" w:hAnsi="Times New Roman" w:cs="Times New Roman"/>
+                                <w:szCs w:val="24"/>
+                              </w:rPr>
+                              <w:t xml:space="preserve">D. </w:t>
+                            </w:r>
+                            <w:proofErr w:type="gramStart"/>
+                            <w:r>
+                              <w:rPr>
+                                <w:rFonts w:ascii="Times New Roman" w:eastAsia="PMingLiU" w:hAnsi="Times New Roman" w:cs="Times New Roman"/>
+                                <w:szCs w:val="24"/>
+                              </w:rPr>
+                              <w:t xml:space="preserve">使用低通濾波器</w:t>
+                            </w:r>
+                          </w:p>
+                          <w:p>
+                            <w:pPr>
+                              <w:rPr>
+                                <w:rFonts w:ascii="Times New Roman" w:eastAsia="PMingLiU" w:hAnsi="Times New Roman" w:cs="Times New Roman"/>
+                                <w:szCs w:val="24"/>
+                              </w:rPr>
+                            </w:pPr>
+                            <w:r>
+                              <w:rPr>
+                                <w:rFonts w:ascii="Times New Roman" w:eastAsia="PMingLiU" w:hAnsi="Times New Roman" w:cs="Times New Roman"/>
+                                <w:szCs w:val="24"/>
+                              </w:rPr>
+                              <w:t xml:space="preserve"/>
+                            </w:r>
+                          </w:p>
+                          <w:p>
+                            <w:pPr>
+                              <w:rPr>
+                                <w:rFonts w:ascii="Times New Roman" w:eastAsia="PMingLiU" w:hAnsi="Times New Roman" w:cs="Times New Roman"/>
+                                <w:szCs w:val="24"/>
+                              </w:rPr>
+                            </w:pPr>
+                            <w:r>
+                              <w:rPr>
                                 <w:rFonts w:ascii="Times New Roman" w:eastAsia="PMingLiU" w:hAnsi="Times New Roman" w:cs="Times New Roman" w:hint="eastAsia"/>
                                 <w:szCs w:val="24"/>
                               </w:rPr>
@@ -3751,7 +4190,7 @@
                                 <w:rFonts w:ascii="Times New Roman" w:eastAsia="PMingLiU" w:hAnsi="Times New Roman" w:cs="Times New Roman" w:hint="eastAsia"/>
                                 <w:szCs w:val="24"/>
                               </w:rPr>
-                              <w:t xml:space="preserve">B</w:t>
+                              <w:t xml:space="preserve">A</w:t>
                             </w:r>
                           </w:p>
                         </w:txbxContent>
@@ -3791,7 +4230,7 @@
                           <w:rFonts w:ascii="Times New Roman" w:eastAsia="PMingLiU" w:hAnsi="Times New Roman" w:cs="Times New Roman"/>
                           <w:szCs w:val="24"/>
                         </w:rPr>
-                        <w:t xml:space="preserve">选择题题目3</w:t>
+                        <w:t xml:space="preserve">在離散實現中，哪種方法可以避免微分衝擊？</w:t>
                       </w:r>
                     </w:p>
                     <w:p>
@@ -3830,7 +4269,7 @@
                           <w:rFonts w:ascii="Times New Roman" w:eastAsia="PMingLiU" w:hAnsi="Times New Roman" w:cs="Times New Roman"/>
                           <w:szCs w:val="24"/>
                         </w:rPr>
-                        <w:t xml:space="preserve">dI/dt = K_i (e(t))</w:t>
+                        <w:t xml:space="preserve">使用位置式算法</w:t>
                       </w:r>
                     </w:p>
                     <w:p>
@@ -3869,7 +4308,7 @@
                           <w:rFonts w:ascii="Times New Roman" w:eastAsia="PMingLiU" w:hAnsi="Times New Roman" w:cs="Times New Roman"/>
                           <w:szCs w:val="24"/>
                         </w:rPr>
-                        <w:t xml:space="preserve">dI/dt = K_i (e_i(t))</w:t>
+                        <w:t xml:space="preserve">使用速度式算法</w:t>
                       </w:r>
                     </w:p>
                     <w:p>
@@ -3884,7 +4323,31 @@
                           <w:rFonts w:ascii="Times New Roman" w:eastAsia="PMingLiU" w:hAnsi="Times New Roman" w:cs="Times New Roman"/>
                           <w:szCs w:val="24"/>
                         </w:rPr>
-                        <w:t xml:space="preserve"/>
+                        <w:t xml:space="preserve">   </w:t>
+                      </w:r>
+                      <w:proofErr w:type="gramEnd"/>
+                      <w:r>
+                        <w:rPr>
+                          <w:rFonts w:ascii="Times New Roman" w:eastAsia="PMingLiU" w:hAnsi="Times New Roman" w:cs="Times New Roman"/>
+                          <w:szCs w:val="24"/>
+                        </w:rPr>
+                        <w:t xml:space="preserve"> - </w:t>
+                      </w:r>
+                      <w:proofErr w:type="gramStart"/>
+                      <w:r>
+                        <w:rPr>
+                          <w:rFonts w:ascii="Times New Roman" w:eastAsia="PMingLiU" w:hAnsi="Times New Roman" w:cs="Times New Roman"/>
+                          <w:szCs w:val="24"/>
+                        </w:rPr>
+                        <w:t xml:space="preserve">C. </w:t>
+                      </w:r>
+                      <w:proofErr w:type="gramStart"/>
+                      <w:r>
+                        <w:rPr>
+                          <w:rFonts w:ascii="Times New Roman" w:eastAsia="PMingLiU" w:hAnsi="Times New Roman" w:cs="Times New Roman"/>
+                          <w:szCs w:val="24"/>
+                        </w:rPr>
+                        <w:t xml:space="preserve">採用高通濾波器</w:t>
                       </w:r>
                     </w:p>
                     <w:p>
@@ -3896,6 +4359,60 @@
                       </w:pPr>
                       <w:r>
                         <w:rPr>
+                          <w:rFonts w:ascii="Times New Roman" w:eastAsia="PMingLiU" w:hAnsi="Times New Roman" w:cs="Times New Roman"/>
+                          <w:szCs w:val="24"/>
+                        </w:rPr>
+                        <w:t xml:space="preserve">   </w:t>
+                      </w:r>
+                      <w:proofErr w:type="gramEnd"/>
+                      <w:r>
+                        <w:rPr>
+                          <w:rFonts w:ascii="Times New Roman" w:eastAsia="PMingLiU" w:hAnsi="Times New Roman" w:cs="Times New Roman"/>
+                          <w:szCs w:val="24"/>
+                        </w:rPr>
+                        <w:t xml:space="preserve"> - </w:t>
+                      </w:r>
+                      <w:proofErr w:type="gramStart"/>
+                      <w:r>
+                        <w:rPr>
+                          <w:rFonts w:ascii="Times New Roman" w:eastAsia="PMingLiU" w:hAnsi="Times New Roman" w:cs="Times New Roman"/>
+                          <w:szCs w:val="24"/>
+                        </w:rPr>
+                        <w:t xml:space="preserve">D. </w:t>
+                      </w:r>
+                      <w:proofErr w:type="gramStart"/>
+                      <w:r>
+                        <w:rPr>
+                          <w:rFonts w:ascii="Times New Roman" w:eastAsia="PMingLiU" w:hAnsi="Times New Roman" w:cs="Times New Roman"/>
+                          <w:szCs w:val="24"/>
+                        </w:rPr>
+                        <w:t xml:space="preserve">使用低通濾波器</w:t>
+                      </w:r>
+                    </w:p>
+                    <w:p>
+                      <w:pPr>
+                        <w:rPr>
+                          <w:rFonts w:ascii="Times New Roman" w:eastAsia="PMingLiU" w:hAnsi="Times New Roman" w:cs="Times New Roman"/>
+                          <w:szCs w:val="24"/>
+                        </w:rPr>
+                      </w:pPr>
+                      <w:r>
+                        <w:rPr>
+                          <w:rFonts w:ascii="Times New Roman" w:eastAsia="PMingLiU" w:hAnsi="Times New Roman" w:cs="Times New Roman"/>
+                          <w:szCs w:val="24"/>
+                        </w:rPr>
+                        <w:t xml:space="preserve"/>
+                      </w:r>
+                    </w:p>
+                    <w:p>
+                      <w:pPr>
+                        <w:rPr>
+                          <w:rFonts w:ascii="Times New Roman" w:eastAsia="PMingLiU" w:hAnsi="Times New Roman" w:cs="Times New Roman"/>
+                          <w:szCs w:val="24"/>
+                        </w:rPr>
+                      </w:pPr>
+                      <w:r>
+                        <w:rPr>
                           <w:rFonts w:ascii="Times New Roman" w:eastAsia="PMingLiU" w:hAnsi="Times New Roman" w:cs="Times New Roman" w:hint="eastAsia"/>
                           <w:szCs w:val="24"/>
                         </w:rPr>
@@ -3906,7 +4423,7 @@
                           <w:rFonts w:ascii="Times New Roman" w:eastAsia="PMingLiU" w:hAnsi="Times New Roman" w:cs="Times New Roman" w:hint="eastAsia"/>
                           <w:szCs w:val="24"/>
                         </w:rPr>
-                        <w:t xml:space="preserve">B</w:t>
+                        <w:t xml:space="preserve">A</w:t>
                       </w:r>
                     </w:p>
                   </w:txbxContent>
@@ -3998,7 +4515,7 @@
                                 <w:rFonts w:ascii="Times New Roman" w:eastAsia="PMingLiU" w:hAnsi="Times New Roman" w:cs="Times New Roman"/>
                                 <w:szCs w:val="24"/>
                               </w:rPr>
-                              <w:t xml:space="preserve">选择题题目4</w:t>
+                              <w:t xml:space="preserve">根據Åström-Hägglund規則，推薦的K_aw值是多少？</w:t>
                             </w:r>
                           </w:p>
                           <w:p>
@@ -4037,7 +4554,7 @@
                                 <w:rFonts w:ascii="Times New Roman" w:eastAsia="PMingLiU" w:hAnsi="Times New Roman" w:cs="Times New Roman"/>
                                 <w:szCs w:val="24"/>
                               </w:rPr>
-                              <w:t xml:space="preserve">e_i(t) = e(t)</w:t>
+                              <w:t xml:space="preserve">$K_{aw}=\sqrt{T_i T_d}$</w:t>
                             </w:r>
                           </w:p>
                           <w:p>
@@ -4076,7 +4593,85 @@
                                 <w:rFonts w:ascii="Times New Roman" w:eastAsia="PMingLiU" w:hAnsi="Times New Roman" w:cs="Times New Roman"/>
                                 <w:szCs w:val="24"/>
                               </w:rPr>
-                              <w:t xml:space="preserve">I(t) = 0</w:t>
+                              <w:t xml:space="preserve">$K_{aw}=\frac{1}{T_i T_d}$</w:t>
+                            </w:r>
+                          </w:p>
+                          <w:p>
+                            <w:pPr>
+                              <w:rPr>
+                                <w:rFonts w:ascii="Times New Roman" w:eastAsia="PMingLiU" w:hAnsi="Times New Roman" w:cs="Times New Roman"/>
+                                <w:szCs w:val="24"/>
+                              </w:rPr>
+                            </w:pPr>
+                            <w:r>
+                              <w:rPr>
+                                <w:rFonts w:ascii="Times New Roman" w:eastAsia="PMingLiU" w:hAnsi="Times New Roman" w:cs="Times New Roman"/>
+                                <w:szCs w:val="24"/>
+                              </w:rPr>
+                              <w:t xml:space="preserve">   </w:t>
+                            </w:r>
+                            <w:proofErr w:type="gramEnd"/>
+                            <w:r>
+                              <w:rPr>
+                                <w:rFonts w:ascii="Times New Roman" w:eastAsia="PMingLiU" w:hAnsi="Times New Roman" w:cs="Times New Roman"/>
+                                <w:szCs w:val="24"/>
+                              </w:rPr>
+                              <w:t xml:space="preserve"> - </w:t>
+                            </w:r>
+                            <w:proofErr w:type="gramStart"/>
+                            <w:r>
+                              <w:rPr>
+                                <w:rFonts w:ascii="Times New Roman" w:eastAsia="PMingLiU" w:hAnsi="Times New Roman" w:cs="Times New Roman"/>
+                                <w:szCs w:val="24"/>
+                              </w:rPr>
+                              <w:t xml:space="preserve">C. </w:t>
+                            </w:r>
+                            <w:proofErr w:type="gramStart"/>
+                            <w:r>
+                              <w:rPr>
+                                <w:rFonts w:ascii="Times New Roman" w:eastAsia="PMingLiU" w:hAnsi="Times New Roman" w:cs="Times New Roman"/>
+                                <w:szCs w:val="24"/>
+                              </w:rPr>
+                              <w:t xml:space="preserve">$K_{aw}=T_i + T_d$</w:t>
+                            </w:r>
+                          </w:p>
+                          <w:p>
+                            <w:pPr>
+                              <w:rPr>
+                                <w:rFonts w:ascii="Times New Roman" w:eastAsia="PMingLiU" w:hAnsi="Times New Roman" w:cs="Times New Roman"/>
+                                <w:szCs w:val="24"/>
+                              </w:rPr>
+                            </w:pPr>
+                            <w:r>
+                              <w:rPr>
+                                <w:rFonts w:ascii="Times New Roman" w:eastAsia="PMingLiU" w:hAnsi="Times New Roman" w:cs="Times New Roman"/>
+                                <w:szCs w:val="24"/>
+                              </w:rPr>
+                              <w:t xml:space="preserve">   </w:t>
+                            </w:r>
+                            <w:proofErr w:type="gramEnd"/>
+                            <w:r>
+                              <w:rPr>
+                                <w:rFonts w:ascii="Times New Roman" w:eastAsia="PMingLiU" w:hAnsi="Times New Roman" w:cs="Times New Roman"/>
+                                <w:szCs w:val="24"/>
+                              </w:rPr>
+                              <w:t xml:space="preserve"> - </w:t>
+                            </w:r>
+                            <w:proofErr w:type="gramStart"/>
+                            <w:r>
+                              <w:rPr>
+                                <w:rFonts w:ascii="Times New Roman" w:eastAsia="PMingLiU" w:hAnsi="Times New Roman" w:cs="Times New Roman"/>
+                                <w:szCs w:val="24"/>
+                              </w:rPr>
+                              <w:t xml:space="preserve">D. </w:t>
+                            </w:r>
+                            <w:proofErr w:type="gramStart"/>
+                            <w:r>
+                              <w:rPr>
+                                <w:rFonts w:ascii="Times New Roman" w:eastAsia="PMingLiU" w:hAnsi="Times New Roman" w:cs="Times New Roman"/>
+                                <w:szCs w:val="24"/>
+                              </w:rPr>
+                              <w:t xml:space="preserve">$K_{aw}=\frac{T_i}{T_d}$</w:t>
                             </w:r>
                           </w:p>
                           <w:p>
@@ -4153,7 +4748,7 @@
                           <w:rFonts w:ascii="Times New Roman" w:eastAsia="PMingLiU" w:hAnsi="Times New Roman" w:cs="Times New Roman"/>
                           <w:szCs w:val="24"/>
                         </w:rPr>
-                        <w:t xml:space="preserve">选择题题目4</w:t>
+                        <w:t xml:space="preserve">根據Åström-Hägglund規則，推薦的K_aw值是多少？</w:t>
                       </w:r>
                     </w:p>
                     <w:p>
@@ -4192,7 +4787,7 @@
                           <w:rFonts w:ascii="Times New Roman" w:eastAsia="PMingLiU" w:hAnsi="Times New Roman" w:cs="Times New Roman"/>
                           <w:szCs w:val="24"/>
                         </w:rPr>
-                        <w:t xml:space="preserve">e_i(t) = e(t)</w:t>
+                        <w:t xml:space="preserve">$K_{aw}=\sqrt{T_i T_d}$</w:t>
                       </w:r>
                     </w:p>
                     <w:p>
@@ -4231,7 +4826,85 @@
                           <w:rFonts w:ascii="Times New Roman" w:eastAsia="PMingLiU" w:hAnsi="Times New Roman" w:cs="Times New Roman"/>
                           <w:szCs w:val="24"/>
                         </w:rPr>
-                        <w:t xml:space="preserve">I(t) = 0</w:t>
+                        <w:t xml:space="preserve">$K_{aw}=\frac{1}{T_i T_d}$</w:t>
+                      </w:r>
+                    </w:p>
+                    <w:p>
+                      <w:pPr>
+                        <w:rPr>
+                          <w:rFonts w:ascii="Times New Roman" w:eastAsia="PMingLiU" w:hAnsi="Times New Roman" w:cs="Times New Roman"/>
+                          <w:szCs w:val="24"/>
+                        </w:rPr>
+                      </w:pPr>
+                      <w:r>
+                        <w:rPr>
+                          <w:rFonts w:ascii="Times New Roman" w:eastAsia="PMingLiU" w:hAnsi="Times New Roman" w:cs="Times New Roman"/>
+                          <w:szCs w:val="24"/>
+                        </w:rPr>
+                        <w:t xml:space="preserve">   </w:t>
+                      </w:r>
+                      <w:proofErr w:type="gramEnd"/>
+                      <w:r>
+                        <w:rPr>
+                          <w:rFonts w:ascii="Times New Roman" w:eastAsia="PMingLiU" w:hAnsi="Times New Roman" w:cs="Times New Roman"/>
+                          <w:szCs w:val="24"/>
+                        </w:rPr>
+                        <w:t xml:space="preserve"> - </w:t>
+                      </w:r>
+                      <w:proofErr w:type="gramStart"/>
+                      <w:r>
+                        <w:rPr>
+                          <w:rFonts w:ascii="Times New Roman" w:eastAsia="PMingLiU" w:hAnsi="Times New Roman" w:cs="Times New Roman"/>
+                          <w:szCs w:val="24"/>
+                        </w:rPr>
+                        <w:t xml:space="preserve">C. </w:t>
+                      </w:r>
+                      <w:proofErr w:type="gramStart"/>
+                      <w:r>
+                        <w:rPr>
+                          <w:rFonts w:ascii="Times New Roman" w:eastAsia="PMingLiU" w:hAnsi="Times New Roman" w:cs="Times New Roman"/>
+                          <w:szCs w:val="24"/>
+                        </w:rPr>
+                        <w:t xml:space="preserve">$K_{aw}=T_i + T_d$</w:t>
+                      </w:r>
+                    </w:p>
+                    <w:p>
+                      <w:pPr>
+                        <w:rPr>
+                          <w:rFonts w:ascii="Times New Roman" w:eastAsia="PMingLiU" w:hAnsi="Times New Roman" w:cs="Times New Roman"/>
+                          <w:szCs w:val="24"/>
+                        </w:rPr>
+                      </w:pPr>
+                      <w:r>
+                        <w:rPr>
+                          <w:rFonts w:ascii="Times New Roman" w:eastAsia="PMingLiU" w:hAnsi="Times New Roman" w:cs="Times New Roman"/>
+                          <w:szCs w:val="24"/>
+                        </w:rPr>
+                        <w:t xml:space="preserve">   </w:t>
+                      </w:r>
+                      <w:proofErr w:type="gramEnd"/>
+                      <w:r>
+                        <w:rPr>
+                          <w:rFonts w:ascii="Times New Roman" w:eastAsia="PMingLiU" w:hAnsi="Times New Roman" w:cs="Times New Roman"/>
+                          <w:szCs w:val="24"/>
+                        </w:rPr>
+                        <w:t xml:space="preserve"> - </w:t>
+                      </w:r>
+                      <w:proofErr w:type="gramStart"/>
+                      <w:r>
+                        <w:rPr>
+                          <w:rFonts w:ascii="Times New Roman" w:eastAsia="PMingLiU" w:hAnsi="Times New Roman" w:cs="Times New Roman"/>
+                          <w:szCs w:val="24"/>
+                        </w:rPr>
+                        <w:t xml:space="preserve">D. </w:t>
+                      </w:r>
+                      <w:proofErr w:type="gramStart"/>
+                      <w:r>
+                        <w:rPr>
+                          <w:rFonts w:ascii="Times New Roman" w:eastAsia="PMingLiU" w:hAnsi="Times New Roman" w:cs="Times New Roman"/>
+                          <w:szCs w:val="24"/>
+                        </w:rPr>
+                        <w:t xml:space="preserve">$K_{aw}=\frac{T_i}{T_d}$</w:t>
                       </w:r>
                     </w:p>
                     <w:p>
@@ -4360,7 +5033,7 @@
                                 <w:rFonts w:ascii="Times New Roman" w:eastAsia="PMingLiU" w:hAnsi="Times New Roman" w:cs="Times New Roman"/>
                                 <w:szCs w:val="24"/>
                               </w:rPr>
-                              <w:t xml:space="preserve">选择题题目5</w:t>
+                              <w:t xml:space="preserve">積分飽和對系統的影響主要體現在哪個方面？</w:t>
                             </w:r>
                           </w:p>
                           <w:p>
@@ -4399,7 +5072,7 @@
                                 <w:rFonts w:ascii="Times New Roman" w:eastAsia="PMingLiU" w:hAnsi="Times New Roman" w:cs="Times New Roman"/>
                                 <w:szCs w:val="24"/>
                               </w:rPr>
-                              <w:t xml:space="preserve">T_t ≈ √(T_i * T_d)</w:t>
+                              <w:t xml:space="preserve">響應時間延長</w:t>
                             </w:r>
                           </w:p>
                           <w:p>
@@ -4438,7 +5111,7 @@
                                 <w:rFonts w:ascii="Times New Roman" w:eastAsia="PMingLiU" w:hAnsi="Times New Roman" w:cs="Times New Roman"/>
                                 <w:szCs w:val="24"/>
                               </w:rPr>
-                              <w:t xml:space="preserve">K_aw &gt; 1</w:t>
+                              <w:t xml:space="preserve">穩態誤差增加</w:t>
                             </w:r>
                           </w:p>
                           <w:p>
@@ -4453,7 +5126,31 @@
                                 <w:rFonts w:ascii="Times New Roman" w:eastAsia="PMingLiU" w:hAnsi="Times New Roman" w:cs="Times New Roman"/>
                                 <w:szCs w:val="24"/>
                               </w:rPr>
-                              <w:t xml:space="preserve"/>
+                              <w:t xml:space="preserve">   </w:t>
+                            </w:r>
+                            <w:proofErr w:type="gramEnd"/>
+                            <w:r>
+                              <w:rPr>
+                                <w:rFonts w:ascii="Times New Roman" w:eastAsia="PMingLiU" w:hAnsi="Times New Roman" w:cs="Times New Roman"/>
+                                <w:szCs w:val="24"/>
+                              </w:rPr>
+                              <w:t xml:space="preserve"> - </w:t>
+                            </w:r>
+                            <w:proofErr w:type="gramStart"/>
+                            <w:r>
+                              <w:rPr>
+                                <w:rFonts w:ascii="Times New Roman" w:eastAsia="PMingLiU" w:hAnsi="Times New Roman" w:cs="Times New Roman"/>
+                                <w:szCs w:val="24"/>
+                              </w:rPr>
+                              <w:t xml:space="preserve">C. </w:t>
+                            </w:r>
+                            <w:proofErr w:type="gramStart"/>
+                            <w:r>
+                              <w:rPr>
+                                <w:rFonts w:ascii="Times New Roman" w:eastAsia="PMingLiU" w:hAnsi="Times New Roman" w:cs="Times New Roman"/>
+                                <w:szCs w:val="24"/>
+                              </w:rPr>
+                              <w:t xml:space="preserve">超調量增大</w:t>
                             </w:r>
                           </w:p>
                           <w:p>
@@ -4465,6 +5162,60 @@
                             </w:pPr>
                             <w:r>
                               <w:rPr>
+                                <w:rFonts w:ascii="Times New Roman" w:eastAsia="PMingLiU" w:hAnsi="Times New Roman" w:cs="Times New Roman"/>
+                                <w:szCs w:val="24"/>
+                              </w:rPr>
+                              <w:t xml:space="preserve">   </w:t>
+                            </w:r>
+                            <w:proofErr w:type="gramEnd"/>
+                            <w:r>
+                              <w:rPr>
+                                <w:rFonts w:ascii="Times New Roman" w:eastAsia="PMingLiU" w:hAnsi="Times New Roman" w:cs="Times New Roman"/>
+                                <w:szCs w:val="24"/>
+                              </w:rPr>
+                              <w:t xml:space="preserve"> - </w:t>
+                            </w:r>
+                            <w:proofErr w:type="gramStart"/>
+                            <w:r>
+                              <w:rPr>
+                                <w:rFonts w:ascii="Times New Roman" w:eastAsia="PMingLiU" w:hAnsi="Times New Roman" w:cs="Times New Roman"/>
+                                <w:szCs w:val="24"/>
+                              </w:rPr>
+                              <w:t xml:space="preserve">D. </w:t>
+                            </w:r>
+                            <w:proofErr w:type="gramStart"/>
+                            <w:r>
+                              <w:rPr>
+                                <w:rFonts w:ascii="Times New Roman" w:eastAsia="PMingLiU" w:hAnsi="Times New Roman" w:cs="Times New Roman"/>
+                                <w:szCs w:val="24"/>
+                              </w:rPr>
+                              <w:t xml:space="preserve">頻率響應降低</w:t>
+                            </w:r>
+                          </w:p>
+                          <w:p>
+                            <w:pPr>
+                              <w:rPr>
+                                <w:rFonts w:ascii="Times New Roman" w:eastAsia="PMingLiU" w:hAnsi="Times New Roman" w:cs="Times New Roman"/>
+                                <w:szCs w:val="24"/>
+                              </w:rPr>
+                            </w:pPr>
+                            <w:r>
+                              <w:rPr>
+                                <w:rFonts w:ascii="Times New Roman" w:eastAsia="PMingLiU" w:hAnsi="Times New Roman" w:cs="Times New Roman"/>
+                                <w:szCs w:val="24"/>
+                              </w:rPr>
+                              <w:t xml:space="preserve"/>
+                            </w:r>
+                          </w:p>
+                          <w:p>
+                            <w:pPr>
+                              <w:rPr>
+                                <w:rFonts w:ascii="Times New Roman" w:eastAsia="PMingLiU" w:hAnsi="Times New Roman" w:cs="Times New Roman"/>
+                                <w:szCs w:val="24"/>
+                              </w:rPr>
+                            </w:pPr>
+                            <w:r>
+                              <w:rPr>
                                 <w:rFonts w:ascii="Times New Roman" w:eastAsia="PMingLiU" w:hAnsi="Times New Roman" w:cs="Times New Roman" w:hint="eastAsia"/>
                                 <w:szCs w:val="24"/>
                               </w:rPr>
@@ -4475,7 +5226,7 @@
                                 <w:rFonts w:ascii="Times New Roman" w:eastAsia="PMingLiU" w:hAnsi="Times New Roman" w:cs="Times New Roman" w:hint="eastAsia"/>
                                 <w:szCs w:val="24"/>
                               </w:rPr>
-                              <w:t xml:space="preserve">A</w:t>
+                              <w:t xml:space="preserve">C</w:t>
                             </w:r>
                           </w:p>
                         </w:txbxContent>
@@ -4515,7 +5266,7 @@
                           <w:rFonts w:ascii="Times New Roman" w:eastAsia="PMingLiU" w:hAnsi="Times New Roman" w:cs="Times New Roman"/>
                           <w:szCs w:val="24"/>
                         </w:rPr>
-                        <w:t xml:space="preserve">选择题题目5</w:t>
+                        <w:t xml:space="preserve">積分飽和對系統的影響主要體現在哪個方面？</w:t>
                       </w:r>
                     </w:p>
                     <w:p>
@@ -4554,7 +5305,7 @@
                           <w:rFonts w:ascii="Times New Roman" w:eastAsia="PMingLiU" w:hAnsi="Times New Roman" w:cs="Times New Roman"/>
                           <w:szCs w:val="24"/>
                         </w:rPr>
-                        <w:t xml:space="preserve">T_t ≈ √(T_i * T_d)</w:t>
+                        <w:t xml:space="preserve">響應時間延長</w:t>
                       </w:r>
                     </w:p>
                     <w:p>
@@ -4593,7 +5344,7 @@
                           <w:rFonts w:ascii="Times New Roman" w:eastAsia="PMingLiU" w:hAnsi="Times New Roman" w:cs="Times New Roman"/>
                           <w:szCs w:val="24"/>
                         </w:rPr>
-                        <w:t xml:space="preserve">K_aw &gt; 1</w:t>
+                        <w:t xml:space="preserve">穩態誤差增加</w:t>
                       </w:r>
                     </w:p>
                     <w:p>
@@ -4608,7 +5359,31 @@
                           <w:rFonts w:ascii="Times New Roman" w:eastAsia="PMingLiU" w:hAnsi="Times New Roman" w:cs="Times New Roman"/>
                           <w:szCs w:val="24"/>
                         </w:rPr>
-                        <w:t xml:space="preserve"/>
+                        <w:t xml:space="preserve">   </w:t>
+                      </w:r>
+                      <w:proofErr w:type="gramEnd"/>
+                      <w:r>
+                        <w:rPr>
+                          <w:rFonts w:ascii="Times New Roman" w:eastAsia="PMingLiU" w:hAnsi="Times New Roman" w:cs="Times New Roman"/>
+                          <w:szCs w:val="24"/>
+                        </w:rPr>
+                        <w:t xml:space="preserve"> - </w:t>
+                      </w:r>
+                      <w:proofErr w:type="gramStart"/>
+                      <w:r>
+                        <w:rPr>
+                          <w:rFonts w:ascii="Times New Roman" w:eastAsia="PMingLiU" w:hAnsi="Times New Roman" w:cs="Times New Roman"/>
+                          <w:szCs w:val="24"/>
+                        </w:rPr>
+                        <w:t xml:space="preserve">C. </w:t>
+                      </w:r>
+                      <w:proofErr w:type="gramStart"/>
+                      <w:r>
+                        <w:rPr>
+                          <w:rFonts w:ascii="Times New Roman" w:eastAsia="PMingLiU" w:hAnsi="Times New Roman" w:cs="Times New Roman"/>
+                          <w:szCs w:val="24"/>
+                        </w:rPr>
+                        <w:t xml:space="preserve">超調量增大</w:t>
                       </w:r>
                     </w:p>
                     <w:p>
@@ -4620,6 +5395,60 @@
                       </w:pPr>
                       <w:r>
                         <w:rPr>
+                          <w:rFonts w:ascii="Times New Roman" w:eastAsia="PMingLiU" w:hAnsi="Times New Roman" w:cs="Times New Roman"/>
+                          <w:szCs w:val="24"/>
+                        </w:rPr>
+                        <w:t xml:space="preserve">   </w:t>
+                      </w:r>
+                      <w:proofErr w:type="gramEnd"/>
+                      <w:r>
+                        <w:rPr>
+                          <w:rFonts w:ascii="Times New Roman" w:eastAsia="PMingLiU" w:hAnsi="Times New Roman" w:cs="Times New Roman"/>
+                          <w:szCs w:val="24"/>
+                        </w:rPr>
+                        <w:t xml:space="preserve"> - </w:t>
+                      </w:r>
+                      <w:proofErr w:type="gramStart"/>
+                      <w:r>
+                        <w:rPr>
+                          <w:rFonts w:ascii="Times New Roman" w:eastAsia="PMingLiU" w:hAnsi="Times New Roman" w:cs="Times New Roman"/>
+                          <w:szCs w:val="24"/>
+                        </w:rPr>
+                        <w:t xml:space="preserve">D. </w:t>
+                      </w:r>
+                      <w:proofErr w:type="gramStart"/>
+                      <w:r>
+                        <w:rPr>
+                          <w:rFonts w:ascii="Times New Roman" w:eastAsia="PMingLiU" w:hAnsi="Times New Roman" w:cs="Times New Roman"/>
+                          <w:szCs w:val="24"/>
+                        </w:rPr>
+                        <w:t xml:space="preserve">頻率響應降低</w:t>
+                      </w:r>
+                    </w:p>
+                    <w:p>
+                      <w:pPr>
+                        <w:rPr>
+                          <w:rFonts w:ascii="Times New Roman" w:eastAsia="PMingLiU" w:hAnsi="Times New Roman" w:cs="Times New Roman"/>
+                          <w:szCs w:val="24"/>
+                        </w:rPr>
+                      </w:pPr>
+                      <w:r>
+                        <w:rPr>
+                          <w:rFonts w:ascii="Times New Roman" w:eastAsia="PMingLiU" w:hAnsi="Times New Roman" w:cs="Times New Roman"/>
+                          <w:szCs w:val="24"/>
+                        </w:rPr>
+                        <w:t xml:space="preserve"/>
+                      </w:r>
+                    </w:p>
+                    <w:p>
+                      <w:pPr>
+                        <w:rPr>
+                          <w:rFonts w:ascii="Times New Roman" w:eastAsia="PMingLiU" w:hAnsi="Times New Roman" w:cs="Times New Roman"/>
+                          <w:szCs w:val="24"/>
+                        </w:rPr>
+                      </w:pPr>
+                      <w:r>
+                        <w:rPr>
                           <w:rFonts w:ascii="Times New Roman" w:eastAsia="PMingLiU" w:hAnsi="Times New Roman" w:cs="Times New Roman" w:hint="eastAsia"/>
                           <w:szCs w:val="24"/>
                         </w:rPr>
@@ -4630,7 +5459,7 @@
                           <w:rFonts w:ascii="Times New Roman" w:eastAsia="PMingLiU" w:hAnsi="Times New Roman" w:cs="Times New Roman" w:hint="eastAsia"/>
                           <w:szCs w:val="24"/>
                         </w:rPr>
-                        <w:t xml:space="preserve">A</w:t>
+                        <w:t xml:space="preserve">C</w:t>
                       </w:r>
                     </w:p>
                   </w:txbxContent>

</xml_diff>

<commit_message>
feat: Update configuration and prompts for improved language handling and JSON validation
</commit_message>
<xml_diff>
--- a/Output/666/test.docx
+++ b/Output/666/test.docx
@@ -67,7 +67,7 @@
           <w:u w:val="thick"/>
           <w:lang w:eastAsia="zh-HK"/>
         </w:rPr>
-        <w:t xml:space="preserve">PID控制抗飽和機制學習工作表</w:t>
+        <w:t xml:space="preserve">粤语语言与文化学习工作表</w:t>
       </w:r>
       <w:r>
         <w:rPr>
@@ -219,7 +219,7 @@
                 <w:szCs w:val="24"/>
                 <w:lang w:eastAsia="zh-HK"/>
               </w:rPr>
-              <w:t xml:space="preserve">PID控制的“抗饱和（Anti-Windup）机制”</w:t>
+              <w:t xml:space="preserve">粤语语言特点及文化理解</w:t>
             </w:r>
           </w:p>
         </w:tc>
@@ -286,7 +286,7 @@
                 <w:szCs w:val="24"/>
                 <w:lang w:eastAsia="zh-HK"/>
               </w:rPr>
-              <w:t xml:space="preserve">原理、數學建模與工程實現</w:t>
+              <w:t xml:space="preserve">粤语是一种声调语言，主要分布在广东、广西、香港和澳门。它保留了很多古汉语的特色，例如入声和复辅音。在香港，粤语是官方语言之一，日常生活、电视、电影、音乐都使用粤语。粤语有很多独特的词汇，例如「食饭」（吃饭）、「倾偈」（聊天）、「搭车」（坐车）。另外，粤语的语法和普通话也有一些不同，例如会用「咗」表示过去式，「緊」表示进行式。学习粤语不仅可以与本地人沟通，还可以更深入理解粤语文化。</w:t>
             </w:r>
           </w:p>
         </w:tc>
@@ -345,7 +345,7 @@
                 <w:kern w:val="0"/>
                 <w:szCs w:val="24"/>
               </w:rPr>
-              <w:t xml:space="preserve">理解PID控制中的積分飽和現象及其解決方法，掌握反計算法的數學模型及實現。</w:t>
+              <w:t xml:space="preserve">粤语的历史、语音特点、语法结构和文化意义。</w:t>
             </w:r>
           </w:p>
         </w:tc>
@@ -420,7 +420,7 @@
           <w:szCs w:val="24"/>
           <w:lang w:eastAsia="zh-HK"/>
         </w:rPr>
-        <w:t xml:space="preserve">學生能夠解釋積分飽和的成因，運用反計算法進行PID控制器設計，並能進行簡單的離散實現。</w:t>
+        <w:t xml:space="preserve">学生能够识别粤语的基本特征，了解其历史和文化价值，掌握日常用语，并能够与粤语使用者进行基础交流。</w:t>
       </w:r>
     </w:p>
     <w:p>
@@ -465,7 +465,7 @@
           <w:szCs w:val="24"/>
           <w:lang w:eastAsia="zh-HK"/>
         </w:rPr>
-        <w:t xml:space="preserve">PID控制抗飽和機制學習工作表</w:t>
+        <w:t xml:space="preserve">粤语语言与文化学习工作表</w:t>
       </w:r>
       <w:r>
         <w:rPr>
@@ -519,7 +519,7 @@
           <w:szCs w:val="24"/>
           <w:lang w:eastAsia="zh-HK"/>
         </w:rPr>
-        <w:t xml:space="preserve">通過具體例子說明積分飽和的問題。</w:t>
+        <w:t xml:space="preserve">通过多媒体教学，结合粤语歌曲、电影和视频材料，增强学生的语言感知。</w:t>
       </w:r>
       <w:r>
         <w:rPr>
@@ -560,7 +560,7 @@
           <w:szCs w:val="24"/>
           <w:lang w:eastAsia="zh-HK"/>
         </w:rPr>
-        <w:t xml:space="preserve">強調反計算法在實際應用中的重要性。</w:t>
+        <w:t xml:space="preserve">组织角色扮演和模拟对话活动，让学生在实际语境中练习粤语表达。</w:t>
       </w:r>
       <w:r>
         <w:rPr>
@@ -601,7 +601,7 @@
           <w:szCs w:val="24"/>
           <w:lang w:eastAsia="zh-HK"/>
         </w:rPr>
-        <w:t xml:space="preserve">使用仿真軟件讓學生親自實驗不同的抗飽和策略。</w:t>
+        <w:t xml:space="preserve">定期进行听力训练，播放粤语新闻或访谈，提高学生的听力理解能力。</w:t>
       </w:r>
       <w:r>
         <w:rPr>
@@ -642,7 +642,48 @@
           <w:szCs w:val="24"/>
           <w:lang w:eastAsia="zh-HK"/>
         </w:rPr>
-        <w:t xml:space="preserve">介紹其他抗飽和方法，擴展學生的視野。</w:t>
+        <w:t xml:space="preserve">介绍粤语与其他汉语方言的对比，加深学生对粤语独特性的认识。</w:t>
+      </w:r>
+      <w:r>
+        <w:rPr>
+          <w:rFonts w:asciiTheme="minorEastAsia" w:hAnsiTheme="minorEastAsia" w:cs="Times New Roman" w:hint="eastAsia"/>
+          <w:szCs w:val="24"/>
+          <w:lang w:eastAsia="zh-CN"/>
+        </w:rPr>
+        <w:t xml:space="preserve"> </w:t>
+      </w:r>
+      <w:r>
+        <w:rPr>
+          <w:rFonts w:asciiTheme="minorEastAsia" w:hAnsiTheme="minorEastAsia" w:cs="Times New Roman"/>
+          <w:szCs w:val="24"/>
+          <w:lang w:eastAsia="zh-HK"/>
+        </w:rPr>
+        <w:t xml:space="preserve"/>
+      </w:r>
+    </w:p>
+    <w:p>
+      <w:pPr>
+        <w:pStyle w:val="ListParagraph"/>
+        <w:widowControl/>
+        <w:numPr>
+          <w:ilvl w:val="0"/>
+          <w:numId w:val="24"/>
+        </w:numPr>
+        <w:ind w:leftChars="0"/>
+        <w:rPr>
+          <w:rFonts w:asciiTheme="minorEastAsia" w:hAnsiTheme="minorEastAsia" w:cs="Times New Roman"/>
+          <w:szCs w:val="24"/>
+          <w:lang w:eastAsia="zh-CN"/>
+        </w:rPr>
+      </w:pPr>
+      <w:proofErr w:type="gramStart"/>
+      <w:r>
+        <w:rPr>
+          <w:rFonts w:asciiTheme="minorEastAsia" w:hAnsiTheme="minorEastAsia" w:cs="Times New Roman"/>
+          <w:szCs w:val="24"/>
+          <w:lang w:eastAsia="zh-HK"/>
+        </w:rPr>
+        <w:t xml:space="preserve">举办文化节或交流活动，邀请粤语地区的嘉宾分享文化和语言经验。</w:t>
       </w:r>
       <w:r>
         <w:rPr>
@@ -733,7 +774,7 @@
           <w:u w:val="thick"/>
           <w:lang w:eastAsia="zh-HK"/>
         </w:rPr>
-        <w:t xml:space="preserve">PID控制抗飽和機制學習工作表</w:t>
+        <w:t xml:space="preserve">粤语语言与文化学习工作表</w:t>
       </w:r>
     </w:p>
     <w:p>
@@ -903,7 +944,7 @@
                                 <w:szCs w:val="24"/>
                                 <w:lang w:eastAsia="zh-CN"/>
                               </w:rPr>
-                              <w:t xml:space="preserve">積分飽和（Integral Wind-up）是指當執行器達到其物理極限時，積分項會不斷累積，導致系統出現嚴重的超調與振盪。</w:t>
+                              <w:t xml:space="preserve">粤语是一种声调语言，其主要分布在哪些地区？</w:t>
                             </w:r>
                             <w:r>
                               <w:rPr>
@@ -952,7 +993,7 @@
                           <w:szCs w:val="24"/>
                           <w:lang w:eastAsia="zh-CN"/>
                         </w:rPr>
-                        <w:t xml:space="preserve">積分飽和（Integral Wind-up）是指當執行器達到其物理極限時，積分項會不斷累積，導致系統出現嚴重的超調與振盪。</w:t>
+                        <w:t xml:space="preserve">粤语是一种声调语言，其主要分布在哪些地区？</w:t>
                       </w:r>
                       <w:r>
                         <w:rPr>
@@ -1053,7 +1094,7 @@
                                 <w:szCs w:val="24"/>
                                 <w:lang w:eastAsia="zh-CN"/>
                               </w:rPr>
-                              <w:t xml:space="preserve">標準PID控制的數學模型為$u(t)=K_p e(t)+K_i\int_0^t e(\tau)d\tau+K_d \frac{de(t)}{dt}$，當|u(t)|&gt;u_max時，實際輸出u_a(t)會被限制。</w:t>
+                              <w:t xml:space="preserve">粤语保留了古汉语的哪些特色？</w:t>
                             </w:r>
                             <w:r>
                               <w:rPr>
@@ -1102,7 +1143,7 @@
                           <w:szCs w:val="24"/>
                           <w:lang w:eastAsia="zh-CN"/>
                         </w:rPr>
-                        <w:t xml:space="preserve">標準PID控制的數學模型為$u(t)=K_p e(t)+K_i\int_0^t e(\tau)d\tau+K_d \frac{de(t)}{dt}$，當|u(t)|&gt;u_max時，實際輸出u_a(t)會被限制。</w:t>
+                        <w:t xml:space="preserve">粤语保留了古汉语的哪些特色？</w:t>
                       </w:r>
                       <w:r>
                         <w:rPr>
@@ -1203,7 +1244,7 @@
                                 <w:szCs w:val="24"/>
                                 <w:lang w:eastAsia="zh-CN"/>
                               </w:rPr>
-                              <w:t xml:space="preserve">反計算法（Back-Calculation）通過在標準PID之後插入一個“抗飽和反饋迴路”，來抑制積分項的繼續增長。</w:t>
+                              <w:t xml:space="preserve">在香港，粤语的地位如何？</w:t>
                             </w:r>
                             <w:r>
                               <w:rPr>
@@ -1252,7 +1293,7 @@
                           <w:szCs w:val="24"/>
                           <w:lang w:eastAsia="zh-CN"/>
                         </w:rPr>
-                        <w:t xml:space="preserve">反計算法（Back-Calculation）通過在標準PID之後插入一個“抗飽和反饋迴路”，來抑制積分項的繼續增長。</w:t>
+                        <w:t xml:space="preserve">在香港，粤语的地位如何？</w:t>
                       </w:r>
                       <w:r>
                         <w:rPr>
@@ -1353,7 +1394,7 @@
                                 <w:szCs w:val="24"/>
                                 <w:lang w:eastAsia="zh-CN"/>
                               </w:rPr>
-                              <w:t xml:space="preserve">反計算法的數學描述為$e_i(t)=e(t)+K_{aw}(u_a(t)-u(t))$，其中K_aw為抗飽和增益。</w:t>
+                              <w:t xml:space="preserve">粤语中有哪些独特的词汇？请至少列举三个。</w:t>
                             </w:r>
                             <w:r>
                               <w:rPr>
@@ -1402,7 +1443,7 @@
                           <w:szCs w:val="24"/>
                           <w:lang w:eastAsia="zh-CN"/>
                         </w:rPr>
-                        <w:t xml:space="preserve">反計算法的數學描述為$e_i(t)=e(t)+K_{aw}(u_a(t)-u(t))$，其中K_aw為抗飽和增益。</w:t>
+                        <w:t xml:space="preserve">粤语中有哪些独特的词汇？请至少列举三个。</w:t>
                       </w:r>
                       <w:r>
                         <w:rPr>
@@ -1503,7 +1544,7 @@
                                 <w:szCs w:val="24"/>
                                 <w:lang w:eastAsia="zh-CN"/>
                               </w:rPr>
-                              <w:t xml:space="preserve">離散實現中，使用位置式算法來實現抗飽和PID控制器。</w:t>
+                              <w:t xml:space="preserve">粤语的语法和普通话有哪些不同之处？</w:t>
                             </w:r>
                             <w:r>
                               <w:rPr>
@@ -1552,7 +1593,7 @@
                           <w:szCs w:val="24"/>
                           <w:lang w:eastAsia="zh-CN"/>
                         </w:rPr>
-                        <w:t xml:space="preserve">離散實現中，使用位置式算法來實現抗飽和PID控制器。</w:t>
+                        <w:t xml:space="preserve">粤语的语法和普通话有哪些不同之处？</w:t>
                       </w:r>
                       <w:r>
                         <w:rPr>
@@ -1716,7 +1757,7 @@
                               <w:rPr>
                                 <w:rFonts w:asciiTheme="minorEastAsia" w:hAnsiTheme="minorEastAsia" w:hint="eastAsia"/>
                               </w:rPr>
-                              <w:t xml:space="preserve">請簡述積分飽和的成因。</w:t>
+                              <w:t xml:space="preserve">请列举粤语中的三个独特词汇并解释其含义。</w:t>
                             </w:r>
                           </w:p>
                         </w:txbxContent>
@@ -1753,7 +1794,7 @@
                         <w:rPr>
                           <w:rFonts w:asciiTheme="minorEastAsia" w:hAnsiTheme="minorEastAsia" w:hint="eastAsia"/>
                         </w:rPr>
-                        <w:t xml:space="preserve">請簡述積分飽和的成因。</w:t>
+                        <w:t xml:space="preserve">请列举粤语中的三个独特词汇并解释其含义。</w:t>
                       </w:r>
                     </w:p>
                   </w:txbxContent>
@@ -1818,7 +1859,7 @@
           <w:rFonts w:asciiTheme="minorEastAsia" w:hAnsiTheme="minorEastAsia" w:hint="eastAsia"/>
           <w:color w:val="00B050"/>
         </w:rPr>
-        <w:t xml:space="preserve">執行器達到其物理極限</w:t>
+        <w:t xml:space="preserve">「食饭」意指「吃饭」。</w:t>
       </w:r>
       <w:r>
         <w:rPr>
@@ -1854,7 +1895,7 @@
           <w:rFonts w:asciiTheme="minorEastAsia" w:hAnsiTheme="minorEastAsia" w:hint="eastAsia"/>
           <w:color w:val="00B050"/>
         </w:rPr>
-        <w:t xml:space="preserve">積分項持續累積</w:t>
+        <w:t xml:space="preserve">「倾偈」意指「聊天」。</w:t>
       </w:r>
       <w:r>
         <w:rPr>
@@ -1890,7 +1931,7 @@
           <w:rFonts w:asciiTheme="minorEastAsia" w:hAnsiTheme="minorEastAsia" w:hint="eastAsia"/>
           <w:color w:val="00B050"/>
         </w:rPr>
-        <w:t xml:space="preserve">系統出現超調與振盪</w:t>
+        <w:t xml:space="preserve">「搭车」意指「坐车」。</w:t>
       </w:r>
       <w:r>
         <w:rPr>
@@ -1989,7 +2030,7 @@
                               <w:rPr>
                                 <w:rFonts w:asciiTheme="minorEastAsia" w:hAnsiTheme="minorEastAsia" w:hint="eastAsia"/>
                               </w:rPr>
-                              <w:t xml:space="preserve">請描述反計算法的基本原理。</w:t>
+                              <w:t xml:space="preserve">粤语在香港的地位如何？</w:t>
                             </w:r>
                           </w:p>
                         </w:txbxContent>
@@ -2026,7 +2067,7 @@
                         <w:rPr>
                           <w:rFonts w:asciiTheme="minorEastAsia" w:hAnsiTheme="minorEastAsia" w:hint="eastAsia"/>
                         </w:rPr>
-                        <w:t xml:space="preserve">請描述反計算法的基本原理。</w:t>
+                        <w:t xml:space="preserve">粤语在香港的地位如何？</w:t>
                       </w:r>
                     </w:p>
                   </w:txbxContent>
@@ -2091,79 +2132,7 @@
           <w:rFonts w:asciiTheme="minorEastAsia" w:hAnsiTheme="minorEastAsia" w:hint="eastAsia"/>
           <w:color w:val="00B050"/>
         </w:rPr>
-        <w:t xml:space="preserve">通過引入反饋回路來抑制積分項的增長</w:t>
-      </w:r>
-      <w:r>
-        <w:rPr>
-          <w:rFonts w:asciiTheme="minorEastAsia" w:hAnsiTheme="minorEastAsia" w:hint="eastAsia"/>
-          <w:color w:val="00B050"/>
-        </w:rPr>
-        <w:t xml:space="preserve"> </w:t>
-      </w:r>
-      <w:r>
-        <w:rPr>
-          <w:rFonts w:asciiTheme="minorEastAsia" w:hAnsiTheme="minorEastAsia"/>
-          <w:color w:val="00B050"/>
-        </w:rPr>
-        <w:t xml:space="preserve"/>
-      </w:r>
-    </w:p>
-    <w:p>
-      <w:pPr>
-        <w:pStyle w:val="ListParagraph"/>
-        <w:numPr>
-          <w:ilvl w:val="0"/>
-          <w:numId w:val="27"/>
-        </w:numPr>
-        <w:ind w:leftChars="0"/>
-        <w:rPr>
-          <w:rFonts w:asciiTheme="minorEastAsia" w:hAnsiTheme="minorEastAsia"/>
-          <w:color w:val="00B050"/>
-        </w:rPr>
-      </w:pPr>
-      <w:proofErr w:type="gramStart"/>
-      <w:r>
-        <w:rPr>
-          <w:rFonts w:asciiTheme="minorEastAsia" w:hAnsiTheme="minorEastAsia" w:hint="eastAsia"/>
-          <w:color w:val="00B050"/>
-        </w:rPr>
-        <w:t xml:space="preserve">修正後的誤差$e_i(t)$包含原始誤差和抗飽和調整項</w:t>
-      </w:r>
-      <w:r>
-        <w:rPr>
-          <w:rFonts w:asciiTheme="minorEastAsia" w:hAnsiTheme="minorEastAsia" w:hint="eastAsia"/>
-          <w:color w:val="00B050"/>
-        </w:rPr>
-        <w:t xml:space="preserve"> </w:t>
-      </w:r>
-      <w:r>
-        <w:rPr>
-          <w:rFonts w:asciiTheme="minorEastAsia" w:hAnsiTheme="minorEastAsia"/>
-          <w:color w:val="00B050"/>
-        </w:rPr>
-        <w:t xml:space="preserve"/>
-      </w:r>
-    </w:p>
-    <w:p>
-      <w:pPr>
-        <w:pStyle w:val="ListParagraph"/>
-        <w:numPr>
-          <w:ilvl w:val="0"/>
-          <w:numId w:val="27"/>
-        </w:numPr>
-        <w:ind w:leftChars="0"/>
-        <w:rPr>
-          <w:rFonts w:asciiTheme="minorEastAsia" w:hAnsiTheme="minorEastAsia"/>
-          <w:color w:val="00B050"/>
-        </w:rPr>
-      </w:pPr>
-      <w:proofErr w:type="gramStart"/>
-      <w:r>
-        <w:rPr>
-          <w:rFonts w:asciiTheme="minorEastAsia" w:hAnsiTheme="minorEastAsia" w:hint="eastAsia"/>
-          <w:color w:val="00B050"/>
-        </w:rPr>
-        <w:t xml:space="preserve">在飽和情況下，積分項受到負反饋的抑制</w:t>
+        <w:t xml:space="preserve">粤语是香港官方语言之一。</w:t>
       </w:r>
       <w:r>
         <w:rPr>
@@ -2262,7 +2231,7 @@
                               <w:rPr>
                                 <w:rFonts w:asciiTheme="minorEastAsia" w:hAnsiTheme="minorEastAsia" w:hint="eastAsia"/>
                               </w:rPr>
-                              <w:t xml:space="preserve">如何選擇抗飽和增益K_aw？</w:t>
+                              <w:t xml:space="preserve">粤语的语法与普通话的主要区别是什么？</w:t>
                             </w:r>
                           </w:p>
                         </w:txbxContent>
@@ -2299,7 +2268,7 @@
                         <w:rPr>
                           <w:rFonts w:asciiTheme="minorEastAsia" w:hAnsiTheme="minorEastAsia" w:hint="eastAsia"/>
                         </w:rPr>
-                        <w:t xml:space="preserve">如何選擇抗飽和增益K_aw？</w:t>
+                        <w:t xml:space="preserve">粤语的语法与普通话的主要区别是什么？</w:t>
                       </w:r>
                     </w:p>
                   </w:txbxContent>
@@ -2364,79 +2333,7 @@
           <w:rFonts w:asciiTheme="minorEastAsia" w:hAnsiTheme="minorEastAsia" w:hint="eastAsia"/>
           <w:color w:val="00B050"/>
         </w:rPr>
-        <w:t xml:space="preserve">根據系統特性和響應要求選擇</w:t>
-      </w:r>
-      <w:r>
-        <w:rPr>
-          <w:rFonts w:asciiTheme="minorEastAsia" w:hAnsiTheme="minorEastAsia" w:hint="eastAsia"/>
-          <w:color w:val="00B050"/>
-        </w:rPr>
-        <w:t xml:space="preserve"> </w:t>
-      </w:r>
-      <w:r>
-        <w:rPr>
-          <w:rFonts w:asciiTheme="minorEastAsia" w:hAnsiTheme="minorEastAsia"/>
-          <w:color w:val="00B050"/>
-        </w:rPr>
-        <w:t xml:space="preserve"/>
-      </w:r>
-    </w:p>
-    <w:p>
-      <w:pPr>
-        <w:pStyle w:val="ListParagraph"/>
-        <w:numPr>
-          <w:ilvl w:val="0"/>
-          <w:numId w:val="27"/>
-        </w:numPr>
-        <w:ind w:leftChars="0"/>
-        <w:rPr>
-          <w:rFonts w:asciiTheme="minorEastAsia" w:hAnsiTheme="minorEastAsia"/>
-          <w:color w:val="00B050"/>
-        </w:rPr>
-      </w:pPr>
-      <w:proofErr w:type="gramStart"/>
-      <w:r>
-        <w:rPr>
-          <w:rFonts w:asciiTheme="minorEastAsia" w:hAnsiTheme="minorEastAsia" w:hint="eastAsia"/>
-          <w:color w:val="00B050"/>
-        </w:rPr>
-        <w:t xml:space="preserve">推荐值$K_{aw}=\sqrt{T_i T_d}$</w:t>
-      </w:r>
-      <w:r>
-        <w:rPr>
-          <w:rFonts w:asciiTheme="minorEastAsia" w:hAnsiTheme="minorEastAsia" w:hint="eastAsia"/>
-          <w:color w:val="00B050"/>
-        </w:rPr>
-        <w:t xml:space="preserve"> </w:t>
-      </w:r>
-      <w:r>
-        <w:rPr>
-          <w:rFonts w:asciiTheme="minorEastAsia" w:hAnsiTheme="minorEastAsia"/>
-          <w:color w:val="00B050"/>
-        </w:rPr>
-        <w:t xml:space="preserve"/>
-      </w:r>
-    </w:p>
-    <w:p>
-      <w:pPr>
-        <w:pStyle w:val="ListParagraph"/>
-        <w:numPr>
-          <w:ilvl w:val="0"/>
-          <w:numId w:val="27"/>
-        </w:numPr>
-        <w:ind w:leftChars="0"/>
-        <w:rPr>
-          <w:rFonts w:asciiTheme="minorEastAsia" w:hAnsiTheme="minorEastAsia"/>
-          <w:color w:val="00B050"/>
-        </w:rPr>
-      </w:pPr>
-      <w:proofErr w:type="gramStart"/>
-      <w:r>
-        <w:rPr>
-          <w:rFonts w:asciiTheme="minorEastAsia" w:hAnsiTheme="minorEastAsia" w:hint="eastAsia"/>
-          <w:color w:val="00B050"/>
-        </w:rPr>
-        <w:t xml:space="preserve">需考慮系統穩定性</w:t>
+        <w:t xml:space="preserve">粤语使用「咗」表示过去式，「緊」表示进行式，这与普通话不同。</w:t>
       </w:r>
       <w:r>
         <w:rPr>
@@ -2535,7 +2432,7 @@
                               <w:rPr>
                                 <w:rFonts w:asciiTheme="minorEastAsia" w:hAnsiTheme="minorEastAsia" w:hint="eastAsia"/>
                               </w:rPr>
-                              <w:t xml:space="preserve">在離散實現中，如何避免微分衝擊？</w:t>
+                              <w:t xml:space="preserve">学习粤语除了与本地人沟通外，还有什么好处？</w:t>
                             </w:r>
                           </w:p>
                         </w:txbxContent>
@@ -2572,7 +2469,7 @@
                         <w:rPr>
                           <w:rFonts w:asciiTheme="minorEastAsia" w:hAnsiTheme="minorEastAsia" w:hint="eastAsia"/>
                         </w:rPr>
-                        <w:t xml:space="preserve">在離散實現中，如何避免微分衝擊？</w:t>
+                        <w:t xml:space="preserve">学习粤语除了与本地人沟通外，还有什么好处？</w:t>
                       </w:r>
                     </w:p>
                   </w:txbxContent>
@@ -2637,79 +2534,7 @@
           <w:rFonts w:asciiTheme="minorEastAsia" w:hAnsiTheme="minorEastAsia" w:hint="eastAsia"/>
           <w:color w:val="00B050"/>
         </w:rPr>
-        <w:t xml:space="preserve">使用位置式算法</w:t>
-      </w:r>
-      <w:r>
-        <w:rPr>
-          <w:rFonts w:asciiTheme="minorEastAsia" w:hAnsiTheme="minorEastAsia" w:hint="eastAsia"/>
-          <w:color w:val="00B050"/>
-        </w:rPr>
-        <w:t xml:space="preserve"> </w:t>
-      </w:r>
-      <w:r>
-        <w:rPr>
-          <w:rFonts w:asciiTheme="minorEastAsia" w:hAnsiTheme="minorEastAsia"/>
-          <w:color w:val="00B050"/>
-        </w:rPr>
-        <w:t xml:space="preserve"/>
-      </w:r>
-    </w:p>
-    <w:p>
-      <w:pPr>
-        <w:pStyle w:val="ListParagraph"/>
-        <w:numPr>
-          <w:ilvl w:val="0"/>
-          <w:numId w:val="27"/>
-        </w:numPr>
-        <w:ind w:leftChars="0"/>
-        <w:rPr>
-          <w:rFonts w:asciiTheme="minorEastAsia" w:hAnsiTheme="minorEastAsia"/>
-          <w:color w:val="00B050"/>
-        </w:rPr>
-      </w:pPr>
-      <w:proofErr w:type="gramStart"/>
-      <w:r>
-        <w:rPr>
-          <w:rFonts w:asciiTheme="minorEastAsia" w:hAnsiTheme="minorEastAsia" w:hint="eastAsia"/>
-          <w:color w:val="00B050"/>
-        </w:rPr>
-        <w:t xml:space="preserve">採用測量值差分代替瞬時變化率</w:t>
-      </w:r>
-      <w:r>
-        <w:rPr>
-          <w:rFonts w:asciiTheme="minorEastAsia" w:hAnsiTheme="minorEastAsia" w:hint="eastAsia"/>
-          <w:color w:val="00B050"/>
-        </w:rPr>
-        <w:t xml:space="preserve"> </w:t>
-      </w:r>
-      <w:r>
-        <w:rPr>
-          <w:rFonts w:asciiTheme="minorEastAsia" w:hAnsiTheme="minorEastAsia"/>
-          <w:color w:val="00B050"/>
-        </w:rPr>
-        <w:t xml:space="preserve"/>
-      </w:r>
-    </w:p>
-    <w:p>
-      <w:pPr>
-        <w:pStyle w:val="ListParagraph"/>
-        <w:numPr>
-          <w:ilvl w:val="0"/>
-          <w:numId w:val="27"/>
-        </w:numPr>
-        <w:ind w:leftChars="0"/>
-        <w:rPr>
-          <w:rFonts w:asciiTheme="minorEastAsia" w:hAnsiTheme="minorEastAsia"/>
-          <w:color w:val="00B050"/>
-        </w:rPr>
-      </w:pPr>
-      <w:proofErr w:type="gramStart"/>
-      <w:r>
-        <w:rPr>
-          <w:rFonts w:asciiTheme="minorEastAsia" w:hAnsiTheme="minorEastAsia" w:hint="eastAsia"/>
-          <w:color w:val="00B050"/>
-        </w:rPr>
-        <w:t xml:space="preserve">減緩微分項的影響</w:t>
+        <w:t xml:space="preserve">可以更深入理解粤语文化。</w:t>
       </w:r>
       <w:r>
         <w:rPr>
@@ -2835,7 +2660,7 @@
           <w:szCs w:val="20"/>
           <w:lang w:eastAsia="zh-HK"/>
         </w:rPr>
-        <w:t xml:space="preserve">PID控制抗飽和機制學習工作表</w:t>
+        <w:t xml:space="preserve">粤语语言与文化学习工作表</w:t>
       </w:r>
       <w:r>
         <w:rPr>
@@ -2961,7 +2786,7 @@
                                 <w:rFonts w:ascii="Times New Roman" w:eastAsia="PMingLiU" w:hAnsi="Times New Roman" w:cs="Times New Roman"/>
                                 <w:szCs w:val="24"/>
                               </w:rPr>
-                              <w:t xml:space="preserve">積分飽和發生的原因是什麼？</w:t>
+                              <w:t xml:space="preserve">粤语主要分布在哪些地区？</w:t>
                             </w:r>
                           </w:p>
                           <w:p>
@@ -3000,7 +2825,7 @@
                                 <w:rFonts w:ascii="Times New Roman" w:eastAsia="PMingLiU" w:hAnsi="Times New Roman" w:cs="Times New Roman"/>
                                 <w:szCs w:val="24"/>
                               </w:rPr>
-                              <w:t xml:space="preserve">執行器達到其物理極限</w:t>
+                              <w:t xml:space="preserve">广东、广西、香港和澳门</w:t>
                             </w:r>
                           </w:p>
                           <w:p>
@@ -3039,7 +2864,7 @@
                                 <w:rFonts w:ascii="Times New Roman" w:eastAsia="PMingLiU" w:hAnsi="Times New Roman" w:cs="Times New Roman"/>
                                 <w:szCs w:val="24"/>
                               </w:rPr>
-                              <w:t xml:space="preserve">控制參數設置不合理</w:t>
+                              <w:t xml:space="preserve">江苏、浙江、上海</w:t>
                             </w:r>
                           </w:p>
                           <w:p>
@@ -3078,7 +2903,7 @@
                                 <w:rFonts w:ascii="Times New Roman" w:eastAsia="PMingLiU" w:hAnsi="Times New Roman" w:cs="Times New Roman"/>
                                 <w:szCs w:val="24"/>
                               </w:rPr>
-                              <w:t xml:space="preserve">外部干擾過大</w:t>
+                              <w:t xml:space="preserve">四川、重庆、云南</w:t>
                             </w:r>
                           </w:p>
                           <w:p>
@@ -3117,7 +2942,7 @@
                                 <w:rFonts w:ascii="Times New Roman" w:eastAsia="PMingLiU" w:hAnsi="Times New Roman" w:cs="Times New Roman"/>
                                 <w:szCs w:val="24"/>
                               </w:rPr>
-                              <w:t xml:space="preserve">系統開環運行</w:t>
+                              <w:t xml:space="preserve">北京、天津、河北</w:t>
                             </w:r>
                           </w:p>
                           <w:p>
@@ -3194,7 +3019,7 @@
                           <w:rFonts w:ascii="Times New Roman" w:eastAsia="PMingLiU" w:hAnsi="Times New Roman" w:cs="Times New Roman"/>
                           <w:szCs w:val="24"/>
                         </w:rPr>
-                        <w:t xml:space="preserve">積分飽和發生的原因是什麼？</w:t>
+                        <w:t xml:space="preserve">粤语主要分布在哪些地区？</w:t>
                       </w:r>
                     </w:p>
                     <w:p>
@@ -3233,7 +3058,7 @@
                           <w:rFonts w:ascii="Times New Roman" w:eastAsia="PMingLiU" w:hAnsi="Times New Roman" w:cs="Times New Roman"/>
                           <w:szCs w:val="24"/>
                         </w:rPr>
-                        <w:t xml:space="preserve">執行器達到其物理極限</w:t>
+                        <w:t xml:space="preserve">广东、广西、香港和澳门</w:t>
                       </w:r>
                     </w:p>
                     <w:p>
@@ -3272,7 +3097,7 @@
                           <w:rFonts w:ascii="Times New Roman" w:eastAsia="PMingLiU" w:hAnsi="Times New Roman" w:cs="Times New Roman"/>
                           <w:szCs w:val="24"/>
                         </w:rPr>
-                        <w:t xml:space="preserve">控制參數設置不合理</w:t>
+                        <w:t xml:space="preserve">江苏、浙江、上海</w:t>
                       </w:r>
                     </w:p>
                     <w:p>
@@ -3311,7 +3136,7 @@
                           <w:rFonts w:ascii="Times New Roman" w:eastAsia="PMingLiU" w:hAnsi="Times New Roman" w:cs="Times New Roman"/>
                           <w:szCs w:val="24"/>
                         </w:rPr>
-                        <w:t xml:space="preserve">外部干擾過大</w:t>
+                        <w:t xml:space="preserve">四川、重庆、云南</w:t>
                       </w:r>
                     </w:p>
                     <w:p>
@@ -3350,7 +3175,7 @@
                           <w:rFonts w:ascii="Times New Roman" w:eastAsia="PMingLiU" w:hAnsi="Times New Roman" w:cs="Times New Roman"/>
                           <w:szCs w:val="24"/>
                         </w:rPr>
-                        <w:t xml:space="preserve">系統開環運行</w:t>
+                        <w:t xml:space="preserve">北京、天津、河北</w:t>
                       </w:r>
                     </w:p>
                     <w:p>
@@ -3479,7 +3304,7 @@
                                 <w:rFonts w:ascii="Times New Roman" w:eastAsia="PMingLiU" w:hAnsi="Times New Roman" w:cs="Times New Roman"/>
                                 <w:szCs w:val="24"/>
                               </w:rPr>
-                              <w:t xml:space="preserve">反計算法的數學描述中，$e_i(t)$代表什麼？</w:t>
+                              <w:t xml:space="preserve">粤语保留了古汉语的哪些特色？</w:t>
                             </w:r>
                           </w:p>
                           <w:p>
@@ -3518,7 +3343,7 @@
                                 <w:rFonts w:ascii="Times New Roman" w:eastAsia="PMingLiU" w:hAnsi="Times New Roman" w:cs="Times New Roman"/>
                                 <w:szCs w:val="24"/>
                               </w:rPr>
-                              <w:t xml:space="preserve">誤差積分項</w:t>
+                              <w:t xml:space="preserve">入声和复辅音</w:t>
                             </w:r>
                           </w:p>
                           <w:p>
@@ -3557,7 +3382,7 @@
                                 <w:rFonts w:ascii="Times New Roman" w:eastAsia="PMingLiU" w:hAnsi="Times New Roman" w:cs="Times New Roman"/>
                                 <w:szCs w:val="24"/>
                               </w:rPr>
-                              <w:t xml:space="preserve">修正後的誤差</w:t>
+                              <w:t xml:space="preserve">声母和韵母</w:t>
                             </w:r>
                           </w:p>
                           <w:p>
@@ -3596,7 +3421,7 @@
                                 <w:rFonts w:ascii="Times New Roman" w:eastAsia="PMingLiU" w:hAnsi="Times New Roman" w:cs="Times New Roman"/>
                                 <w:szCs w:val="24"/>
                               </w:rPr>
-                              <w:t xml:space="preserve">執行器輸出</w:t>
+                              <w:t xml:space="preserve">四声和八调</w:t>
                             </w:r>
                           </w:p>
                           <w:p>
@@ -3635,7 +3460,7 @@
                                 <w:rFonts w:ascii="Times New Roman" w:eastAsia="PMingLiU" w:hAnsi="Times New Roman" w:cs="Times New Roman"/>
                                 <w:szCs w:val="24"/>
                               </w:rPr>
-                              <w:t xml:space="preserve">微分項</w:t>
+                              <w:t xml:space="preserve">平舌和卷舌</w:t>
                             </w:r>
                           </w:p>
                           <w:p>
@@ -3672,7 +3497,7 @@
                                 <w:rFonts w:ascii="Times New Roman" w:eastAsia="PMingLiU" w:hAnsi="Times New Roman" w:cs="Times New Roman" w:hint="eastAsia"/>
                                 <w:szCs w:val="24"/>
                               </w:rPr>
-                              <w:t xml:space="preserve">B</w:t>
+                              <w:t xml:space="preserve">A</w:t>
                             </w:r>
                           </w:p>
                         </w:txbxContent>
@@ -3712,7 +3537,7 @@
                           <w:rFonts w:ascii="Times New Roman" w:eastAsia="PMingLiU" w:hAnsi="Times New Roman" w:cs="Times New Roman"/>
                           <w:szCs w:val="24"/>
                         </w:rPr>
-                        <w:t xml:space="preserve">反計算法的數學描述中，$e_i(t)$代表什麼？</w:t>
+                        <w:t xml:space="preserve">粤语保留了古汉语的哪些特色？</w:t>
                       </w:r>
                     </w:p>
                     <w:p>
@@ -3751,7 +3576,7 @@
                           <w:rFonts w:ascii="Times New Roman" w:eastAsia="PMingLiU" w:hAnsi="Times New Roman" w:cs="Times New Roman"/>
                           <w:szCs w:val="24"/>
                         </w:rPr>
-                        <w:t xml:space="preserve">誤差積分項</w:t>
+                        <w:t xml:space="preserve">入声和复辅音</w:t>
                       </w:r>
                     </w:p>
                     <w:p>
@@ -3790,7 +3615,7 @@
                           <w:rFonts w:ascii="Times New Roman" w:eastAsia="PMingLiU" w:hAnsi="Times New Roman" w:cs="Times New Roman"/>
                           <w:szCs w:val="24"/>
                         </w:rPr>
-                        <w:t xml:space="preserve">修正後的誤差</w:t>
+                        <w:t xml:space="preserve">声母和韵母</w:t>
                       </w:r>
                     </w:p>
                     <w:p>
@@ -3829,7 +3654,7 @@
                           <w:rFonts w:ascii="Times New Roman" w:eastAsia="PMingLiU" w:hAnsi="Times New Roman" w:cs="Times New Roman"/>
                           <w:szCs w:val="24"/>
                         </w:rPr>
-                        <w:t xml:space="preserve">執行器輸出</w:t>
+                        <w:t xml:space="preserve">四声和八调</w:t>
                       </w:r>
                     </w:p>
                     <w:p>
@@ -3868,7 +3693,7 @@
                           <w:rFonts w:ascii="Times New Roman" w:eastAsia="PMingLiU" w:hAnsi="Times New Roman" w:cs="Times New Roman"/>
                           <w:szCs w:val="24"/>
                         </w:rPr>
-                        <w:t xml:space="preserve">微分項</w:t>
+                        <w:t xml:space="preserve">平舌和卷舌</w:t>
                       </w:r>
                     </w:p>
                     <w:p>
@@ -3905,7 +3730,7 @@
                           <w:rFonts w:ascii="Times New Roman" w:eastAsia="PMingLiU" w:hAnsi="Times New Roman" w:cs="Times New Roman" w:hint="eastAsia"/>
                           <w:szCs w:val="24"/>
                         </w:rPr>
-                        <w:t xml:space="preserve">B</w:t>
+                        <w:t xml:space="preserve">A</w:t>
                       </w:r>
                     </w:p>
                   </w:txbxContent>
@@ -3997,7 +3822,7 @@
                                 <w:rFonts w:ascii="Times New Roman" w:eastAsia="PMingLiU" w:hAnsi="Times New Roman" w:cs="Times New Roman"/>
                                 <w:szCs w:val="24"/>
                               </w:rPr>
-                              <w:t xml:space="preserve">在離散實現中，哪種方法可以避免微分衝擊？</w:t>
+                              <w:t xml:space="preserve">在香港，粤语是官方语言之一，以下哪项是正确的？</w:t>
                             </w:r>
                           </w:p>
                           <w:p>
@@ -4036,7 +3861,7 @@
                                 <w:rFonts w:ascii="Times New Roman" w:eastAsia="PMingLiU" w:hAnsi="Times New Roman" w:cs="Times New Roman"/>
                                 <w:szCs w:val="24"/>
                               </w:rPr>
-                              <w:t xml:space="preserve">使用位置式算法</w:t>
+                              <w:t xml:space="preserve">粤语是香港官方语言之一</w:t>
                             </w:r>
                           </w:p>
                           <w:p>
@@ -4075,7 +3900,7 @@
                                 <w:rFonts w:ascii="Times New Roman" w:eastAsia="PMingLiU" w:hAnsi="Times New Roman" w:cs="Times New Roman"/>
                                 <w:szCs w:val="24"/>
                               </w:rPr>
-                              <w:t xml:space="preserve">使用速度式算法</w:t>
+                              <w:t xml:space="preserve">粤语仅用于非正式场合</w:t>
                             </w:r>
                           </w:p>
                           <w:p>
@@ -4114,7 +3939,7 @@
                                 <w:rFonts w:ascii="Times New Roman" w:eastAsia="PMingLiU" w:hAnsi="Times New Roman" w:cs="Times New Roman"/>
                                 <w:szCs w:val="24"/>
                               </w:rPr>
-                              <w:t xml:space="preserve">採用高通濾波器</w:t>
+                              <w:t xml:space="preserve">粤语在香港并不常用</w:t>
                             </w:r>
                           </w:p>
                           <w:p>
@@ -4153,7 +3978,7 @@
                                 <w:rFonts w:ascii="Times New Roman" w:eastAsia="PMingLiU" w:hAnsi="Times New Roman" w:cs="Times New Roman"/>
                                 <w:szCs w:val="24"/>
                               </w:rPr>
-                              <w:t xml:space="preserve">使用低通濾波器</w:t>
+                              <w:t xml:space="preserve">粤语在香港是非法语言</w:t>
                             </w:r>
                           </w:p>
                           <w:p>
@@ -4230,7 +4055,7 @@
                           <w:rFonts w:ascii="Times New Roman" w:eastAsia="PMingLiU" w:hAnsi="Times New Roman" w:cs="Times New Roman"/>
                           <w:szCs w:val="24"/>
                         </w:rPr>
-                        <w:t xml:space="preserve">在離散實現中，哪種方法可以避免微分衝擊？</w:t>
+                        <w:t xml:space="preserve">在香港，粤语是官方语言之一，以下哪项是正确的？</w:t>
                       </w:r>
                     </w:p>
                     <w:p>
@@ -4269,7 +4094,7 @@
                           <w:rFonts w:ascii="Times New Roman" w:eastAsia="PMingLiU" w:hAnsi="Times New Roman" w:cs="Times New Roman"/>
                           <w:szCs w:val="24"/>
                         </w:rPr>
-                        <w:t xml:space="preserve">使用位置式算法</w:t>
+                        <w:t xml:space="preserve">粤语是香港官方语言之一</w:t>
                       </w:r>
                     </w:p>
                     <w:p>
@@ -4308,7 +4133,7 @@
                           <w:rFonts w:ascii="Times New Roman" w:eastAsia="PMingLiU" w:hAnsi="Times New Roman" w:cs="Times New Roman"/>
                           <w:szCs w:val="24"/>
                         </w:rPr>
-                        <w:t xml:space="preserve">使用速度式算法</w:t>
+                        <w:t xml:space="preserve">粤语仅用于非正式场合</w:t>
                       </w:r>
                     </w:p>
                     <w:p>
@@ -4347,7 +4172,7 @@
                           <w:rFonts w:ascii="Times New Roman" w:eastAsia="PMingLiU" w:hAnsi="Times New Roman" w:cs="Times New Roman"/>
                           <w:szCs w:val="24"/>
                         </w:rPr>
-                        <w:t xml:space="preserve">採用高通濾波器</w:t>
+                        <w:t xml:space="preserve">粤语在香港并不常用</w:t>
                       </w:r>
                     </w:p>
                     <w:p>
@@ -4386,7 +4211,7 @@
                           <w:rFonts w:ascii="Times New Roman" w:eastAsia="PMingLiU" w:hAnsi="Times New Roman" w:cs="Times New Roman"/>
                           <w:szCs w:val="24"/>
                         </w:rPr>
-                        <w:t xml:space="preserve">使用低通濾波器</w:t>
+                        <w:t xml:space="preserve">粤语在香港是非法语言</w:t>
                       </w:r>
                     </w:p>
                     <w:p>
@@ -4515,7 +4340,7 @@
                                 <w:rFonts w:ascii="Times New Roman" w:eastAsia="PMingLiU" w:hAnsi="Times New Roman" w:cs="Times New Roman"/>
                                 <w:szCs w:val="24"/>
                               </w:rPr>
-                              <w:t xml:space="preserve">根據Åström-Hägglund規則，推薦的K_aw值是多少？</w:t>
+                              <w:t xml:space="preserve">粤语中「食饭」对应普通话中的哪个词汇？</w:t>
                             </w:r>
                           </w:p>
                           <w:p>
@@ -4554,7 +4379,7 @@
                                 <w:rFonts w:ascii="Times New Roman" w:eastAsia="PMingLiU" w:hAnsi="Times New Roman" w:cs="Times New Roman"/>
                                 <w:szCs w:val="24"/>
                               </w:rPr>
-                              <w:t xml:space="preserve">$K_{aw}=\sqrt{T_i T_d}$</w:t>
+                              <w:t xml:space="preserve">吃饭</w:t>
                             </w:r>
                           </w:p>
                           <w:p>
@@ -4593,7 +4418,7 @@
                                 <w:rFonts w:ascii="Times New Roman" w:eastAsia="PMingLiU" w:hAnsi="Times New Roman" w:cs="Times New Roman"/>
                                 <w:szCs w:val="24"/>
                               </w:rPr>
-                              <w:t xml:space="preserve">$K_{aw}=\frac{1}{T_i T_d}$</w:t>
+                              <w:t xml:space="preserve">睡觉</w:t>
                             </w:r>
                           </w:p>
                           <w:p>
@@ -4632,7 +4457,7 @@
                                 <w:rFonts w:ascii="Times New Roman" w:eastAsia="PMingLiU" w:hAnsi="Times New Roman" w:cs="Times New Roman"/>
                                 <w:szCs w:val="24"/>
                               </w:rPr>
-                              <w:t xml:space="preserve">$K_{aw}=T_i + T_d$</w:t>
+                              <w:t xml:space="preserve">工作</w:t>
                             </w:r>
                           </w:p>
                           <w:p>
@@ -4671,7 +4496,7 @@
                                 <w:rFonts w:ascii="Times New Roman" w:eastAsia="PMingLiU" w:hAnsi="Times New Roman" w:cs="Times New Roman"/>
                                 <w:szCs w:val="24"/>
                               </w:rPr>
-                              <w:t xml:space="preserve">$K_{aw}=\frac{T_i}{T_d}$</w:t>
+                              <w:t xml:space="preserve">学习</w:t>
                             </w:r>
                           </w:p>
                           <w:p>
@@ -4748,7 +4573,7 @@
                           <w:rFonts w:ascii="Times New Roman" w:eastAsia="PMingLiU" w:hAnsi="Times New Roman" w:cs="Times New Roman"/>
                           <w:szCs w:val="24"/>
                         </w:rPr>
-                        <w:t xml:space="preserve">根據Åström-Hägglund規則，推薦的K_aw值是多少？</w:t>
+                        <w:t xml:space="preserve">粤语中「食饭」对应普通话中的哪个词汇？</w:t>
                       </w:r>
                     </w:p>
                     <w:p>
@@ -4787,7 +4612,7 @@
                           <w:rFonts w:ascii="Times New Roman" w:eastAsia="PMingLiU" w:hAnsi="Times New Roman" w:cs="Times New Roman"/>
                           <w:szCs w:val="24"/>
                         </w:rPr>
-                        <w:t xml:space="preserve">$K_{aw}=\sqrt{T_i T_d}$</w:t>
+                        <w:t xml:space="preserve">吃饭</w:t>
                       </w:r>
                     </w:p>
                     <w:p>
@@ -4826,7 +4651,7 @@
                           <w:rFonts w:ascii="Times New Roman" w:eastAsia="PMingLiU" w:hAnsi="Times New Roman" w:cs="Times New Roman"/>
                           <w:szCs w:val="24"/>
                         </w:rPr>
-                        <w:t xml:space="preserve">$K_{aw}=\frac{1}{T_i T_d}$</w:t>
+                        <w:t xml:space="preserve">睡觉</w:t>
                       </w:r>
                     </w:p>
                     <w:p>
@@ -4865,7 +4690,7 @@
                           <w:rFonts w:ascii="Times New Roman" w:eastAsia="PMingLiU" w:hAnsi="Times New Roman" w:cs="Times New Roman"/>
                           <w:szCs w:val="24"/>
                         </w:rPr>
-                        <w:t xml:space="preserve">$K_{aw}=T_i + T_d$</w:t>
+                        <w:t xml:space="preserve">工作</w:t>
                       </w:r>
                     </w:p>
                     <w:p>
@@ -4904,7 +4729,7 @@
                           <w:rFonts w:ascii="Times New Roman" w:eastAsia="PMingLiU" w:hAnsi="Times New Roman" w:cs="Times New Roman"/>
                           <w:szCs w:val="24"/>
                         </w:rPr>
-                        <w:t xml:space="preserve">$K_{aw}=\frac{T_i}{T_d}$</w:t>
+                        <w:t xml:space="preserve">学习</w:t>
                       </w:r>
                     </w:p>
                     <w:p>
@@ -5033,7 +4858,7 @@
                                 <w:rFonts w:ascii="Times New Roman" w:eastAsia="PMingLiU" w:hAnsi="Times New Roman" w:cs="Times New Roman"/>
                                 <w:szCs w:val="24"/>
                               </w:rPr>
-                              <w:t xml:space="preserve">積分飽和對系統的影響主要體現在哪個方面？</w:t>
+                              <w:t xml:space="preserve">粤语中「咗」表示什么时态？</w:t>
                             </w:r>
                           </w:p>
                           <w:p>
@@ -5072,7 +4897,7 @@
                                 <w:rFonts w:ascii="Times New Roman" w:eastAsia="PMingLiU" w:hAnsi="Times New Roman" w:cs="Times New Roman"/>
                                 <w:szCs w:val="24"/>
                               </w:rPr>
-                              <w:t xml:space="preserve">響應時間延長</w:t>
+                              <w:t xml:space="preserve">过去式</w:t>
                             </w:r>
                           </w:p>
                           <w:p>
@@ -5111,7 +4936,7 @@
                                 <w:rFonts w:ascii="Times New Roman" w:eastAsia="PMingLiU" w:hAnsi="Times New Roman" w:cs="Times New Roman"/>
                                 <w:szCs w:val="24"/>
                               </w:rPr>
-                              <w:t xml:space="preserve">穩態誤差增加</w:t>
+                              <w:t xml:space="preserve">现在式</w:t>
                             </w:r>
                           </w:p>
                           <w:p>
@@ -5150,7 +4975,7 @@
                                 <w:rFonts w:ascii="Times New Roman" w:eastAsia="PMingLiU" w:hAnsi="Times New Roman" w:cs="Times New Roman"/>
                                 <w:szCs w:val="24"/>
                               </w:rPr>
-                              <w:t xml:space="preserve">超調量增大</w:t>
+                              <w:t xml:space="preserve">将来式</w:t>
                             </w:r>
                           </w:p>
                           <w:p>
@@ -5189,7 +5014,7 @@
                                 <w:rFonts w:ascii="Times New Roman" w:eastAsia="PMingLiU" w:hAnsi="Times New Roman" w:cs="Times New Roman"/>
                                 <w:szCs w:val="24"/>
                               </w:rPr>
-                              <w:t xml:space="preserve">頻率響應降低</w:t>
+                              <w:t xml:space="preserve">完成式</w:t>
                             </w:r>
                           </w:p>
                           <w:p>
@@ -5226,7 +5051,7 @@
                                 <w:rFonts w:ascii="Times New Roman" w:eastAsia="PMingLiU" w:hAnsi="Times New Roman" w:cs="Times New Roman" w:hint="eastAsia"/>
                                 <w:szCs w:val="24"/>
                               </w:rPr>
-                              <w:t xml:space="preserve">C</w:t>
+                              <w:t xml:space="preserve">A</w:t>
                             </w:r>
                           </w:p>
                         </w:txbxContent>
@@ -5266,7 +5091,7 @@
                           <w:rFonts w:ascii="Times New Roman" w:eastAsia="PMingLiU" w:hAnsi="Times New Roman" w:cs="Times New Roman"/>
                           <w:szCs w:val="24"/>
                         </w:rPr>
-                        <w:t xml:space="preserve">積分飽和對系統的影響主要體現在哪個方面？</w:t>
+                        <w:t xml:space="preserve">粤语中「咗」表示什么时态？</w:t>
                       </w:r>
                     </w:p>
                     <w:p>
@@ -5305,7 +5130,7 @@
                           <w:rFonts w:ascii="Times New Roman" w:eastAsia="PMingLiU" w:hAnsi="Times New Roman" w:cs="Times New Roman"/>
                           <w:szCs w:val="24"/>
                         </w:rPr>
-                        <w:t xml:space="preserve">響應時間延長</w:t>
+                        <w:t xml:space="preserve">过去式</w:t>
                       </w:r>
                     </w:p>
                     <w:p>
@@ -5344,7 +5169,7 @@
                           <w:rFonts w:ascii="Times New Roman" w:eastAsia="PMingLiU" w:hAnsi="Times New Roman" w:cs="Times New Roman"/>
                           <w:szCs w:val="24"/>
                         </w:rPr>
-                        <w:t xml:space="preserve">穩態誤差增加</w:t>
+                        <w:t xml:space="preserve">现在式</w:t>
                       </w:r>
                     </w:p>
                     <w:p>
@@ -5383,7 +5208,7 @@
                           <w:rFonts w:ascii="Times New Roman" w:eastAsia="PMingLiU" w:hAnsi="Times New Roman" w:cs="Times New Roman"/>
                           <w:szCs w:val="24"/>
                         </w:rPr>
-                        <w:t xml:space="preserve">超調量增大</w:t>
+                        <w:t xml:space="preserve">将来式</w:t>
                       </w:r>
                     </w:p>
                     <w:p>
@@ -5422,7 +5247,7 @@
                           <w:rFonts w:ascii="Times New Roman" w:eastAsia="PMingLiU" w:hAnsi="Times New Roman" w:cs="Times New Roman"/>
                           <w:szCs w:val="24"/>
                         </w:rPr>
-                        <w:t xml:space="preserve">頻率響應降低</w:t>
+                        <w:t xml:space="preserve">完成式</w:t>
                       </w:r>
                     </w:p>
                     <w:p>
@@ -5459,7 +5284,1043 @@
                           <w:rFonts w:ascii="Times New Roman" w:eastAsia="PMingLiU" w:hAnsi="Times New Roman" w:cs="Times New Roman" w:hint="eastAsia"/>
                           <w:szCs w:val="24"/>
                         </w:rPr>
-                        <w:t xml:space="preserve">C</w:t>
+                        <w:t xml:space="preserve">A</w:t>
+                      </w:r>
+                    </w:p>
+                  </w:txbxContent>
+                </v:textbox>
+                <w10:anchorlock/>
+              </v:shape>
+            </w:pict>
+          </mc:Fallback>
+        </mc:AlternateContent>
+      </w:r>
+    </w:p>
+    <w:p>
+      <w:pPr>
+        <w:rPr>
+          <w:rFonts w:asciiTheme="minorEastAsia" w:hAnsiTheme="minorEastAsia" w:cs="Times New Roman"/>
+          <w:szCs w:val="24"/>
+        </w:rPr>
+      </w:pPr>
+      <w:r>
+        <w:rPr>
+          <w:rFonts w:asciiTheme="minorEastAsia" w:hAnsiTheme="minorEastAsia" w:cs="Times New Roman"/>
+          <w:szCs w:val="24"/>
+        </w:rPr>
+        <w:t xml:space="preserve"/>
+      </w:r>
+      <w:r>
+        <w:rPr>
+          <w:rFonts w:asciiTheme="minorEastAsia" w:hAnsiTheme="minorEastAsia" w:cs="Times New Roman"/>
+          <w:b/>
+          <w:noProof/>
+          <w:szCs w:val="24"/>
+        </w:rPr>
+        <mc:AlternateContent>
+          <mc:Choice Requires="wps">
+            <w:drawing>
+              <wp:inline distT="0" distB="0" distL="0" distR="0" wp14:anchorId="7A0C561E" wp14:editId="4650ADD1">
+                <wp:extent cx="5092810" cy="1404620"/>
+                <wp:effectExtent l="0" t="0" r="12700" b="13970"/>
+                <wp:docPr id="1015" name="文本框 2"/>
+                <wp:cNvGraphicFramePr>
+                  <a:graphicFrameLocks xmlns:a="http://schemas.openxmlformats.org/drawingml/2006/main"/>
+                </wp:cNvGraphicFramePr>
+                <a:graphic xmlns:a="http://schemas.openxmlformats.org/drawingml/2006/main">
+                  <a:graphicData uri="http://schemas.microsoft.com/office/word/2010/wordprocessingShape">
+                    <wps:wsp>
+                      <wps:cNvSpPr txBox="1">
+                        <a:spLocks noChangeArrowheads="1"/>
+                      </wps:cNvSpPr>
+                      <wps:spPr bwMode="auto">
+                        <a:xfrm>
+                          <a:off x="0" y="0"/>
+                          <a:ext cx="5092810" cy="1404620"/>
+                        </a:xfrm>
+                        <a:prstGeom prst="rect">
+                          <a:avLst/>
+                        </a:prstGeom>
+                        <a:solidFill>
+                          <a:srgbClr val="FFFFFF"/>
+                        </a:solidFill>
+                        <a:ln w="9525">
+                          <a:solidFill>
+                            <a:srgbClr val="000000"/>
+                          </a:solidFill>
+                          <a:miter lim="800000"/>
+                          <a:headEnd/>
+                          <a:tailEnd/>
+                        </a:ln>
+                      </wps:spPr>
+                      <wps:txbx>
+                        <w:txbxContent>
+                          <w:p>
+                            <w:pPr>
+                              <w:rPr>
+                                <w:rFonts w:ascii="Times New Roman" w:eastAsia="PMingLiU" w:hAnsi="Times New Roman" w:cs="Times New Roman"/>
+                                <w:szCs w:val="24"/>
+                              </w:rPr>
+                            </w:pPr>
+                            <w:proofErr w:type="gramStart"/>
+                            <w:r>
+                              <w:rPr>
+                                <w:rFonts w:ascii="Times New Roman" w:eastAsia="PMingLiU" w:hAnsi="Times New Roman" w:cs="Times New Roman"/>
+                                <w:szCs w:val="24"/>
+                              </w:rPr>
+                              <w:t xml:space="preserve">6. </w:t>
+                            </w:r>
+                            <w:proofErr w:type="gramStart"/>
+                            <w:r>
+                              <w:rPr>
+                                <w:rFonts w:ascii="Times New Roman" w:eastAsia="PMingLiU" w:hAnsi="Times New Roman" w:cs="Times New Roman"/>
+                                <w:szCs w:val="24"/>
+                              </w:rPr>
+                              <w:t xml:space="preserve">以下哪个词汇不是粤语独有的？</w:t>
+                            </w:r>
+                          </w:p>
+                          <w:p>
+                            <w:pPr>
+                              <w:rPr>
+                                <w:rFonts w:ascii="Times New Roman" w:eastAsia="PMingLiU" w:hAnsi="Times New Roman" w:cs="Times New Roman"/>
+                                <w:szCs w:val="24"/>
+                              </w:rPr>
+                            </w:pPr>
+                            <w:r>
+                              <w:rPr>
+                                <w:rFonts w:ascii="Times New Roman" w:eastAsia="PMingLiU" w:hAnsi="Times New Roman" w:cs="Times New Roman"/>
+                                <w:szCs w:val="24"/>
+                              </w:rPr>
+                              <w:t xml:space="preserve">   </w:t>
+                            </w:r>
+                            <w:proofErr w:type="gramEnd"/>
+                            <w:r>
+                              <w:rPr>
+                                <w:rFonts w:ascii="Times New Roman" w:eastAsia="PMingLiU" w:hAnsi="Times New Roman" w:cs="Times New Roman"/>
+                                <w:szCs w:val="24"/>
+                              </w:rPr>
+                              <w:t xml:space="preserve"> - </w:t>
+                            </w:r>
+                            <w:proofErr w:type="gramStart"/>
+                            <w:r>
+                              <w:rPr>
+                                <w:rFonts w:ascii="Times New Roman" w:eastAsia="PMingLiU" w:hAnsi="Times New Roman" w:cs="Times New Roman"/>
+                                <w:szCs w:val="24"/>
+                              </w:rPr>
+                              <w:t xml:space="preserve">A. </w:t>
+                            </w:r>
+                            <w:proofErr w:type="gramStart"/>
+                            <w:r>
+                              <w:rPr>
+                                <w:rFonts w:ascii="Times New Roman" w:eastAsia="PMingLiU" w:hAnsi="Times New Roman" w:cs="Times New Roman"/>
+                                <w:szCs w:val="24"/>
+                              </w:rPr>
+                              <w:t xml:space="preserve">倾偈</w:t>
+                            </w:r>
+                          </w:p>
+                          <w:p>
+                            <w:pPr>
+                              <w:rPr>
+                                <w:rFonts w:ascii="Times New Roman" w:eastAsia="PMingLiU" w:hAnsi="Times New Roman" w:cs="Times New Roman"/>
+                                <w:szCs w:val="24"/>
+                              </w:rPr>
+                            </w:pPr>
+                            <w:r>
+                              <w:rPr>
+                                <w:rFonts w:ascii="Times New Roman" w:eastAsia="PMingLiU" w:hAnsi="Times New Roman" w:cs="Times New Roman"/>
+                                <w:szCs w:val="24"/>
+                              </w:rPr>
+                              <w:t xml:space="preserve">   </w:t>
+                            </w:r>
+                            <w:proofErr w:type="gramEnd"/>
+                            <w:r>
+                              <w:rPr>
+                                <w:rFonts w:ascii="Times New Roman" w:eastAsia="PMingLiU" w:hAnsi="Times New Roman" w:cs="Times New Roman"/>
+                                <w:szCs w:val="24"/>
+                              </w:rPr>
+                              <w:t xml:space="preserve"> - </w:t>
+                            </w:r>
+                            <w:proofErr w:type="gramStart"/>
+                            <w:r>
+                              <w:rPr>
+                                <w:rFonts w:ascii="Times New Roman" w:eastAsia="PMingLiU" w:hAnsi="Times New Roman" w:cs="Times New Roman"/>
+                                <w:szCs w:val="24"/>
+                              </w:rPr>
+                              <w:t xml:space="preserve">B. </w:t>
+                            </w:r>
+                            <w:proofErr w:type="gramStart"/>
+                            <w:r>
+                              <w:rPr>
+                                <w:rFonts w:ascii="Times New Roman" w:eastAsia="PMingLiU" w:hAnsi="Times New Roman" w:cs="Times New Roman"/>
+                                <w:szCs w:val="24"/>
+                              </w:rPr>
+                              <w:t xml:space="preserve">搭车</w:t>
+                            </w:r>
+                          </w:p>
+                          <w:p>
+                            <w:pPr>
+                              <w:rPr>
+                                <w:rFonts w:ascii="Times New Roman" w:eastAsia="PMingLiU" w:hAnsi="Times New Roman" w:cs="Times New Roman"/>
+                                <w:szCs w:val="24"/>
+                              </w:rPr>
+                            </w:pPr>
+                            <w:r>
+                              <w:rPr>
+                                <w:rFonts w:ascii="Times New Roman" w:eastAsia="PMingLiU" w:hAnsi="Times New Roman" w:cs="Times New Roman"/>
+                                <w:szCs w:val="24"/>
+                              </w:rPr>
+                              <w:t xml:space="preserve">   </w:t>
+                            </w:r>
+                            <w:proofErr w:type="gramEnd"/>
+                            <w:r>
+                              <w:rPr>
+                                <w:rFonts w:ascii="Times New Roman" w:eastAsia="PMingLiU" w:hAnsi="Times New Roman" w:cs="Times New Roman"/>
+                                <w:szCs w:val="24"/>
+                              </w:rPr>
+                              <w:t xml:space="preserve"> - </w:t>
+                            </w:r>
+                            <w:proofErr w:type="gramStart"/>
+                            <w:r>
+                              <w:rPr>
+                                <w:rFonts w:ascii="Times New Roman" w:eastAsia="PMingLiU" w:hAnsi="Times New Roman" w:cs="Times New Roman"/>
+                                <w:szCs w:val="24"/>
+                              </w:rPr>
+                              <w:t xml:space="preserve">C. </w:t>
+                            </w:r>
+                            <w:proofErr w:type="gramStart"/>
+                            <w:r>
+                              <w:rPr>
+                                <w:rFonts w:ascii="Times New Roman" w:eastAsia="PMingLiU" w:hAnsi="Times New Roman" w:cs="Times New Roman"/>
+                                <w:szCs w:val="24"/>
+                              </w:rPr>
+                              <w:t xml:space="preserve">逛街</w:t>
+                            </w:r>
+                          </w:p>
+                          <w:p>
+                            <w:pPr>
+                              <w:rPr>
+                                <w:rFonts w:ascii="Times New Roman" w:eastAsia="PMingLiU" w:hAnsi="Times New Roman" w:cs="Times New Roman"/>
+                                <w:szCs w:val="24"/>
+                              </w:rPr>
+                            </w:pPr>
+                            <w:r>
+                              <w:rPr>
+                                <w:rFonts w:ascii="Times New Roman" w:eastAsia="PMingLiU" w:hAnsi="Times New Roman" w:cs="Times New Roman"/>
+                                <w:szCs w:val="24"/>
+                              </w:rPr>
+                              <w:t xml:space="preserve">   </w:t>
+                            </w:r>
+                            <w:proofErr w:type="gramEnd"/>
+                            <w:r>
+                              <w:rPr>
+                                <w:rFonts w:ascii="Times New Roman" w:eastAsia="PMingLiU" w:hAnsi="Times New Roman" w:cs="Times New Roman"/>
+                                <w:szCs w:val="24"/>
+                              </w:rPr>
+                              <w:t xml:space="preserve"> - </w:t>
+                            </w:r>
+                            <w:proofErr w:type="gramStart"/>
+                            <w:r>
+                              <w:rPr>
+                                <w:rFonts w:ascii="Times New Roman" w:eastAsia="PMingLiU" w:hAnsi="Times New Roman" w:cs="Times New Roman"/>
+                                <w:szCs w:val="24"/>
+                              </w:rPr>
+                              <w:t xml:space="preserve">D. </w:t>
+                            </w:r>
+                            <w:proofErr w:type="gramStart"/>
+                            <w:r>
+                              <w:rPr>
+                                <w:rFonts w:ascii="Times New Roman" w:eastAsia="PMingLiU" w:hAnsi="Times New Roman" w:cs="Times New Roman"/>
+                                <w:szCs w:val="24"/>
+                              </w:rPr>
+                              <w:t xml:space="preserve">吃饭</w:t>
+                            </w:r>
+                          </w:p>
+                          <w:p>
+                            <w:pPr>
+                              <w:rPr>
+                                <w:rFonts w:ascii="Times New Roman" w:eastAsia="PMingLiU" w:hAnsi="Times New Roman" w:cs="Times New Roman"/>
+                                <w:szCs w:val="24"/>
+                              </w:rPr>
+                            </w:pPr>
+                            <w:r>
+                              <w:rPr>
+                                <w:rFonts w:ascii="Times New Roman" w:eastAsia="PMingLiU" w:hAnsi="Times New Roman" w:cs="Times New Roman"/>
+                                <w:szCs w:val="24"/>
+                              </w:rPr>
+                              <w:t xml:space="preserve"/>
+                            </w:r>
+                          </w:p>
+                          <w:p>
+                            <w:pPr>
+                              <w:rPr>
+                                <w:rFonts w:ascii="Times New Roman" w:eastAsia="PMingLiU" w:hAnsi="Times New Roman" w:cs="Times New Roman"/>
+                                <w:szCs w:val="24"/>
+                              </w:rPr>
+                            </w:pPr>
+                            <w:r>
+                              <w:rPr>
+                                <w:rFonts w:ascii="Times New Roman" w:eastAsia="PMingLiU" w:hAnsi="Times New Roman" w:cs="Times New Roman" w:hint="eastAsia"/>
+                                <w:szCs w:val="24"/>
+                              </w:rPr>
+                              <w:t xml:space="preserve">正确答案：</w:t>
+                            </w:r>
+                            <w:r>
+                              <w:rPr>
+                                <w:rFonts w:ascii="Times New Roman" w:eastAsia="PMingLiU" w:hAnsi="Times New Roman" w:cs="Times New Roman" w:hint="eastAsia"/>
+                                <w:szCs w:val="24"/>
+                              </w:rPr>
+                              <w:t xml:space="preserve">D</w:t>
+                            </w:r>
+                          </w:p>
+                        </w:txbxContent>
+                      </wps:txbx>
+                      <wps:bodyPr rot="0" vert="horz" wrap="square" lIns="91440" tIns="45720" rIns="91440" bIns="45720" anchor="t" anchorCtr="0">
+                        <a:spAutoFit/>
+                      </wps:bodyPr>
+                    </wps:wsp>
+                  </a:graphicData>
+                </a:graphic>
+              </wp:inline>
+            </w:drawing>
+          </mc:Choice>
+          <mc:Fallback>
+            <w:pict>
+              <v:shape w14:anchorId="7A0C561E" id="_x0000_s1028" type="#_x0000_t202" style="width:401pt;height:110.6pt;visibility:visible;mso-wrap-style:square;mso-left-percent:-10001;mso-top-percent:-10001;mso-position-horizontal:absolute;mso-position-horizontal-relative:char;mso-position-vertical:absolute;mso-position-vertical-relative:line;mso-left-percent:-10001;mso-top-percent:-10001;v-text-anchor:top" o:gfxdata="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">
+                <v:textbox style="mso-fit-shape-to-text:t">
+                  <w:txbxContent>
+                    <w:p>
+                      <w:pPr>
+                        <w:rPr>
+                          <w:rFonts w:ascii="Times New Roman" w:eastAsia="PMingLiU" w:hAnsi="Times New Roman" w:cs="Times New Roman"/>
+                          <w:szCs w:val="24"/>
+                        </w:rPr>
+                      </w:pPr>
+                      <w:proofErr w:type="gramStart"/>
+                      <w:r>
+                        <w:rPr>
+                          <w:rFonts w:ascii="Times New Roman" w:eastAsia="PMingLiU" w:hAnsi="Times New Roman" w:cs="Times New Roman"/>
+                          <w:szCs w:val="24"/>
+                        </w:rPr>
+                        <w:t xml:space="preserve">6. </w:t>
+                      </w:r>
+                      <w:proofErr w:type="gramStart"/>
+                      <w:r>
+                        <w:rPr>
+                          <w:rFonts w:ascii="Times New Roman" w:eastAsia="PMingLiU" w:hAnsi="Times New Roman" w:cs="Times New Roman"/>
+                          <w:szCs w:val="24"/>
+                        </w:rPr>
+                        <w:t xml:space="preserve">以下哪个词汇不是粤语独有的？</w:t>
+                      </w:r>
+                    </w:p>
+                    <w:p>
+                      <w:pPr>
+                        <w:rPr>
+                          <w:rFonts w:ascii="Times New Roman" w:eastAsia="PMingLiU" w:hAnsi="Times New Roman" w:cs="Times New Roman"/>
+                          <w:szCs w:val="24"/>
+                        </w:rPr>
+                      </w:pPr>
+                      <w:r>
+                        <w:rPr>
+                          <w:rFonts w:ascii="Times New Roman" w:eastAsia="PMingLiU" w:hAnsi="Times New Roman" w:cs="Times New Roman"/>
+                          <w:szCs w:val="24"/>
+                        </w:rPr>
+                        <w:t xml:space="preserve">   </w:t>
+                      </w:r>
+                      <w:proofErr w:type="gramEnd"/>
+                      <w:r>
+                        <w:rPr>
+                          <w:rFonts w:ascii="Times New Roman" w:eastAsia="PMingLiU" w:hAnsi="Times New Roman" w:cs="Times New Roman"/>
+                          <w:szCs w:val="24"/>
+                        </w:rPr>
+                        <w:t xml:space="preserve"> - </w:t>
+                      </w:r>
+                      <w:proofErr w:type="gramStart"/>
+                      <w:r>
+                        <w:rPr>
+                          <w:rFonts w:ascii="Times New Roman" w:eastAsia="PMingLiU" w:hAnsi="Times New Roman" w:cs="Times New Roman"/>
+                          <w:szCs w:val="24"/>
+                        </w:rPr>
+                        <w:t xml:space="preserve">A. </w:t>
+                      </w:r>
+                      <w:proofErr w:type="gramStart"/>
+                      <w:r>
+                        <w:rPr>
+                          <w:rFonts w:ascii="Times New Roman" w:eastAsia="PMingLiU" w:hAnsi="Times New Roman" w:cs="Times New Roman"/>
+                          <w:szCs w:val="24"/>
+                        </w:rPr>
+                        <w:t xml:space="preserve">倾偈</w:t>
+                      </w:r>
+                    </w:p>
+                    <w:p>
+                      <w:pPr>
+                        <w:rPr>
+                          <w:rFonts w:ascii="Times New Roman" w:eastAsia="PMingLiU" w:hAnsi="Times New Roman" w:cs="Times New Roman"/>
+                          <w:szCs w:val="24"/>
+                        </w:rPr>
+                      </w:pPr>
+                      <w:r>
+                        <w:rPr>
+                          <w:rFonts w:ascii="Times New Roman" w:eastAsia="PMingLiU" w:hAnsi="Times New Roman" w:cs="Times New Roman"/>
+                          <w:szCs w:val="24"/>
+                        </w:rPr>
+                        <w:t xml:space="preserve">   </w:t>
+                      </w:r>
+                      <w:proofErr w:type="gramEnd"/>
+                      <w:r>
+                        <w:rPr>
+                          <w:rFonts w:ascii="Times New Roman" w:eastAsia="PMingLiU" w:hAnsi="Times New Roman" w:cs="Times New Roman"/>
+                          <w:szCs w:val="24"/>
+                        </w:rPr>
+                        <w:t xml:space="preserve"> - </w:t>
+                      </w:r>
+                      <w:proofErr w:type="gramStart"/>
+                      <w:r>
+                        <w:rPr>
+                          <w:rFonts w:ascii="Times New Roman" w:eastAsia="PMingLiU" w:hAnsi="Times New Roman" w:cs="Times New Roman"/>
+                          <w:szCs w:val="24"/>
+                        </w:rPr>
+                        <w:t xml:space="preserve">B. </w:t>
+                      </w:r>
+                      <w:proofErr w:type="gramStart"/>
+                      <w:r>
+                        <w:rPr>
+                          <w:rFonts w:ascii="Times New Roman" w:eastAsia="PMingLiU" w:hAnsi="Times New Roman" w:cs="Times New Roman"/>
+                          <w:szCs w:val="24"/>
+                        </w:rPr>
+                        <w:t xml:space="preserve">搭车</w:t>
+                      </w:r>
+                    </w:p>
+                    <w:p>
+                      <w:pPr>
+                        <w:rPr>
+                          <w:rFonts w:ascii="Times New Roman" w:eastAsia="PMingLiU" w:hAnsi="Times New Roman" w:cs="Times New Roman"/>
+                          <w:szCs w:val="24"/>
+                        </w:rPr>
+                      </w:pPr>
+                      <w:r>
+                        <w:rPr>
+                          <w:rFonts w:ascii="Times New Roman" w:eastAsia="PMingLiU" w:hAnsi="Times New Roman" w:cs="Times New Roman"/>
+                          <w:szCs w:val="24"/>
+                        </w:rPr>
+                        <w:t xml:space="preserve">   </w:t>
+                      </w:r>
+                      <w:proofErr w:type="gramEnd"/>
+                      <w:r>
+                        <w:rPr>
+                          <w:rFonts w:ascii="Times New Roman" w:eastAsia="PMingLiU" w:hAnsi="Times New Roman" w:cs="Times New Roman"/>
+                          <w:szCs w:val="24"/>
+                        </w:rPr>
+                        <w:t xml:space="preserve"> - </w:t>
+                      </w:r>
+                      <w:proofErr w:type="gramStart"/>
+                      <w:r>
+                        <w:rPr>
+                          <w:rFonts w:ascii="Times New Roman" w:eastAsia="PMingLiU" w:hAnsi="Times New Roman" w:cs="Times New Roman"/>
+                          <w:szCs w:val="24"/>
+                        </w:rPr>
+                        <w:t xml:space="preserve">C. </w:t>
+                      </w:r>
+                      <w:proofErr w:type="gramStart"/>
+                      <w:r>
+                        <w:rPr>
+                          <w:rFonts w:ascii="Times New Roman" w:eastAsia="PMingLiU" w:hAnsi="Times New Roman" w:cs="Times New Roman"/>
+                          <w:szCs w:val="24"/>
+                        </w:rPr>
+                        <w:t xml:space="preserve">逛街</w:t>
+                      </w:r>
+                    </w:p>
+                    <w:p>
+                      <w:pPr>
+                        <w:rPr>
+                          <w:rFonts w:ascii="Times New Roman" w:eastAsia="PMingLiU" w:hAnsi="Times New Roman" w:cs="Times New Roman"/>
+                          <w:szCs w:val="24"/>
+                        </w:rPr>
+                      </w:pPr>
+                      <w:r>
+                        <w:rPr>
+                          <w:rFonts w:ascii="Times New Roman" w:eastAsia="PMingLiU" w:hAnsi="Times New Roman" w:cs="Times New Roman"/>
+                          <w:szCs w:val="24"/>
+                        </w:rPr>
+                        <w:t xml:space="preserve">   </w:t>
+                      </w:r>
+                      <w:proofErr w:type="gramEnd"/>
+                      <w:r>
+                        <w:rPr>
+                          <w:rFonts w:ascii="Times New Roman" w:eastAsia="PMingLiU" w:hAnsi="Times New Roman" w:cs="Times New Roman"/>
+                          <w:szCs w:val="24"/>
+                        </w:rPr>
+                        <w:t xml:space="preserve"> - </w:t>
+                      </w:r>
+                      <w:proofErr w:type="gramStart"/>
+                      <w:r>
+                        <w:rPr>
+                          <w:rFonts w:ascii="Times New Roman" w:eastAsia="PMingLiU" w:hAnsi="Times New Roman" w:cs="Times New Roman"/>
+                          <w:szCs w:val="24"/>
+                        </w:rPr>
+                        <w:t xml:space="preserve">D. </w:t>
+                      </w:r>
+                      <w:proofErr w:type="gramStart"/>
+                      <w:r>
+                        <w:rPr>
+                          <w:rFonts w:ascii="Times New Roman" w:eastAsia="PMingLiU" w:hAnsi="Times New Roman" w:cs="Times New Roman"/>
+                          <w:szCs w:val="24"/>
+                        </w:rPr>
+                        <w:t xml:space="preserve">吃饭</w:t>
+                      </w:r>
+                    </w:p>
+                    <w:p>
+                      <w:pPr>
+                        <w:rPr>
+                          <w:rFonts w:ascii="Times New Roman" w:eastAsia="PMingLiU" w:hAnsi="Times New Roman" w:cs="Times New Roman"/>
+                          <w:szCs w:val="24"/>
+                        </w:rPr>
+                      </w:pPr>
+                      <w:r>
+                        <w:rPr>
+                          <w:rFonts w:ascii="Times New Roman" w:eastAsia="PMingLiU" w:hAnsi="Times New Roman" w:cs="Times New Roman"/>
+                          <w:szCs w:val="24"/>
+                        </w:rPr>
+                        <w:t xml:space="preserve"/>
+                      </w:r>
+                    </w:p>
+                    <w:p>
+                      <w:pPr>
+                        <w:rPr>
+                          <w:rFonts w:ascii="Times New Roman" w:eastAsia="PMingLiU" w:hAnsi="Times New Roman" w:cs="Times New Roman"/>
+                          <w:szCs w:val="24"/>
+                        </w:rPr>
+                      </w:pPr>
+                      <w:r>
+                        <w:rPr>
+                          <w:rFonts w:ascii="Times New Roman" w:eastAsia="PMingLiU" w:hAnsi="Times New Roman" w:cs="Times New Roman" w:hint="eastAsia"/>
+                          <w:szCs w:val="24"/>
+                        </w:rPr>
+                        <w:t xml:space="preserve">正确答案：</w:t>
+                      </w:r>
+                      <w:r>
+                        <w:rPr>
+                          <w:rFonts w:ascii="Times New Roman" w:eastAsia="PMingLiU" w:hAnsi="Times New Roman" w:cs="Times New Roman" w:hint="eastAsia"/>
+                          <w:szCs w:val="24"/>
+                        </w:rPr>
+                        <w:t xml:space="preserve">D</w:t>
+                      </w:r>
+                    </w:p>
+                  </w:txbxContent>
+                </v:textbox>
+                <w10:anchorlock/>
+              </v:shape>
+            </w:pict>
+          </mc:Fallback>
+        </mc:AlternateContent>
+      </w:r>
+    </w:p>
+    <w:p>
+      <w:pPr>
+        <w:rPr>
+          <w:rFonts w:asciiTheme="minorEastAsia" w:hAnsiTheme="minorEastAsia" w:cs="Times New Roman"/>
+          <w:szCs w:val="24"/>
+        </w:rPr>
+      </w:pPr>
+      <w:r>
+        <w:rPr>
+          <w:rFonts w:asciiTheme="minorEastAsia" w:hAnsiTheme="minorEastAsia" w:cs="Times New Roman"/>
+          <w:szCs w:val="24"/>
+        </w:rPr>
+        <w:t xml:space="preserve"/>
+      </w:r>
+      <w:r>
+        <w:rPr>
+          <w:rFonts w:asciiTheme="minorEastAsia" w:hAnsiTheme="minorEastAsia" w:cs="Times New Roman"/>
+          <w:b/>
+          <w:noProof/>
+          <w:szCs w:val="24"/>
+        </w:rPr>
+        <mc:AlternateContent>
+          <mc:Choice Requires="wps">
+            <w:drawing>
+              <wp:inline distT="0" distB="0" distL="0" distR="0" wp14:anchorId="7A0C561E" wp14:editId="4650ADD1">
+                <wp:extent cx="5092810" cy="1404620"/>
+                <wp:effectExtent l="0" t="0" r="12700" b="13970"/>
+                <wp:docPr id="1016" name="文本框 2"/>
+                <wp:cNvGraphicFramePr>
+                  <a:graphicFrameLocks xmlns:a="http://schemas.openxmlformats.org/drawingml/2006/main"/>
+                </wp:cNvGraphicFramePr>
+                <a:graphic xmlns:a="http://schemas.openxmlformats.org/drawingml/2006/main">
+                  <a:graphicData uri="http://schemas.microsoft.com/office/word/2010/wordprocessingShape">
+                    <wps:wsp>
+                      <wps:cNvSpPr txBox="1">
+                        <a:spLocks noChangeArrowheads="1"/>
+                      </wps:cNvSpPr>
+                      <wps:spPr bwMode="auto">
+                        <a:xfrm>
+                          <a:off x="0" y="0"/>
+                          <a:ext cx="5092810" cy="1404620"/>
+                        </a:xfrm>
+                        <a:prstGeom prst="rect">
+                          <a:avLst/>
+                        </a:prstGeom>
+                        <a:solidFill>
+                          <a:srgbClr val="FFFFFF"/>
+                        </a:solidFill>
+                        <a:ln w="9525">
+                          <a:solidFill>
+                            <a:srgbClr val="000000"/>
+                          </a:solidFill>
+                          <a:miter lim="800000"/>
+                          <a:headEnd/>
+                          <a:tailEnd/>
+                        </a:ln>
+                      </wps:spPr>
+                      <wps:txbx>
+                        <w:txbxContent>
+                          <w:p>
+                            <w:pPr>
+                              <w:rPr>
+                                <w:rFonts w:ascii="Times New Roman" w:eastAsia="PMingLiU" w:hAnsi="Times New Roman" w:cs="Times New Roman"/>
+                                <w:szCs w:val="24"/>
+                              </w:rPr>
+                            </w:pPr>
+                            <w:proofErr w:type="gramStart"/>
+                            <w:r>
+                              <w:rPr>
+                                <w:rFonts w:ascii="Times New Roman" w:eastAsia="PMingLiU" w:hAnsi="Times New Roman" w:cs="Times New Roman"/>
+                                <w:szCs w:val="24"/>
+                              </w:rPr>
+                              <w:t xml:space="preserve">7. </w:t>
+                            </w:r>
+                            <w:proofErr w:type="gramStart"/>
+                            <w:r>
+                              <w:rPr>
+                                <w:rFonts w:ascii="Times New Roman" w:eastAsia="PMingLiU" w:hAnsi="Times New Roman" w:cs="Times New Roman"/>
+                                <w:szCs w:val="24"/>
+                              </w:rPr>
+                              <w:t xml:space="preserve">粤语的语法和普通话不同之处在于，例如用「緊」表示进行式，请问以下哪个选项正确表示了进行式的概念？</w:t>
+                            </w:r>
+                          </w:p>
+                          <w:p>
+                            <w:pPr>
+                              <w:rPr>
+                                <w:rFonts w:ascii="Times New Roman" w:eastAsia="PMingLiU" w:hAnsi="Times New Roman" w:cs="Times New Roman"/>
+                                <w:szCs w:val="24"/>
+                              </w:rPr>
+                            </w:pPr>
+                            <w:r>
+                              <w:rPr>
+                                <w:rFonts w:ascii="Times New Roman" w:eastAsia="PMingLiU" w:hAnsi="Times New Roman" w:cs="Times New Roman"/>
+                                <w:szCs w:val="24"/>
+                              </w:rPr>
+                              <w:t xml:space="preserve">   </w:t>
+                            </w:r>
+                            <w:proofErr w:type="gramEnd"/>
+                            <w:r>
+                              <w:rPr>
+                                <w:rFonts w:ascii="Times New Roman" w:eastAsia="PMingLiU" w:hAnsi="Times New Roman" w:cs="Times New Roman"/>
+                                <w:szCs w:val="24"/>
+                              </w:rPr>
+                              <w:t xml:space="preserve"> - </w:t>
+                            </w:r>
+                            <w:proofErr w:type="gramStart"/>
+                            <w:r>
+                              <w:rPr>
+                                <w:rFonts w:ascii="Times New Roman" w:eastAsia="PMingLiU" w:hAnsi="Times New Roman" w:cs="Times New Roman"/>
+                                <w:szCs w:val="24"/>
+                              </w:rPr>
+                              <w:t xml:space="preserve">A. </w:t>
+                            </w:r>
+                            <w:proofErr w:type="gramStart"/>
+                            <w:r>
+                              <w:rPr>
+                                <w:rFonts w:ascii="Times New Roman" w:eastAsia="PMingLiU" w:hAnsi="Times New Roman" w:cs="Times New Roman"/>
+                                <w:szCs w:val="24"/>
+                              </w:rPr>
+                              <w:t xml:space="preserve">我食緊饭</w:t>
+                            </w:r>
+                          </w:p>
+                          <w:p>
+                            <w:pPr>
+                              <w:rPr>
+                                <w:rFonts w:ascii="Times New Roman" w:eastAsia="PMingLiU" w:hAnsi="Times New Roman" w:cs="Times New Roman"/>
+                                <w:szCs w:val="24"/>
+                              </w:rPr>
+                            </w:pPr>
+                            <w:r>
+                              <w:rPr>
+                                <w:rFonts w:ascii="Times New Roman" w:eastAsia="PMingLiU" w:hAnsi="Times New Roman" w:cs="Times New Roman"/>
+                                <w:szCs w:val="24"/>
+                              </w:rPr>
+                              <w:t xml:space="preserve">   </w:t>
+                            </w:r>
+                            <w:proofErr w:type="gramEnd"/>
+                            <w:r>
+                              <w:rPr>
+                                <w:rFonts w:ascii="Times New Roman" w:eastAsia="PMingLiU" w:hAnsi="Times New Roman" w:cs="Times New Roman"/>
+                                <w:szCs w:val="24"/>
+                              </w:rPr>
+                              <w:t xml:space="preserve"> - </w:t>
+                            </w:r>
+                            <w:proofErr w:type="gramStart"/>
+                            <w:r>
+                              <w:rPr>
+                                <w:rFonts w:ascii="Times New Roman" w:eastAsia="PMingLiU" w:hAnsi="Times New Roman" w:cs="Times New Roman"/>
+                                <w:szCs w:val="24"/>
+                              </w:rPr>
+                              <w:t xml:space="preserve">B. </w:t>
+                            </w:r>
+                            <w:proofErr w:type="gramStart"/>
+                            <w:r>
+                              <w:rPr>
+                                <w:rFonts w:ascii="Times New Roman" w:eastAsia="PMingLiU" w:hAnsi="Times New Roman" w:cs="Times New Roman"/>
+                                <w:szCs w:val="24"/>
+                              </w:rPr>
+                              <w:t xml:space="preserve">我食饭</w:t>
+                            </w:r>
+                          </w:p>
+                          <w:p>
+                            <w:pPr>
+                              <w:rPr>
+                                <w:rFonts w:ascii="Times New Roman" w:eastAsia="PMingLiU" w:hAnsi="Times New Roman" w:cs="Times New Roman"/>
+                                <w:szCs w:val="24"/>
+                              </w:rPr>
+                            </w:pPr>
+                            <w:r>
+                              <w:rPr>
+                                <w:rFonts w:ascii="Times New Roman" w:eastAsia="PMingLiU" w:hAnsi="Times New Roman" w:cs="Times New Roman"/>
+                                <w:szCs w:val="24"/>
+                              </w:rPr>
+                              <w:t xml:space="preserve">   </w:t>
+                            </w:r>
+                            <w:proofErr w:type="gramEnd"/>
+                            <w:r>
+                              <w:rPr>
+                                <w:rFonts w:ascii="Times New Roman" w:eastAsia="PMingLiU" w:hAnsi="Times New Roman" w:cs="Times New Roman"/>
+                                <w:szCs w:val="24"/>
+                              </w:rPr>
+                              <w:t xml:space="preserve"> - </w:t>
+                            </w:r>
+                            <w:proofErr w:type="gramStart"/>
+                            <w:r>
+                              <w:rPr>
+                                <w:rFonts w:ascii="Times New Roman" w:eastAsia="PMingLiU" w:hAnsi="Times New Roman" w:cs="Times New Roman"/>
+                                <w:szCs w:val="24"/>
+                              </w:rPr>
+                              <w:t xml:space="preserve">C. </w:t>
+                            </w:r>
+                            <w:proofErr w:type="gramStart"/>
+                            <w:r>
+                              <w:rPr>
+                                <w:rFonts w:ascii="Times New Roman" w:eastAsia="PMingLiU" w:hAnsi="Times New Roman" w:cs="Times New Roman"/>
+                                <w:szCs w:val="24"/>
+                              </w:rPr>
+                              <w:t xml:space="preserve">我食过饭</w:t>
+                            </w:r>
+                          </w:p>
+                          <w:p>
+                            <w:pPr>
+                              <w:rPr>
+                                <w:rFonts w:ascii="Times New Roman" w:eastAsia="PMingLiU" w:hAnsi="Times New Roman" w:cs="Times New Roman"/>
+                                <w:szCs w:val="24"/>
+                              </w:rPr>
+                            </w:pPr>
+                            <w:r>
+                              <w:rPr>
+                                <w:rFonts w:ascii="Times New Roman" w:eastAsia="PMingLiU" w:hAnsi="Times New Roman" w:cs="Times New Roman"/>
+                                <w:szCs w:val="24"/>
+                              </w:rPr>
+                              <w:t xml:space="preserve">   </w:t>
+                            </w:r>
+                            <w:proofErr w:type="gramEnd"/>
+                            <w:r>
+                              <w:rPr>
+                                <w:rFonts w:ascii="Times New Roman" w:eastAsia="PMingLiU" w:hAnsi="Times New Roman" w:cs="Times New Roman"/>
+                                <w:szCs w:val="24"/>
+                              </w:rPr>
+                              <w:t xml:space="preserve"> - </w:t>
+                            </w:r>
+                            <w:proofErr w:type="gramStart"/>
+                            <w:r>
+                              <w:rPr>
+                                <w:rFonts w:ascii="Times New Roman" w:eastAsia="PMingLiU" w:hAnsi="Times New Roman" w:cs="Times New Roman"/>
+                                <w:szCs w:val="24"/>
+                              </w:rPr>
+                              <w:t xml:space="preserve">D. </w:t>
+                            </w:r>
+                            <w:proofErr w:type="gramStart"/>
+                            <w:r>
+                              <w:rPr>
+                                <w:rFonts w:ascii="Times New Roman" w:eastAsia="PMingLiU" w:hAnsi="Times New Roman" w:cs="Times New Roman"/>
+                                <w:szCs w:val="24"/>
+                              </w:rPr>
+                              <w:t xml:space="preserve">我将要食饭</w:t>
+                            </w:r>
+                          </w:p>
+                          <w:p>
+                            <w:pPr>
+                              <w:rPr>
+                                <w:rFonts w:ascii="Times New Roman" w:eastAsia="PMingLiU" w:hAnsi="Times New Roman" w:cs="Times New Roman"/>
+                                <w:szCs w:val="24"/>
+                              </w:rPr>
+                            </w:pPr>
+                            <w:r>
+                              <w:rPr>
+                                <w:rFonts w:ascii="Times New Roman" w:eastAsia="PMingLiU" w:hAnsi="Times New Roman" w:cs="Times New Roman"/>
+                                <w:szCs w:val="24"/>
+                              </w:rPr>
+                              <w:t xml:space="preserve"/>
+                            </w:r>
+                          </w:p>
+                          <w:p>
+                            <w:pPr>
+                              <w:rPr>
+                                <w:rFonts w:ascii="Times New Roman" w:eastAsia="PMingLiU" w:hAnsi="Times New Roman" w:cs="Times New Roman"/>
+                                <w:szCs w:val="24"/>
+                              </w:rPr>
+                            </w:pPr>
+                            <w:r>
+                              <w:rPr>
+                                <w:rFonts w:ascii="Times New Roman" w:eastAsia="PMingLiU" w:hAnsi="Times New Roman" w:cs="Times New Roman" w:hint="eastAsia"/>
+                                <w:szCs w:val="24"/>
+                              </w:rPr>
+                              <w:t xml:space="preserve">正确答案：</w:t>
+                            </w:r>
+                            <w:r>
+                              <w:rPr>
+                                <w:rFonts w:ascii="Times New Roman" w:eastAsia="PMingLiU" w:hAnsi="Times New Roman" w:cs="Times New Roman" w:hint="eastAsia"/>
+                                <w:szCs w:val="24"/>
+                              </w:rPr>
+                              <w:t xml:space="preserve">A</w:t>
+                            </w:r>
+                          </w:p>
+                        </w:txbxContent>
+                      </wps:txbx>
+                      <wps:bodyPr rot="0" vert="horz" wrap="square" lIns="91440" tIns="45720" rIns="91440" bIns="45720" anchor="t" anchorCtr="0">
+                        <a:spAutoFit/>
+                      </wps:bodyPr>
+                    </wps:wsp>
+                  </a:graphicData>
+                </a:graphic>
+              </wp:inline>
+            </w:drawing>
+          </mc:Choice>
+          <mc:Fallback>
+            <w:pict>
+              <v:shape w14:anchorId="7A0C561E" id="_x0000_s1028" type="#_x0000_t202" style="width:401pt;height:110.6pt;visibility:visible;mso-wrap-style:square;mso-left-percent:-10001;mso-top-percent:-10001;mso-position-horizontal:absolute;mso-position-horizontal-relative:char;mso-position-vertical:absolute;mso-position-vertical-relative:line;mso-left-percent:-10001;mso-top-percent:-10001;v-text-anchor:top" o:gfxdata="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">
+                <v:textbox style="mso-fit-shape-to-text:t">
+                  <w:txbxContent>
+                    <w:p>
+                      <w:pPr>
+                        <w:rPr>
+                          <w:rFonts w:ascii="Times New Roman" w:eastAsia="PMingLiU" w:hAnsi="Times New Roman" w:cs="Times New Roman"/>
+                          <w:szCs w:val="24"/>
+                        </w:rPr>
+                      </w:pPr>
+                      <w:proofErr w:type="gramStart"/>
+                      <w:r>
+                        <w:rPr>
+                          <w:rFonts w:ascii="Times New Roman" w:eastAsia="PMingLiU" w:hAnsi="Times New Roman" w:cs="Times New Roman"/>
+                          <w:szCs w:val="24"/>
+                        </w:rPr>
+                        <w:t xml:space="preserve">7. </w:t>
+                      </w:r>
+                      <w:proofErr w:type="gramStart"/>
+                      <w:r>
+                        <w:rPr>
+                          <w:rFonts w:ascii="Times New Roman" w:eastAsia="PMingLiU" w:hAnsi="Times New Roman" w:cs="Times New Roman"/>
+                          <w:szCs w:val="24"/>
+                        </w:rPr>
+                        <w:t xml:space="preserve">粤语的语法和普通话不同之处在于，例如用「緊」表示进行式，请问以下哪个选项正确表示了进行式的概念？</w:t>
+                      </w:r>
+                    </w:p>
+                    <w:p>
+                      <w:pPr>
+                        <w:rPr>
+                          <w:rFonts w:ascii="Times New Roman" w:eastAsia="PMingLiU" w:hAnsi="Times New Roman" w:cs="Times New Roman"/>
+                          <w:szCs w:val="24"/>
+                        </w:rPr>
+                      </w:pPr>
+                      <w:r>
+                        <w:rPr>
+                          <w:rFonts w:ascii="Times New Roman" w:eastAsia="PMingLiU" w:hAnsi="Times New Roman" w:cs="Times New Roman"/>
+                          <w:szCs w:val="24"/>
+                        </w:rPr>
+                        <w:t xml:space="preserve">   </w:t>
+                      </w:r>
+                      <w:proofErr w:type="gramEnd"/>
+                      <w:r>
+                        <w:rPr>
+                          <w:rFonts w:ascii="Times New Roman" w:eastAsia="PMingLiU" w:hAnsi="Times New Roman" w:cs="Times New Roman"/>
+                          <w:szCs w:val="24"/>
+                        </w:rPr>
+                        <w:t xml:space="preserve"> - </w:t>
+                      </w:r>
+                      <w:proofErr w:type="gramStart"/>
+                      <w:r>
+                        <w:rPr>
+                          <w:rFonts w:ascii="Times New Roman" w:eastAsia="PMingLiU" w:hAnsi="Times New Roman" w:cs="Times New Roman"/>
+                          <w:szCs w:val="24"/>
+                        </w:rPr>
+                        <w:t xml:space="preserve">A. </w:t>
+                      </w:r>
+                      <w:proofErr w:type="gramStart"/>
+                      <w:r>
+                        <w:rPr>
+                          <w:rFonts w:ascii="Times New Roman" w:eastAsia="PMingLiU" w:hAnsi="Times New Roman" w:cs="Times New Roman"/>
+                          <w:szCs w:val="24"/>
+                        </w:rPr>
+                        <w:t xml:space="preserve">我食緊饭</w:t>
+                      </w:r>
+                    </w:p>
+                    <w:p>
+                      <w:pPr>
+                        <w:rPr>
+                          <w:rFonts w:ascii="Times New Roman" w:eastAsia="PMingLiU" w:hAnsi="Times New Roman" w:cs="Times New Roman"/>
+                          <w:szCs w:val="24"/>
+                        </w:rPr>
+                      </w:pPr>
+                      <w:r>
+                        <w:rPr>
+                          <w:rFonts w:ascii="Times New Roman" w:eastAsia="PMingLiU" w:hAnsi="Times New Roman" w:cs="Times New Roman"/>
+                          <w:szCs w:val="24"/>
+                        </w:rPr>
+                        <w:t xml:space="preserve">   </w:t>
+                      </w:r>
+                      <w:proofErr w:type="gramEnd"/>
+                      <w:r>
+                        <w:rPr>
+                          <w:rFonts w:ascii="Times New Roman" w:eastAsia="PMingLiU" w:hAnsi="Times New Roman" w:cs="Times New Roman"/>
+                          <w:szCs w:val="24"/>
+                        </w:rPr>
+                        <w:t xml:space="preserve"> - </w:t>
+                      </w:r>
+                      <w:proofErr w:type="gramStart"/>
+                      <w:r>
+                        <w:rPr>
+                          <w:rFonts w:ascii="Times New Roman" w:eastAsia="PMingLiU" w:hAnsi="Times New Roman" w:cs="Times New Roman"/>
+                          <w:szCs w:val="24"/>
+                        </w:rPr>
+                        <w:t xml:space="preserve">B. </w:t>
+                      </w:r>
+                      <w:proofErr w:type="gramStart"/>
+                      <w:r>
+                        <w:rPr>
+                          <w:rFonts w:ascii="Times New Roman" w:eastAsia="PMingLiU" w:hAnsi="Times New Roman" w:cs="Times New Roman"/>
+                          <w:szCs w:val="24"/>
+                        </w:rPr>
+                        <w:t xml:space="preserve">我食饭</w:t>
+                      </w:r>
+                    </w:p>
+                    <w:p>
+                      <w:pPr>
+                        <w:rPr>
+                          <w:rFonts w:ascii="Times New Roman" w:eastAsia="PMingLiU" w:hAnsi="Times New Roman" w:cs="Times New Roman"/>
+                          <w:szCs w:val="24"/>
+                        </w:rPr>
+                      </w:pPr>
+                      <w:r>
+                        <w:rPr>
+                          <w:rFonts w:ascii="Times New Roman" w:eastAsia="PMingLiU" w:hAnsi="Times New Roman" w:cs="Times New Roman"/>
+                          <w:szCs w:val="24"/>
+                        </w:rPr>
+                        <w:t xml:space="preserve">   </w:t>
+                      </w:r>
+                      <w:proofErr w:type="gramEnd"/>
+                      <w:r>
+                        <w:rPr>
+                          <w:rFonts w:ascii="Times New Roman" w:eastAsia="PMingLiU" w:hAnsi="Times New Roman" w:cs="Times New Roman"/>
+                          <w:szCs w:val="24"/>
+                        </w:rPr>
+                        <w:t xml:space="preserve"> - </w:t>
+                      </w:r>
+                      <w:proofErr w:type="gramStart"/>
+                      <w:r>
+                        <w:rPr>
+                          <w:rFonts w:ascii="Times New Roman" w:eastAsia="PMingLiU" w:hAnsi="Times New Roman" w:cs="Times New Roman"/>
+                          <w:szCs w:val="24"/>
+                        </w:rPr>
+                        <w:t xml:space="preserve">C. </w:t>
+                      </w:r>
+                      <w:proofErr w:type="gramStart"/>
+                      <w:r>
+                        <w:rPr>
+                          <w:rFonts w:ascii="Times New Roman" w:eastAsia="PMingLiU" w:hAnsi="Times New Roman" w:cs="Times New Roman"/>
+                          <w:szCs w:val="24"/>
+                        </w:rPr>
+                        <w:t xml:space="preserve">我食过饭</w:t>
+                      </w:r>
+                    </w:p>
+                    <w:p>
+                      <w:pPr>
+                        <w:rPr>
+                          <w:rFonts w:ascii="Times New Roman" w:eastAsia="PMingLiU" w:hAnsi="Times New Roman" w:cs="Times New Roman"/>
+                          <w:szCs w:val="24"/>
+                        </w:rPr>
+                      </w:pPr>
+                      <w:r>
+                        <w:rPr>
+                          <w:rFonts w:ascii="Times New Roman" w:eastAsia="PMingLiU" w:hAnsi="Times New Roman" w:cs="Times New Roman"/>
+                          <w:szCs w:val="24"/>
+                        </w:rPr>
+                        <w:t xml:space="preserve">   </w:t>
+                      </w:r>
+                      <w:proofErr w:type="gramEnd"/>
+                      <w:r>
+                        <w:rPr>
+                          <w:rFonts w:ascii="Times New Roman" w:eastAsia="PMingLiU" w:hAnsi="Times New Roman" w:cs="Times New Roman"/>
+                          <w:szCs w:val="24"/>
+                        </w:rPr>
+                        <w:t xml:space="preserve"> - </w:t>
+                      </w:r>
+                      <w:proofErr w:type="gramStart"/>
+                      <w:r>
+                        <w:rPr>
+                          <w:rFonts w:ascii="Times New Roman" w:eastAsia="PMingLiU" w:hAnsi="Times New Roman" w:cs="Times New Roman"/>
+                          <w:szCs w:val="24"/>
+                        </w:rPr>
+                        <w:t xml:space="preserve">D. </w:t>
+                      </w:r>
+                      <w:proofErr w:type="gramStart"/>
+                      <w:r>
+                        <w:rPr>
+                          <w:rFonts w:ascii="Times New Roman" w:eastAsia="PMingLiU" w:hAnsi="Times New Roman" w:cs="Times New Roman"/>
+                          <w:szCs w:val="24"/>
+                        </w:rPr>
+                        <w:t xml:space="preserve">我将要食饭</w:t>
+                      </w:r>
+                    </w:p>
+                    <w:p>
+                      <w:pPr>
+                        <w:rPr>
+                          <w:rFonts w:ascii="Times New Roman" w:eastAsia="PMingLiU" w:hAnsi="Times New Roman" w:cs="Times New Roman"/>
+                          <w:szCs w:val="24"/>
+                        </w:rPr>
+                      </w:pPr>
+                      <w:r>
+                        <w:rPr>
+                          <w:rFonts w:ascii="Times New Roman" w:eastAsia="PMingLiU" w:hAnsi="Times New Roman" w:cs="Times New Roman"/>
+                          <w:szCs w:val="24"/>
+                        </w:rPr>
+                        <w:t xml:space="preserve"/>
+                      </w:r>
+                    </w:p>
+                    <w:p>
+                      <w:pPr>
+                        <w:rPr>
+                          <w:rFonts w:ascii="Times New Roman" w:eastAsia="PMingLiU" w:hAnsi="Times New Roman" w:cs="Times New Roman"/>
+                          <w:szCs w:val="24"/>
+                        </w:rPr>
+                      </w:pPr>
+                      <w:r>
+                        <w:rPr>
+                          <w:rFonts w:ascii="Times New Roman" w:eastAsia="PMingLiU" w:hAnsi="Times New Roman" w:cs="Times New Roman" w:hint="eastAsia"/>
+                          <w:szCs w:val="24"/>
+                        </w:rPr>
+                        <w:t xml:space="preserve">正确答案：</w:t>
+                      </w:r>
+                      <w:r>
+                        <w:rPr>
+                          <w:rFonts w:ascii="Times New Roman" w:eastAsia="PMingLiU" w:hAnsi="Times New Roman" w:cs="Times New Roman" w:hint="eastAsia"/>
+                          <w:szCs w:val="24"/>
+                        </w:rPr>
+                        <w:t xml:space="preserve">A</w:t>
                       </w:r>
                     </w:p>
                   </w:txbxContent>

</xml_diff>

<commit_message>
feat: Enhance JSON response handling and improve prompt clarity for PPT and Word generation
</commit_message>
<xml_diff>
--- a/Output/666/test.docx
+++ b/Output/666/test.docx
@@ -67,7 +67,7 @@
           <w:u w:val="thick"/>
           <w:lang w:eastAsia="zh-HK"/>
         </w:rPr>
-        <w:t xml:space="preserve">深海資源開發與利用知識工作表</w:t>
+        <w:t xml:space="preserve">中国海军航空母舰知识工作表</w:t>
       </w:r>
       <w:r>
         <w:rPr>
@@ -219,7 +219,7 @@
                 <w:szCs w:val="24"/>
                 <w:lang w:eastAsia="zh-HK"/>
               </w:rPr>
-              <w:t xml:space="preserve">深海资源的开发和利用</w:t>
+              <w:t xml:space="preserve">中国海军航空母舰知识教学</w:t>
             </w:r>
           </w:p>
         </w:tc>
@@ -286,7 +286,7 @@
                 <w:szCs w:val="24"/>
                 <w:lang w:eastAsia="zh-HK"/>
               </w:rPr>
-              <w:t xml:space="preserve">探讨深海资源的开发意义、技术挑战、国际合作与治理，以及中国在深海开发领域的进展和贡献</w:t>
+              <w:t xml:space="preserve">本课程旨在教授学生了解中国海军已服役或已下水的航空母舰的基本信息和性能参数，包括辽宁舰、山东舰、福建舰以及正在建造中的Type 004航母。</w:t>
             </w:r>
           </w:p>
         </w:tc>
@@ -345,7 +345,7 @@
                 <w:kern w:val="0"/>
                 <w:szCs w:val="24"/>
               </w:rPr>
-              <w:t xml:space="preserve">深海资源的開發和利用關鍵知識點，包括技術挑戰同國際合作與治理</w:t>
+              <w:t xml:space="preserve">学生需要掌握中国海军航空母舰的服役状况、主要性能参数、技术特点及其在海军中的作用。</w:t>
             </w:r>
           </w:p>
         </w:tc>
@@ -420,7 +420,7 @@
           <w:szCs w:val="24"/>
           <w:lang w:eastAsia="zh-HK"/>
         </w:rPr>
-        <w:t xml:space="preserve">學生將能夠解釋深海資源開發技術挑戰，識別國際合作與治理的重要性，並理解中國在深海開發中的策略同行動</w:t>
+        <w:t xml:space="preserve">学生应能够准确描述中国海军航空母舰的基本特征，并能够根据提供的信息分析其在海军作战和训练中的重要性。</w:t>
       </w:r>
     </w:p>
     <w:p>
@@ -465,7 +465,7 @@
           <w:szCs w:val="24"/>
           <w:lang w:eastAsia="zh-HK"/>
         </w:rPr>
-        <w:t xml:space="preserve">深海資源開發與利用知識工作表</w:t>
+        <w:t xml:space="preserve">中国海军航空母舰知识工作表</w:t>
       </w:r>
       <w:r>
         <w:rPr>
@@ -519,7 +519,7 @@
           <w:szCs w:val="24"/>
           <w:lang w:eastAsia="zh-HK"/>
         </w:rPr>
-        <w:t xml:space="preserve">使用視頻和圖片展示深海環境同埋技術挑戰</w:t>
+        <w:t xml:space="preserve">利用多媒体资料，展示各航空母舰的照片和视频，增强学生的视觉记忆。</w:t>
       </w:r>
       <w:r>
         <w:rPr>
@@ -560,7 +560,7 @@
           <w:szCs w:val="24"/>
           <w:lang w:eastAsia="zh-HK"/>
         </w:rPr>
-        <w:t xml:space="preserve">組織討論會，探討深海資源開發的國際合作機制</w:t>
+        <w:t xml:space="preserve">组织小组讨论，让学生互相分享对中国海军航空母舰的发展和作用的理解。</w:t>
       </w:r>
       <w:r>
         <w:rPr>
@@ -601,7 +601,7 @@
           <w:szCs w:val="24"/>
           <w:lang w:eastAsia="zh-HK"/>
         </w:rPr>
-        <w:t xml:space="preserve">通過案例研究，讓學生分析中國在深海開發領域的具體行動</w:t>
+        <w:t xml:space="preserve">通过案例分析，让学生理解航空母舰在现代海战中的战术运用。</w:t>
       </w:r>
       <w:r>
         <w:rPr>
@@ -642,7 +642,7 @@
           <w:szCs w:val="24"/>
           <w:lang w:eastAsia="zh-HK"/>
         </w:rPr>
-        <w:t xml:space="preserve">鼓勵學生尋找深海開發最新技術，並評估其對環境同社會嘅潛在影響</w:t>
+        <w:t xml:space="preserve">使用模型或图示帮助学生理解航空母舰的结构和工作原理。</w:t>
       </w:r>
       <w:r>
         <w:rPr>
@@ -733,7 +733,7 @@
           <w:u w:val="thick"/>
           <w:lang w:eastAsia="zh-HK"/>
         </w:rPr>
-        <w:t xml:space="preserve">深海資源開發與利用知識工作表</w:t>
+        <w:t xml:space="preserve">中国海军航空母舰知识工作表</w:t>
       </w:r>
     </w:p>
     <w:p>
@@ -903,7 +903,7 @@
                                 <w:szCs w:val="24"/>
                                 <w:lang w:eastAsia="zh-CN"/>
                               </w:rPr>
-                              <w:t xml:space="preserve">深海環境極端，對設備材料同耐壓性要求高，需要不斷研發更先進嘅深海探測同開採技術。</w:t>
+                              <w:t xml:space="preserve">辽宁舰（舷号16）由乌克兰“瓦良格”号续建改装而来，2012年9月正式服役，隶属北海舰队。</w:t>
                             </w:r>
                             <w:r>
                               <w:rPr>
@@ -952,7 +952,7 @@
                           <w:szCs w:val="24"/>
                           <w:lang w:eastAsia="zh-CN"/>
                         </w:rPr>
-                        <w:t xml:space="preserve">深海環境極端，對設備材料同耐壓性要求高，需要不斷研發更先進嘅深海探測同開採技術。</w:t>
+                        <w:t xml:space="preserve">辽宁舰（舷号16）由乌克兰“瓦良格”号续建改装而来，2012年9月正式服役，隶属北海舰队。</w:t>
                       </w:r>
                       <w:r>
                         <w:rPr>
@@ -1053,7 +1053,7 @@
                                 <w:szCs w:val="24"/>
                                 <w:lang w:eastAsia="zh-CN"/>
                               </w:rPr>
-                              <w:t xml:space="preserve">深海資源開發涉及多國利益，需要建立公平合理嘅國際合作機制，共同維護深海安全。</w:t>
+                              <w:t xml:space="preserve">山东舰（舷号17）是中国首艘完全国产化设计建造的航母，2019年12月交付南海舰队。</w:t>
                             </w:r>
                             <w:r>
                               <w:rPr>
@@ -1102,7 +1102,7 @@
                           <w:szCs w:val="24"/>
                           <w:lang w:eastAsia="zh-CN"/>
                         </w:rPr>
-                        <w:t xml:space="preserve">深海資源開發涉及多國利益，需要建立公平合理嘅國際合作機制，共同維護深海安全。</w:t>
+                        <w:t xml:space="preserve">山东舰（舷号17）是中国首艘完全国产化设计建造的航母，2019年12月交付南海舰队。</w:t>
                       </w:r>
                       <w:r>
                         <w:rPr>
@@ -1203,7 +1203,7 @@
                                 <w:szCs w:val="24"/>
                                 <w:lang w:eastAsia="zh-CN"/>
                               </w:rPr>
-                              <w:t xml:space="preserve">中國通過深潛、深鑽、深網等手段，積極提升深海開發能力，同時加強國際合作，推動深海資源嘅可持續利用。</w:t>
+                              <w:t xml:space="preserve">福建舰（舷号18）是中国首艘采用平直通长飞行甲板并配备电磁弹射系统的弹射型航母，2022年6月下水。</w:t>
                             </w:r>
                             <w:r>
                               <w:rPr>
@@ -1252,7 +1252,7 @@
                           <w:szCs w:val="24"/>
                           <w:lang w:eastAsia="zh-CN"/>
                         </w:rPr>
-                        <w:t xml:space="preserve">中國通過深潛、深鑽、深網等手段，積極提升深海開發能力，同時加強國際合作，推動深海資源嘅可持續利用。</w:t>
+                        <w:t xml:space="preserve">福建舰（舷号18）是中国首艘采用平直通长飞行甲板并配备电磁弹射系统的弹射型航母，2022年6月下水。</w:t>
                       </w:r>
                       <w:r>
                         <w:rPr>
@@ -1291,68 +1291,6 @@
           <w:lang w:eastAsia="zh-CN"/>
         </w:rPr>
       </w:pPr>
-    </w:p>
-    <w:p>
-      <w:pPr>
-        <w:widowControl/>
-        <w:rPr>
-          <w:rFonts w:asciiTheme="minorEastAsia" w:hAnsiTheme="minorEastAsia" w:cs="Times New Roman"/>
-          <w:szCs w:val="24"/>
-          <w:lang w:eastAsia="zh-HK"/>
-        </w:rPr>
-      </w:pPr>
-      <w:r>
-        <w:rPr>
-          <w:rFonts w:asciiTheme="minorEastAsia" w:hAnsiTheme="minorEastAsia" w:cs="Times New Roman"/>
-          <w:szCs w:val="24"/>
-          <w:lang w:eastAsia="zh-HK"/>
-        </w:rPr>
-        <w:br w:type="page"/>
-      </w:r>
-    </w:p>
-    <w:p>
-      <w:pPr>
-        <w:pStyle w:val="ListParagraph"/>
-        <w:numPr>
-          <w:ilvl w:val="0"/>
-          <w:numId w:val="8"/>
-        </w:numPr>
-        <w:ind w:leftChars="0"/>
-        <w:rPr>
-          <w:rFonts w:asciiTheme="minorEastAsia" w:hAnsiTheme="minorEastAsia" w:cs="Times New Roman"/>
-          <w:b/>
-          <w:szCs w:val="24"/>
-        </w:rPr>
-      </w:pPr>
-      <w:r>
-        <w:rPr>
-          <w:rFonts w:asciiTheme="minorEastAsia" w:hAnsiTheme="minorEastAsia" w:cs="Times New Roman" w:hint="eastAsia"/>
-          <w:b/>
-          <w:szCs w:val="24"/>
-        </w:rPr>
-        <w:lastRenderedPageBreak/>
-        <w:t xml:space="preserve">回答以下簡答題</w:t>
-      </w:r>
-    </w:p>
-    <w:p>
-      <w:pPr>
-        <w:rPr>
-          <w:rFonts w:asciiTheme="minorEastAsia" w:hAnsiTheme="minorEastAsia"/>
-        </w:rPr>
-      </w:pPr>
-      <w:r>
-        <w:rPr>
-          <w:rFonts w:asciiTheme="minorEastAsia" w:hAnsiTheme="minorEastAsia"/>
-        </w:rPr>
-        <w:t xml:space="preserve"/>
-      </w:r>
-    </w:p>
-    <w:p>
-      <w:pPr>
-        <w:rPr>
-          <w:rFonts w:asciiTheme="minorEastAsia" w:hAnsiTheme="minorEastAsia"/>
-        </w:rPr>
-      </w:pPr>
       <w:r>
         <w:rPr>
           <w:rFonts w:asciiTheme="minorEastAsia" w:hAnsiTheme="minorEastAsia" w:cs="Times New Roman"/>
@@ -1363,7 +1301,7 @@
         <mc:AlternateContent>
           <mc:Choice Requires="wps">
             <w:drawing>
-              <wp:inline distT="0" distB="0" distL="0" distR="0" wp14:anchorId="0423A4CE" wp14:editId="66761C6B">
+              <wp:inline distT="0" distB="0" distL="0" distR="0" wp14:anchorId="55F4BB04" wp14:editId="572673A1">
                 <wp:extent cx="5092810" cy="1404620"/>
                 <wp:effectExtent l="0" t="0" r="12700" b="13970"/>
                 <wp:docPr id="1004" name="文本框 2"/>
@@ -1400,23 +1338,31 @@
                         <w:txbxContent>
                           <w:p>
                             <w:pPr>
-                              <w:pStyle w:val="ListParagraph"/>
-                              <w:numPr>
-                                <w:ilvl w:val="0"/>
-                                <w:numId w:val="26"/>
-                              </w:numPr>
-                              <w:ind w:leftChars="0"/>
-                              <w:rPr>
-                                <w:rFonts w:asciiTheme="minorEastAsia" w:hAnsiTheme="minorEastAsia"/>
-                                <w:color w:val="00B050"/>
+                              <w:rPr>
+                                <w:rFonts w:ascii="Times New Roman" w:eastAsia="DengXian" w:hAnsi="Times New Roman" w:cs="Times New Roman"/>
+                                <w:b/>
+                                <w:szCs w:val="24"/>
+                                <w:lang w:eastAsia="zh-CN"/>
                               </w:rPr>
                             </w:pPr>
                             <w:proofErr w:type="gramStart"/>
                             <w:r>
                               <w:rPr>
-                                <w:rFonts w:asciiTheme="minorEastAsia" w:hAnsiTheme="minorEastAsia" w:hint="eastAsia"/>
-                              </w:rPr>
-                              <w:t xml:space="preserve">簡述深海環境嘅特點同對設備嘅技術要求。</w:t>
+                                <w:rFonts w:ascii="Times New Roman" w:eastAsia="DengXian" w:hAnsi="Times New Roman" w:cs="Times New Roman"/>
+                                <w:b/>
+                                <w:szCs w:val="24"/>
+                                <w:lang w:eastAsia="zh-CN"/>
+                              </w:rPr>
+                              <w:t xml:space="preserve">第4艘航母（暂称Type 004）正在大连造船厂建造，可能采用核动力、电磁弹射，排水量或超8万吨。</w:t>
+                            </w:r>
+                            <w:r>
+                              <w:rPr>
+                                <w:rFonts w:ascii="Times New Roman" w:eastAsia="DengXian" w:hAnsi="Times New Roman" w:cs="Times New Roman" w:hint="eastAsia"/>
+                                <w:b/>
+                                <w:szCs w:val="24"/>
+                                <w:lang w:eastAsia="zh-CN"/>
+                              </w:rPr>
+                              <w:t xml:space="preserve"> </w:t>
                             </w:r>
                           </w:p>
                         </w:txbxContent>
@@ -1432,28 +1378,40 @@
           </mc:Choice>
           <mc:Fallback>
             <w:pict>
-              <v:shape w14:anchorId="0423A4CE" id="_x0000_s1027" type="#_x0000_t202" style="width:401pt;height:110.6pt;visibility:visible;mso-wrap-style:square;mso-left-percent:-10001;mso-top-percent:-10001;mso-position-horizontal:absolute;mso-position-horizontal-relative:char;mso-position-vertical:absolute;mso-position-vertical-relative:line;mso-left-percent:-10001;mso-top-percent:-10001;v-text-anchor:top" o:gfxdata="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">
+              <v:shapetype w14:anchorId="55F4BB04" id="_x0000_t202" coordsize="21600,21600" o:spt="202" path="m,l,21600r21600,l21600,xe">
+                <v:stroke joinstyle="miter"/>
+                <v:path gradientshapeok="t" o:connecttype="rect"/>
+              </v:shapetype>
+              <v:shape id="文本框 2" o:spid="_x0000_s1026" type="#_x0000_t202" style="width:401pt;height:110.6pt;visibility:visible;mso-wrap-style:square;mso-left-percent:-10001;mso-top-percent:-10001;mso-position-horizontal:absolute;mso-position-horizontal-relative:char;mso-position-vertical:absolute;mso-position-vertical-relative:line;mso-left-percent:-10001;mso-top-percent:-10001;v-text-anchor:top" o:gfxdata="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">
                 <v:textbox style="mso-fit-shape-to-text:t">
                   <w:txbxContent>
                     <w:p>
                       <w:pPr>
-                        <w:pStyle w:val="ListParagraph"/>
-                        <w:numPr>
-                          <w:ilvl w:val="0"/>
-                          <w:numId w:val="26"/>
-                        </w:numPr>
-                        <w:ind w:leftChars="0"/>
-                        <w:rPr>
-                          <w:rFonts w:asciiTheme="minorEastAsia" w:hAnsiTheme="minorEastAsia"/>
-                          <w:color w:val="00B050"/>
+                        <w:rPr>
+                          <w:rFonts w:ascii="Times New Roman" w:eastAsia="DengXian" w:hAnsi="Times New Roman" w:cs="Times New Roman"/>
+                          <w:b/>
+                          <w:szCs w:val="24"/>
+                          <w:lang w:eastAsia="zh-CN"/>
                         </w:rPr>
                       </w:pPr>
                       <w:proofErr w:type="gramStart"/>
                       <w:r>
                         <w:rPr>
-                          <w:rFonts w:asciiTheme="minorEastAsia" w:hAnsiTheme="minorEastAsia" w:hint="eastAsia"/>
-                        </w:rPr>
-                        <w:t xml:space="preserve">簡述深海環境嘅特點同對設備嘅技術要求。</w:t>
+                          <w:rFonts w:ascii="Times New Roman" w:eastAsia="DengXian" w:hAnsi="Times New Roman" w:cs="Times New Roman"/>
+                          <w:b/>
+                          <w:szCs w:val="24"/>
+                          <w:lang w:eastAsia="zh-CN"/>
+                        </w:rPr>
+                        <w:t xml:space="preserve">第4艘航母（暂称Type 004）正在大连造船厂建造，可能采用核动力、电磁弹射，排水量或超8万吨。</w:t>
+                      </w:r>
+                      <w:r>
+                        <w:rPr>
+                          <w:rFonts w:ascii="Times New Roman" w:eastAsia="DengXian" w:hAnsi="Times New Roman" w:cs="Times New Roman" w:hint="eastAsia"/>
+                          <w:b/>
+                          <w:szCs w:val="24"/>
+                          <w:lang w:eastAsia="zh-CN"/>
+                        </w:rPr>
+                        <w:t xml:space="preserve"> </w:t>
                       </w:r>
                     </w:p>
                   </w:txbxContent>
@@ -1464,166 +1422,23 @@
           </mc:Fallback>
         </mc:AlternateContent>
       </w:r>
+      <w:r>
+        <w:rPr>
+          <w:rFonts w:asciiTheme="minorEastAsia" w:hAnsiTheme="minorEastAsia" w:cs="Times New Roman"/>
+          <w:b/>
+          <w:szCs w:val="24"/>
+          <w:lang w:eastAsia="zh-CN"/>
+        </w:rPr>
+        <w:t xml:space="preserve"/>
+      </w:r>
     </w:p>
     <w:p>
       <w:pPr>
-        <w:pStyle w:val="ListParagraph"/>
-        <w:ind w:leftChars="0" w:left="501"/>
-        <w:rPr>
-          <w:rFonts w:asciiTheme="minorEastAsia" w:hAnsiTheme="minorEastAsia"/>
-          <w:color w:val="00B050"/>
-        </w:rPr>
-      </w:pPr>
-    </w:p>
-    <w:p>
-      <w:pPr>
-        <w:pStyle w:val="ListParagraph"/>
-        <w:ind w:leftChars="0" w:left="501"/>
-        <w:rPr>
-          <w:rFonts w:asciiTheme="minorEastAsia" w:hAnsiTheme="minorEastAsia"/>
-          <w:color w:val="00B050"/>
-        </w:rPr>
-      </w:pPr>
-      <w:r>
-        <w:rPr>
-          <w:rFonts w:asciiTheme="minorEastAsia" w:hAnsiTheme="minorEastAsia" w:hint="eastAsia"/>
-          <w:color w:val="00B050"/>
-        </w:rPr>
-        <w:t xml:space="preserve">答案：</w:t>
-      </w:r>
-      <w:r>
-        <w:rPr>
-          <w:rFonts w:asciiTheme="minorEastAsia" w:hAnsiTheme="minorEastAsia"/>
-          <w:color w:val="00B050"/>
-        </w:rPr>
-        <w:t xml:space="preserve"/>
-      </w:r>
-    </w:p>
-    <w:p>
-      <w:pPr>
-        <w:pStyle w:val="ListParagraph"/>
-        <w:numPr>
-          <w:ilvl w:val="0"/>
-          <w:numId w:val="27"/>
-        </w:numPr>
-        <w:ind w:leftChars="0"/>
-        <w:rPr>
-          <w:rFonts w:asciiTheme="minorEastAsia" w:hAnsiTheme="minorEastAsia"/>
-          <w:color w:val="00B050"/>
-        </w:rPr>
-      </w:pPr>
-      <w:proofErr w:type="gramStart"/>
-      <w:r>
-        <w:rPr>
-          <w:rFonts w:asciiTheme="minorEastAsia" w:hAnsiTheme="minorEastAsia" w:hint="eastAsia"/>
-          <w:color w:val="00B050"/>
-        </w:rPr>
-        <w:t xml:space="preserve">深海環境極端，包括高壓、低溫同黑暗。</w:t>
-      </w:r>
-      <w:r>
-        <w:rPr>
-          <w:rFonts w:asciiTheme="minorEastAsia" w:hAnsiTheme="minorEastAsia" w:hint="eastAsia"/>
-          <w:color w:val="00B050"/>
-        </w:rPr>
-        <w:t xml:space="preserve"> </w:t>
-      </w:r>
-      <w:r>
-        <w:rPr>
-          <w:rFonts w:asciiTheme="minorEastAsia" w:hAnsiTheme="minorEastAsia"/>
-          <w:color w:val="00B050"/>
-        </w:rPr>
-        <w:t xml:space="preserve"/>
-      </w:r>
-    </w:p>
-    <w:p>
-      <w:pPr>
-        <w:pStyle w:val="ListParagraph"/>
-        <w:numPr>
-          <w:ilvl w:val="0"/>
-          <w:numId w:val="27"/>
-        </w:numPr>
-        <w:ind w:leftChars="0"/>
-        <w:rPr>
-          <w:rFonts w:asciiTheme="minorEastAsia" w:hAnsiTheme="minorEastAsia"/>
-          <w:color w:val="00B050"/>
-        </w:rPr>
-      </w:pPr>
-      <w:proofErr w:type="gramStart"/>
-      <w:r>
-        <w:rPr>
-          <w:rFonts w:asciiTheme="minorEastAsia" w:hAnsiTheme="minorEastAsia" w:hint="eastAsia"/>
-          <w:color w:val="00B050"/>
-        </w:rPr>
-        <w:t xml:space="preserve">對設備材料要求高耐壓性同耐腐蚀性。</w:t>
-      </w:r>
-      <w:r>
-        <w:rPr>
-          <w:rFonts w:asciiTheme="minorEastAsia" w:hAnsiTheme="minorEastAsia" w:hint="eastAsia"/>
-          <w:color w:val="00B050"/>
-        </w:rPr>
-        <w:t xml:space="preserve"> </w:t>
-      </w:r>
-      <w:r>
-        <w:rPr>
-          <w:rFonts w:asciiTheme="minorEastAsia" w:hAnsiTheme="minorEastAsia"/>
-          <w:color w:val="00B050"/>
-        </w:rPr>
-        <w:t xml:space="preserve"/>
-      </w:r>
-    </w:p>
-    <w:p>
-      <w:pPr>
-        <w:pStyle w:val="ListParagraph"/>
-        <w:numPr>
-          <w:ilvl w:val="0"/>
-          <w:numId w:val="27"/>
-        </w:numPr>
-        <w:ind w:leftChars="0"/>
-        <w:rPr>
-          <w:rFonts w:asciiTheme="minorEastAsia" w:hAnsiTheme="minorEastAsia"/>
-          <w:color w:val="00B050"/>
-        </w:rPr>
-      </w:pPr>
-      <w:proofErr w:type="gramStart"/>
-      <w:r>
-        <w:rPr>
-          <w:rFonts w:asciiTheme="minorEastAsia" w:hAnsiTheme="minorEastAsia" w:hint="eastAsia"/>
-          <w:color w:val="00B050"/>
-        </w:rPr>
-        <w:t xml:space="preserve">需要先進嘅探測同開採技術嚟應對深海嘅特殊環境。</w:t>
-      </w:r>
-      <w:r>
-        <w:rPr>
-          <w:rFonts w:asciiTheme="minorEastAsia" w:hAnsiTheme="minorEastAsia" w:hint="eastAsia"/>
-          <w:color w:val="00B050"/>
-        </w:rPr>
-        <w:t xml:space="preserve"> </w:t>
-      </w:r>
-      <w:r>
-        <w:rPr>
-          <w:rFonts w:asciiTheme="minorEastAsia" w:hAnsiTheme="minorEastAsia"/>
-          <w:color w:val="00B050"/>
-        </w:rPr>
-        <w:t xml:space="preserve"/>
-      </w:r>
-    </w:p>
-    <w:p>
-      <w:pPr>
-        <w:rPr>
-          <w:rFonts w:asciiTheme="minorEastAsia" w:hAnsiTheme="minorEastAsia"/>
-        </w:rPr>
-      </w:pPr>
-      <w:r>
-        <w:rPr>
-          <w:rFonts w:asciiTheme="minorEastAsia" w:hAnsiTheme="minorEastAsia"/>
-        </w:rPr>
-        <w:t xml:space="preserve"/>
-      </w:r>
-    </w:p>
-    <w:p>
-      <w:pPr>
-        <w:rPr>
-          <w:rFonts w:asciiTheme="minorEastAsia" w:hAnsiTheme="minorEastAsia"/>
+        <w:rPr>
+          <w:rFonts w:asciiTheme="minorEastAsia" w:hAnsiTheme="minorEastAsia" w:cs="Times New Roman"/>
+          <w:b/>
+          <w:szCs w:val="24"/>
+          <w:lang w:eastAsia="zh-CN"/>
         </w:rPr>
       </w:pPr>
       <w:r>
@@ -1636,7 +1451,7 @@
         <mc:AlternateContent>
           <mc:Choice Requires="wps">
             <w:drawing>
-              <wp:inline distT="0" distB="0" distL="0" distR="0" wp14:anchorId="0423A4CE" wp14:editId="66761C6B">
+              <wp:inline distT="0" distB="0" distL="0" distR="0" wp14:anchorId="55F4BB04" wp14:editId="572673A1">
                 <wp:extent cx="5092810" cy="1404620"/>
                 <wp:effectExtent l="0" t="0" r="12700" b="13970"/>
                 <wp:docPr id="1005" name="文本框 2"/>
@@ -1673,23 +1488,31 @@
                         <w:txbxContent>
                           <w:p>
                             <w:pPr>
-                              <w:pStyle w:val="ListParagraph"/>
-                              <w:numPr>
-                                <w:ilvl w:val="0"/>
-                                <w:numId w:val="26"/>
-                              </w:numPr>
-                              <w:ind w:leftChars="0"/>
-                              <w:rPr>
-                                <w:rFonts w:asciiTheme="minorEastAsia" w:hAnsiTheme="minorEastAsia"/>
-                                <w:color w:val="00B050"/>
+                              <w:rPr>
+                                <w:rFonts w:ascii="Times New Roman" w:eastAsia="DengXian" w:hAnsi="Times New Roman" w:cs="Times New Roman"/>
+                                <w:b/>
+                                <w:szCs w:val="24"/>
+                                <w:lang w:eastAsia="zh-CN"/>
                               </w:rPr>
                             </w:pPr>
                             <w:proofErr w:type="gramStart"/>
                             <w:r>
                               <w:rPr>
-                                <w:rFonts w:asciiTheme="minorEastAsia" w:hAnsiTheme="minorEastAsia" w:hint="eastAsia"/>
-                              </w:rPr>
-                              <w:t xml:space="preserve">國際合作喺深海資源開發中扮演咗乜嘢角色？</w:t>
+                                <w:rFonts w:ascii="Times New Roman" w:eastAsia="DengXian" w:hAnsi="Times New Roman" w:cs="Times New Roman"/>
+                                <w:b/>
+                                <w:szCs w:val="24"/>
+                                <w:lang w:eastAsia="zh-CN"/>
+                              </w:rPr>
+                              <w:t xml:space="preserve">中国海军到2025年11月已拥有3艘航母（2艘服役、1艘已下水试航），第4艘正在建造。</w:t>
+                            </w:r>
+                            <w:r>
+                              <w:rPr>
+                                <w:rFonts w:ascii="Times New Roman" w:eastAsia="DengXian" w:hAnsi="Times New Roman" w:cs="Times New Roman" w:hint="eastAsia"/>
+                                <w:b/>
+                                <w:szCs w:val="24"/>
+                                <w:lang w:eastAsia="zh-CN"/>
+                              </w:rPr>
+                              <w:t xml:space="preserve"> </w:t>
                             </w:r>
                           </w:p>
                         </w:txbxContent>
@@ -1705,28 +1528,40 @@
           </mc:Choice>
           <mc:Fallback>
             <w:pict>
-              <v:shape w14:anchorId="0423A4CE" id="_x0000_s1027" type="#_x0000_t202" style="width:401pt;height:110.6pt;visibility:visible;mso-wrap-style:square;mso-left-percent:-10001;mso-top-percent:-10001;mso-position-horizontal:absolute;mso-position-horizontal-relative:char;mso-position-vertical:absolute;mso-position-vertical-relative:line;mso-left-percent:-10001;mso-top-percent:-10001;v-text-anchor:top" o:gfxdata="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">
+              <v:shapetype w14:anchorId="55F4BB04" id="_x0000_t202" coordsize="21600,21600" o:spt="202" path="m,l,21600r21600,l21600,xe">
+                <v:stroke joinstyle="miter"/>
+                <v:path gradientshapeok="t" o:connecttype="rect"/>
+              </v:shapetype>
+              <v:shape id="文本框 2" o:spid="_x0000_s1026" type="#_x0000_t202" style="width:401pt;height:110.6pt;visibility:visible;mso-wrap-style:square;mso-left-percent:-10001;mso-top-percent:-10001;mso-position-horizontal:absolute;mso-position-horizontal-relative:char;mso-position-vertical:absolute;mso-position-vertical-relative:line;mso-left-percent:-10001;mso-top-percent:-10001;v-text-anchor:top" o:gfxdata="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">
                 <v:textbox style="mso-fit-shape-to-text:t">
                   <w:txbxContent>
                     <w:p>
                       <w:pPr>
-                        <w:pStyle w:val="ListParagraph"/>
-                        <w:numPr>
-                          <w:ilvl w:val="0"/>
-                          <w:numId w:val="26"/>
-                        </w:numPr>
-                        <w:ind w:leftChars="0"/>
-                        <w:rPr>
-                          <w:rFonts w:asciiTheme="minorEastAsia" w:hAnsiTheme="minorEastAsia"/>
-                          <w:color w:val="00B050"/>
+                        <w:rPr>
+                          <w:rFonts w:ascii="Times New Roman" w:eastAsia="DengXian" w:hAnsi="Times New Roman" w:cs="Times New Roman"/>
+                          <w:b/>
+                          <w:szCs w:val="24"/>
+                          <w:lang w:eastAsia="zh-CN"/>
                         </w:rPr>
                       </w:pPr>
                       <w:proofErr w:type="gramStart"/>
                       <w:r>
                         <w:rPr>
-                          <w:rFonts w:asciiTheme="minorEastAsia" w:hAnsiTheme="minorEastAsia" w:hint="eastAsia"/>
-                        </w:rPr>
-                        <w:t xml:space="preserve">國際合作喺深海資源開發中扮演咗乜嘢角色？</w:t>
+                          <w:rFonts w:ascii="Times New Roman" w:eastAsia="DengXian" w:hAnsi="Times New Roman" w:cs="Times New Roman"/>
+                          <w:b/>
+                          <w:szCs w:val="24"/>
+                          <w:lang w:eastAsia="zh-CN"/>
+                        </w:rPr>
+                        <w:t xml:space="preserve">中国海军到2025年11月已拥有3艘航母（2艘服役、1艘已下水试航），第4艘正在建造。</w:t>
+                      </w:r>
+                      <w:r>
+                        <w:rPr>
+                          <w:rFonts w:ascii="Times New Roman" w:eastAsia="DengXian" w:hAnsi="Times New Roman" w:cs="Times New Roman" w:hint="eastAsia"/>
+                          <w:b/>
+                          <w:szCs w:val="24"/>
+                          <w:lang w:eastAsia="zh-CN"/>
+                        </w:rPr>
+                        <w:t xml:space="preserve"> </w:t>
                       </w:r>
                     </w:p>
                   </w:txbxContent>
@@ -1737,39 +1572,42 @@
           </mc:Fallback>
         </mc:AlternateContent>
       </w:r>
+      <w:r>
+        <w:rPr>
+          <w:rFonts w:asciiTheme="minorEastAsia" w:hAnsiTheme="minorEastAsia" w:cs="Times New Roman"/>
+          <w:b/>
+          <w:szCs w:val="24"/>
+          <w:lang w:eastAsia="zh-CN"/>
+        </w:rPr>
+        <w:t xml:space="preserve"/>
+      </w:r>
     </w:p>
     <w:p>
       <w:pPr>
-        <w:pStyle w:val="ListParagraph"/>
-        <w:ind w:leftChars="0" w:left="501"/>
-        <w:rPr>
-          <w:rFonts w:asciiTheme="minorEastAsia" w:hAnsiTheme="minorEastAsia"/>
-          <w:color w:val="00B050"/>
+        <w:rPr>
+          <w:rFonts w:asciiTheme="minorEastAsia" w:hAnsiTheme="minorEastAsia" w:cs="Times New Roman"/>
+          <w:b/>
+          <w:szCs w:val="24"/>
+          <w:lang w:eastAsia="zh-CN"/>
         </w:rPr>
       </w:pPr>
     </w:p>
     <w:p>
       <w:pPr>
-        <w:pStyle w:val="ListParagraph"/>
-        <w:ind w:leftChars="0" w:left="501"/>
-        <w:rPr>
-          <w:rFonts w:asciiTheme="minorEastAsia" w:hAnsiTheme="minorEastAsia"/>
-          <w:color w:val="00B050"/>
-        </w:rPr>
-      </w:pPr>
-      <w:r>
-        <w:rPr>
-          <w:rFonts w:asciiTheme="minorEastAsia" w:hAnsiTheme="minorEastAsia" w:hint="eastAsia"/>
-          <w:color w:val="00B050"/>
-        </w:rPr>
-        <w:t xml:space="preserve">答案：</w:t>
-      </w:r>
-      <w:r>
-        <w:rPr>
-          <w:rFonts w:asciiTheme="minorEastAsia" w:hAnsiTheme="minorEastAsia"/>
-          <w:color w:val="00B050"/>
-        </w:rPr>
-        <w:t xml:space="preserve"/>
+        <w:widowControl/>
+        <w:rPr>
+          <w:rFonts w:asciiTheme="minorEastAsia" w:hAnsiTheme="minorEastAsia" w:cs="Times New Roman"/>
+          <w:szCs w:val="24"/>
+          <w:lang w:eastAsia="zh-HK"/>
+        </w:rPr>
+      </w:pPr>
+      <w:r>
+        <w:rPr>
+          <w:rFonts w:asciiTheme="minorEastAsia" w:hAnsiTheme="minorEastAsia" w:cs="Times New Roman"/>
+          <w:szCs w:val="24"/>
+          <w:lang w:eastAsia="zh-HK"/>
+        </w:rPr>
+        <w:br w:type="page"/>
       </w:r>
     </w:p>
     <w:p>
@@ -1777,107 +1615,23 @@
         <w:pStyle w:val="ListParagraph"/>
         <w:numPr>
           <w:ilvl w:val="0"/>
-          <w:numId w:val="27"/>
+          <w:numId w:val="8"/>
         </w:numPr>
         <w:ind w:leftChars="0"/>
         <w:rPr>
-          <w:rFonts w:asciiTheme="minorEastAsia" w:hAnsiTheme="minorEastAsia"/>
-          <w:color w:val="00B050"/>
-        </w:rPr>
-      </w:pPr>
-      <w:proofErr w:type="gramStart"/>
-      <w:r>
-        <w:rPr>
-          <w:rFonts w:asciiTheme="minorEastAsia" w:hAnsiTheme="minorEastAsia" w:hint="eastAsia"/>
-          <w:color w:val="00B050"/>
-        </w:rPr>
-        <w:t xml:space="preserve">國際合作可以幫助建立公平合理嘅資源分配機制。</w:t>
-      </w:r>
-      <w:r>
-        <w:rPr>
-          <w:rFonts w:asciiTheme="minorEastAsia" w:hAnsiTheme="minorEastAsia" w:hint="eastAsia"/>
-          <w:color w:val="00B050"/>
-        </w:rPr>
-        <w:t xml:space="preserve"> </w:t>
-      </w:r>
-      <w:r>
-        <w:rPr>
-          <w:rFonts w:asciiTheme="minorEastAsia" w:hAnsiTheme="minorEastAsia"/>
-          <w:color w:val="00B050"/>
-        </w:rPr>
-        <w:t xml:space="preserve"/>
-      </w:r>
-    </w:p>
-    <w:p>
-      <w:pPr>
-        <w:pStyle w:val="ListParagraph"/>
-        <w:numPr>
-          <w:ilvl w:val="0"/>
-          <w:numId w:val="27"/>
-        </w:numPr>
-        <w:ind w:leftChars="0"/>
-        <w:rPr>
-          <w:rFonts w:asciiTheme="minorEastAsia" w:hAnsiTheme="minorEastAsia"/>
-          <w:color w:val="00B050"/>
-        </w:rPr>
-      </w:pPr>
-      <w:proofErr w:type="gramStart"/>
-      <w:r>
-        <w:rPr>
-          <w:rFonts w:asciiTheme="minorEastAsia" w:hAnsiTheme="minorEastAsia" w:hint="eastAsia"/>
-          <w:color w:val="00B050"/>
-        </w:rPr>
-        <w:t xml:space="preserve">透過國際合作可以共同維護深海環境安全同生物多樣性。</w:t>
-      </w:r>
-      <w:r>
-        <w:rPr>
-          <w:rFonts w:asciiTheme="minorEastAsia" w:hAnsiTheme="minorEastAsia" w:hint="eastAsia"/>
-          <w:color w:val="00B050"/>
-        </w:rPr>
-        <w:t xml:space="preserve"> </w:t>
-      </w:r>
-      <w:r>
-        <w:rPr>
-          <w:rFonts w:asciiTheme="minorEastAsia" w:hAnsiTheme="minorEastAsia"/>
-          <w:color w:val="00B050"/>
-        </w:rPr>
-        <w:t xml:space="preserve"/>
-      </w:r>
-    </w:p>
-    <w:p>
-      <w:pPr>
-        <w:pStyle w:val="ListParagraph"/>
-        <w:numPr>
-          <w:ilvl w:val="0"/>
-          <w:numId w:val="27"/>
-        </w:numPr>
-        <w:ind w:leftChars="0"/>
-        <w:rPr>
-          <w:rFonts w:asciiTheme="minorEastAsia" w:hAnsiTheme="minorEastAsia"/>
-          <w:color w:val="00B050"/>
-        </w:rPr>
-      </w:pPr>
-      <w:proofErr w:type="gramStart"/>
-      <w:r>
-        <w:rPr>
-          <w:rFonts w:asciiTheme="minorEastAsia" w:hAnsiTheme="minorEastAsia" w:hint="eastAsia"/>
-          <w:color w:val="00B050"/>
-        </w:rPr>
-        <w:t xml:space="preserve">國際合作有助於技術共享同埋整體開發效率嘅提升。</w:t>
-      </w:r>
-      <w:r>
-        <w:rPr>
-          <w:rFonts w:asciiTheme="minorEastAsia" w:hAnsiTheme="minorEastAsia" w:hint="eastAsia"/>
-          <w:color w:val="00B050"/>
-        </w:rPr>
-        <w:t xml:space="preserve"> </w:t>
-      </w:r>
-      <w:r>
-        <w:rPr>
-          <w:rFonts w:asciiTheme="minorEastAsia" w:hAnsiTheme="minorEastAsia"/>
-          <w:color w:val="00B050"/>
-        </w:rPr>
-        <w:t xml:space="preserve"/>
+          <w:rFonts w:asciiTheme="minorEastAsia" w:hAnsiTheme="minorEastAsia" w:cs="Times New Roman"/>
+          <w:b/>
+          <w:szCs w:val="24"/>
+        </w:rPr>
+      </w:pPr>
+      <w:r>
+        <w:rPr>
+          <w:rFonts w:asciiTheme="minorEastAsia" w:hAnsiTheme="minorEastAsia" w:cs="Times New Roman" w:hint="eastAsia"/>
+          <w:b/>
+          <w:szCs w:val="24"/>
+        </w:rPr>
+        <w:lastRenderedPageBreak/>
+        <w:t xml:space="preserve">回答以下簡答題</w:t>
       </w:r>
     </w:p>
     <w:p>
@@ -1962,7 +1716,7 @@
                               <w:rPr>
                                 <w:rFonts w:asciiTheme="minorEastAsia" w:hAnsiTheme="minorEastAsia" w:hint="eastAsia"/>
                               </w:rPr>
-                              <w:t xml:space="preserve">中國喺深海開發領域嘅主要進展包括啲乜嘢？</w:t>
+                              <w:t xml:space="preserve">描述辽宁舰的主要任务是什么？</w:t>
                             </w:r>
                           </w:p>
                         </w:txbxContent>
@@ -1999,7 +1753,7 @@
                         <w:rPr>
                           <w:rFonts w:asciiTheme="minorEastAsia" w:hAnsiTheme="minorEastAsia" w:hint="eastAsia"/>
                         </w:rPr>
-                        <w:t xml:space="preserve">中國喺深海開發領域嘅主要進展包括啲乜嘢？</w:t>
+                        <w:t xml:space="preserve">描述辽宁舰的主要任务是什么？</w:t>
                       </w:r>
                     </w:p>
                   </w:txbxContent>
@@ -2064,79 +1818,7 @@
           <w:rFonts w:asciiTheme="minorEastAsia" w:hAnsiTheme="minorEastAsia" w:hint="eastAsia"/>
           <w:color w:val="00B050"/>
         </w:rPr>
-        <w:t xml:space="preserve">中國成功發展咗如蛟龍號深潛器等先進技術。</w:t>
-      </w:r>
-      <w:r>
-        <w:rPr>
-          <w:rFonts w:asciiTheme="minorEastAsia" w:hAnsiTheme="minorEastAsia" w:hint="eastAsia"/>
-          <w:color w:val="00B050"/>
-        </w:rPr>
-        <w:t xml:space="preserve"> </w:t>
-      </w:r>
-      <w:r>
-        <w:rPr>
-          <w:rFonts w:asciiTheme="minorEastAsia" w:hAnsiTheme="minorEastAsia"/>
-          <w:color w:val="00B050"/>
-        </w:rPr>
-        <w:t xml:space="preserve"/>
-      </w:r>
-    </w:p>
-    <w:p>
-      <w:pPr>
-        <w:pStyle w:val="ListParagraph"/>
-        <w:numPr>
-          <w:ilvl w:val="0"/>
-          <w:numId w:val="27"/>
-        </w:numPr>
-        <w:ind w:leftChars="0"/>
-        <w:rPr>
-          <w:rFonts w:asciiTheme="minorEastAsia" w:hAnsiTheme="minorEastAsia"/>
-          <w:color w:val="00B050"/>
-        </w:rPr>
-      </w:pPr>
-      <w:proofErr w:type="gramStart"/>
-      <w:r>
-        <w:rPr>
-          <w:rFonts w:asciiTheme="minorEastAsia" w:hAnsiTheme="minorEastAsia" w:hint="eastAsia"/>
-          <w:color w:val="00B050"/>
-        </w:rPr>
-        <w:t xml:space="preserve">中國積極參與深海科學觀測網同埋深海鑽探技術嘅開發。</w:t>
-      </w:r>
-      <w:r>
-        <w:rPr>
-          <w:rFonts w:asciiTheme="minorEastAsia" w:hAnsiTheme="minorEastAsia" w:hint="eastAsia"/>
-          <w:color w:val="00B050"/>
-        </w:rPr>
-        <w:t xml:space="preserve"> </w:t>
-      </w:r>
-      <w:r>
-        <w:rPr>
-          <w:rFonts w:asciiTheme="minorEastAsia" w:hAnsiTheme="minorEastAsia"/>
-          <w:color w:val="00B050"/>
-        </w:rPr>
-        <w:t xml:space="preserve"/>
-      </w:r>
-    </w:p>
-    <w:p>
-      <w:pPr>
-        <w:pStyle w:val="ListParagraph"/>
-        <w:numPr>
-          <w:ilvl w:val="0"/>
-          <w:numId w:val="27"/>
-        </w:numPr>
-        <w:ind w:leftChars="0"/>
-        <w:rPr>
-          <w:rFonts w:asciiTheme="minorEastAsia" w:hAnsiTheme="minorEastAsia"/>
-          <w:color w:val="00B050"/>
-        </w:rPr>
-      </w:pPr>
-      <w:proofErr w:type="gramStart"/>
-      <w:r>
-        <w:rPr>
-          <w:rFonts w:asciiTheme="minorEastAsia" w:hAnsiTheme="minorEastAsia" w:hint="eastAsia"/>
-          <w:color w:val="00B050"/>
-        </w:rPr>
-        <w:t xml:space="preserve">中國加強國際合作，推動深海資源嘅可持續利用。</w:t>
+        <w:t xml:space="preserve">主要承担科研试验与训练任务</w:t>
       </w:r>
       <w:r>
         <w:rPr>
@@ -2235,7 +1917,7 @@
                               <w:rPr>
                                 <w:rFonts w:asciiTheme="minorEastAsia" w:hAnsiTheme="minorEastAsia" w:hint="eastAsia"/>
                               </w:rPr>
-                              <w:t xml:space="preserve">根據公式\[ P = \frac{F}{A} \]，講解喺深海環境下壓力嘅計算方式。</w:t>
+                              <w:t xml:space="preserve">山东舰相比辽宁舰有哪些优化？</w:t>
                             </w:r>
                           </w:p>
                         </w:txbxContent>
@@ -2272,7 +1954,7 @@
                         <w:rPr>
                           <w:rFonts w:asciiTheme="minorEastAsia" w:hAnsiTheme="minorEastAsia" w:hint="eastAsia"/>
                         </w:rPr>
-                        <w:t xml:space="preserve">根據公式\[ P = \frac{F}{A} \]，講解喺深海環境下壓力嘅計算方式。</w:t>
+                        <w:t xml:space="preserve">山东舰相比辽宁舰有哪些优化？</w:t>
                       </w:r>
                     </w:p>
                   </w:txbxContent>
@@ -2337,7 +2019,7 @@
           <w:rFonts w:asciiTheme="minorEastAsia" w:hAnsiTheme="minorEastAsia" w:hint="eastAsia"/>
           <w:color w:val="00B050"/>
         </w:rPr>
-        <w:t xml:space="preserve">P代表壓力，F代表作用力，A代表受力面積。</w:t>
+        <w:t xml:space="preserve">甲板布局、机库容量、电子系统全面优化</w:t>
       </w:r>
       <w:r>
         <w:rPr>
@@ -2356,245 +2038,23 @@
     </w:p>
     <w:p>
       <w:pPr>
-        <w:pStyle w:val="ListParagraph"/>
-        <w:numPr>
-          <w:ilvl w:val="0"/>
-          <w:numId w:val="27"/>
-        </w:numPr>
-        <w:ind w:leftChars="0"/>
         <w:rPr>
           <w:rFonts w:asciiTheme="minorEastAsia" w:hAnsiTheme="minorEastAsia"/>
-          <w:color w:val="00B050"/>
-        </w:rPr>
-      </w:pPr>
-      <w:proofErr w:type="gramStart"/>
-      <w:r>
-        <w:rPr>
-          <w:rFonts w:asciiTheme="minorEastAsia" w:hAnsiTheme="minorEastAsia" w:hint="eastAsia"/>
-          <w:color w:val="00B050"/>
-        </w:rPr>
-        <w:t xml:space="preserve">喺深海環境下，隨住深度增加，水壓會增大。</w:t>
-      </w:r>
-      <w:r>
-        <w:rPr>
-          <w:rFonts w:asciiTheme="minorEastAsia" w:hAnsiTheme="minorEastAsia" w:hint="eastAsia"/>
-          <w:color w:val="00B050"/>
-        </w:rPr>
-        <w:t xml:space="preserve"> </w:t>
-      </w:r>
+        </w:rPr>
+      </w:pPr>
       <w:r>
         <w:rPr>
           <w:rFonts w:asciiTheme="minorEastAsia" w:hAnsiTheme="minorEastAsia"/>
-          <w:color w:val="00B050"/>
         </w:rPr>
         <w:t xml:space="preserve"/>
       </w:r>
     </w:p>
     <w:p>
       <w:pPr>
-        <w:pStyle w:val="ListParagraph"/>
-        <w:numPr>
-          <w:ilvl w:val="0"/>
-          <w:numId w:val="27"/>
-        </w:numPr>
-        <w:ind w:leftChars="0"/>
         <w:rPr>
           <w:rFonts w:asciiTheme="minorEastAsia" w:hAnsiTheme="minorEastAsia"/>
-          <w:color w:val="00B050"/>
-        </w:rPr>
-      </w:pPr>
-      <w:proofErr w:type="gramStart"/>
-      <w:r>
-        <w:rPr>
-          <w:rFonts w:asciiTheme="minorEastAsia" w:hAnsiTheme="minorEastAsia" w:hint="eastAsia"/>
-          <w:color w:val="00B050"/>
-        </w:rPr>
-        <w:t xml:space="preserve">使用上述公式可以計算喺特定面積下壓力嘅大小。</w:t>
-      </w:r>
-      <w:r>
-        <w:rPr>
-          <w:rFonts w:asciiTheme="minorEastAsia" w:hAnsiTheme="minorEastAsia" w:hint="eastAsia"/>
-          <w:color w:val="00B050"/>
-        </w:rPr>
-        <w:t xml:space="preserve"> </w:t>
-      </w:r>
-      <w:r>
-        <w:rPr>
-          <w:rFonts w:asciiTheme="minorEastAsia" w:hAnsiTheme="minorEastAsia"/>
-          <w:color w:val="00B050"/>
-        </w:rPr>
-        <w:t xml:space="preserve"/>
-      </w:r>
-    </w:p>
-    <w:p>
-      <w:pPr>
-        <w:rPr>
-          <w:rFonts w:asciiTheme="minorEastAsia" w:hAnsiTheme="minorEastAsia"/>
-        </w:rPr>
-      </w:pPr>
-      <w:r>
-        <w:rPr>
-          <w:rFonts w:asciiTheme="minorEastAsia" w:hAnsiTheme="minorEastAsia"/>
-        </w:rPr>
-        <w:t xml:space="preserve"/>
-      </w:r>
-    </w:p>
-    <w:p>
-      <w:pPr>
-        <w:rPr>
-          <w:rFonts w:asciiTheme="minorEastAsia" w:hAnsiTheme="minorEastAsia"/>
-        </w:rPr>
-      </w:pPr>
-    </w:p>
-    <w:p>
-      <w:pPr>
-        <w:widowControl/>
-        <w:rPr>
-          <w:rFonts w:asciiTheme="minorEastAsia" w:hAnsiTheme="minorEastAsia"/>
-        </w:rPr>
-      </w:pPr>
-      <w:r>
-        <w:rPr>
-          <w:rFonts w:asciiTheme="minorEastAsia" w:hAnsiTheme="minorEastAsia"/>
-        </w:rPr>
-        <w:br w:type="page"/>
-      </w:r>
-    </w:p>
-    <w:p>
-      <w:pPr>
-        <w:pStyle w:val="ListParagraph"/>
-        <w:numPr>
-          <w:ilvl w:val="0"/>
-          <w:numId w:val="8"/>
-        </w:numPr>
-        <w:ind w:leftChars="0"/>
-        <w:rPr>
-          <w:rFonts w:asciiTheme="minorEastAsia" w:hAnsiTheme="minorEastAsia" w:cs="Times New Roman"/>
-          <w:b/>
-          <w:szCs w:val="24"/>
-          <w:u w:val="thick"/>
-        </w:rPr>
-      </w:pPr>
-      <w:r>
-        <w:rPr>
-          <w:rFonts w:asciiTheme="minorEastAsia" w:hAnsiTheme="minorEastAsia" w:cs="Times New Roman" w:hint="eastAsia"/>
-          <w:b/>
-          <w:szCs w:val="24"/>
-          <w:lang w:eastAsia="zh-HK"/>
-        </w:rPr>
-        <w:lastRenderedPageBreak/>
-        <w:t>回答</w:t>
-      </w:r>
-      <w:r>
-        <w:rPr>
-          <w:rFonts w:asciiTheme="minorEastAsia" w:hAnsiTheme="minorEastAsia" w:cs="Times New Roman" w:hint="eastAsia"/>
-          <w:b/>
-          <w:szCs w:val="24"/>
-          <w:lang w:eastAsia="zh-HK"/>
-        </w:rPr>
-        <w:t>以下</w:t>
-      </w:r>
-      <w:r>
-        <w:rPr>
-          <w:rFonts w:asciiTheme="minorEastAsia" w:hAnsiTheme="minorEastAsia" w:cs="Times New Roman" w:hint="eastAsia"/>
-          <w:b/>
-          <w:szCs w:val="24"/>
-          <w:lang w:eastAsia="zh-HK"/>
-        </w:rPr>
-        <w:t>選擇題</w:t>
-      </w:r>
-      <w:r>
-        <w:rPr>
-          <w:rFonts w:asciiTheme="minorEastAsia" w:hAnsiTheme="minorEastAsia" w:cs="Times New Roman" w:hint="eastAsia"/>
-          <w:sz w:val="20"/>
-          <w:szCs w:val="20"/>
-        </w:rPr>
-        <w:t>（</w:t>
-      </w:r>
-      <w:r>
-        <w:rPr>
-          <w:rFonts w:asciiTheme="minorEastAsia" w:hAnsiTheme="minorEastAsia" w:cs="Times New Roman" w:hint="eastAsia"/>
-          <w:sz w:val="20"/>
-          <w:szCs w:val="20"/>
-          <w:lang w:eastAsia="zh-HK"/>
-        </w:rPr>
-        <w:t>作答時可翻閱</w:t>
-      </w:r>
-      <w:r>
-        <w:rPr>
-          <w:rFonts w:asciiTheme="minorEastAsia" w:hAnsiTheme="minorEastAsia" w:cs="Times New Roman" w:hint="eastAsia"/>
-          <w:sz w:val="20"/>
-          <w:szCs w:val="20"/>
-        </w:rPr>
-        <w:t xml:space="preserve">《</w:t>
-      </w:r>
-      <w:r>
-        <w:rPr>
-          <w:rFonts w:asciiTheme="minorEastAsia" w:hAnsiTheme="minorEastAsia" w:cs="Times New Roman"/>
-          <w:sz w:val="20"/>
-          <w:szCs w:val="20"/>
-          <w:lang w:eastAsia="zh-HK"/>
-        </w:rPr>
-        <w:t xml:space="preserve">深海資源開發與利用知識工作表</w:t>
-      </w:r>
-      <w:r>
-        <w:rPr>
-          <w:rFonts w:asciiTheme="minorEastAsia" w:hAnsiTheme="minorEastAsia" w:cs="Times New Roman" w:hint="eastAsia"/>
-          <w:sz w:val="20"/>
-          <w:szCs w:val="20"/>
-        </w:rPr>
-        <w:t>》</w:t>
-      </w:r>
-      <w:r>
-        <w:rPr>
-          <w:rFonts w:asciiTheme="minorEastAsia" w:hAnsiTheme="minorEastAsia" w:cs="Times New Roman" w:hint="eastAsia"/>
-          <w:sz w:val="20"/>
-          <w:szCs w:val="20"/>
-          <w:lang w:eastAsia="zh-HK"/>
-        </w:rPr>
-        <w:t>以尋</w:t>
-      </w:r>
-      <w:r>
-        <w:rPr>
-          <w:rFonts w:asciiTheme="minorEastAsia" w:hAnsiTheme="minorEastAsia" w:cs="Times New Roman" w:hint="eastAsia"/>
-          <w:sz w:val="20"/>
-          <w:szCs w:val="20"/>
-          <w:lang w:eastAsia="zh-HK"/>
-        </w:rPr>
-        <w:t>找</w:t>
-      </w:r>
-      <w:r>
-        <w:rPr>
-          <w:rFonts w:asciiTheme="minorEastAsia" w:hAnsiTheme="minorEastAsia" w:cs="Times New Roman" w:hint="eastAsia"/>
-          <w:sz w:val="20"/>
-          <w:szCs w:val="20"/>
-          <w:lang w:eastAsia="zh-HK"/>
-        </w:rPr>
-        <w:t>正確答案</w:t>
-      </w:r>
-      <w:r>
-        <w:rPr>
-          <w:rFonts w:asciiTheme="minorEastAsia" w:hAnsiTheme="minorEastAsia" w:cs="Times New Roman"/>
-          <w:sz w:val="20"/>
-          <w:szCs w:val="20"/>
-        </w:rPr>
-        <w:t xml:space="preserve">）</w:t>
-      </w:r>
-    </w:p>
-    <w:p>
-      <w:pPr>
-        <w:rPr>
-          <w:rFonts w:asciiTheme="minorEastAsia" w:hAnsiTheme="minorEastAsia" w:cs="Times New Roman"/>
-          <w:szCs w:val="24"/>
-        </w:rPr>
-      </w:pPr>
-      <w:r>
-        <w:rPr>
-          <w:rFonts w:asciiTheme="minorEastAsia" w:hAnsiTheme="minorEastAsia" w:cs="Times New Roman"/>
-          <w:szCs w:val="24"/>
-        </w:rPr>
-        <w:t xml:space="preserve"/>
-      </w:r>
+        </w:rPr>
+      </w:pPr>
       <w:r>
         <w:rPr>
           <w:rFonts w:asciiTheme="minorEastAsia" w:hAnsiTheme="minorEastAsia" w:cs="Times New Roman"/>
@@ -2605,7 +2065,7 @@
         <mc:AlternateContent>
           <mc:Choice Requires="wps">
             <w:drawing>
-              <wp:inline distT="0" distB="0" distL="0" distR="0" wp14:anchorId="7A0C561E" wp14:editId="4650ADD1">
+              <wp:inline distT="0" distB="0" distL="0" distR="0" wp14:anchorId="0423A4CE" wp14:editId="66761C6B">
                 <wp:extent cx="5092810" cy="1404620"/>
                 <wp:effectExtent l="0" t="0" r="12700" b="13970"/>
                 <wp:docPr id="1008" name="文本框 2"/>
@@ -2642,233 +2102,23 @@
                         <w:txbxContent>
                           <w:p>
                             <w:pPr>
-                              <w:rPr>
-                                <w:rFonts w:ascii="Times New Roman" w:eastAsia="PMingLiU" w:hAnsi="Times New Roman" w:cs="Times New Roman"/>
-                                <w:szCs w:val="24"/>
+                              <w:pStyle w:val="ListParagraph"/>
+                              <w:numPr>
+                                <w:ilvl w:val="0"/>
+                                <w:numId w:val="26"/>
+                              </w:numPr>
+                              <w:ind w:leftChars="0"/>
+                              <w:rPr>
+                                <w:rFonts w:asciiTheme="minorEastAsia" w:hAnsiTheme="minorEastAsia"/>
+                                <w:color w:val="00B050"/>
                               </w:rPr>
                             </w:pPr>
                             <w:proofErr w:type="gramStart"/>
                             <w:r>
                               <w:rPr>
-                                <w:rFonts w:ascii="Times New Roman" w:eastAsia="PMingLiU" w:hAnsi="Times New Roman" w:cs="Times New Roman"/>
-                                <w:szCs w:val="24"/>
-                              </w:rPr>
-                              <w:t xml:space="preserve">1. </w:t>
-                            </w:r>
-                            <w:proofErr w:type="gramStart"/>
-                            <w:r>
-                              <w:rPr>
-                                <w:rFonts w:ascii="Times New Roman" w:eastAsia="PMingLiU" w:hAnsi="Times New Roman" w:cs="Times New Roman"/>
-                                <w:szCs w:val="24"/>
-                              </w:rPr>
-                              <w:t xml:space="preserve">深海資源開發面臨嘅技術挑戰包括以下哪啲？</w:t>
-                            </w:r>
-                          </w:p>
-                          <w:p>
-                            <w:pPr>
-                              <w:rPr>
-                                <w:rFonts w:ascii="Times New Roman" w:eastAsia="PMingLiU" w:hAnsi="Times New Roman" w:cs="Times New Roman"/>
-                                <w:szCs w:val="24"/>
-                              </w:rPr>
-                            </w:pPr>
-                            <w:r>
-                              <w:rPr>
-                                <w:rFonts w:ascii="Times New Roman" w:eastAsia="PMingLiU" w:hAnsi="Times New Roman" w:cs="Times New Roman"/>
-                                <w:szCs w:val="24"/>
-                              </w:rPr>
-                              <w:t xml:space="preserve">   </w:t>
-                            </w:r>
-                            <w:proofErr w:type="gramEnd"/>
-                            <w:r>
-                              <w:rPr>
-                                <w:rFonts w:ascii="Times New Roman" w:eastAsia="PMingLiU" w:hAnsi="Times New Roman" w:cs="Times New Roman"/>
-                                <w:szCs w:val="24"/>
-                              </w:rPr>
-                              <w:t xml:space="preserve"> - </w:t>
-                            </w:r>
-                            <w:proofErr w:type="gramStart"/>
-                            <w:r>
-                              <w:rPr>
-                                <w:rFonts w:ascii="Times New Roman" w:eastAsia="PMingLiU" w:hAnsi="Times New Roman" w:cs="Times New Roman"/>
-                                <w:szCs w:val="24"/>
-                              </w:rPr>
-                              <w:t xml:space="preserve">A. </w:t>
-                            </w:r>
-                            <w:proofErr w:type="gramStart"/>
-                            <w:r>
-                              <w:rPr>
-                                <w:rFonts w:ascii="Times New Roman" w:eastAsia="PMingLiU" w:hAnsi="Times New Roman" w:cs="Times New Roman"/>
-                                <w:szCs w:val="24"/>
-                              </w:rPr>
-                              <w:t xml:space="preserve">A. 設備材料同耐壓性要求</w:t>
-                            </w:r>
-                          </w:p>
-                          <w:p>
-                            <w:pPr>
-                              <w:rPr>
-                                <w:rFonts w:ascii="Times New Roman" w:eastAsia="PMingLiU" w:hAnsi="Times New Roman" w:cs="Times New Roman"/>
-                                <w:szCs w:val="24"/>
-                              </w:rPr>
-                            </w:pPr>
-                            <w:r>
-                              <w:rPr>
-                                <w:rFonts w:ascii="Times New Roman" w:eastAsia="PMingLiU" w:hAnsi="Times New Roman" w:cs="Times New Roman"/>
-                                <w:szCs w:val="24"/>
-                              </w:rPr>
-                              <w:t xml:space="preserve">   </w:t>
-                            </w:r>
-                            <w:proofErr w:type="gramEnd"/>
-                            <w:r>
-                              <w:rPr>
-                                <w:rFonts w:ascii="Times New Roman" w:eastAsia="PMingLiU" w:hAnsi="Times New Roman" w:cs="Times New Roman"/>
-                                <w:szCs w:val="24"/>
-                              </w:rPr>
-                              <w:t xml:space="preserve"> - </w:t>
-                            </w:r>
-                            <w:proofErr w:type="gramStart"/>
-                            <w:r>
-                              <w:rPr>
-                                <w:rFonts w:ascii="Times New Roman" w:eastAsia="PMingLiU" w:hAnsi="Times New Roman" w:cs="Times New Roman"/>
-                                <w:szCs w:val="24"/>
-                              </w:rPr>
-                              <w:t xml:space="preserve">B. </w:t>
-                            </w:r>
-                            <w:proofErr w:type="gramStart"/>
-                            <w:r>
-                              <w:rPr>
-                                <w:rFonts w:ascii="Times New Roman" w:eastAsia="PMingLiU" w:hAnsi="Times New Roman" w:cs="Times New Roman"/>
-                                <w:szCs w:val="24"/>
-                              </w:rPr>
-                              <w:t xml:space="preserve">B. 深海環境監測</w:t>
-                            </w:r>
-                          </w:p>
-                          <w:p>
-                            <w:pPr>
-                              <w:rPr>
-                                <w:rFonts w:ascii="Times New Roman" w:eastAsia="PMingLiU" w:hAnsi="Times New Roman" w:cs="Times New Roman"/>
-                                <w:szCs w:val="24"/>
-                              </w:rPr>
-                            </w:pPr>
-                            <w:r>
-                              <w:rPr>
-                                <w:rFonts w:ascii="Times New Roman" w:eastAsia="PMingLiU" w:hAnsi="Times New Roman" w:cs="Times New Roman"/>
-                                <w:szCs w:val="24"/>
-                              </w:rPr>
-                              <w:t xml:space="preserve">   </w:t>
-                            </w:r>
-                            <w:proofErr w:type="gramEnd"/>
-                            <w:r>
-                              <w:rPr>
-                                <w:rFonts w:ascii="Times New Roman" w:eastAsia="PMingLiU" w:hAnsi="Times New Roman" w:cs="Times New Roman"/>
-                                <w:szCs w:val="24"/>
-                              </w:rPr>
-                              <w:t xml:space="preserve"> - </w:t>
-                            </w:r>
-                            <w:proofErr w:type="gramStart"/>
-                            <w:r>
-                              <w:rPr>
-                                <w:rFonts w:ascii="Times New Roman" w:eastAsia="PMingLiU" w:hAnsi="Times New Roman" w:cs="Times New Roman"/>
-                                <w:szCs w:val="24"/>
-                              </w:rPr>
-                              <w:t xml:space="preserve">C. </w:t>
-                            </w:r>
-                            <w:proofErr w:type="gramStart"/>
-                            <w:r>
-                              <w:rPr>
-                                <w:rFonts w:ascii="Times New Roman" w:eastAsia="PMingLiU" w:hAnsi="Times New Roman" w:cs="Times New Roman"/>
-                                <w:szCs w:val="24"/>
-                              </w:rPr>
-                              <w:t xml:space="preserve">C. 海洋生物保護</w:t>
-                            </w:r>
-                          </w:p>
-                          <w:p>
-                            <w:pPr>
-                              <w:rPr>
-                                <w:rFonts w:ascii="Times New Roman" w:eastAsia="PMingLiU" w:hAnsi="Times New Roman" w:cs="Times New Roman"/>
-                                <w:szCs w:val="24"/>
-                              </w:rPr>
-                            </w:pPr>
-                            <w:r>
-                              <w:rPr>
-                                <w:rFonts w:ascii="Times New Roman" w:eastAsia="PMingLiU" w:hAnsi="Times New Roman" w:cs="Times New Roman"/>
-                                <w:szCs w:val="24"/>
-                              </w:rPr>
-                              <w:t xml:space="preserve">   </w:t>
-                            </w:r>
-                            <w:proofErr w:type="gramEnd"/>
-                            <w:r>
-                              <w:rPr>
-                                <w:rFonts w:ascii="Times New Roman" w:eastAsia="PMingLiU" w:hAnsi="Times New Roman" w:cs="Times New Roman"/>
-                                <w:szCs w:val="24"/>
-                              </w:rPr>
-                              <w:t xml:space="preserve"> - </w:t>
-                            </w:r>
-                            <w:proofErr w:type="gramStart"/>
-                            <w:r>
-                              <w:rPr>
-                                <w:rFonts w:ascii="Times New Roman" w:eastAsia="PMingLiU" w:hAnsi="Times New Roman" w:cs="Times New Roman"/>
-                                <w:szCs w:val="24"/>
-                              </w:rPr>
-                              <w:t xml:space="preserve">D. </w:t>
-                            </w:r>
-                            <w:proofErr w:type="gramStart"/>
-                            <w:r>
-                              <w:rPr>
-                                <w:rFonts w:ascii="Times New Roman" w:eastAsia="PMingLiU" w:hAnsi="Times New Roman" w:cs="Times New Roman"/>
-                                <w:szCs w:val="24"/>
-                              </w:rPr>
-                              <w:t xml:space="preserve">D. 所有上列</w:t>
-                            </w:r>
-                          </w:p>
-                          <w:p>
-                            <w:pPr>
-                              <w:rPr>
-                                <w:rFonts w:ascii="Times New Roman" w:eastAsia="PMingLiU" w:hAnsi="Times New Roman" w:cs="Times New Roman"/>
-                                <w:szCs w:val="24"/>
-                              </w:rPr>
-                            </w:pPr>
-                            <w:r>
-                              <w:rPr>
-                                <w:rFonts w:ascii="Times New Roman" w:eastAsia="PMingLiU" w:hAnsi="Times New Roman" w:cs="Times New Roman"/>
-                                <w:szCs w:val="24"/>
-                              </w:rPr>
-                              <w:t xml:space="preserve"/>
-                            </w:r>
-                          </w:p>
-                          <w:p>
-                            <w:pPr>
-                              <w:rPr>
-                                <w:rFonts w:ascii="Times New Roman" w:eastAsia="PMingLiU" w:hAnsi="Times New Roman" w:cs="Times New Roman"/>
-                                <w:szCs w:val="24"/>
-                              </w:rPr>
-                            </w:pPr>
-                            <w:r>
-                              <w:rPr>
-                                <w:rFonts w:ascii="Times New Roman" w:eastAsia="PMingLiU" w:hAnsi="Times New Roman" w:cs="Times New Roman" w:hint="eastAsia"/>
-                                <w:szCs w:val="24"/>
-                              </w:rPr>
-                              <w:t xml:space="preserve">正确答案：</w:t>
-                            </w:r>
-                            <w:r>
-                              <w:rPr>
-                                <w:rFonts w:ascii="Times New Roman" w:eastAsia="PMingLiU" w:hAnsi="Times New Roman" w:cs="Times New Roman" w:hint="eastAsia"/>
-                                <w:szCs w:val="24"/>
-                              </w:rPr>
-                              <w:t xml:space="preserve">A</w:t>
-                            </w:r>
-                            <w:r>
-                              <w:rPr>
-                                <w:rFonts w:ascii="Times New Roman" w:eastAsia="PMingLiU" w:hAnsi="Times New Roman" w:cs="Times New Roman" w:hint="eastAsia"/>
-                                <w:szCs w:val="24"/>
-                              </w:rPr>
-                              <w:t xml:space="preserve">、</w:t>
-                            </w:r>
-                            <w:r>
-                              <w:rPr>
-                                <w:rFonts w:ascii="Times New Roman" w:eastAsia="PMingLiU" w:hAnsi="Times New Roman" w:cs="Times New Roman" w:hint="eastAsia"/>
-                                <w:szCs w:val="24"/>
-                              </w:rPr>
-                              <w:t xml:space="preserve">D</w:t>
+                                <w:rFonts w:asciiTheme="minorEastAsia" w:hAnsiTheme="minorEastAsia" w:hint="eastAsia"/>
+                              </w:rPr>
+                              <w:t xml:space="preserve">福建舰的满载排水量是多少？</w:t>
                             </w:r>
                           </w:p>
                         </w:txbxContent>
@@ -2884,238 +2134,28 @@
           </mc:Choice>
           <mc:Fallback>
             <w:pict>
-              <v:shape w14:anchorId="7A0C561E" id="_x0000_s1028" type="#_x0000_t202" style="width:401pt;height:110.6pt;visibility:visible;mso-wrap-style:square;mso-left-percent:-10001;mso-top-percent:-10001;mso-position-horizontal:absolute;mso-position-horizontal-relative:char;mso-position-vertical:absolute;mso-position-vertical-relative:line;mso-left-percent:-10001;mso-top-percent:-10001;v-text-anchor:top" o:gfxdata="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">
+              <v:shape w14:anchorId="0423A4CE" id="_x0000_s1027" type="#_x0000_t202" style="width:401pt;height:110.6pt;visibility:visible;mso-wrap-style:square;mso-left-percent:-10001;mso-top-percent:-10001;mso-position-horizontal:absolute;mso-position-horizontal-relative:char;mso-position-vertical:absolute;mso-position-vertical-relative:line;mso-left-percent:-10001;mso-top-percent:-10001;v-text-anchor:top" o:gfxdata="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">
                 <v:textbox style="mso-fit-shape-to-text:t">
                   <w:txbxContent>
                     <w:p>
                       <w:pPr>
-                        <w:rPr>
-                          <w:rFonts w:ascii="Times New Roman" w:eastAsia="PMingLiU" w:hAnsi="Times New Roman" w:cs="Times New Roman"/>
-                          <w:szCs w:val="24"/>
+                        <w:pStyle w:val="ListParagraph"/>
+                        <w:numPr>
+                          <w:ilvl w:val="0"/>
+                          <w:numId w:val="26"/>
+                        </w:numPr>
+                        <w:ind w:leftChars="0"/>
+                        <w:rPr>
+                          <w:rFonts w:asciiTheme="minorEastAsia" w:hAnsiTheme="minorEastAsia"/>
+                          <w:color w:val="00B050"/>
                         </w:rPr>
                       </w:pPr>
                       <w:proofErr w:type="gramStart"/>
                       <w:r>
                         <w:rPr>
-                          <w:rFonts w:ascii="Times New Roman" w:eastAsia="PMingLiU" w:hAnsi="Times New Roman" w:cs="Times New Roman"/>
-                          <w:szCs w:val="24"/>
-                        </w:rPr>
-                        <w:t xml:space="preserve">1. </w:t>
-                      </w:r>
-                      <w:proofErr w:type="gramStart"/>
-                      <w:r>
-                        <w:rPr>
-                          <w:rFonts w:ascii="Times New Roman" w:eastAsia="PMingLiU" w:hAnsi="Times New Roman" w:cs="Times New Roman"/>
-                          <w:szCs w:val="24"/>
-                        </w:rPr>
-                        <w:t xml:space="preserve">深海資源開發面臨嘅技術挑戰包括以下哪啲？</w:t>
-                      </w:r>
-                    </w:p>
-                    <w:p>
-                      <w:pPr>
-                        <w:rPr>
-                          <w:rFonts w:ascii="Times New Roman" w:eastAsia="PMingLiU" w:hAnsi="Times New Roman" w:cs="Times New Roman"/>
-                          <w:szCs w:val="24"/>
-                        </w:rPr>
-                      </w:pPr>
-                      <w:r>
-                        <w:rPr>
-                          <w:rFonts w:ascii="Times New Roman" w:eastAsia="PMingLiU" w:hAnsi="Times New Roman" w:cs="Times New Roman"/>
-                          <w:szCs w:val="24"/>
-                        </w:rPr>
-                        <w:t xml:space="preserve">   </w:t>
-                      </w:r>
-                      <w:proofErr w:type="gramEnd"/>
-                      <w:r>
-                        <w:rPr>
-                          <w:rFonts w:ascii="Times New Roman" w:eastAsia="PMingLiU" w:hAnsi="Times New Roman" w:cs="Times New Roman"/>
-                          <w:szCs w:val="24"/>
-                        </w:rPr>
-                        <w:t xml:space="preserve"> - </w:t>
-                      </w:r>
-                      <w:proofErr w:type="gramStart"/>
-                      <w:r>
-                        <w:rPr>
-                          <w:rFonts w:ascii="Times New Roman" w:eastAsia="PMingLiU" w:hAnsi="Times New Roman" w:cs="Times New Roman"/>
-                          <w:szCs w:val="24"/>
-                        </w:rPr>
-                        <w:t xml:space="preserve">A. </w:t>
-                      </w:r>
-                      <w:proofErr w:type="gramStart"/>
-                      <w:r>
-                        <w:rPr>
-                          <w:rFonts w:ascii="Times New Roman" w:eastAsia="PMingLiU" w:hAnsi="Times New Roman" w:cs="Times New Roman"/>
-                          <w:szCs w:val="24"/>
-                        </w:rPr>
-                        <w:t xml:space="preserve">A. 設備材料同耐壓性要求</w:t>
-                      </w:r>
-                    </w:p>
-                    <w:p>
-                      <w:pPr>
-                        <w:rPr>
-                          <w:rFonts w:ascii="Times New Roman" w:eastAsia="PMingLiU" w:hAnsi="Times New Roman" w:cs="Times New Roman"/>
-                          <w:szCs w:val="24"/>
-                        </w:rPr>
-                      </w:pPr>
-                      <w:r>
-                        <w:rPr>
-                          <w:rFonts w:ascii="Times New Roman" w:eastAsia="PMingLiU" w:hAnsi="Times New Roman" w:cs="Times New Roman"/>
-                          <w:szCs w:val="24"/>
-                        </w:rPr>
-                        <w:t xml:space="preserve">   </w:t>
-                      </w:r>
-                      <w:proofErr w:type="gramEnd"/>
-                      <w:r>
-                        <w:rPr>
-                          <w:rFonts w:ascii="Times New Roman" w:eastAsia="PMingLiU" w:hAnsi="Times New Roman" w:cs="Times New Roman"/>
-                          <w:szCs w:val="24"/>
-                        </w:rPr>
-                        <w:t xml:space="preserve"> - </w:t>
-                      </w:r>
-                      <w:proofErr w:type="gramStart"/>
-                      <w:r>
-                        <w:rPr>
-                          <w:rFonts w:ascii="Times New Roman" w:eastAsia="PMingLiU" w:hAnsi="Times New Roman" w:cs="Times New Roman"/>
-                          <w:szCs w:val="24"/>
-                        </w:rPr>
-                        <w:t xml:space="preserve">B. </w:t>
-                      </w:r>
-                      <w:proofErr w:type="gramStart"/>
-                      <w:r>
-                        <w:rPr>
-                          <w:rFonts w:ascii="Times New Roman" w:eastAsia="PMingLiU" w:hAnsi="Times New Roman" w:cs="Times New Roman"/>
-                          <w:szCs w:val="24"/>
-                        </w:rPr>
-                        <w:t xml:space="preserve">B. 深海環境監測</w:t>
-                      </w:r>
-                    </w:p>
-                    <w:p>
-                      <w:pPr>
-                        <w:rPr>
-                          <w:rFonts w:ascii="Times New Roman" w:eastAsia="PMingLiU" w:hAnsi="Times New Roman" w:cs="Times New Roman"/>
-                          <w:szCs w:val="24"/>
-                        </w:rPr>
-                      </w:pPr>
-                      <w:r>
-                        <w:rPr>
-                          <w:rFonts w:ascii="Times New Roman" w:eastAsia="PMingLiU" w:hAnsi="Times New Roman" w:cs="Times New Roman"/>
-                          <w:szCs w:val="24"/>
-                        </w:rPr>
-                        <w:t xml:space="preserve">   </w:t>
-                      </w:r>
-                      <w:proofErr w:type="gramEnd"/>
-                      <w:r>
-                        <w:rPr>
-                          <w:rFonts w:ascii="Times New Roman" w:eastAsia="PMingLiU" w:hAnsi="Times New Roman" w:cs="Times New Roman"/>
-                          <w:szCs w:val="24"/>
-                        </w:rPr>
-                        <w:t xml:space="preserve"> - </w:t>
-                      </w:r>
-                      <w:proofErr w:type="gramStart"/>
-                      <w:r>
-                        <w:rPr>
-                          <w:rFonts w:ascii="Times New Roman" w:eastAsia="PMingLiU" w:hAnsi="Times New Roman" w:cs="Times New Roman"/>
-                          <w:szCs w:val="24"/>
-                        </w:rPr>
-                        <w:t xml:space="preserve">C. </w:t>
-                      </w:r>
-                      <w:proofErr w:type="gramStart"/>
-                      <w:r>
-                        <w:rPr>
-                          <w:rFonts w:ascii="Times New Roman" w:eastAsia="PMingLiU" w:hAnsi="Times New Roman" w:cs="Times New Roman"/>
-                          <w:szCs w:val="24"/>
-                        </w:rPr>
-                        <w:t xml:space="preserve">C. 海洋生物保護</w:t>
-                      </w:r>
-                    </w:p>
-                    <w:p>
-                      <w:pPr>
-                        <w:rPr>
-                          <w:rFonts w:ascii="Times New Roman" w:eastAsia="PMingLiU" w:hAnsi="Times New Roman" w:cs="Times New Roman"/>
-                          <w:szCs w:val="24"/>
-                        </w:rPr>
-                      </w:pPr>
-                      <w:r>
-                        <w:rPr>
-                          <w:rFonts w:ascii="Times New Roman" w:eastAsia="PMingLiU" w:hAnsi="Times New Roman" w:cs="Times New Roman"/>
-                          <w:szCs w:val="24"/>
-                        </w:rPr>
-                        <w:t xml:space="preserve">   </w:t>
-                      </w:r>
-                      <w:proofErr w:type="gramEnd"/>
-                      <w:r>
-                        <w:rPr>
-                          <w:rFonts w:ascii="Times New Roman" w:eastAsia="PMingLiU" w:hAnsi="Times New Roman" w:cs="Times New Roman"/>
-                          <w:szCs w:val="24"/>
-                        </w:rPr>
-                        <w:t xml:space="preserve"> - </w:t>
-                      </w:r>
-                      <w:proofErr w:type="gramStart"/>
-                      <w:r>
-                        <w:rPr>
-                          <w:rFonts w:ascii="Times New Roman" w:eastAsia="PMingLiU" w:hAnsi="Times New Roman" w:cs="Times New Roman"/>
-                          <w:szCs w:val="24"/>
-                        </w:rPr>
-                        <w:t xml:space="preserve">D. </w:t>
-                      </w:r>
-                      <w:proofErr w:type="gramStart"/>
-                      <w:r>
-                        <w:rPr>
-                          <w:rFonts w:ascii="Times New Roman" w:eastAsia="PMingLiU" w:hAnsi="Times New Roman" w:cs="Times New Roman"/>
-                          <w:szCs w:val="24"/>
-                        </w:rPr>
-                        <w:t xml:space="preserve">D. 所有上列</w:t>
-                      </w:r>
-                    </w:p>
-                    <w:p>
-                      <w:pPr>
-                        <w:rPr>
-                          <w:rFonts w:ascii="Times New Roman" w:eastAsia="PMingLiU" w:hAnsi="Times New Roman" w:cs="Times New Roman"/>
-                          <w:szCs w:val="24"/>
-                        </w:rPr>
-                      </w:pPr>
-                      <w:r>
-                        <w:rPr>
-                          <w:rFonts w:ascii="Times New Roman" w:eastAsia="PMingLiU" w:hAnsi="Times New Roman" w:cs="Times New Roman"/>
-                          <w:szCs w:val="24"/>
-                        </w:rPr>
-                        <w:t xml:space="preserve"/>
-                      </w:r>
-                    </w:p>
-                    <w:p>
-                      <w:pPr>
-                        <w:rPr>
-                          <w:rFonts w:ascii="Times New Roman" w:eastAsia="PMingLiU" w:hAnsi="Times New Roman" w:cs="Times New Roman"/>
-                          <w:szCs w:val="24"/>
-                        </w:rPr>
-                      </w:pPr>
-                      <w:r>
-                        <w:rPr>
-                          <w:rFonts w:ascii="Times New Roman" w:eastAsia="PMingLiU" w:hAnsi="Times New Roman" w:cs="Times New Roman" w:hint="eastAsia"/>
-                          <w:szCs w:val="24"/>
-                        </w:rPr>
-                        <w:t xml:space="preserve">正确答案：</w:t>
-                      </w:r>
-                      <w:r>
-                        <w:rPr>
-                          <w:rFonts w:ascii="Times New Roman" w:eastAsia="PMingLiU" w:hAnsi="Times New Roman" w:cs="Times New Roman" w:hint="eastAsia"/>
-                          <w:szCs w:val="24"/>
-                        </w:rPr>
-                        <w:t xml:space="preserve">A</w:t>
-                      </w:r>
-                      <w:r>
-                        <w:rPr>
-                          <w:rFonts w:ascii="Times New Roman" w:eastAsia="PMingLiU" w:hAnsi="Times New Roman" w:cs="Times New Roman" w:hint="eastAsia"/>
-                          <w:szCs w:val="24"/>
-                        </w:rPr>
-                        <w:t xml:space="preserve">、</w:t>
-                      </w:r>
-                      <w:r>
-                        <w:rPr>
-                          <w:rFonts w:ascii="Times New Roman" w:eastAsia="PMingLiU" w:hAnsi="Times New Roman" w:cs="Times New Roman" w:hint="eastAsia"/>
-                          <w:szCs w:val="24"/>
-                        </w:rPr>
-                        <w:t xml:space="preserve">D</w:t>
+                          <w:rFonts w:asciiTheme="minorEastAsia" w:hAnsiTheme="minorEastAsia" w:hint="eastAsia"/>
+                        </w:rPr>
+                        <w:t xml:space="preserve">福建舰的满载排水量是多少？</w:t>
                       </w:r>
                     </w:p>
                   </w:txbxContent>
@@ -3129,18 +2169,93 @@
     </w:p>
     <w:p>
       <w:pPr>
-        <w:rPr>
-          <w:rFonts w:asciiTheme="minorEastAsia" w:hAnsiTheme="minorEastAsia" w:cs="Times New Roman"/>
-          <w:szCs w:val="24"/>
-        </w:rPr>
-      </w:pPr>
-      <w:r>
-        <w:rPr>
-          <w:rFonts w:asciiTheme="minorEastAsia" w:hAnsiTheme="minorEastAsia" w:cs="Times New Roman"/>
-          <w:szCs w:val="24"/>
+        <w:pStyle w:val="ListParagraph"/>
+        <w:ind w:leftChars="0" w:left="501"/>
+        <w:rPr>
+          <w:rFonts w:asciiTheme="minorEastAsia" w:hAnsiTheme="minorEastAsia"/>
+          <w:color w:val="00B050"/>
+        </w:rPr>
+      </w:pPr>
+    </w:p>
+    <w:p>
+      <w:pPr>
+        <w:pStyle w:val="ListParagraph"/>
+        <w:ind w:leftChars="0" w:left="501"/>
+        <w:rPr>
+          <w:rFonts w:asciiTheme="minorEastAsia" w:hAnsiTheme="minorEastAsia"/>
+          <w:color w:val="00B050"/>
+        </w:rPr>
+      </w:pPr>
+      <w:r>
+        <w:rPr>
+          <w:rFonts w:asciiTheme="minorEastAsia" w:hAnsiTheme="minorEastAsia" w:hint="eastAsia"/>
+          <w:color w:val="00B050"/>
+        </w:rPr>
+        <w:t xml:space="preserve">答案：</w:t>
+      </w:r>
+      <w:r>
+        <w:rPr>
+          <w:rFonts w:asciiTheme="minorEastAsia" w:hAnsiTheme="minorEastAsia"/>
+          <w:color w:val="00B050"/>
         </w:rPr>
         <w:t xml:space="preserve"/>
       </w:r>
+    </w:p>
+    <w:p>
+      <w:pPr>
+        <w:pStyle w:val="ListParagraph"/>
+        <w:numPr>
+          <w:ilvl w:val="0"/>
+          <w:numId w:val="27"/>
+        </w:numPr>
+        <w:ind w:leftChars="0"/>
+        <w:rPr>
+          <w:rFonts w:asciiTheme="minorEastAsia" w:hAnsiTheme="minorEastAsia"/>
+          <w:color w:val="00B050"/>
+        </w:rPr>
+      </w:pPr>
+      <w:proofErr w:type="gramStart"/>
+      <w:r>
+        <w:rPr>
+          <w:rFonts w:asciiTheme="minorEastAsia" w:hAnsiTheme="minorEastAsia" w:hint="eastAsia"/>
+          <w:color w:val="00B050"/>
+        </w:rPr>
+        <w:t xml:space="preserve">8万余吨</w:t>
+      </w:r>
+      <w:r>
+        <w:rPr>
+          <w:rFonts w:asciiTheme="minorEastAsia" w:hAnsiTheme="minorEastAsia" w:hint="eastAsia"/>
+          <w:color w:val="00B050"/>
+        </w:rPr>
+        <w:t xml:space="preserve"> </w:t>
+      </w:r>
+      <w:r>
+        <w:rPr>
+          <w:rFonts w:asciiTheme="minorEastAsia" w:hAnsiTheme="minorEastAsia"/>
+          <w:color w:val="00B050"/>
+        </w:rPr>
+        <w:t xml:space="preserve"/>
+      </w:r>
+    </w:p>
+    <w:p>
+      <w:pPr>
+        <w:rPr>
+          <w:rFonts w:asciiTheme="minorEastAsia" w:hAnsiTheme="minorEastAsia"/>
+        </w:rPr>
+      </w:pPr>
+      <w:r>
+        <w:rPr>
+          <w:rFonts w:asciiTheme="minorEastAsia" w:hAnsiTheme="minorEastAsia"/>
+        </w:rPr>
+        <w:t xml:space="preserve"/>
+      </w:r>
+    </w:p>
+    <w:p>
+      <w:pPr>
+        <w:rPr>
+          <w:rFonts w:asciiTheme="minorEastAsia" w:hAnsiTheme="minorEastAsia"/>
+        </w:rPr>
+      </w:pPr>
       <w:r>
         <w:rPr>
           <w:rFonts w:asciiTheme="minorEastAsia" w:hAnsiTheme="minorEastAsia" w:cs="Times New Roman"/>
@@ -3151,7 +2266,7 @@
         <mc:AlternateContent>
           <mc:Choice Requires="wps">
             <w:drawing>
-              <wp:inline distT="0" distB="0" distL="0" distR="0" wp14:anchorId="7A0C561E" wp14:editId="4650ADD1">
+              <wp:inline distT="0" distB="0" distL="0" distR="0" wp14:anchorId="0423A4CE" wp14:editId="66761C6B">
                 <wp:extent cx="5092810" cy="1404620"/>
                 <wp:effectExtent l="0" t="0" r="12700" b="13970"/>
                 <wp:docPr id="1009" name="文本框 2"/>
@@ -3188,219 +2303,23 @@
                         <w:txbxContent>
                           <w:p>
                             <w:pPr>
-                              <w:rPr>
-                                <w:rFonts w:ascii="Times New Roman" w:eastAsia="PMingLiU" w:hAnsi="Times New Roman" w:cs="Times New Roman"/>
-                                <w:szCs w:val="24"/>
+                              <w:pStyle w:val="ListParagraph"/>
+                              <w:numPr>
+                                <w:ilvl w:val="0"/>
+                                <w:numId w:val="26"/>
+                              </w:numPr>
+                              <w:ind w:leftChars="0"/>
+                              <w:rPr>
+                                <w:rFonts w:asciiTheme="minorEastAsia" w:hAnsiTheme="minorEastAsia"/>
+                                <w:color w:val="00B050"/>
                               </w:rPr>
                             </w:pPr>
                             <w:proofErr w:type="gramStart"/>
                             <w:r>
                               <w:rPr>
-                                <w:rFonts w:ascii="Times New Roman" w:eastAsia="PMingLiU" w:hAnsi="Times New Roman" w:cs="Times New Roman"/>
-                                <w:szCs w:val="24"/>
-                              </w:rPr>
-                              <w:t xml:space="preserve">2. </w:t>
-                            </w:r>
-                            <w:proofErr w:type="gramStart"/>
-                            <w:r>
-                              <w:rPr>
-                                <w:rFonts w:ascii="Times New Roman" w:eastAsia="PMingLiU" w:hAnsi="Times New Roman" w:cs="Times New Roman"/>
-                                <w:szCs w:val="24"/>
-                              </w:rPr>
-                              <w:t xml:space="preserve">為咗維護深海安全需要做嘅事情不包括以下哪啲？</w:t>
-                            </w:r>
-                          </w:p>
-                          <w:p>
-                            <w:pPr>
-                              <w:rPr>
-                                <w:rFonts w:ascii="Times New Roman" w:eastAsia="PMingLiU" w:hAnsi="Times New Roman" w:cs="Times New Roman"/>
-                                <w:szCs w:val="24"/>
-                              </w:rPr>
-                            </w:pPr>
-                            <w:r>
-                              <w:rPr>
-                                <w:rFonts w:ascii="Times New Roman" w:eastAsia="PMingLiU" w:hAnsi="Times New Roman" w:cs="Times New Roman"/>
-                                <w:szCs w:val="24"/>
-                              </w:rPr>
-                              <w:t xml:space="preserve">   </w:t>
-                            </w:r>
-                            <w:proofErr w:type="gramEnd"/>
-                            <w:r>
-                              <w:rPr>
-                                <w:rFonts w:ascii="Times New Roman" w:eastAsia="PMingLiU" w:hAnsi="Times New Roman" w:cs="Times New Roman"/>
-                                <w:szCs w:val="24"/>
-                              </w:rPr>
-                              <w:t xml:space="preserve"> - </w:t>
-                            </w:r>
-                            <w:proofErr w:type="gramStart"/>
-                            <w:r>
-                              <w:rPr>
-                                <w:rFonts w:ascii="Times New Roman" w:eastAsia="PMingLiU" w:hAnsi="Times New Roman" w:cs="Times New Roman"/>
-                                <w:szCs w:val="24"/>
-                              </w:rPr>
-                              <w:t xml:space="preserve">A. </w:t>
-                            </w:r>
-                            <w:proofErr w:type="gramStart"/>
-                            <w:r>
-                              <w:rPr>
-                                <w:rFonts w:ascii="Times New Roman" w:eastAsia="PMingLiU" w:hAnsi="Times New Roman" w:cs="Times New Roman"/>
-                                <w:szCs w:val="24"/>
-                              </w:rPr>
-                              <w:t xml:space="preserve">A. 建立國際合作機制</w:t>
-                            </w:r>
-                          </w:p>
-                          <w:p>
-                            <w:pPr>
-                              <w:rPr>
-                                <w:rFonts w:ascii="Times New Roman" w:eastAsia="PMingLiU" w:hAnsi="Times New Roman" w:cs="Times New Roman"/>
-                                <w:szCs w:val="24"/>
-                              </w:rPr>
-                            </w:pPr>
-                            <w:r>
-                              <w:rPr>
-                                <w:rFonts w:ascii="Times New Roman" w:eastAsia="PMingLiU" w:hAnsi="Times New Roman" w:cs="Times New Roman"/>
-                                <w:szCs w:val="24"/>
-                              </w:rPr>
-                              <w:t xml:space="preserve">   </w:t>
-                            </w:r>
-                            <w:proofErr w:type="gramEnd"/>
-                            <w:r>
-                              <w:rPr>
-                                <w:rFonts w:ascii="Times New Roman" w:eastAsia="PMingLiU" w:hAnsi="Times New Roman" w:cs="Times New Roman"/>
-                                <w:szCs w:val="24"/>
-                              </w:rPr>
-                              <w:t xml:space="preserve"> - </w:t>
-                            </w:r>
-                            <w:proofErr w:type="gramStart"/>
-                            <w:r>
-                              <w:rPr>
-                                <w:rFonts w:ascii="Times New Roman" w:eastAsia="PMingLiU" w:hAnsi="Times New Roman" w:cs="Times New Roman"/>
-                                <w:szCs w:val="24"/>
-                              </w:rPr>
-                              <w:t xml:space="preserve">B. </w:t>
-                            </w:r>
-                            <w:proofErr w:type="gramStart"/>
-                            <w:r>
-                              <w:rPr>
-                                <w:rFonts w:ascii="Times New Roman" w:eastAsia="PMingLiU" w:hAnsi="Times New Roman" w:cs="Times New Roman"/>
-                                <w:szCs w:val="24"/>
-                              </w:rPr>
-                              <w:t xml:space="preserve">B. 探測深海生物</w:t>
-                            </w:r>
-                          </w:p>
-                          <w:p>
-                            <w:pPr>
-                              <w:rPr>
-                                <w:rFonts w:ascii="Times New Roman" w:eastAsia="PMingLiU" w:hAnsi="Times New Roman" w:cs="Times New Roman"/>
-                                <w:szCs w:val="24"/>
-                              </w:rPr>
-                            </w:pPr>
-                            <w:r>
-                              <w:rPr>
-                                <w:rFonts w:ascii="Times New Roman" w:eastAsia="PMingLiU" w:hAnsi="Times New Roman" w:cs="Times New Roman"/>
-                                <w:szCs w:val="24"/>
-                              </w:rPr>
-                              <w:t xml:space="preserve">   </w:t>
-                            </w:r>
-                            <w:proofErr w:type="gramEnd"/>
-                            <w:r>
-                              <w:rPr>
-                                <w:rFonts w:ascii="Times New Roman" w:eastAsia="PMingLiU" w:hAnsi="Times New Roman" w:cs="Times New Roman"/>
-                                <w:szCs w:val="24"/>
-                              </w:rPr>
-                              <w:t xml:space="preserve"> - </w:t>
-                            </w:r>
-                            <w:proofErr w:type="gramStart"/>
-                            <w:r>
-                              <w:rPr>
-                                <w:rFonts w:ascii="Times New Roman" w:eastAsia="PMingLiU" w:hAnsi="Times New Roman" w:cs="Times New Roman"/>
-                                <w:szCs w:val="24"/>
-                              </w:rPr>
-                              <w:t xml:space="preserve">C. </w:t>
-                            </w:r>
-                            <w:proofErr w:type="gramStart"/>
-                            <w:r>
-                              <w:rPr>
-                                <w:rFonts w:ascii="Times New Roman" w:eastAsia="PMingLiU" w:hAnsi="Times New Roman" w:cs="Times New Roman"/>
-                                <w:szCs w:val="24"/>
-                              </w:rPr>
-                              <w:t xml:space="preserve">C. 持續利用深海資源</w:t>
-                            </w:r>
-                          </w:p>
-                          <w:p>
-                            <w:pPr>
-                              <w:rPr>
-                                <w:rFonts w:ascii="Times New Roman" w:eastAsia="PMingLiU" w:hAnsi="Times New Roman" w:cs="Times New Roman"/>
-                                <w:szCs w:val="24"/>
-                              </w:rPr>
-                            </w:pPr>
-                            <w:r>
-                              <w:rPr>
-                                <w:rFonts w:ascii="Times New Roman" w:eastAsia="PMingLiU" w:hAnsi="Times New Roman" w:cs="Times New Roman"/>
-                                <w:szCs w:val="24"/>
-                              </w:rPr>
-                              <w:t xml:space="preserve">   </w:t>
-                            </w:r>
-                            <w:proofErr w:type="gramEnd"/>
-                            <w:r>
-                              <w:rPr>
-                                <w:rFonts w:ascii="Times New Roman" w:eastAsia="PMingLiU" w:hAnsi="Times New Roman" w:cs="Times New Roman"/>
-                                <w:szCs w:val="24"/>
-                              </w:rPr>
-                              <w:t xml:space="preserve"> - </w:t>
-                            </w:r>
-                            <w:proofErr w:type="gramStart"/>
-                            <w:r>
-                              <w:rPr>
-                                <w:rFonts w:ascii="Times New Roman" w:eastAsia="PMingLiU" w:hAnsi="Times New Roman" w:cs="Times New Roman"/>
-                                <w:szCs w:val="24"/>
-                              </w:rPr>
-                              <w:t xml:space="preserve">D. </w:t>
-                            </w:r>
-                            <w:proofErr w:type="gramStart"/>
-                            <w:r>
-                              <w:rPr>
-                                <w:rFonts w:ascii="Times New Roman" w:eastAsia="PMingLiU" w:hAnsi="Times New Roman" w:cs="Times New Roman"/>
-                                <w:szCs w:val="24"/>
-                              </w:rPr>
-                              <w:t xml:space="preserve">D. 開採所有深海資源</w:t>
-                            </w:r>
-                          </w:p>
-                          <w:p>
-                            <w:pPr>
-                              <w:rPr>
-                                <w:rFonts w:ascii="Times New Roman" w:eastAsia="PMingLiU" w:hAnsi="Times New Roman" w:cs="Times New Roman"/>
-                                <w:szCs w:val="24"/>
-                              </w:rPr>
-                            </w:pPr>
-                            <w:r>
-                              <w:rPr>
-                                <w:rFonts w:ascii="Times New Roman" w:eastAsia="PMingLiU" w:hAnsi="Times New Roman" w:cs="Times New Roman"/>
-                                <w:szCs w:val="24"/>
-                              </w:rPr>
-                              <w:t xml:space="preserve"/>
-                            </w:r>
-                          </w:p>
-                          <w:p>
-                            <w:pPr>
-                              <w:rPr>
-                                <w:rFonts w:ascii="Times New Roman" w:eastAsia="PMingLiU" w:hAnsi="Times New Roman" w:cs="Times New Roman"/>
-                                <w:szCs w:val="24"/>
-                              </w:rPr>
-                            </w:pPr>
-                            <w:r>
-                              <w:rPr>
-                                <w:rFonts w:ascii="Times New Roman" w:eastAsia="PMingLiU" w:hAnsi="Times New Roman" w:cs="Times New Roman" w:hint="eastAsia"/>
-                                <w:szCs w:val="24"/>
-                              </w:rPr>
-                              <w:t xml:space="preserve">正确答案：</w:t>
-                            </w:r>
-                            <w:r>
-                              <w:rPr>
-                                <w:rFonts w:ascii="Times New Roman" w:eastAsia="PMingLiU" w:hAnsi="Times New Roman" w:cs="Times New Roman" w:hint="eastAsia"/>
-                                <w:szCs w:val="24"/>
-                              </w:rPr>
-                              <w:t xml:space="preserve">D</w:t>
+                                <w:rFonts w:asciiTheme="minorEastAsia" w:hAnsiTheme="minorEastAsia" w:hint="eastAsia"/>
+                              </w:rPr>
+                              <w:t xml:space="preserve">中国海军第4艘航母可能采用哪些先进技术？</w:t>
                             </w:r>
                           </w:p>
                         </w:txbxContent>
@@ -3416,224 +2335,28 @@
           </mc:Choice>
           <mc:Fallback>
             <w:pict>
-              <v:shape w14:anchorId="7A0C561E" id="_x0000_s1028" type="#_x0000_t202" style="width:401pt;height:110.6pt;visibility:visible;mso-wrap-style:square;mso-left-percent:-10001;mso-top-percent:-10001;mso-position-horizontal:absolute;mso-position-horizontal-relative:char;mso-position-vertical:absolute;mso-position-vertical-relative:line;mso-left-percent:-10001;mso-top-percent:-10001;v-text-anchor:top" o:gfxdata="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">
+              <v:shape w14:anchorId="0423A4CE" id="_x0000_s1027" type="#_x0000_t202" style="width:401pt;height:110.6pt;visibility:visible;mso-wrap-style:square;mso-left-percent:-10001;mso-top-percent:-10001;mso-position-horizontal:absolute;mso-position-horizontal-relative:char;mso-position-vertical:absolute;mso-position-vertical-relative:line;mso-left-percent:-10001;mso-top-percent:-10001;v-text-anchor:top" o:gfxdata="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">
                 <v:textbox style="mso-fit-shape-to-text:t">
                   <w:txbxContent>
                     <w:p>
                       <w:pPr>
-                        <w:rPr>
-                          <w:rFonts w:ascii="Times New Roman" w:eastAsia="PMingLiU" w:hAnsi="Times New Roman" w:cs="Times New Roman"/>
-                          <w:szCs w:val="24"/>
+                        <w:pStyle w:val="ListParagraph"/>
+                        <w:numPr>
+                          <w:ilvl w:val="0"/>
+                          <w:numId w:val="26"/>
+                        </w:numPr>
+                        <w:ind w:leftChars="0"/>
+                        <w:rPr>
+                          <w:rFonts w:asciiTheme="minorEastAsia" w:hAnsiTheme="minorEastAsia"/>
+                          <w:color w:val="00B050"/>
                         </w:rPr>
                       </w:pPr>
                       <w:proofErr w:type="gramStart"/>
                       <w:r>
                         <w:rPr>
-                          <w:rFonts w:ascii="Times New Roman" w:eastAsia="PMingLiU" w:hAnsi="Times New Roman" w:cs="Times New Roman"/>
-                          <w:szCs w:val="24"/>
-                        </w:rPr>
-                        <w:t xml:space="preserve">2. </w:t>
-                      </w:r>
-                      <w:proofErr w:type="gramStart"/>
-                      <w:r>
-                        <w:rPr>
-                          <w:rFonts w:ascii="Times New Roman" w:eastAsia="PMingLiU" w:hAnsi="Times New Roman" w:cs="Times New Roman"/>
-                          <w:szCs w:val="24"/>
-                        </w:rPr>
-                        <w:t xml:space="preserve">為咗維護深海安全需要做嘅事情不包括以下哪啲？</w:t>
-                      </w:r>
-                    </w:p>
-                    <w:p>
-                      <w:pPr>
-                        <w:rPr>
-                          <w:rFonts w:ascii="Times New Roman" w:eastAsia="PMingLiU" w:hAnsi="Times New Roman" w:cs="Times New Roman"/>
-                          <w:szCs w:val="24"/>
-                        </w:rPr>
-                      </w:pPr>
-                      <w:r>
-                        <w:rPr>
-                          <w:rFonts w:ascii="Times New Roman" w:eastAsia="PMingLiU" w:hAnsi="Times New Roman" w:cs="Times New Roman"/>
-                          <w:szCs w:val="24"/>
-                        </w:rPr>
-                        <w:t xml:space="preserve">   </w:t>
-                      </w:r>
-                      <w:proofErr w:type="gramEnd"/>
-                      <w:r>
-                        <w:rPr>
-                          <w:rFonts w:ascii="Times New Roman" w:eastAsia="PMingLiU" w:hAnsi="Times New Roman" w:cs="Times New Roman"/>
-                          <w:szCs w:val="24"/>
-                        </w:rPr>
-                        <w:t xml:space="preserve"> - </w:t>
-                      </w:r>
-                      <w:proofErr w:type="gramStart"/>
-                      <w:r>
-                        <w:rPr>
-                          <w:rFonts w:ascii="Times New Roman" w:eastAsia="PMingLiU" w:hAnsi="Times New Roman" w:cs="Times New Roman"/>
-                          <w:szCs w:val="24"/>
-                        </w:rPr>
-                        <w:t xml:space="preserve">A. </w:t>
-                      </w:r>
-                      <w:proofErr w:type="gramStart"/>
-                      <w:r>
-                        <w:rPr>
-                          <w:rFonts w:ascii="Times New Roman" w:eastAsia="PMingLiU" w:hAnsi="Times New Roman" w:cs="Times New Roman"/>
-                          <w:szCs w:val="24"/>
-                        </w:rPr>
-                        <w:t xml:space="preserve">A. 建立國際合作機制</w:t>
-                      </w:r>
-                    </w:p>
-                    <w:p>
-                      <w:pPr>
-                        <w:rPr>
-                          <w:rFonts w:ascii="Times New Roman" w:eastAsia="PMingLiU" w:hAnsi="Times New Roman" w:cs="Times New Roman"/>
-                          <w:szCs w:val="24"/>
-                        </w:rPr>
-                      </w:pPr>
-                      <w:r>
-                        <w:rPr>
-                          <w:rFonts w:ascii="Times New Roman" w:eastAsia="PMingLiU" w:hAnsi="Times New Roman" w:cs="Times New Roman"/>
-                          <w:szCs w:val="24"/>
-                        </w:rPr>
-                        <w:t xml:space="preserve">   </w:t>
-                      </w:r>
-                      <w:proofErr w:type="gramEnd"/>
-                      <w:r>
-                        <w:rPr>
-                          <w:rFonts w:ascii="Times New Roman" w:eastAsia="PMingLiU" w:hAnsi="Times New Roman" w:cs="Times New Roman"/>
-                          <w:szCs w:val="24"/>
-                        </w:rPr>
-                        <w:t xml:space="preserve"> - </w:t>
-                      </w:r>
-                      <w:proofErr w:type="gramStart"/>
-                      <w:r>
-                        <w:rPr>
-                          <w:rFonts w:ascii="Times New Roman" w:eastAsia="PMingLiU" w:hAnsi="Times New Roman" w:cs="Times New Roman"/>
-                          <w:szCs w:val="24"/>
-                        </w:rPr>
-                        <w:t xml:space="preserve">B. </w:t>
-                      </w:r>
-                      <w:proofErr w:type="gramStart"/>
-                      <w:r>
-                        <w:rPr>
-                          <w:rFonts w:ascii="Times New Roman" w:eastAsia="PMingLiU" w:hAnsi="Times New Roman" w:cs="Times New Roman"/>
-                          <w:szCs w:val="24"/>
-                        </w:rPr>
-                        <w:t xml:space="preserve">B. 探測深海生物</w:t>
-                      </w:r>
-                    </w:p>
-                    <w:p>
-                      <w:pPr>
-                        <w:rPr>
-                          <w:rFonts w:ascii="Times New Roman" w:eastAsia="PMingLiU" w:hAnsi="Times New Roman" w:cs="Times New Roman"/>
-                          <w:szCs w:val="24"/>
-                        </w:rPr>
-                      </w:pPr>
-                      <w:r>
-                        <w:rPr>
-                          <w:rFonts w:ascii="Times New Roman" w:eastAsia="PMingLiU" w:hAnsi="Times New Roman" w:cs="Times New Roman"/>
-                          <w:szCs w:val="24"/>
-                        </w:rPr>
-                        <w:t xml:space="preserve">   </w:t>
-                      </w:r>
-                      <w:proofErr w:type="gramEnd"/>
-                      <w:r>
-                        <w:rPr>
-                          <w:rFonts w:ascii="Times New Roman" w:eastAsia="PMingLiU" w:hAnsi="Times New Roman" w:cs="Times New Roman"/>
-                          <w:szCs w:val="24"/>
-                        </w:rPr>
-                        <w:t xml:space="preserve"> - </w:t>
-                      </w:r>
-                      <w:proofErr w:type="gramStart"/>
-                      <w:r>
-                        <w:rPr>
-                          <w:rFonts w:ascii="Times New Roman" w:eastAsia="PMingLiU" w:hAnsi="Times New Roman" w:cs="Times New Roman"/>
-                          <w:szCs w:val="24"/>
-                        </w:rPr>
-                        <w:t xml:space="preserve">C. </w:t>
-                      </w:r>
-                      <w:proofErr w:type="gramStart"/>
-                      <w:r>
-                        <w:rPr>
-                          <w:rFonts w:ascii="Times New Roman" w:eastAsia="PMingLiU" w:hAnsi="Times New Roman" w:cs="Times New Roman"/>
-                          <w:szCs w:val="24"/>
-                        </w:rPr>
-                        <w:t xml:space="preserve">C. 持續利用深海資源</w:t>
-                      </w:r>
-                    </w:p>
-                    <w:p>
-                      <w:pPr>
-                        <w:rPr>
-                          <w:rFonts w:ascii="Times New Roman" w:eastAsia="PMingLiU" w:hAnsi="Times New Roman" w:cs="Times New Roman"/>
-                          <w:szCs w:val="24"/>
-                        </w:rPr>
-                      </w:pPr>
-                      <w:r>
-                        <w:rPr>
-                          <w:rFonts w:ascii="Times New Roman" w:eastAsia="PMingLiU" w:hAnsi="Times New Roman" w:cs="Times New Roman"/>
-                          <w:szCs w:val="24"/>
-                        </w:rPr>
-                        <w:t xml:space="preserve">   </w:t>
-                      </w:r>
-                      <w:proofErr w:type="gramEnd"/>
-                      <w:r>
-                        <w:rPr>
-                          <w:rFonts w:ascii="Times New Roman" w:eastAsia="PMingLiU" w:hAnsi="Times New Roman" w:cs="Times New Roman"/>
-                          <w:szCs w:val="24"/>
-                        </w:rPr>
-                        <w:t xml:space="preserve"> - </w:t>
-                      </w:r>
-                      <w:proofErr w:type="gramStart"/>
-                      <w:r>
-                        <w:rPr>
-                          <w:rFonts w:ascii="Times New Roman" w:eastAsia="PMingLiU" w:hAnsi="Times New Roman" w:cs="Times New Roman"/>
-                          <w:szCs w:val="24"/>
-                        </w:rPr>
-                        <w:t xml:space="preserve">D. </w:t>
-                      </w:r>
-                      <w:proofErr w:type="gramStart"/>
-                      <w:r>
-                        <w:rPr>
-                          <w:rFonts w:ascii="Times New Roman" w:eastAsia="PMingLiU" w:hAnsi="Times New Roman" w:cs="Times New Roman"/>
-                          <w:szCs w:val="24"/>
-                        </w:rPr>
-                        <w:t xml:space="preserve">D. 開採所有深海資源</w:t>
-                      </w:r>
-                    </w:p>
-                    <w:p>
-                      <w:pPr>
-                        <w:rPr>
-                          <w:rFonts w:ascii="Times New Roman" w:eastAsia="PMingLiU" w:hAnsi="Times New Roman" w:cs="Times New Roman"/>
-                          <w:szCs w:val="24"/>
-                        </w:rPr>
-                      </w:pPr>
-                      <w:r>
-                        <w:rPr>
-                          <w:rFonts w:ascii="Times New Roman" w:eastAsia="PMingLiU" w:hAnsi="Times New Roman" w:cs="Times New Roman"/>
-                          <w:szCs w:val="24"/>
-                        </w:rPr>
-                        <w:t xml:space="preserve"/>
-                      </w:r>
-                    </w:p>
-                    <w:p>
-                      <w:pPr>
-                        <w:rPr>
-                          <w:rFonts w:ascii="Times New Roman" w:eastAsia="PMingLiU" w:hAnsi="Times New Roman" w:cs="Times New Roman"/>
-                          <w:szCs w:val="24"/>
-                        </w:rPr>
-                      </w:pPr>
-                      <w:r>
-                        <w:rPr>
-                          <w:rFonts w:ascii="Times New Roman" w:eastAsia="PMingLiU" w:hAnsi="Times New Roman" w:cs="Times New Roman" w:hint="eastAsia"/>
-                          <w:szCs w:val="24"/>
-                        </w:rPr>
-                        <w:t xml:space="preserve">正确答案：</w:t>
-                      </w:r>
-                      <w:r>
-                        <w:rPr>
-                          <w:rFonts w:ascii="Times New Roman" w:eastAsia="PMingLiU" w:hAnsi="Times New Roman" w:cs="Times New Roman" w:hint="eastAsia"/>
-                          <w:szCs w:val="24"/>
-                        </w:rPr>
-                        <w:t xml:space="preserve">D</w:t>
+                          <w:rFonts w:asciiTheme="minorEastAsia" w:hAnsiTheme="minorEastAsia" w:hint="eastAsia"/>
+                        </w:rPr>
+                        <w:t xml:space="preserve">中国海军第4艘航母可能采用哪些先进技术？</w:t>
                       </w:r>
                     </w:p>
                   </w:txbxContent>
@@ -3643,6 +2366,231 @@
             </w:pict>
           </mc:Fallback>
         </mc:AlternateContent>
+      </w:r>
+    </w:p>
+    <w:p>
+      <w:pPr>
+        <w:pStyle w:val="ListParagraph"/>
+        <w:ind w:leftChars="0" w:left="501"/>
+        <w:rPr>
+          <w:rFonts w:asciiTheme="minorEastAsia" w:hAnsiTheme="minorEastAsia"/>
+          <w:color w:val="00B050"/>
+        </w:rPr>
+      </w:pPr>
+    </w:p>
+    <w:p>
+      <w:pPr>
+        <w:pStyle w:val="ListParagraph"/>
+        <w:ind w:leftChars="0" w:left="501"/>
+        <w:rPr>
+          <w:rFonts w:asciiTheme="minorEastAsia" w:hAnsiTheme="minorEastAsia"/>
+          <w:color w:val="00B050"/>
+        </w:rPr>
+      </w:pPr>
+      <w:r>
+        <w:rPr>
+          <w:rFonts w:asciiTheme="minorEastAsia" w:hAnsiTheme="minorEastAsia" w:hint="eastAsia"/>
+          <w:color w:val="00B050"/>
+        </w:rPr>
+        <w:t xml:space="preserve">答案：</w:t>
+      </w:r>
+      <w:r>
+        <w:rPr>
+          <w:rFonts w:asciiTheme="minorEastAsia" w:hAnsiTheme="minorEastAsia"/>
+          <w:color w:val="00B050"/>
+        </w:rPr>
+        <w:t xml:space="preserve"/>
+      </w:r>
+    </w:p>
+    <w:p>
+      <w:pPr>
+        <w:pStyle w:val="ListParagraph"/>
+        <w:numPr>
+          <w:ilvl w:val="0"/>
+          <w:numId w:val="27"/>
+        </w:numPr>
+        <w:ind w:leftChars="0"/>
+        <w:rPr>
+          <w:rFonts w:asciiTheme="minorEastAsia" w:hAnsiTheme="minorEastAsia"/>
+          <w:color w:val="00B050"/>
+        </w:rPr>
+      </w:pPr>
+      <w:proofErr w:type="gramStart"/>
+      <w:r>
+        <w:rPr>
+          <w:rFonts w:asciiTheme="minorEastAsia" w:hAnsiTheme="minorEastAsia" w:hint="eastAsia"/>
+          <w:color w:val="00B050"/>
+        </w:rPr>
+        <w:t xml:space="preserve">可能采用核动力、电磁弹射</w:t>
+      </w:r>
+      <w:r>
+        <w:rPr>
+          <w:rFonts w:asciiTheme="minorEastAsia" w:hAnsiTheme="minorEastAsia" w:hint="eastAsia"/>
+          <w:color w:val="00B050"/>
+        </w:rPr>
+        <w:t xml:space="preserve"> </w:t>
+      </w:r>
+      <w:r>
+        <w:rPr>
+          <w:rFonts w:asciiTheme="minorEastAsia" w:hAnsiTheme="minorEastAsia"/>
+          <w:color w:val="00B050"/>
+        </w:rPr>
+        <w:t xml:space="preserve"/>
+      </w:r>
+    </w:p>
+    <w:p>
+      <w:pPr>
+        <w:rPr>
+          <w:rFonts w:asciiTheme="minorEastAsia" w:hAnsiTheme="minorEastAsia"/>
+        </w:rPr>
+      </w:pPr>
+      <w:r>
+        <w:rPr>
+          <w:rFonts w:asciiTheme="minorEastAsia" w:hAnsiTheme="minorEastAsia"/>
+        </w:rPr>
+        <w:t xml:space="preserve"/>
+      </w:r>
+    </w:p>
+    <w:p>
+      <w:pPr>
+        <w:rPr>
+          <w:rFonts w:asciiTheme="minorEastAsia" w:hAnsiTheme="minorEastAsia"/>
+        </w:rPr>
+      </w:pPr>
+    </w:p>
+    <w:p>
+      <w:pPr>
+        <w:widowControl/>
+        <w:rPr>
+          <w:rFonts w:asciiTheme="minorEastAsia" w:hAnsiTheme="minorEastAsia"/>
+        </w:rPr>
+      </w:pPr>
+      <w:r>
+        <w:rPr>
+          <w:rFonts w:asciiTheme="minorEastAsia" w:hAnsiTheme="minorEastAsia"/>
+        </w:rPr>
+        <w:br w:type="page"/>
+      </w:r>
+    </w:p>
+    <w:p>
+      <w:pPr>
+        <w:pStyle w:val="ListParagraph"/>
+        <w:numPr>
+          <w:ilvl w:val="0"/>
+          <w:numId w:val="8"/>
+        </w:numPr>
+        <w:ind w:leftChars="0"/>
+        <w:rPr>
+          <w:rFonts w:asciiTheme="minorEastAsia" w:hAnsiTheme="minorEastAsia" w:cs="Times New Roman"/>
+          <w:b/>
+          <w:szCs w:val="24"/>
+          <w:u w:val="thick"/>
+        </w:rPr>
+      </w:pPr>
+      <w:r>
+        <w:rPr>
+          <w:rFonts w:asciiTheme="minorEastAsia" w:hAnsiTheme="minorEastAsia" w:cs="Times New Roman" w:hint="eastAsia"/>
+          <w:b/>
+          <w:szCs w:val="24"/>
+          <w:lang w:eastAsia="zh-HK"/>
+        </w:rPr>
+        <w:lastRenderedPageBreak/>
+        <w:t>回答</w:t>
+      </w:r>
+      <w:r>
+        <w:rPr>
+          <w:rFonts w:asciiTheme="minorEastAsia" w:hAnsiTheme="minorEastAsia" w:cs="Times New Roman" w:hint="eastAsia"/>
+          <w:b/>
+          <w:szCs w:val="24"/>
+          <w:lang w:eastAsia="zh-HK"/>
+        </w:rPr>
+        <w:t>以下</w:t>
+      </w:r>
+      <w:r>
+        <w:rPr>
+          <w:rFonts w:asciiTheme="minorEastAsia" w:hAnsiTheme="minorEastAsia" w:cs="Times New Roman" w:hint="eastAsia"/>
+          <w:b/>
+          <w:szCs w:val="24"/>
+          <w:lang w:eastAsia="zh-HK"/>
+        </w:rPr>
+        <w:t>選擇題</w:t>
+      </w:r>
+      <w:r>
+        <w:rPr>
+          <w:rFonts w:asciiTheme="minorEastAsia" w:hAnsiTheme="minorEastAsia" w:cs="Times New Roman" w:hint="eastAsia"/>
+          <w:sz w:val="20"/>
+          <w:szCs w:val="20"/>
+        </w:rPr>
+        <w:t>（</w:t>
+      </w:r>
+      <w:r>
+        <w:rPr>
+          <w:rFonts w:asciiTheme="minorEastAsia" w:hAnsiTheme="minorEastAsia" w:cs="Times New Roman" w:hint="eastAsia"/>
+          <w:sz w:val="20"/>
+          <w:szCs w:val="20"/>
+          <w:lang w:eastAsia="zh-HK"/>
+        </w:rPr>
+        <w:t>作答時可翻閱</w:t>
+      </w:r>
+      <w:r>
+        <w:rPr>
+          <w:rFonts w:asciiTheme="minorEastAsia" w:hAnsiTheme="minorEastAsia" w:cs="Times New Roman" w:hint="eastAsia"/>
+          <w:sz w:val="20"/>
+          <w:szCs w:val="20"/>
+        </w:rPr>
+        <w:t xml:space="preserve">《</w:t>
+      </w:r>
+      <w:r>
+        <w:rPr>
+          <w:rFonts w:asciiTheme="minorEastAsia" w:hAnsiTheme="minorEastAsia" w:cs="Times New Roman"/>
+          <w:sz w:val="20"/>
+          <w:szCs w:val="20"/>
+          <w:lang w:eastAsia="zh-HK"/>
+        </w:rPr>
+        <w:t xml:space="preserve">中国海军航空母舰知识工作表</w:t>
+      </w:r>
+      <w:r>
+        <w:rPr>
+          <w:rFonts w:asciiTheme="minorEastAsia" w:hAnsiTheme="minorEastAsia" w:cs="Times New Roman" w:hint="eastAsia"/>
+          <w:sz w:val="20"/>
+          <w:szCs w:val="20"/>
+        </w:rPr>
+        <w:t>》</w:t>
+      </w:r>
+      <w:r>
+        <w:rPr>
+          <w:rFonts w:asciiTheme="minorEastAsia" w:hAnsiTheme="minorEastAsia" w:cs="Times New Roman" w:hint="eastAsia"/>
+          <w:sz w:val="20"/>
+          <w:szCs w:val="20"/>
+          <w:lang w:eastAsia="zh-HK"/>
+        </w:rPr>
+        <w:t>以尋</w:t>
+      </w:r>
+      <w:r>
+        <w:rPr>
+          <w:rFonts w:asciiTheme="minorEastAsia" w:hAnsiTheme="minorEastAsia" w:cs="Times New Roman" w:hint="eastAsia"/>
+          <w:sz w:val="20"/>
+          <w:szCs w:val="20"/>
+          <w:lang w:eastAsia="zh-HK"/>
+        </w:rPr>
+        <w:t>找</w:t>
+      </w:r>
+      <w:r>
+        <w:rPr>
+          <w:rFonts w:asciiTheme="minorEastAsia" w:hAnsiTheme="minorEastAsia" w:cs="Times New Roman" w:hint="eastAsia"/>
+          <w:sz w:val="20"/>
+          <w:szCs w:val="20"/>
+          <w:lang w:eastAsia="zh-HK"/>
+        </w:rPr>
+        <w:t>正確答案</w:t>
+      </w:r>
+      <w:r>
+        <w:rPr>
+          <w:rFonts w:asciiTheme="minorEastAsia" w:hAnsiTheme="minorEastAsia" w:cs="Times New Roman"/>
+          <w:sz w:val="20"/>
+          <w:szCs w:val="20"/>
+        </w:rPr>
+        <w:t xml:space="preserve">）</w:t>
       </w:r>
     </w:p>
     <w:p>
@@ -3717,7 +2665,7 @@
                                 <w:rFonts w:ascii="Times New Roman" w:eastAsia="PMingLiU" w:hAnsi="Times New Roman" w:cs="Times New Roman"/>
                                 <w:szCs w:val="24"/>
                               </w:rPr>
-                              <w:t xml:space="preserve">3. </w:t>
+                              <w:t xml:space="preserve">1. </w:t>
                             </w:r>
                             <w:proofErr w:type="gramStart"/>
                             <w:r>
@@ -3725,7 +2673,7 @@
                                 <w:rFonts w:ascii="Times New Roman" w:eastAsia="PMingLiU" w:hAnsi="Times New Roman" w:cs="Times New Roman"/>
                                 <w:szCs w:val="24"/>
                               </w:rPr>
-                              <w:t xml:space="preserve">中國喺深海開發領域使用嘅方法包括以下哪啲？</w:t>
+                              <w:t xml:space="preserve">辽宁舰是由哪个国家的航空母舰改装而来的？</w:t>
                             </w:r>
                           </w:p>
                           <w:p>
@@ -3764,7 +2712,7 @@
                                 <w:rFonts w:ascii="Times New Roman" w:eastAsia="PMingLiU" w:hAnsi="Times New Roman" w:cs="Times New Roman"/>
                                 <w:szCs w:val="24"/>
                               </w:rPr>
-                              <w:t xml:space="preserve">A. 深潛</w:t>
+                              <w:t xml:space="preserve">乌克兰</w:t>
                             </w:r>
                           </w:p>
                           <w:p>
@@ -3803,7 +2751,7 @@
                                 <w:rFonts w:ascii="Times New Roman" w:eastAsia="PMingLiU" w:hAnsi="Times New Roman" w:cs="Times New Roman"/>
                                 <w:szCs w:val="24"/>
                               </w:rPr>
-                              <w:t xml:space="preserve">B. 深鑽</w:t>
+                              <w:t xml:space="preserve">俄罗斯</w:t>
                             </w:r>
                           </w:p>
                           <w:p>
@@ -3842,7 +2790,7 @@
                                 <w:rFonts w:ascii="Times New Roman" w:eastAsia="PMingLiU" w:hAnsi="Times New Roman" w:cs="Times New Roman"/>
                                 <w:szCs w:val="24"/>
                               </w:rPr>
-                              <w:t xml:space="preserve">C. 深網</w:t>
+                              <w:t xml:space="preserve">美国</w:t>
                             </w:r>
                           </w:p>
                           <w:p>
@@ -3881,7 +2829,7 @@
                                 <w:rFonts w:ascii="Times New Roman" w:eastAsia="PMingLiU" w:hAnsi="Times New Roman" w:cs="Times New Roman"/>
                                 <w:szCs w:val="24"/>
                               </w:rPr>
-                              <w:t xml:space="preserve">D. 所有上列</w:t>
+                              <w:t xml:space="preserve">英国</w:t>
                             </w:r>
                           </w:p>
                           <w:p>
@@ -3918,7 +2866,7 @@
                                 <w:rFonts w:ascii="Times New Roman" w:eastAsia="PMingLiU" w:hAnsi="Times New Roman" w:cs="Times New Roman" w:hint="eastAsia"/>
                                 <w:szCs w:val="24"/>
                               </w:rPr>
-                              <w:t xml:space="preserve">D</w:t>
+                              <w:t xml:space="preserve">A</w:t>
                             </w:r>
                           </w:p>
                         </w:txbxContent>
@@ -3950,7 +2898,7 @@
                           <w:rFonts w:ascii="Times New Roman" w:eastAsia="PMingLiU" w:hAnsi="Times New Roman" w:cs="Times New Roman"/>
                           <w:szCs w:val="24"/>
                         </w:rPr>
-                        <w:t xml:space="preserve">3. </w:t>
+                        <w:t xml:space="preserve">1. </w:t>
                       </w:r>
                       <w:proofErr w:type="gramStart"/>
                       <w:r>
@@ -3958,7 +2906,7 @@
                           <w:rFonts w:ascii="Times New Roman" w:eastAsia="PMingLiU" w:hAnsi="Times New Roman" w:cs="Times New Roman"/>
                           <w:szCs w:val="24"/>
                         </w:rPr>
-                        <w:t xml:space="preserve">中國喺深海開發領域使用嘅方法包括以下哪啲？</w:t>
+                        <w:t xml:space="preserve">辽宁舰是由哪个国家的航空母舰改装而来的？</w:t>
                       </w:r>
                     </w:p>
                     <w:p>
@@ -3997,7 +2945,7 @@
                           <w:rFonts w:ascii="Times New Roman" w:eastAsia="PMingLiU" w:hAnsi="Times New Roman" w:cs="Times New Roman"/>
                           <w:szCs w:val="24"/>
                         </w:rPr>
-                        <w:t xml:space="preserve">A. 深潛</w:t>
+                        <w:t xml:space="preserve">乌克兰</w:t>
                       </w:r>
                     </w:p>
                     <w:p>
@@ -4036,7 +2984,7 @@
                           <w:rFonts w:ascii="Times New Roman" w:eastAsia="PMingLiU" w:hAnsi="Times New Roman" w:cs="Times New Roman"/>
                           <w:szCs w:val="24"/>
                         </w:rPr>
-                        <w:t xml:space="preserve">B. 深鑽</w:t>
+                        <w:t xml:space="preserve">俄罗斯</w:t>
                       </w:r>
                     </w:p>
                     <w:p>
@@ -4075,7 +3023,7 @@
                           <w:rFonts w:ascii="Times New Roman" w:eastAsia="PMingLiU" w:hAnsi="Times New Roman" w:cs="Times New Roman"/>
                           <w:szCs w:val="24"/>
                         </w:rPr>
-                        <w:t xml:space="preserve">C. 深網</w:t>
+                        <w:t xml:space="preserve">美国</w:t>
                       </w:r>
                     </w:p>
                     <w:p>
@@ -4114,7 +3062,7 @@
                           <w:rFonts w:ascii="Times New Roman" w:eastAsia="PMingLiU" w:hAnsi="Times New Roman" w:cs="Times New Roman"/>
                           <w:szCs w:val="24"/>
                         </w:rPr>
-                        <w:t xml:space="preserve">D. 所有上列</w:t>
+                        <w:t xml:space="preserve">英国</w:t>
                       </w:r>
                     </w:p>
                     <w:p>
@@ -4151,7 +3099,7 @@
                           <w:rFonts w:ascii="Times New Roman" w:eastAsia="PMingLiU" w:hAnsi="Times New Roman" w:cs="Times New Roman" w:hint="eastAsia"/>
                           <w:szCs w:val="24"/>
                         </w:rPr>
-                        <w:t xml:space="preserve">D</w:t>
+                        <w:t xml:space="preserve">A</w:t>
                       </w:r>
                     </w:p>
                   </w:txbxContent>
@@ -4235,7 +3183,7 @@
                                 <w:rFonts w:ascii="Times New Roman" w:eastAsia="PMingLiU" w:hAnsi="Times New Roman" w:cs="Times New Roman"/>
                                 <w:szCs w:val="24"/>
                               </w:rPr>
-                              <w:t xml:space="preserve">4. </w:t>
+                              <w:t xml:space="preserve">2. </w:t>
                             </w:r>
                             <w:proofErr w:type="gramStart"/>
                             <w:r>
@@ -4243,7 +3191,7 @@
                                 <w:rFonts w:ascii="Times New Roman" w:eastAsia="PMingLiU" w:hAnsi="Times New Roman" w:cs="Times New Roman"/>
                                 <w:szCs w:val="24"/>
                               </w:rPr>
-                              <w:t xml:space="preserve">以下哪啲唔係深海資源開發需要考慮嘅國際合作因素？</w:t>
+                              <w:t xml:space="preserve">山东舰是中国第几艘国产化设计建造的航空母舰？</w:t>
                             </w:r>
                           </w:p>
                           <w:p>
@@ -4282,7 +3230,7 @@
                                 <w:rFonts w:ascii="Times New Roman" w:eastAsia="PMingLiU" w:hAnsi="Times New Roman" w:cs="Times New Roman"/>
                                 <w:szCs w:val="24"/>
                               </w:rPr>
-                              <w:t xml:space="preserve">A. 資源分配</w:t>
+                              <w:t xml:space="preserve">第一艘</w:t>
                             </w:r>
                           </w:p>
                           <w:p>
@@ -4321,7 +3269,7 @@
                                 <w:rFonts w:ascii="Times New Roman" w:eastAsia="PMingLiU" w:hAnsi="Times New Roman" w:cs="Times New Roman"/>
                                 <w:szCs w:val="24"/>
                               </w:rPr>
-                              <w:t xml:space="preserve">B. 技術共享</w:t>
+                              <w:t xml:space="preserve">第二艘</w:t>
                             </w:r>
                           </w:p>
                           <w:p>
@@ -4360,7 +3308,7 @@
                                 <w:rFonts w:ascii="Times New Roman" w:eastAsia="PMingLiU" w:hAnsi="Times New Roman" w:cs="Times New Roman"/>
                                 <w:szCs w:val="24"/>
                               </w:rPr>
-                              <w:t xml:space="preserve">C. 軍事防禦</w:t>
+                              <w:t xml:space="preserve">第三艘</w:t>
                             </w:r>
                           </w:p>
                           <w:p>
@@ -4399,7 +3347,7 @@
                                 <w:rFonts w:ascii="Times New Roman" w:eastAsia="PMingLiU" w:hAnsi="Times New Roman" w:cs="Times New Roman"/>
                                 <w:szCs w:val="24"/>
                               </w:rPr>
-                              <w:t xml:space="preserve">D. 環保協議</w:t>
+                              <w:t xml:space="preserve">第四艘</w:t>
                             </w:r>
                           </w:p>
                           <w:p>
@@ -4436,7 +3384,7 @@
                                 <w:rFonts w:ascii="Times New Roman" w:eastAsia="PMingLiU" w:hAnsi="Times New Roman" w:cs="Times New Roman" w:hint="eastAsia"/>
                                 <w:szCs w:val="24"/>
                               </w:rPr>
-                              <w:t xml:space="preserve">C</w:t>
+                              <w:t xml:space="preserve">A</w:t>
                             </w:r>
                           </w:p>
                         </w:txbxContent>
@@ -4468,7 +3416,7 @@
                           <w:rFonts w:ascii="Times New Roman" w:eastAsia="PMingLiU" w:hAnsi="Times New Roman" w:cs="Times New Roman"/>
                           <w:szCs w:val="24"/>
                         </w:rPr>
-                        <w:t xml:space="preserve">4. </w:t>
+                        <w:t xml:space="preserve">2. </w:t>
                       </w:r>
                       <w:proofErr w:type="gramStart"/>
                       <w:r>
@@ -4476,7 +3424,7 @@
                           <w:rFonts w:ascii="Times New Roman" w:eastAsia="PMingLiU" w:hAnsi="Times New Roman" w:cs="Times New Roman"/>
                           <w:szCs w:val="24"/>
                         </w:rPr>
-                        <w:t xml:space="preserve">以下哪啲唔係深海資源開發需要考慮嘅國際合作因素？</w:t>
+                        <w:t xml:space="preserve">山东舰是中国第几艘国产化设计建造的航空母舰？</w:t>
                       </w:r>
                     </w:p>
                     <w:p>
@@ -4515,7 +3463,7 @@
                           <w:rFonts w:ascii="Times New Roman" w:eastAsia="PMingLiU" w:hAnsi="Times New Roman" w:cs="Times New Roman"/>
                           <w:szCs w:val="24"/>
                         </w:rPr>
-                        <w:t xml:space="preserve">A. 資源分配</w:t>
+                        <w:t xml:space="preserve">第一艘</w:t>
                       </w:r>
                     </w:p>
                     <w:p>
@@ -4554,7 +3502,7 @@
                           <w:rFonts w:ascii="Times New Roman" w:eastAsia="PMingLiU" w:hAnsi="Times New Roman" w:cs="Times New Roman"/>
                           <w:szCs w:val="24"/>
                         </w:rPr>
-                        <w:t xml:space="preserve">B. 技術共享</w:t>
+                        <w:t xml:space="preserve">第二艘</w:t>
                       </w:r>
                     </w:p>
                     <w:p>
@@ -4593,7 +3541,7 @@
                           <w:rFonts w:ascii="Times New Roman" w:eastAsia="PMingLiU" w:hAnsi="Times New Roman" w:cs="Times New Roman"/>
                           <w:szCs w:val="24"/>
                         </w:rPr>
-                        <w:t xml:space="preserve">C. 軍事防禦</w:t>
+                        <w:t xml:space="preserve">第三艘</w:t>
                       </w:r>
                     </w:p>
                     <w:p>
@@ -4632,7 +3580,7 @@
                           <w:rFonts w:ascii="Times New Roman" w:eastAsia="PMingLiU" w:hAnsi="Times New Roman" w:cs="Times New Roman"/>
                           <w:szCs w:val="24"/>
                         </w:rPr>
-                        <w:t xml:space="preserve">D. 環保協議</w:t>
+                        <w:t xml:space="preserve">第四艘</w:t>
                       </w:r>
                     </w:p>
                     <w:p>
@@ -4669,7 +3617,7 @@
                           <w:rFonts w:ascii="Times New Roman" w:eastAsia="PMingLiU" w:hAnsi="Times New Roman" w:cs="Times New Roman" w:hint="eastAsia"/>
                           <w:szCs w:val="24"/>
                         </w:rPr>
-                        <w:t xml:space="preserve">C</w:t>
+                        <w:t xml:space="preserve">A</w:t>
                       </w:r>
                     </w:p>
                   </w:txbxContent>
@@ -4753,7 +3701,7 @@
                                 <w:rFonts w:ascii="Times New Roman" w:eastAsia="PMingLiU" w:hAnsi="Times New Roman" w:cs="Times New Roman"/>
                                 <w:szCs w:val="24"/>
                               </w:rPr>
-                              <w:t xml:space="preserve">5. </w:t>
+                              <w:t xml:space="preserve">3. </w:t>
                             </w:r>
                             <w:proofErr w:type="gramStart"/>
                             <w:r>
@@ -4761,7 +3709,7 @@
                                 <w:rFonts w:ascii="Times New Roman" w:eastAsia="PMingLiU" w:hAnsi="Times New Roman" w:cs="Times New Roman"/>
                                 <w:szCs w:val="24"/>
                               </w:rPr>
-                              <w:t xml:space="preserve">以下哪個唔係中國喺提升深海開發能力方面所做嘅貢獻？</w:t>
+                              <w:t xml:space="preserve">福建舰的舷号是多少？</w:t>
                             </w:r>
                           </w:p>
                           <w:p>
@@ -4800,7 +3748,7 @@
                                 <w:rFonts w:ascii="Times New Roman" w:eastAsia="PMingLiU" w:hAnsi="Times New Roman" w:cs="Times New Roman"/>
                                 <w:szCs w:val="24"/>
                               </w:rPr>
-                              <w:t xml:space="preserve">A. 蛟龍號深潛器</w:t>
+                              <w:t xml:space="preserve">16</w:t>
                             </w:r>
                           </w:p>
                           <w:p>
@@ -4839,7 +3787,7 @@
                                 <w:rFonts w:ascii="Times New Roman" w:eastAsia="PMingLiU" w:hAnsi="Times New Roman" w:cs="Times New Roman"/>
                                 <w:szCs w:val="24"/>
                               </w:rPr>
-                              <w:t xml:space="preserve">B. 深海科學觀測網</w:t>
+                              <w:t xml:space="preserve">17</w:t>
                             </w:r>
                           </w:p>
                           <w:p>
@@ -4878,7 +3826,7 @@
                                 <w:rFonts w:ascii="Times New Roman" w:eastAsia="PMingLiU" w:hAnsi="Times New Roman" w:cs="Times New Roman"/>
                                 <w:szCs w:val="24"/>
                               </w:rPr>
-                              <w:t xml:space="preserve">C. 太空探測器</w:t>
+                              <w:t xml:space="preserve">18</w:t>
                             </w:r>
                           </w:p>
                           <w:p>
@@ -4917,7 +3865,7 @@
                                 <w:rFonts w:ascii="Times New Roman" w:eastAsia="PMingLiU" w:hAnsi="Times New Roman" w:cs="Times New Roman"/>
                                 <w:szCs w:val="24"/>
                               </w:rPr>
-                              <w:t xml:space="preserve">D. 深海鑽探技術</w:t>
+                              <w:t xml:space="preserve">19</w:t>
                             </w:r>
                           </w:p>
                           <w:p>
@@ -4986,7 +3934,7 @@
                           <w:rFonts w:ascii="Times New Roman" w:eastAsia="PMingLiU" w:hAnsi="Times New Roman" w:cs="Times New Roman"/>
                           <w:szCs w:val="24"/>
                         </w:rPr>
-                        <w:t xml:space="preserve">5. </w:t>
+                        <w:t xml:space="preserve">3. </w:t>
                       </w:r>
                       <w:proofErr w:type="gramStart"/>
                       <w:r>
@@ -4994,7 +3942,7 @@
                           <w:rFonts w:ascii="Times New Roman" w:eastAsia="PMingLiU" w:hAnsi="Times New Roman" w:cs="Times New Roman"/>
                           <w:szCs w:val="24"/>
                         </w:rPr>
-                        <w:t xml:space="preserve">以下哪個唔係中國喺提升深海開發能力方面所做嘅貢獻？</w:t>
+                        <w:t xml:space="preserve">福建舰的舷号是多少？</w:t>
                       </w:r>
                     </w:p>
                     <w:p>
@@ -5033,7 +3981,7 @@
                           <w:rFonts w:ascii="Times New Roman" w:eastAsia="PMingLiU" w:hAnsi="Times New Roman" w:cs="Times New Roman"/>
                           <w:szCs w:val="24"/>
                         </w:rPr>
-                        <w:t xml:space="preserve">A. 蛟龍號深潛器</w:t>
+                        <w:t xml:space="preserve">16</w:t>
                       </w:r>
                     </w:p>
                     <w:p>
@@ -5072,7 +4020,7 @@
                           <w:rFonts w:ascii="Times New Roman" w:eastAsia="PMingLiU" w:hAnsi="Times New Roman" w:cs="Times New Roman"/>
                           <w:szCs w:val="24"/>
                         </w:rPr>
-                        <w:t xml:space="preserve">B. 深海科學觀測網</w:t>
+                        <w:t xml:space="preserve">17</w:t>
                       </w:r>
                     </w:p>
                     <w:p>
@@ -5111,7 +4059,7 @@
                           <w:rFonts w:ascii="Times New Roman" w:eastAsia="PMingLiU" w:hAnsi="Times New Roman" w:cs="Times New Roman"/>
                           <w:szCs w:val="24"/>
                         </w:rPr>
-                        <w:t xml:space="preserve">C. 太空探測器</w:t>
+                        <w:t xml:space="preserve">18</w:t>
                       </w:r>
                     </w:p>
                     <w:p>
@@ -5150,7 +4098,1043 @@
                           <w:rFonts w:ascii="Times New Roman" w:eastAsia="PMingLiU" w:hAnsi="Times New Roman" w:cs="Times New Roman"/>
                           <w:szCs w:val="24"/>
                         </w:rPr>
-                        <w:t xml:space="preserve">D. 深海鑽探技術</w:t>
+                        <w:t xml:space="preserve">19</w:t>
+                      </w:r>
+                    </w:p>
+                    <w:p>
+                      <w:pPr>
+                        <w:rPr>
+                          <w:rFonts w:ascii="Times New Roman" w:eastAsia="PMingLiU" w:hAnsi="Times New Roman" w:cs="Times New Roman"/>
+                          <w:szCs w:val="24"/>
+                        </w:rPr>
+                      </w:pPr>
+                      <w:r>
+                        <w:rPr>
+                          <w:rFonts w:ascii="Times New Roman" w:eastAsia="PMingLiU" w:hAnsi="Times New Roman" w:cs="Times New Roman"/>
+                          <w:szCs w:val="24"/>
+                        </w:rPr>
+                        <w:t xml:space="preserve"/>
+                      </w:r>
+                    </w:p>
+                    <w:p>
+                      <w:pPr>
+                        <w:rPr>
+                          <w:rFonts w:ascii="Times New Roman" w:eastAsia="PMingLiU" w:hAnsi="Times New Roman" w:cs="Times New Roman"/>
+                          <w:szCs w:val="24"/>
+                        </w:rPr>
+                      </w:pPr>
+                      <w:r>
+                        <w:rPr>
+                          <w:rFonts w:ascii="Times New Roman" w:eastAsia="PMingLiU" w:hAnsi="Times New Roman" w:cs="Times New Roman" w:hint="eastAsia"/>
+                          <w:szCs w:val="24"/>
+                        </w:rPr>
+                        <w:t xml:space="preserve">正确答案：</w:t>
+                      </w:r>
+                      <w:r>
+                        <w:rPr>
+                          <w:rFonts w:ascii="Times New Roman" w:eastAsia="PMingLiU" w:hAnsi="Times New Roman" w:cs="Times New Roman" w:hint="eastAsia"/>
+                          <w:szCs w:val="24"/>
+                        </w:rPr>
+                        <w:t xml:space="preserve">C</w:t>
+                      </w:r>
+                    </w:p>
+                  </w:txbxContent>
+                </v:textbox>
+                <w10:anchorlock/>
+              </v:shape>
+            </w:pict>
+          </mc:Fallback>
+        </mc:AlternateContent>
+      </w:r>
+    </w:p>
+    <w:p>
+      <w:pPr>
+        <w:rPr>
+          <w:rFonts w:asciiTheme="minorEastAsia" w:hAnsiTheme="minorEastAsia" w:cs="Times New Roman"/>
+          <w:szCs w:val="24"/>
+        </w:rPr>
+      </w:pPr>
+      <w:r>
+        <w:rPr>
+          <w:rFonts w:asciiTheme="minorEastAsia" w:hAnsiTheme="minorEastAsia" w:cs="Times New Roman"/>
+          <w:szCs w:val="24"/>
+        </w:rPr>
+        <w:t xml:space="preserve"/>
+      </w:r>
+      <w:r>
+        <w:rPr>
+          <w:rFonts w:asciiTheme="minorEastAsia" w:hAnsiTheme="minorEastAsia" w:cs="Times New Roman"/>
+          <w:b/>
+          <w:noProof/>
+          <w:szCs w:val="24"/>
+        </w:rPr>
+        <mc:AlternateContent>
+          <mc:Choice Requires="wps">
+            <w:drawing>
+              <wp:inline distT="0" distB="0" distL="0" distR="0" wp14:anchorId="7A0C561E" wp14:editId="4650ADD1">
+                <wp:extent cx="5092810" cy="1404620"/>
+                <wp:effectExtent l="0" t="0" r="12700" b="13970"/>
+                <wp:docPr id="1013" name="文本框 2"/>
+                <wp:cNvGraphicFramePr>
+                  <a:graphicFrameLocks xmlns:a="http://schemas.openxmlformats.org/drawingml/2006/main"/>
+                </wp:cNvGraphicFramePr>
+                <a:graphic xmlns:a="http://schemas.openxmlformats.org/drawingml/2006/main">
+                  <a:graphicData uri="http://schemas.microsoft.com/office/word/2010/wordprocessingShape">
+                    <wps:wsp>
+                      <wps:cNvSpPr txBox="1">
+                        <a:spLocks noChangeArrowheads="1"/>
+                      </wps:cNvSpPr>
+                      <wps:spPr bwMode="auto">
+                        <a:xfrm>
+                          <a:off x="0" y="0"/>
+                          <a:ext cx="5092810" cy="1404620"/>
+                        </a:xfrm>
+                        <a:prstGeom prst="rect">
+                          <a:avLst/>
+                        </a:prstGeom>
+                        <a:solidFill>
+                          <a:srgbClr val="FFFFFF"/>
+                        </a:solidFill>
+                        <a:ln w="9525">
+                          <a:solidFill>
+                            <a:srgbClr val="000000"/>
+                          </a:solidFill>
+                          <a:miter lim="800000"/>
+                          <a:headEnd/>
+                          <a:tailEnd/>
+                        </a:ln>
+                      </wps:spPr>
+                      <wps:txbx>
+                        <w:txbxContent>
+                          <w:p>
+                            <w:pPr>
+                              <w:rPr>
+                                <w:rFonts w:ascii="Times New Roman" w:eastAsia="PMingLiU" w:hAnsi="Times New Roman" w:cs="Times New Roman"/>
+                                <w:szCs w:val="24"/>
+                              </w:rPr>
+                            </w:pPr>
+                            <w:proofErr w:type="gramStart"/>
+                            <w:r>
+                              <w:rPr>
+                                <w:rFonts w:ascii="Times New Roman" w:eastAsia="PMingLiU" w:hAnsi="Times New Roman" w:cs="Times New Roman"/>
+                                <w:szCs w:val="24"/>
+                              </w:rPr>
+                              <w:t xml:space="preserve">4. </w:t>
+                            </w:r>
+                            <w:proofErr w:type="gramStart"/>
+                            <w:r>
+                              <w:rPr>
+                                <w:rFonts w:ascii="Times New Roman" w:eastAsia="PMingLiU" w:hAnsi="Times New Roman" w:cs="Times New Roman"/>
+                                <w:szCs w:val="24"/>
+                              </w:rPr>
+                              <w:t xml:space="preserve">福建舰首次航行试验完成于哪一年？</w:t>
+                            </w:r>
+                          </w:p>
+                          <w:p>
+                            <w:pPr>
+                              <w:rPr>
+                                <w:rFonts w:ascii="Times New Roman" w:eastAsia="PMingLiU" w:hAnsi="Times New Roman" w:cs="Times New Roman"/>
+                                <w:szCs w:val="24"/>
+                              </w:rPr>
+                            </w:pPr>
+                            <w:r>
+                              <w:rPr>
+                                <w:rFonts w:ascii="Times New Roman" w:eastAsia="PMingLiU" w:hAnsi="Times New Roman" w:cs="Times New Roman"/>
+                                <w:szCs w:val="24"/>
+                              </w:rPr>
+                              <w:t xml:space="preserve">   </w:t>
+                            </w:r>
+                            <w:proofErr w:type="gramEnd"/>
+                            <w:r>
+                              <w:rPr>
+                                <w:rFonts w:ascii="Times New Roman" w:eastAsia="PMingLiU" w:hAnsi="Times New Roman" w:cs="Times New Roman"/>
+                                <w:szCs w:val="24"/>
+                              </w:rPr>
+                              <w:t xml:space="preserve"> - </w:t>
+                            </w:r>
+                            <w:proofErr w:type="gramStart"/>
+                            <w:r>
+                              <w:rPr>
+                                <w:rFonts w:ascii="Times New Roman" w:eastAsia="PMingLiU" w:hAnsi="Times New Roman" w:cs="Times New Roman"/>
+                                <w:szCs w:val="24"/>
+                              </w:rPr>
+                              <w:t xml:space="preserve">A. </w:t>
+                            </w:r>
+                            <w:proofErr w:type="gramStart"/>
+                            <w:r>
+                              <w:rPr>
+                                <w:rFonts w:ascii="Times New Roman" w:eastAsia="PMingLiU" w:hAnsi="Times New Roman" w:cs="Times New Roman"/>
+                                <w:szCs w:val="24"/>
+                              </w:rPr>
+                              <w:t xml:space="preserve">2022年</w:t>
+                            </w:r>
+                          </w:p>
+                          <w:p>
+                            <w:pPr>
+                              <w:rPr>
+                                <w:rFonts w:ascii="Times New Roman" w:eastAsia="PMingLiU" w:hAnsi="Times New Roman" w:cs="Times New Roman"/>
+                                <w:szCs w:val="24"/>
+                              </w:rPr>
+                            </w:pPr>
+                            <w:r>
+                              <w:rPr>
+                                <w:rFonts w:ascii="Times New Roman" w:eastAsia="PMingLiU" w:hAnsi="Times New Roman" w:cs="Times New Roman"/>
+                                <w:szCs w:val="24"/>
+                              </w:rPr>
+                              <w:t xml:space="preserve">   </w:t>
+                            </w:r>
+                            <w:proofErr w:type="gramEnd"/>
+                            <w:r>
+                              <w:rPr>
+                                <w:rFonts w:ascii="Times New Roman" w:eastAsia="PMingLiU" w:hAnsi="Times New Roman" w:cs="Times New Roman"/>
+                                <w:szCs w:val="24"/>
+                              </w:rPr>
+                              <w:t xml:space="preserve"> - </w:t>
+                            </w:r>
+                            <w:proofErr w:type="gramStart"/>
+                            <w:r>
+                              <w:rPr>
+                                <w:rFonts w:ascii="Times New Roman" w:eastAsia="PMingLiU" w:hAnsi="Times New Roman" w:cs="Times New Roman"/>
+                                <w:szCs w:val="24"/>
+                              </w:rPr>
+                              <w:t xml:space="preserve">B. </w:t>
+                            </w:r>
+                            <w:proofErr w:type="gramStart"/>
+                            <w:r>
+                              <w:rPr>
+                                <w:rFonts w:ascii="Times New Roman" w:eastAsia="PMingLiU" w:hAnsi="Times New Roman" w:cs="Times New Roman"/>
+                                <w:szCs w:val="24"/>
+                              </w:rPr>
+                              <w:t xml:space="preserve">2023年</w:t>
+                            </w:r>
+                          </w:p>
+                          <w:p>
+                            <w:pPr>
+                              <w:rPr>
+                                <w:rFonts w:ascii="Times New Roman" w:eastAsia="PMingLiU" w:hAnsi="Times New Roman" w:cs="Times New Roman"/>
+                                <w:szCs w:val="24"/>
+                              </w:rPr>
+                            </w:pPr>
+                            <w:r>
+                              <w:rPr>
+                                <w:rFonts w:ascii="Times New Roman" w:eastAsia="PMingLiU" w:hAnsi="Times New Roman" w:cs="Times New Roman"/>
+                                <w:szCs w:val="24"/>
+                              </w:rPr>
+                              <w:t xml:space="preserve">   </w:t>
+                            </w:r>
+                            <w:proofErr w:type="gramEnd"/>
+                            <w:r>
+                              <w:rPr>
+                                <w:rFonts w:ascii="Times New Roman" w:eastAsia="PMingLiU" w:hAnsi="Times New Roman" w:cs="Times New Roman"/>
+                                <w:szCs w:val="24"/>
+                              </w:rPr>
+                              <w:t xml:space="preserve"> - </w:t>
+                            </w:r>
+                            <w:proofErr w:type="gramStart"/>
+                            <w:r>
+                              <w:rPr>
+                                <w:rFonts w:ascii="Times New Roman" w:eastAsia="PMingLiU" w:hAnsi="Times New Roman" w:cs="Times New Roman"/>
+                                <w:szCs w:val="24"/>
+                              </w:rPr>
+                              <w:t xml:space="preserve">C. </w:t>
+                            </w:r>
+                            <w:proofErr w:type="gramStart"/>
+                            <w:r>
+                              <w:rPr>
+                                <w:rFonts w:ascii="Times New Roman" w:eastAsia="PMingLiU" w:hAnsi="Times New Roman" w:cs="Times New Roman"/>
+                                <w:szCs w:val="24"/>
+                              </w:rPr>
+                              <w:t xml:space="preserve">2024年</w:t>
+                            </w:r>
+                          </w:p>
+                          <w:p>
+                            <w:pPr>
+                              <w:rPr>
+                                <w:rFonts w:ascii="Times New Roman" w:eastAsia="PMingLiU" w:hAnsi="Times New Roman" w:cs="Times New Roman"/>
+                                <w:szCs w:val="24"/>
+                              </w:rPr>
+                            </w:pPr>
+                            <w:r>
+                              <w:rPr>
+                                <w:rFonts w:ascii="Times New Roman" w:eastAsia="PMingLiU" w:hAnsi="Times New Roman" w:cs="Times New Roman"/>
+                                <w:szCs w:val="24"/>
+                              </w:rPr>
+                              <w:t xml:space="preserve">   </w:t>
+                            </w:r>
+                            <w:proofErr w:type="gramEnd"/>
+                            <w:r>
+                              <w:rPr>
+                                <w:rFonts w:ascii="Times New Roman" w:eastAsia="PMingLiU" w:hAnsi="Times New Roman" w:cs="Times New Roman"/>
+                                <w:szCs w:val="24"/>
+                              </w:rPr>
+                              <w:t xml:space="preserve"> - </w:t>
+                            </w:r>
+                            <w:proofErr w:type="gramStart"/>
+                            <w:r>
+                              <w:rPr>
+                                <w:rFonts w:ascii="Times New Roman" w:eastAsia="PMingLiU" w:hAnsi="Times New Roman" w:cs="Times New Roman"/>
+                                <w:szCs w:val="24"/>
+                              </w:rPr>
+                              <w:t xml:space="preserve">D. </w:t>
+                            </w:r>
+                            <w:proofErr w:type="gramStart"/>
+                            <w:r>
+                              <w:rPr>
+                                <w:rFonts w:ascii="Times New Roman" w:eastAsia="PMingLiU" w:hAnsi="Times New Roman" w:cs="Times New Roman"/>
+                                <w:szCs w:val="24"/>
+                              </w:rPr>
+                              <w:t xml:space="preserve">2025年</w:t>
+                            </w:r>
+                          </w:p>
+                          <w:p>
+                            <w:pPr>
+                              <w:rPr>
+                                <w:rFonts w:ascii="Times New Roman" w:eastAsia="PMingLiU" w:hAnsi="Times New Roman" w:cs="Times New Roman"/>
+                                <w:szCs w:val="24"/>
+                              </w:rPr>
+                            </w:pPr>
+                            <w:r>
+                              <w:rPr>
+                                <w:rFonts w:ascii="Times New Roman" w:eastAsia="PMingLiU" w:hAnsi="Times New Roman" w:cs="Times New Roman"/>
+                                <w:szCs w:val="24"/>
+                              </w:rPr>
+                              <w:t xml:space="preserve"/>
+                            </w:r>
+                          </w:p>
+                          <w:p>
+                            <w:pPr>
+                              <w:rPr>
+                                <w:rFonts w:ascii="Times New Roman" w:eastAsia="PMingLiU" w:hAnsi="Times New Roman" w:cs="Times New Roman"/>
+                                <w:szCs w:val="24"/>
+                              </w:rPr>
+                            </w:pPr>
+                            <w:r>
+                              <w:rPr>
+                                <w:rFonts w:ascii="Times New Roman" w:eastAsia="PMingLiU" w:hAnsi="Times New Roman" w:cs="Times New Roman" w:hint="eastAsia"/>
+                                <w:szCs w:val="24"/>
+                              </w:rPr>
+                              <w:t xml:space="preserve">正确答案：</w:t>
+                            </w:r>
+                            <w:r>
+                              <w:rPr>
+                                <w:rFonts w:ascii="Times New Roman" w:eastAsia="PMingLiU" w:hAnsi="Times New Roman" w:cs="Times New Roman" w:hint="eastAsia"/>
+                                <w:szCs w:val="24"/>
+                              </w:rPr>
+                              <w:t xml:space="preserve">C</w:t>
+                            </w:r>
+                          </w:p>
+                        </w:txbxContent>
+                      </wps:txbx>
+                      <wps:bodyPr rot="0" vert="horz" wrap="square" lIns="91440" tIns="45720" rIns="91440" bIns="45720" anchor="t" anchorCtr="0">
+                        <a:spAutoFit/>
+                      </wps:bodyPr>
+                    </wps:wsp>
+                  </a:graphicData>
+                </a:graphic>
+              </wp:inline>
+            </w:drawing>
+          </mc:Choice>
+          <mc:Fallback>
+            <w:pict>
+              <v:shape w14:anchorId="7A0C561E" id="_x0000_s1028" type="#_x0000_t202" style="width:401pt;height:110.6pt;visibility:visible;mso-wrap-style:square;mso-left-percent:-10001;mso-top-percent:-10001;mso-position-horizontal:absolute;mso-position-horizontal-relative:char;mso-position-vertical:absolute;mso-position-vertical-relative:line;mso-left-percent:-10001;mso-top-percent:-10001;v-text-anchor:top" o:gfxdata="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">
+                <v:textbox style="mso-fit-shape-to-text:t">
+                  <w:txbxContent>
+                    <w:p>
+                      <w:pPr>
+                        <w:rPr>
+                          <w:rFonts w:ascii="Times New Roman" w:eastAsia="PMingLiU" w:hAnsi="Times New Roman" w:cs="Times New Roman"/>
+                          <w:szCs w:val="24"/>
+                        </w:rPr>
+                      </w:pPr>
+                      <w:proofErr w:type="gramStart"/>
+                      <w:r>
+                        <w:rPr>
+                          <w:rFonts w:ascii="Times New Roman" w:eastAsia="PMingLiU" w:hAnsi="Times New Roman" w:cs="Times New Roman"/>
+                          <w:szCs w:val="24"/>
+                        </w:rPr>
+                        <w:t xml:space="preserve">4. </w:t>
+                      </w:r>
+                      <w:proofErr w:type="gramStart"/>
+                      <w:r>
+                        <w:rPr>
+                          <w:rFonts w:ascii="Times New Roman" w:eastAsia="PMingLiU" w:hAnsi="Times New Roman" w:cs="Times New Roman"/>
+                          <w:szCs w:val="24"/>
+                        </w:rPr>
+                        <w:t xml:space="preserve">福建舰首次航行试验完成于哪一年？</w:t>
+                      </w:r>
+                    </w:p>
+                    <w:p>
+                      <w:pPr>
+                        <w:rPr>
+                          <w:rFonts w:ascii="Times New Roman" w:eastAsia="PMingLiU" w:hAnsi="Times New Roman" w:cs="Times New Roman"/>
+                          <w:szCs w:val="24"/>
+                        </w:rPr>
+                      </w:pPr>
+                      <w:r>
+                        <w:rPr>
+                          <w:rFonts w:ascii="Times New Roman" w:eastAsia="PMingLiU" w:hAnsi="Times New Roman" w:cs="Times New Roman"/>
+                          <w:szCs w:val="24"/>
+                        </w:rPr>
+                        <w:t xml:space="preserve">   </w:t>
+                      </w:r>
+                      <w:proofErr w:type="gramEnd"/>
+                      <w:r>
+                        <w:rPr>
+                          <w:rFonts w:ascii="Times New Roman" w:eastAsia="PMingLiU" w:hAnsi="Times New Roman" w:cs="Times New Roman"/>
+                          <w:szCs w:val="24"/>
+                        </w:rPr>
+                        <w:t xml:space="preserve"> - </w:t>
+                      </w:r>
+                      <w:proofErr w:type="gramStart"/>
+                      <w:r>
+                        <w:rPr>
+                          <w:rFonts w:ascii="Times New Roman" w:eastAsia="PMingLiU" w:hAnsi="Times New Roman" w:cs="Times New Roman"/>
+                          <w:szCs w:val="24"/>
+                        </w:rPr>
+                        <w:t xml:space="preserve">A. </w:t>
+                      </w:r>
+                      <w:proofErr w:type="gramStart"/>
+                      <w:r>
+                        <w:rPr>
+                          <w:rFonts w:ascii="Times New Roman" w:eastAsia="PMingLiU" w:hAnsi="Times New Roman" w:cs="Times New Roman"/>
+                          <w:szCs w:val="24"/>
+                        </w:rPr>
+                        <w:t xml:space="preserve">2022年</w:t>
+                      </w:r>
+                    </w:p>
+                    <w:p>
+                      <w:pPr>
+                        <w:rPr>
+                          <w:rFonts w:ascii="Times New Roman" w:eastAsia="PMingLiU" w:hAnsi="Times New Roman" w:cs="Times New Roman"/>
+                          <w:szCs w:val="24"/>
+                        </w:rPr>
+                      </w:pPr>
+                      <w:r>
+                        <w:rPr>
+                          <w:rFonts w:ascii="Times New Roman" w:eastAsia="PMingLiU" w:hAnsi="Times New Roman" w:cs="Times New Roman"/>
+                          <w:szCs w:val="24"/>
+                        </w:rPr>
+                        <w:t xml:space="preserve">   </w:t>
+                      </w:r>
+                      <w:proofErr w:type="gramEnd"/>
+                      <w:r>
+                        <w:rPr>
+                          <w:rFonts w:ascii="Times New Roman" w:eastAsia="PMingLiU" w:hAnsi="Times New Roman" w:cs="Times New Roman"/>
+                          <w:szCs w:val="24"/>
+                        </w:rPr>
+                        <w:t xml:space="preserve"> - </w:t>
+                      </w:r>
+                      <w:proofErr w:type="gramStart"/>
+                      <w:r>
+                        <w:rPr>
+                          <w:rFonts w:ascii="Times New Roman" w:eastAsia="PMingLiU" w:hAnsi="Times New Roman" w:cs="Times New Roman"/>
+                          <w:szCs w:val="24"/>
+                        </w:rPr>
+                        <w:t xml:space="preserve">B. </w:t>
+                      </w:r>
+                      <w:proofErr w:type="gramStart"/>
+                      <w:r>
+                        <w:rPr>
+                          <w:rFonts w:ascii="Times New Roman" w:eastAsia="PMingLiU" w:hAnsi="Times New Roman" w:cs="Times New Roman"/>
+                          <w:szCs w:val="24"/>
+                        </w:rPr>
+                        <w:t xml:space="preserve">2023年</w:t>
+                      </w:r>
+                    </w:p>
+                    <w:p>
+                      <w:pPr>
+                        <w:rPr>
+                          <w:rFonts w:ascii="Times New Roman" w:eastAsia="PMingLiU" w:hAnsi="Times New Roman" w:cs="Times New Roman"/>
+                          <w:szCs w:val="24"/>
+                        </w:rPr>
+                      </w:pPr>
+                      <w:r>
+                        <w:rPr>
+                          <w:rFonts w:ascii="Times New Roman" w:eastAsia="PMingLiU" w:hAnsi="Times New Roman" w:cs="Times New Roman"/>
+                          <w:szCs w:val="24"/>
+                        </w:rPr>
+                        <w:t xml:space="preserve">   </w:t>
+                      </w:r>
+                      <w:proofErr w:type="gramEnd"/>
+                      <w:r>
+                        <w:rPr>
+                          <w:rFonts w:ascii="Times New Roman" w:eastAsia="PMingLiU" w:hAnsi="Times New Roman" w:cs="Times New Roman"/>
+                          <w:szCs w:val="24"/>
+                        </w:rPr>
+                        <w:t xml:space="preserve"> - </w:t>
+                      </w:r>
+                      <w:proofErr w:type="gramStart"/>
+                      <w:r>
+                        <w:rPr>
+                          <w:rFonts w:ascii="Times New Roman" w:eastAsia="PMingLiU" w:hAnsi="Times New Roman" w:cs="Times New Roman"/>
+                          <w:szCs w:val="24"/>
+                        </w:rPr>
+                        <w:t xml:space="preserve">C. </w:t>
+                      </w:r>
+                      <w:proofErr w:type="gramStart"/>
+                      <w:r>
+                        <w:rPr>
+                          <w:rFonts w:ascii="Times New Roman" w:eastAsia="PMingLiU" w:hAnsi="Times New Roman" w:cs="Times New Roman"/>
+                          <w:szCs w:val="24"/>
+                        </w:rPr>
+                        <w:t xml:space="preserve">2024年</w:t>
+                      </w:r>
+                    </w:p>
+                    <w:p>
+                      <w:pPr>
+                        <w:rPr>
+                          <w:rFonts w:ascii="Times New Roman" w:eastAsia="PMingLiU" w:hAnsi="Times New Roman" w:cs="Times New Roman"/>
+                          <w:szCs w:val="24"/>
+                        </w:rPr>
+                      </w:pPr>
+                      <w:r>
+                        <w:rPr>
+                          <w:rFonts w:ascii="Times New Roman" w:eastAsia="PMingLiU" w:hAnsi="Times New Roman" w:cs="Times New Roman"/>
+                          <w:szCs w:val="24"/>
+                        </w:rPr>
+                        <w:t xml:space="preserve">   </w:t>
+                      </w:r>
+                      <w:proofErr w:type="gramEnd"/>
+                      <w:r>
+                        <w:rPr>
+                          <w:rFonts w:ascii="Times New Roman" w:eastAsia="PMingLiU" w:hAnsi="Times New Roman" w:cs="Times New Roman"/>
+                          <w:szCs w:val="24"/>
+                        </w:rPr>
+                        <w:t xml:space="preserve"> - </w:t>
+                      </w:r>
+                      <w:proofErr w:type="gramStart"/>
+                      <w:r>
+                        <w:rPr>
+                          <w:rFonts w:ascii="Times New Roman" w:eastAsia="PMingLiU" w:hAnsi="Times New Roman" w:cs="Times New Roman"/>
+                          <w:szCs w:val="24"/>
+                        </w:rPr>
+                        <w:t xml:space="preserve">D. </w:t>
+                      </w:r>
+                      <w:proofErr w:type="gramStart"/>
+                      <w:r>
+                        <w:rPr>
+                          <w:rFonts w:ascii="Times New Roman" w:eastAsia="PMingLiU" w:hAnsi="Times New Roman" w:cs="Times New Roman"/>
+                          <w:szCs w:val="24"/>
+                        </w:rPr>
+                        <w:t xml:space="preserve">2025年</w:t>
+                      </w:r>
+                    </w:p>
+                    <w:p>
+                      <w:pPr>
+                        <w:rPr>
+                          <w:rFonts w:ascii="Times New Roman" w:eastAsia="PMingLiU" w:hAnsi="Times New Roman" w:cs="Times New Roman"/>
+                          <w:szCs w:val="24"/>
+                        </w:rPr>
+                      </w:pPr>
+                      <w:r>
+                        <w:rPr>
+                          <w:rFonts w:ascii="Times New Roman" w:eastAsia="PMingLiU" w:hAnsi="Times New Roman" w:cs="Times New Roman"/>
+                          <w:szCs w:val="24"/>
+                        </w:rPr>
+                        <w:t xml:space="preserve"/>
+                      </w:r>
+                    </w:p>
+                    <w:p>
+                      <w:pPr>
+                        <w:rPr>
+                          <w:rFonts w:ascii="Times New Roman" w:eastAsia="PMingLiU" w:hAnsi="Times New Roman" w:cs="Times New Roman"/>
+                          <w:szCs w:val="24"/>
+                        </w:rPr>
+                      </w:pPr>
+                      <w:r>
+                        <w:rPr>
+                          <w:rFonts w:ascii="Times New Roman" w:eastAsia="PMingLiU" w:hAnsi="Times New Roman" w:cs="Times New Roman" w:hint="eastAsia"/>
+                          <w:szCs w:val="24"/>
+                        </w:rPr>
+                        <w:t xml:space="preserve">正确答案：</w:t>
+                      </w:r>
+                      <w:r>
+                        <w:rPr>
+                          <w:rFonts w:ascii="Times New Roman" w:eastAsia="PMingLiU" w:hAnsi="Times New Roman" w:cs="Times New Roman" w:hint="eastAsia"/>
+                          <w:szCs w:val="24"/>
+                        </w:rPr>
+                        <w:t xml:space="preserve">C</w:t>
+                      </w:r>
+                    </w:p>
+                  </w:txbxContent>
+                </v:textbox>
+                <w10:anchorlock/>
+              </v:shape>
+            </w:pict>
+          </mc:Fallback>
+        </mc:AlternateContent>
+      </w:r>
+    </w:p>
+    <w:p>
+      <w:pPr>
+        <w:rPr>
+          <w:rFonts w:asciiTheme="minorEastAsia" w:hAnsiTheme="minorEastAsia" w:cs="Times New Roman"/>
+          <w:szCs w:val="24"/>
+        </w:rPr>
+      </w:pPr>
+      <w:r>
+        <w:rPr>
+          <w:rFonts w:asciiTheme="minorEastAsia" w:hAnsiTheme="minorEastAsia" w:cs="Times New Roman"/>
+          <w:szCs w:val="24"/>
+        </w:rPr>
+        <w:t xml:space="preserve"/>
+      </w:r>
+      <w:r>
+        <w:rPr>
+          <w:rFonts w:asciiTheme="minorEastAsia" w:hAnsiTheme="minorEastAsia" w:cs="Times New Roman"/>
+          <w:b/>
+          <w:noProof/>
+          <w:szCs w:val="24"/>
+        </w:rPr>
+        <mc:AlternateContent>
+          <mc:Choice Requires="wps">
+            <w:drawing>
+              <wp:inline distT="0" distB="0" distL="0" distR="0" wp14:anchorId="7A0C561E" wp14:editId="4650ADD1">
+                <wp:extent cx="5092810" cy="1404620"/>
+                <wp:effectExtent l="0" t="0" r="12700" b="13970"/>
+                <wp:docPr id="1014" name="文本框 2"/>
+                <wp:cNvGraphicFramePr>
+                  <a:graphicFrameLocks xmlns:a="http://schemas.openxmlformats.org/drawingml/2006/main"/>
+                </wp:cNvGraphicFramePr>
+                <a:graphic xmlns:a="http://schemas.openxmlformats.org/drawingml/2006/main">
+                  <a:graphicData uri="http://schemas.microsoft.com/office/word/2010/wordprocessingShape">
+                    <wps:wsp>
+                      <wps:cNvSpPr txBox="1">
+                        <a:spLocks noChangeArrowheads="1"/>
+                      </wps:cNvSpPr>
+                      <wps:spPr bwMode="auto">
+                        <a:xfrm>
+                          <a:off x="0" y="0"/>
+                          <a:ext cx="5092810" cy="1404620"/>
+                        </a:xfrm>
+                        <a:prstGeom prst="rect">
+                          <a:avLst/>
+                        </a:prstGeom>
+                        <a:solidFill>
+                          <a:srgbClr val="FFFFFF"/>
+                        </a:solidFill>
+                        <a:ln w="9525">
+                          <a:solidFill>
+                            <a:srgbClr val="000000"/>
+                          </a:solidFill>
+                          <a:miter lim="800000"/>
+                          <a:headEnd/>
+                          <a:tailEnd/>
+                        </a:ln>
+                      </wps:spPr>
+                      <wps:txbx>
+                        <w:txbxContent>
+                          <w:p>
+                            <w:pPr>
+                              <w:rPr>
+                                <w:rFonts w:ascii="Times New Roman" w:eastAsia="PMingLiU" w:hAnsi="Times New Roman" w:cs="Times New Roman"/>
+                                <w:szCs w:val="24"/>
+                              </w:rPr>
+                            </w:pPr>
+                            <w:proofErr w:type="gramStart"/>
+                            <w:r>
+                              <w:rPr>
+                                <w:rFonts w:ascii="Times New Roman" w:eastAsia="PMingLiU" w:hAnsi="Times New Roman" w:cs="Times New Roman"/>
+                                <w:szCs w:val="24"/>
+                              </w:rPr>
+                              <w:t xml:space="preserve">5. </w:t>
+                            </w:r>
+                            <w:proofErr w:type="gramStart"/>
+                            <w:r>
+                              <w:rPr>
+                                <w:rFonts w:ascii="Times New Roman" w:eastAsia="PMingLiU" w:hAnsi="Times New Roman" w:cs="Times New Roman"/>
+                                <w:szCs w:val="24"/>
+                              </w:rPr>
+                              <w:t xml:space="preserve">中国海军到2025年11月总共有多少艘航母服役或下水？</w:t>
+                            </w:r>
+                          </w:p>
+                          <w:p>
+                            <w:pPr>
+                              <w:rPr>
+                                <w:rFonts w:ascii="Times New Roman" w:eastAsia="PMingLiU" w:hAnsi="Times New Roman" w:cs="Times New Roman"/>
+                                <w:szCs w:val="24"/>
+                              </w:rPr>
+                            </w:pPr>
+                            <w:r>
+                              <w:rPr>
+                                <w:rFonts w:ascii="Times New Roman" w:eastAsia="PMingLiU" w:hAnsi="Times New Roman" w:cs="Times New Roman"/>
+                                <w:szCs w:val="24"/>
+                              </w:rPr>
+                              <w:t xml:space="preserve">   </w:t>
+                            </w:r>
+                            <w:proofErr w:type="gramEnd"/>
+                            <w:r>
+                              <w:rPr>
+                                <w:rFonts w:ascii="Times New Roman" w:eastAsia="PMingLiU" w:hAnsi="Times New Roman" w:cs="Times New Roman"/>
+                                <w:szCs w:val="24"/>
+                              </w:rPr>
+                              <w:t xml:space="preserve"> - </w:t>
+                            </w:r>
+                            <w:proofErr w:type="gramStart"/>
+                            <w:r>
+                              <w:rPr>
+                                <w:rFonts w:ascii="Times New Roman" w:eastAsia="PMingLiU" w:hAnsi="Times New Roman" w:cs="Times New Roman"/>
+                                <w:szCs w:val="24"/>
+                              </w:rPr>
+                              <w:t xml:space="preserve">A. </w:t>
+                            </w:r>
+                            <w:proofErr w:type="gramStart"/>
+                            <w:r>
+                              <w:rPr>
+                                <w:rFonts w:ascii="Times New Roman" w:eastAsia="PMingLiU" w:hAnsi="Times New Roman" w:cs="Times New Roman"/>
+                                <w:szCs w:val="24"/>
+                              </w:rPr>
+                              <w:t xml:space="preserve">1艘</w:t>
+                            </w:r>
+                          </w:p>
+                          <w:p>
+                            <w:pPr>
+                              <w:rPr>
+                                <w:rFonts w:ascii="Times New Roman" w:eastAsia="PMingLiU" w:hAnsi="Times New Roman" w:cs="Times New Roman"/>
+                                <w:szCs w:val="24"/>
+                              </w:rPr>
+                            </w:pPr>
+                            <w:r>
+                              <w:rPr>
+                                <w:rFonts w:ascii="Times New Roman" w:eastAsia="PMingLiU" w:hAnsi="Times New Roman" w:cs="Times New Roman"/>
+                                <w:szCs w:val="24"/>
+                              </w:rPr>
+                              <w:t xml:space="preserve">   </w:t>
+                            </w:r>
+                            <w:proofErr w:type="gramEnd"/>
+                            <w:r>
+                              <w:rPr>
+                                <w:rFonts w:ascii="Times New Roman" w:eastAsia="PMingLiU" w:hAnsi="Times New Roman" w:cs="Times New Roman"/>
+                                <w:szCs w:val="24"/>
+                              </w:rPr>
+                              <w:t xml:space="preserve"> - </w:t>
+                            </w:r>
+                            <w:proofErr w:type="gramStart"/>
+                            <w:r>
+                              <w:rPr>
+                                <w:rFonts w:ascii="Times New Roman" w:eastAsia="PMingLiU" w:hAnsi="Times New Roman" w:cs="Times New Roman"/>
+                                <w:szCs w:val="24"/>
+                              </w:rPr>
+                              <w:t xml:space="preserve">B. </w:t>
+                            </w:r>
+                            <w:proofErr w:type="gramStart"/>
+                            <w:r>
+                              <w:rPr>
+                                <w:rFonts w:ascii="Times New Roman" w:eastAsia="PMingLiU" w:hAnsi="Times New Roman" w:cs="Times New Roman"/>
+                                <w:szCs w:val="24"/>
+                              </w:rPr>
+                              <w:t xml:space="preserve">2艘</w:t>
+                            </w:r>
+                          </w:p>
+                          <w:p>
+                            <w:pPr>
+                              <w:rPr>
+                                <w:rFonts w:ascii="Times New Roman" w:eastAsia="PMingLiU" w:hAnsi="Times New Roman" w:cs="Times New Roman"/>
+                                <w:szCs w:val="24"/>
+                              </w:rPr>
+                            </w:pPr>
+                            <w:r>
+                              <w:rPr>
+                                <w:rFonts w:ascii="Times New Roman" w:eastAsia="PMingLiU" w:hAnsi="Times New Roman" w:cs="Times New Roman"/>
+                                <w:szCs w:val="24"/>
+                              </w:rPr>
+                              <w:t xml:space="preserve">   </w:t>
+                            </w:r>
+                            <w:proofErr w:type="gramEnd"/>
+                            <w:r>
+                              <w:rPr>
+                                <w:rFonts w:ascii="Times New Roman" w:eastAsia="PMingLiU" w:hAnsi="Times New Roman" w:cs="Times New Roman"/>
+                                <w:szCs w:val="24"/>
+                              </w:rPr>
+                              <w:t xml:space="preserve"> - </w:t>
+                            </w:r>
+                            <w:proofErr w:type="gramStart"/>
+                            <w:r>
+                              <w:rPr>
+                                <w:rFonts w:ascii="Times New Roman" w:eastAsia="PMingLiU" w:hAnsi="Times New Roman" w:cs="Times New Roman"/>
+                                <w:szCs w:val="24"/>
+                              </w:rPr>
+                              <w:t xml:space="preserve">C. </w:t>
+                            </w:r>
+                            <w:proofErr w:type="gramStart"/>
+                            <w:r>
+                              <w:rPr>
+                                <w:rFonts w:ascii="Times New Roman" w:eastAsia="PMingLiU" w:hAnsi="Times New Roman" w:cs="Times New Roman"/>
+                                <w:szCs w:val="24"/>
+                              </w:rPr>
+                              <w:t xml:space="preserve">3艘</w:t>
+                            </w:r>
+                          </w:p>
+                          <w:p>
+                            <w:pPr>
+                              <w:rPr>
+                                <w:rFonts w:ascii="Times New Roman" w:eastAsia="PMingLiU" w:hAnsi="Times New Roman" w:cs="Times New Roman"/>
+                                <w:szCs w:val="24"/>
+                              </w:rPr>
+                            </w:pPr>
+                            <w:r>
+                              <w:rPr>
+                                <w:rFonts w:ascii="Times New Roman" w:eastAsia="PMingLiU" w:hAnsi="Times New Roman" w:cs="Times New Roman"/>
+                                <w:szCs w:val="24"/>
+                              </w:rPr>
+                              <w:t xml:space="preserve">   </w:t>
+                            </w:r>
+                            <w:proofErr w:type="gramEnd"/>
+                            <w:r>
+                              <w:rPr>
+                                <w:rFonts w:ascii="Times New Roman" w:eastAsia="PMingLiU" w:hAnsi="Times New Roman" w:cs="Times New Roman"/>
+                                <w:szCs w:val="24"/>
+                              </w:rPr>
+                              <w:t xml:space="preserve"> - </w:t>
+                            </w:r>
+                            <w:proofErr w:type="gramStart"/>
+                            <w:r>
+                              <w:rPr>
+                                <w:rFonts w:ascii="Times New Roman" w:eastAsia="PMingLiU" w:hAnsi="Times New Roman" w:cs="Times New Roman"/>
+                                <w:szCs w:val="24"/>
+                              </w:rPr>
+                              <w:t xml:space="preserve">D. </w:t>
+                            </w:r>
+                            <w:proofErr w:type="gramStart"/>
+                            <w:r>
+                              <w:rPr>
+                                <w:rFonts w:ascii="Times New Roman" w:eastAsia="PMingLiU" w:hAnsi="Times New Roman" w:cs="Times New Roman"/>
+                                <w:szCs w:val="24"/>
+                              </w:rPr>
+                              <w:t xml:space="preserve">4艘</w:t>
+                            </w:r>
+                          </w:p>
+                          <w:p>
+                            <w:pPr>
+                              <w:rPr>
+                                <w:rFonts w:ascii="Times New Roman" w:eastAsia="PMingLiU" w:hAnsi="Times New Roman" w:cs="Times New Roman"/>
+                                <w:szCs w:val="24"/>
+                              </w:rPr>
+                            </w:pPr>
+                            <w:r>
+                              <w:rPr>
+                                <w:rFonts w:ascii="Times New Roman" w:eastAsia="PMingLiU" w:hAnsi="Times New Roman" w:cs="Times New Roman"/>
+                                <w:szCs w:val="24"/>
+                              </w:rPr>
+                              <w:t xml:space="preserve"/>
+                            </w:r>
+                          </w:p>
+                          <w:p>
+                            <w:pPr>
+                              <w:rPr>
+                                <w:rFonts w:ascii="Times New Roman" w:eastAsia="PMingLiU" w:hAnsi="Times New Roman" w:cs="Times New Roman"/>
+                                <w:szCs w:val="24"/>
+                              </w:rPr>
+                            </w:pPr>
+                            <w:r>
+                              <w:rPr>
+                                <w:rFonts w:ascii="Times New Roman" w:eastAsia="PMingLiU" w:hAnsi="Times New Roman" w:cs="Times New Roman" w:hint="eastAsia"/>
+                                <w:szCs w:val="24"/>
+                              </w:rPr>
+                              <w:t xml:space="preserve">正确答案：</w:t>
+                            </w:r>
+                            <w:r>
+                              <w:rPr>
+                                <w:rFonts w:ascii="Times New Roman" w:eastAsia="PMingLiU" w:hAnsi="Times New Roman" w:cs="Times New Roman" w:hint="eastAsia"/>
+                                <w:szCs w:val="24"/>
+                              </w:rPr>
+                              <w:t xml:space="preserve">C</w:t>
+                            </w:r>
+                          </w:p>
+                        </w:txbxContent>
+                      </wps:txbx>
+                      <wps:bodyPr rot="0" vert="horz" wrap="square" lIns="91440" tIns="45720" rIns="91440" bIns="45720" anchor="t" anchorCtr="0">
+                        <a:spAutoFit/>
+                      </wps:bodyPr>
+                    </wps:wsp>
+                  </a:graphicData>
+                </a:graphic>
+              </wp:inline>
+            </w:drawing>
+          </mc:Choice>
+          <mc:Fallback>
+            <w:pict>
+              <v:shape w14:anchorId="7A0C561E" id="_x0000_s1028" type="#_x0000_t202" style="width:401pt;height:110.6pt;visibility:visible;mso-wrap-style:square;mso-left-percent:-10001;mso-top-percent:-10001;mso-position-horizontal:absolute;mso-position-horizontal-relative:char;mso-position-vertical:absolute;mso-position-vertical-relative:line;mso-left-percent:-10001;mso-top-percent:-10001;v-text-anchor:top" o:gfxdata="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">
+                <v:textbox style="mso-fit-shape-to-text:t">
+                  <w:txbxContent>
+                    <w:p>
+                      <w:pPr>
+                        <w:rPr>
+                          <w:rFonts w:ascii="Times New Roman" w:eastAsia="PMingLiU" w:hAnsi="Times New Roman" w:cs="Times New Roman"/>
+                          <w:szCs w:val="24"/>
+                        </w:rPr>
+                      </w:pPr>
+                      <w:proofErr w:type="gramStart"/>
+                      <w:r>
+                        <w:rPr>
+                          <w:rFonts w:ascii="Times New Roman" w:eastAsia="PMingLiU" w:hAnsi="Times New Roman" w:cs="Times New Roman"/>
+                          <w:szCs w:val="24"/>
+                        </w:rPr>
+                        <w:t xml:space="preserve">5. </w:t>
+                      </w:r>
+                      <w:proofErr w:type="gramStart"/>
+                      <w:r>
+                        <w:rPr>
+                          <w:rFonts w:ascii="Times New Roman" w:eastAsia="PMingLiU" w:hAnsi="Times New Roman" w:cs="Times New Roman"/>
+                          <w:szCs w:val="24"/>
+                        </w:rPr>
+                        <w:t xml:space="preserve">中国海军到2025年11月总共有多少艘航母服役或下水？</w:t>
+                      </w:r>
+                    </w:p>
+                    <w:p>
+                      <w:pPr>
+                        <w:rPr>
+                          <w:rFonts w:ascii="Times New Roman" w:eastAsia="PMingLiU" w:hAnsi="Times New Roman" w:cs="Times New Roman"/>
+                          <w:szCs w:val="24"/>
+                        </w:rPr>
+                      </w:pPr>
+                      <w:r>
+                        <w:rPr>
+                          <w:rFonts w:ascii="Times New Roman" w:eastAsia="PMingLiU" w:hAnsi="Times New Roman" w:cs="Times New Roman"/>
+                          <w:szCs w:val="24"/>
+                        </w:rPr>
+                        <w:t xml:space="preserve">   </w:t>
+                      </w:r>
+                      <w:proofErr w:type="gramEnd"/>
+                      <w:r>
+                        <w:rPr>
+                          <w:rFonts w:ascii="Times New Roman" w:eastAsia="PMingLiU" w:hAnsi="Times New Roman" w:cs="Times New Roman"/>
+                          <w:szCs w:val="24"/>
+                        </w:rPr>
+                        <w:t xml:space="preserve"> - </w:t>
+                      </w:r>
+                      <w:proofErr w:type="gramStart"/>
+                      <w:r>
+                        <w:rPr>
+                          <w:rFonts w:ascii="Times New Roman" w:eastAsia="PMingLiU" w:hAnsi="Times New Roman" w:cs="Times New Roman"/>
+                          <w:szCs w:val="24"/>
+                        </w:rPr>
+                        <w:t xml:space="preserve">A. </w:t>
+                      </w:r>
+                      <w:proofErr w:type="gramStart"/>
+                      <w:r>
+                        <w:rPr>
+                          <w:rFonts w:ascii="Times New Roman" w:eastAsia="PMingLiU" w:hAnsi="Times New Roman" w:cs="Times New Roman"/>
+                          <w:szCs w:val="24"/>
+                        </w:rPr>
+                        <w:t xml:space="preserve">1艘</w:t>
+                      </w:r>
+                    </w:p>
+                    <w:p>
+                      <w:pPr>
+                        <w:rPr>
+                          <w:rFonts w:ascii="Times New Roman" w:eastAsia="PMingLiU" w:hAnsi="Times New Roman" w:cs="Times New Roman"/>
+                          <w:szCs w:val="24"/>
+                        </w:rPr>
+                      </w:pPr>
+                      <w:r>
+                        <w:rPr>
+                          <w:rFonts w:ascii="Times New Roman" w:eastAsia="PMingLiU" w:hAnsi="Times New Roman" w:cs="Times New Roman"/>
+                          <w:szCs w:val="24"/>
+                        </w:rPr>
+                        <w:t xml:space="preserve">   </w:t>
+                      </w:r>
+                      <w:proofErr w:type="gramEnd"/>
+                      <w:r>
+                        <w:rPr>
+                          <w:rFonts w:ascii="Times New Roman" w:eastAsia="PMingLiU" w:hAnsi="Times New Roman" w:cs="Times New Roman"/>
+                          <w:szCs w:val="24"/>
+                        </w:rPr>
+                        <w:t xml:space="preserve"> - </w:t>
+                      </w:r>
+                      <w:proofErr w:type="gramStart"/>
+                      <w:r>
+                        <w:rPr>
+                          <w:rFonts w:ascii="Times New Roman" w:eastAsia="PMingLiU" w:hAnsi="Times New Roman" w:cs="Times New Roman"/>
+                          <w:szCs w:val="24"/>
+                        </w:rPr>
+                        <w:t xml:space="preserve">B. </w:t>
+                      </w:r>
+                      <w:proofErr w:type="gramStart"/>
+                      <w:r>
+                        <w:rPr>
+                          <w:rFonts w:ascii="Times New Roman" w:eastAsia="PMingLiU" w:hAnsi="Times New Roman" w:cs="Times New Roman"/>
+                          <w:szCs w:val="24"/>
+                        </w:rPr>
+                        <w:t xml:space="preserve">2艘</w:t>
+                      </w:r>
+                    </w:p>
+                    <w:p>
+                      <w:pPr>
+                        <w:rPr>
+                          <w:rFonts w:ascii="Times New Roman" w:eastAsia="PMingLiU" w:hAnsi="Times New Roman" w:cs="Times New Roman"/>
+                          <w:szCs w:val="24"/>
+                        </w:rPr>
+                      </w:pPr>
+                      <w:r>
+                        <w:rPr>
+                          <w:rFonts w:ascii="Times New Roman" w:eastAsia="PMingLiU" w:hAnsi="Times New Roman" w:cs="Times New Roman"/>
+                          <w:szCs w:val="24"/>
+                        </w:rPr>
+                        <w:t xml:space="preserve">   </w:t>
+                      </w:r>
+                      <w:proofErr w:type="gramEnd"/>
+                      <w:r>
+                        <w:rPr>
+                          <w:rFonts w:ascii="Times New Roman" w:eastAsia="PMingLiU" w:hAnsi="Times New Roman" w:cs="Times New Roman"/>
+                          <w:szCs w:val="24"/>
+                        </w:rPr>
+                        <w:t xml:space="preserve"> - </w:t>
+                      </w:r>
+                      <w:proofErr w:type="gramStart"/>
+                      <w:r>
+                        <w:rPr>
+                          <w:rFonts w:ascii="Times New Roman" w:eastAsia="PMingLiU" w:hAnsi="Times New Roman" w:cs="Times New Roman"/>
+                          <w:szCs w:val="24"/>
+                        </w:rPr>
+                        <w:t xml:space="preserve">C. </w:t>
+                      </w:r>
+                      <w:proofErr w:type="gramStart"/>
+                      <w:r>
+                        <w:rPr>
+                          <w:rFonts w:ascii="Times New Roman" w:eastAsia="PMingLiU" w:hAnsi="Times New Roman" w:cs="Times New Roman"/>
+                          <w:szCs w:val="24"/>
+                        </w:rPr>
+                        <w:t xml:space="preserve">3艘</w:t>
+                      </w:r>
+                    </w:p>
+                    <w:p>
+                      <w:pPr>
+                        <w:rPr>
+                          <w:rFonts w:ascii="Times New Roman" w:eastAsia="PMingLiU" w:hAnsi="Times New Roman" w:cs="Times New Roman"/>
+                          <w:szCs w:val="24"/>
+                        </w:rPr>
+                      </w:pPr>
+                      <w:r>
+                        <w:rPr>
+                          <w:rFonts w:ascii="Times New Roman" w:eastAsia="PMingLiU" w:hAnsi="Times New Roman" w:cs="Times New Roman"/>
+                          <w:szCs w:val="24"/>
+                        </w:rPr>
+                        <w:t xml:space="preserve">   </w:t>
+                      </w:r>
+                      <w:proofErr w:type="gramEnd"/>
+                      <w:r>
+                        <w:rPr>
+                          <w:rFonts w:ascii="Times New Roman" w:eastAsia="PMingLiU" w:hAnsi="Times New Roman" w:cs="Times New Roman"/>
+                          <w:szCs w:val="24"/>
+                        </w:rPr>
+                        <w:t xml:space="preserve"> - </w:t>
+                      </w:r>
+                      <w:proofErr w:type="gramStart"/>
+                      <w:r>
+                        <w:rPr>
+                          <w:rFonts w:ascii="Times New Roman" w:eastAsia="PMingLiU" w:hAnsi="Times New Roman" w:cs="Times New Roman"/>
+                          <w:szCs w:val="24"/>
+                        </w:rPr>
+                        <w:t xml:space="preserve">D. </w:t>
+                      </w:r>
+                      <w:proofErr w:type="gramStart"/>
+                      <w:r>
+                        <w:rPr>
+                          <w:rFonts w:ascii="Times New Roman" w:eastAsia="PMingLiU" w:hAnsi="Times New Roman" w:cs="Times New Roman"/>
+                          <w:szCs w:val="24"/>
+                        </w:rPr>
+                        <w:t xml:space="preserve">4艘</w:t>
                       </w:r>
                     </w:p>
                     <w:p>

</xml_diff>